<commit_message>
Agrego version 0.3 con la version 2 de la propuesta de solución agregando las tecnologías a utilizar y agregado del localhost a las URL de los endpoints
</commit_message>
<xml_diff>
--- a/Propuesta.docx
+++ b/Propuesta.docx
@@ -90,8 +90,6 @@
         </w:rPr>
         <w:t xml:space="preserve">API </w:t>
       </w:r>
-      <w:bookmarkStart w:id="0" w:name="_GoBack"/>
-      <w:bookmarkEnd w:id="0"/>
       <w:r>
         <w:rPr>
           <w:rFonts w:ascii="Calibri" w:hAnsi="Calibri" w:cs="Calibri"/>
@@ -100,7 +98,7 @@
           <w:szCs w:val="56"/>
           <w:u w:val="double"/>
         </w:rPr>
-        <w:t>Vinoteca</w:t>
+        <w:t>Comisiones</w:t>
       </w:r>
     </w:p>
     <w:p>
@@ -442,43 +440,7 @@
           <w:sz w:val="32"/>
           <w:szCs w:val="32"/>
         </w:rPr>
-        <w:t xml:space="preserve"> </w:t>
-      </w:r>
-      <w:r>
-        <w:rPr>
-          <w:rFonts w:ascii="Calibri" w:hAnsi="Calibri" w:cs="Calibri"/>
-          <w:b/>
-          <w:sz w:val="32"/>
-          <w:szCs w:val="32"/>
-        </w:rPr>
-        <w:t>30</w:t>
-      </w:r>
-      <w:r>
-        <w:rPr>
-          <w:rFonts w:ascii="Calibri" w:hAnsi="Calibri" w:cs="Calibri"/>
-          <w:b/>
-          <w:sz w:val="32"/>
-          <w:szCs w:val="32"/>
-        </w:rPr>
-        <w:t xml:space="preserve"> de </w:t>
-      </w:r>
-      <w:r>
-        <w:rPr>
-          <w:rFonts w:ascii="Calibri" w:hAnsi="Calibri" w:cs="Calibri"/>
-          <w:b/>
-          <w:sz w:val="32"/>
-          <w:szCs w:val="32"/>
-        </w:rPr>
-        <w:t>septiembre</w:t>
-      </w:r>
-      <w:r>
-        <w:rPr>
-          <w:rFonts w:ascii="Calibri" w:hAnsi="Calibri" w:cs="Calibri"/>
-          <w:b/>
-          <w:sz w:val="32"/>
-          <w:szCs w:val="32"/>
-        </w:rPr>
-        <w:t xml:space="preserve"> de 2020</w:t>
+        <w:t xml:space="preserve"> 30 de septiembre de 2020</w:t>
       </w:r>
     </w:p>
     <w:p>
@@ -937,10 +899,131 @@
           <w:sz w:val="20"/>
         </w:rPr>
         <w:tab/>
-      </w:r>
-      <w:r>
-        <w:rPr>
-          <w:rFonts w:asciiTheme="majorHAnsi" w:hAnsiTheme="majorHAnsi" w:cstheme="majorHAnsi"/>
+        <w:t xml:space="preserve">$ </w:t>
+      </w:r>
+      <w:proofErr w:type="spellStart"/>
+      <w:r>
+        <w:rPr>
+          <w:rFonts w:asciiTheme="majorHAnsi" w:hAnsiTheme="majorHAnsi" w:cstheme="majorHAnsi"/>
+          <w:color w:val="808080" w:themeColor="background1" w:themeShade="80"/>
+          <w:sz w:val="20"/>
+        </w:rPr>
+        <w:t>curl</w:t>
+      </w:r>
+      <w:proofErr w:type="spellEnd"/>
+      <w:r>
+        <w:rPr>
+          <w:rFonts w:asciiTheme="majorHAnsi" w:hAnsiTheme="majorHAnsi" w:cstheme="majorHAnsi"/>
+          <w:color w:val="808080" w:themeColor="background1" w:themeShade="80"/>
+          <w:sz w:val="20"/>
+        </w:rPr>
+        <w:t xml:space="preserve"> </w:t>
+      </w:r>
+      <w:r>
+        <w:rPr>
+          <w:rFonts w:asciiTheme="majorHAnsi" w:hAnsiTheme="majorHAnsi" w:cstheme="majorHAnsi"/>
+          <w:color w:val="808080" w:themeColor="background1" w:themeShade="80"/>
+          <w:sz w:val="20"/>
+        </w:rPr>
+        <w:t xml:space="preserve">GET </w:t>
+      </w:r>
+      <w:r>
+        <w:rPr>
+          <w:rFonts w:asciiTheme="majorHAnsi" w:hAnsiTheme="majorHAnsi" w:cstheme="majorHAnsi"/>
+          <w:color w:val="808080" w:themeColor="background1" w:themeShade="80"/>
+          <w:sz w:val="20"/>
+        </w:rPr>
+        <w:t>http://localhost:8080</w:t>
+      </w:r>
+      <w:r>
+        <w:rPr>
+          <w:rFonts w:asciiTheme="majorHAnsi" w:hAnsiTheme="majorHAnsi" w:cstheme="majorHAnsi"/>
+          <w:i/>
+          <w:color w:val="808080" w:themeColor="background1" w:themeShade="80"/>
+          <w:sz w:val="20"/>
+        </w:rPr>
+        <w:t>/</w:t>
+      </w:r>
+      <w:r>
+        <w:rPr>
+          <w:rFonts w:asciiTheme="majorHAnsi" w:hAnsiTheme="majorHAnsi" w:cstheme="majorHAnsi"/>
+          <w:i/>
+          <w:color w:val="808080" w:themeColor="background1" w:themeShade="80"/>
+          <w:sz w:val="20"/>
+        </w:rPr>
+        <w:t>usuarios</w:t>
+      </w:r>
+      <w:r>
+        <w:rPr>
+          <w:rFonts w:asciiTheme="majorHAnsi" w:hAnsiTheme="majorHAnsi" w:cstheme="majorHAnsi"/>
+          <w:i/>
+          <w:color w:val="808080" w:themeColor="background1" w:themeShade="80"/>
+          <w:sz w:val="20"/>
+        </w:rPr>
+        <w:t>/</w:t>
+      </w:r>
+      <w:r>
+        <w:rPr>
+          <w:rFonts w:asciiTheme="majorHAnsi" w:hAnsiTheme="majorHAnsi" w:cstheme="majorHAnsi"/>
+          <w:i/>
+          <w:color w:val="808080" w:themeColor="background1" w:themeShade="80"/>
+          <w:sz w:val="20"/>
+        </w:rPr>
+        <w:t>legajo=</w:t>
+      </w:r>
+      <w:r>
+        <w:rPr>
+          <w:rFonts w:asciiTheme="majorHAnsi" w:hAnsiTheme="majorHAnsi" w:cstheme="majorHAnsi"/>
+          <w:i/>
+          <w:color w:val="808080" w:themeColor="background1" w:themeShade="80"/>
+          <w:sz w:val="20"/>
+        </w:rPr>
+        <w:t>{</w:t>
+      </w:r>
+      <w:r>
+        <w:rPr>
+          <w:rFonts w:asciiTheme="majorHAnsi" w:hAnsiTheme="majorHAnsi" w:cstheme="majorHAnsi"/>
+          <w:i/>
+          <w:color w:val="808080" w:themeColor="background1" w:themeShade="80"/>
+          <w:sz w:val="20"/>
+        </w:rPr>
+        <w:t>Legajo</w:t>
+      </w:r>
+      <w:proofErr w:type="gramStart"/>
+      <w:r>
+        <w:rPr>
+          <w:rFonts w:asciiTheme="majorHAnsi" w:hAnsiTheme="majorHAnsi" w:cstheme="majorHAnsi"/>
+          <w:i/>
+          <w:color w:val="808080" w:themeColor="background1" w:themeShade="80"/>
+          <w:sz w:val="20"/>
+        </w:rPr>
+        <w:t>}?access</w:t>
+      </w:r>
+      <w:proofErr w:type="gramEnd"/>
+      <w:r>
+        <w:rPr>
+          <w:rFonts w:asciiTheme="majorHAnsi" w:hAnsiTheme="majorHAnsi" w:cstheme="majorHAnsi"/>
+          <w:i/>
+          <w:color w:val="808080" w:themeColor="background1" w:themeShade="80"/>
+          <w:sz w:val="20"/>
+        </w:rPr>
+        <w:t>_token=$ACCESS_TOKEN</w:t>
+      </w:r>
+    </w:p>
+    <w:p>
+      <w:pPr>
+        <w:rPr>
+          <w:rFonts w:asciiTheme="majorHAnsi" w:hAnsiTheme="majorHAnsi" w:cstheme="majorHAnsi"/>
+          <w:i/>
+          <w:color w:val="808080" w:themeColor="background1" w:themeShade="80"/>
+          <w:sz w:val="20"/>
+          <w:u w:val="single"/>
+        </w:rPr>
+      </w:pPr>
+      <w:r>
+        <w:rPr>
+          <w:rFonts w:asciiTheme="majorHAnsi" w:hAnsiTheme="majorHAnsi" w:cstheme="majorHAnsi"/>
+          <w:i/>
           <w:color w:val="808080" w:themeColor="background1" w:themeShade="80"/>
           <w:sz w:val="20"/>
         </w:rPr>
@@ -949,148 +1032,128 @@
       <w:r>
         <w:rPr>
           <w:rFonts w:asciiTheme="majorHAnsi" w:hAnsiTheme="majorHAnsi" w:cstheme="majorHAnsi"/>
-          <w:color w:val="808080" w:themeColor="background1" w:themeShade="80"/>
-          <w:sz w:val="20"/>
-        </w:rPr>
-        <w:tab/>
-      </w:r>
-      <w:r>
-        <w:rPr>
-          <w:rFonts w:asciiTheme="majorHAnsi" w:hAnsiTheme="majorHAnsi" w:cstheme="majorHAnsi"/>
-          <w:color w:val="808080" w:themeColor="background1" w:themeShade="80"/>
-          <w:sz w:val="20"/>
-        </w:rPr>
-        <w:t xml:space="preserve">$ </w:t>
+          <w:i/>
+          <w:color w:val="808080" w:themeColor="background1" w:themeShade="80"/>
+          <w:sz w:val="20"/>
+          <w:u w:val="single"/>
+        </w:rPr>
+        <w:t>Respuesta</w:t>
+      </w:r>
+    </w:p>
+    <w:p>
+      <w:pPr>
+        <w:ind w:left="2124"/>
+        <w:rPr>
+          <w:rFonts w:asciiTheme="majorHAnsi" w:hAnsiTheme="majorHAnsi" w:cstheme="majorHAnsi"/>
+          <w:i/>
+          <w:color w:val="808080" w:themeColor="background1" w:themeShade="80"/>
+          <w:sz w:val="20"/>
+        </w:rPr>
+      </w:pPr>
+      <w:r>
+        <w:rPr>
+          <w:rFonts w:asciiTheme="majorHAnsi" w:hAnsiTheme="majorHAnsi" w:cstheme="majorHAnsi"/>
+          <w:i/>
+          <w:color w:val="808080" w:themeColor="background1" w:themeShade="80"/>
+          <w:sz w:val="20"/>
+        </w:rPr>
+        <w:t>{</w:t>
+      </w:r>
+    </w:p>
+    <w:p>
+      <w:pPr>
+        <w:ind w:left="2124"/>
+        <w:rPr>
+          <w:rFonts w:asciiTheme="majorHAnsi" w:hAnsiTheme="majorHAnsi" w:cstheme="majorHAnsi"/>
+          <w:i/>
+          <w:color w:val="808080" w:themeColor="background1" w:themeShade="80"/>
+          <w:sz w:val="20"/>
+        </w:rPr>
+      </w:pPr>
+      <w:r>
+        <w:rPr>
+          <w:rFonts w:asciiTheme="majorHAnsi" w:hAnsiTheme="majorHAnsi" w:cstheme="majorHAnsi"/>
+          <w:i/>
+          <w:color w:val="808080" w:themeColor="background1" w:themeShade="80"/>
+          <w:sz w:val="20"/>
+        </w:rPr>
+        <w:t xml:space="preserve">    "legajo": 20353372409,</w:t>
+      </w:r>
+    </w:p>
+    <w:p>
+      <w:pPr>
+        <w:ind w:left="2124"/>
+        <w:rPr>
+          <w:rFonts w:asciiTheme="majorHAnsi" w:hAnsiTheme="majorHAnsi" w:cstheme="majorHAnsi"/>
+          <w:i/>
+          <w:color w:val="808080" w:themeColor="background1" w:themeShade="80"/>
+          <w:sz w:val="20"/>
+        </w:rPr>
+      </w:pPr>
+      <w:r>
+        <w:rPr>
+          <w:rFonts w:asciiTheme="majorHAnsi" w:hAnsiTheme="majorHAnsi" w:cstheme="majorHAnsi"/>
+          <w:i/>
+          <w:color w:val="808080" w:themeColor="background1" w:themeShade="80"/>
+          <w:sz w:val="20"/>
+        </w:rPr>
+        <w:t xml:space="preserve"> </w:t>
+      </w:r>
+      <w:r>
+        <w:rPr>
+          <w:rFonts w:asciiTheme="majorHAnsi" w:hAnsiTheme="majorHAnsi" w:cstheme="majorHAnsi"/>
+          <w:i/>
+          <w:color w:val="808080" w:themeColor="background1" w:themeShade="80"/>
+          <w:sz w:val="20"/>
+        </w:rPr>
+        <w:t xml:space="preserve">  </w:t>
+      </w:r>
+      <w:r>
+        <w:rPr>
+          <w:rFonts w:asciiTheme="majorHAnsi" w:hAnsiTheme="majorHAnsi" w:cstheme="majorHAnsi"/>
+          <w:i/>
+          <w:color w:val="808080" w:themeColor="background1" w:themeShade="80"/>
+          <w:sz w:val="20"/>
+        </w:rPr>
+        <w:t>"</w:t>
       </w:r>
       <w:proofErr w:type="spellStart"/>
       <w:r>
         <w:rPr>
           <w:rFonts w:asciiTheme="majorHAnsi" w:hAnsiTheme="majorHAnsi" w:cstheme="majorHAnsi"/>
-          <w:color w:val="808080" w:themeColor="background1" w:themeShade="80"/>
-          <w:sz w:val="20"/>
-        </w:rPr>
-        <w:t>curl</w:t>
+          <w:i/>
+          <w:color w:val="808080" w:themeColor="background1" w:themeShade="80"/>
+          <w:sz w:val="20"/>
+        </w:rPr>
+        <w:t>first_name</w:t>
       </w:r>
       <w:proofErr w:type="spellEnd"/>
       <w:r>
         <w:rPr>
           <w:rFonts w:asciiTheme="majorHAnsi" w:hAnsiTheme="majorHAnsi" w:cstheme="majorHAnsi"/>
-          <w:color w:val="808080" w:themeColor="background1" w:themeShade="80"/>
-          <w:sz w:val="20"/>
-        </w:rPr>
-        <w:t xml:space="preserve"> </w:t>
-      </w:r>
-      <w:r>
-        <w:rPr>
-          <w:rFonts w:asciiTheme="majorHAnsi" w:hAnsiTheme="majorHAnsi" w:cstheme="majorHAnsi"/>
-          <w:color w:val="808080" w:themeColor="background1" w:themeShade="80"/>
-          <w:sz w:val="20"/>
-        </w:rPr>
-        <w:t xml:space="preserve">GET </w:t>
-      </w:r>
-      <w:r>
-        <w:rPr>
-          <w:rFonts w:asciiTheme="majorHAnsi" w:hAnsiTheme="majorHAnsi" w:cstheme="majorHAnsi"/>
-          <w:i/>
-          <w:color w:val="808080" w:themeColor="background1" w:themeShade="80"/>
-          <w:sz w:val="20"/>
-        </w:rPr>
-        <w:t>/</w:t>
-      </w:r>
-      <w:r>
-        <w:rPr>
-          <w:rFonts w:asciiTheme="majorHAnsi" w:hAnsiTheme="majorHAnsi" w:cstheme="majorHAnsi"/>
-          <w:i/>
-          <w:color w:val="808080" w:themeColor="background1" w:themeShade="80"/>
-          <w:sz w:val="20"/>
-        </w:rPr>
-        <w:t>usuarios</w:t>
-      </w:r>
-      <w:r>
-        <w:rPr>
-          <w:rFonts w:asciiTheme="majorHAnsi" w:hAnsiTheme="majorHAnsi" w:cstheme="majorHAnsi"/>
-          <w:i/>
-          <w:color w:val="808080" w:themeColor="background1" w:themeShade="80"/>
-          <w:sz w:val="20"/>
-        </w:rPr>
-        <w:t>/</w:t>
-      </w:r>
-      <w:r>
-        <w:rPr>
-          <w:rFonts w:asciiTheme="majorHAnsi" w:hAnsiTheme="majorHAnsi" w:cstheme="majorHAnsi"/>
-          <w:i/>
-          <w:color w:val="808080" w:themeColor="background1" w:themeShade="80"/>
-          <w:sz w:val="20"/>
-        </w:rPr>
-        <w:t>legajo=</w:t>
-      </w:r>
-      <w:r>
-        <w:rPr>
-          <w:rFonts w:asciiTheme="majorHAnsi" w:hAnsiTheme="majorHAnsi" w:cstheme="majorHAnsi"/>
-          <w:i/>
-          <w:color w:val="808080" w:themeColor="background1" w:themeShade="80"/>
-          <w:sz w:val="20"/>
-        </w:rPr>
-        <w:t>{</w:t>
-      </w:r>
-      <w:r>
-        <w:rPr>
-          <w:rFonts w:asciiTheme="majorHAnsi" w:hAnsiTheme="majorHAnsi" w:cstheme="majorHAnsi"/>
-          <w:i/>
-          <w:color w:val="808080" w:themeColor="background1" w:themeShade="80"/>
-          <w:sz w:val="20"/>
-        </w:rPr>
-        <w:t>Legajo</w:t>
-      </w:r>
-      <w:proofErr w:type="gramStart"/>
-      <w:r>
-        <w:rPr>
-          <w:rFonts w:asciiTheme="majorHAnsi" w:hAnsiTheme="majorHAnsi" w:cstheme="majorHAnsi"/>
-          <w:i/>
-          <w:color w:val="808080" w:themeColor="background1" w:themeShade="80"/>
-          <w:sz w:val="20"/>
-        </w:rPr>
-        <w:t>}?access</w:t>
-      </w:r>
-      <w:proofErr w:type="gramEnd"/>
-      <w:r>
-        <w:rPr>
-          <w:rFonts w:asciiTheme="majorHAnsi" w:hAnsiTheme="majorHAnsi" w:cstheme="majorHAnsi"/>
-          <w:i/>
-          <w:color w:val="808080" w:themeColor="background1" w:themeShade="80"/>
-          <w:sz w:val="20"/>
-        </w:rPr>
-        <w:t>_token=$ACCESS_TOKEN</w:t>
-      </w:r>
-    </w:p>
-    <w:p>
-      <w:pPr>
-        <w:rPr>
-          <w:rFonts w:asciiTheme="majorHAnsi" w:hAnsiTheme="majorHAnsi" w:cstheme="majorHAnsi"/>
-          <w:i/>
-          <w:color w:val="808080" w:themeColor="background1" w:themeShade="80"/>
-          <w:sz w:val="20"/>
-          <w:u w:val="single"/>
-        </w:rPr>
-      </w:pPr>
-      <w:r>
-        <w:rPr>
-          <w:rFonts w:asciiTheme="majorHAnsi" w:hAnsiTheme="majorHAnsi" w:cstheme="majorHAnsi"/>
-          <w:i/>
-          <w:color w:val="808080" w:themeColor="background1" w:themeShade="80"/>
-          <w:sz w:val="20"/>
-        </w:rPr>
-        <w:tab/>
-      </w:r>
-      <w:r>
-        <w:rPr>
-          <w:rFonts w:asciiTheme="majorHAnsi" w:hAnsiTheme="majorHAnsi" w:cstheme="majorHAnsi"/>
-          <w:i/>
-          <w:color w:val="808080" w:themeColor="background1" w:themeShade="80"/>
-          <w:sz w:val="20"/>
-          <w:u w:val="single"/>
-        </w:rPr>
-        <w:t>Respuesta</w:t>
+          <w:i/>
+          <w:color w:val="808080" w:themeColor="background1" w:themeShade="80"/>
+          <w:sz w:val="20"/>
+        </w:rPr>
+        <w:t>": "</w:t>
+      </w:r>
+      <w:r>
+        <w:rPr>
+          <w:rFonts w:asciiTheme="majorHAnsi" w:hAnsiTheme="majorHAnsi" w:cstheme="majorHAnsi"/>
+          <w:i/>
+          <w:color w:val="808080" w:themeColor="background1" w:themeShade="80"/>
+          <w:sz w:val="20"/>
+        </w:rPr>
+        <w:t>Alan</w:t>
+      </w:r>
+      <w:r>
+        <w:rPr>
+          <w:rFonts w:asciiTheme="majorHAnsi" w:hAnsiTheme="majorHAnsi" w:cstheme="majorHAnsi"/>
+          <w:i/>
+          <w:color w:val="808080" w:themeColor="background1" w:themeShade="80"/>
+          <w:sz w:val="20"/>
+        </w:rPr>
+        <w:t>",</w:t>
       </w:r>
     </w:p>
     <w:p>
@@ -1110,7 +1173,45 @@
           <w:color w:val="808080" w:themeColor="background1" w:themeShade="80"/>
           <w:sz w:val="20"/>
         </w:rPr>
-        <w:t>{</w:t>
+        <w:t xml:space="preserve">   "</w:t>
+      </w:r>
+      <w:proofErr w:type="spellStart"/>
+      <w:r>
+        <w:rPr>
+          <w:rFonts w:asciiTheme="majorHAnsi" w:hAnsiTheme="majorHAnsi" w:cstheme="majorHAnsi"/>
+          <w:i/>
+          <w:color w:val="808080" w:themeColor="background1" w:themeShade="80"/>
+          <w:sz w:val="20"/>
+        </w:rPr>
+        <w:t>last_name</w:t>
+      </w:r>
+      <w:proofErr w:type="spellEnd"/>
+      <w:r>
+        <w:rPr>
+          <w:rFonts w:asciiTheme="majorHAnsi" w:hAnsiTheme="majorHAnsi" w:cstheme="majorHAnsi"/>
+          <w:i/>
+          <w:color w:val="808080" w:themeColor="background1" w:themeShade="80"/>
+          <w:sz w:val="20"/>
+        </w:rPr>
+        <w:t>": "</w:t>
+      </w:r>
+      <w:r>
+        <w:rPr>
+          <w:rFonts w:asciiTheme="majorHAnsi" w:hAnsiTheme="majorHAnsi" w:cstheme="majorHAnsi"/>
+          <w:i/>
+          <w:color w:val="808080" w:themeColor="background1" w:themeShade="80"/>
+          <w:sz w:val="20"/>
+        </w:rPr>
+        <w:t>Gutman</w:t>
+      </w:r>
+      <w:r>
+        <w:rPr>
+          <w:rFonts w:asciiTheme="majorHAnsi" w:hAnsiTheme="majorHAnsi" w:cstheme="majorHAnsi"/>
+          <w:i/>
+          <w:color w:val="808080" w:themeColor="background1" w:themeShade="80"/>
+          <w:sz w:val="20"/>
+        </w:rPr>
+        <w:t>",</w:t>
       </w:r>
     </w:p>
     <w:p>
@@ -1130,7 +1231,43 @@
           <w:color w:val="808080" w:themeColor="background1" w:themeShade="80"/>
           <w:sz w:val="20"/>
         </w:rPr>
-        <w:t xml:space="preserve">    "legajo": 20353372409,</w:t>
+        <w:t xml:space="preserve">   "email": "</w:t>
+      </w:r>
+      <w:r>
+        <w:rPr>
+          <w:rFonts w:asciiTheme="majorHAnsi" w:hAnsiTheme="majorHAnsi" w:cstheme="majorHAnsi"/>
+          <w:i/>
+          <w:color w:val="808080" w:themeColor="background1" w:themeShade="80"/>
+          <w:sz w:val="20"/>
+        </w:rPr>
+        <w:t>agutma1</w:t>
+      </w:r>
+      <w:r>
+        <w:rPr>
+          <w:rFonts w:asciiTheme="majorHAnsi" w:hAnsiTheme="majorHAnsi" w:cstheme="majorHAnsi"/>
+          <w:i/>
+          <w:color w:val="808080" w:themeColor="background1" w:themeShade="80"/>
+          <w:sz w:val="20"/>
+        </w:rPr>
+        <w:t>@</w:t>
+      </w:r>
+      <w:r>
+        <w:rPr>
+          <w:rFonts w:asciiTheme="majorHAnsi" w:hAnsiTheme="majorHAnsi" w:cstheme="majorHAnsi"/>
+          <w:i/>
+          <w:color w:val="808080" w:themeColor="background1" w:themeShade="80"/>
+          <w:sz w:val="20"/>
+        </w:rPr>
+        <w:t>palermo.edu</w:t>
+      </w:r>
+      <w:r>
+        <w:rPr>
+          <w:rFonts w:asciiTheme="majorHAnsi" w:hAnsiTheme="majorHAnsi" w:cstheme="majorHAnsi"/>
+          <w:i/>
+          <w:color w:val="808080" w:themeColor="background1" w:themeShade="80"/>
+          <w:sz w:val="20"/>
+        </w:rPr>
+        <w:t>",</w:t>
       </w:r>
     </w:p>
     <w:p>
@@ -1150,179 +1287,7 @@
           <w:color w:val="808080" w:themeColor="background1" w:themeShade="80"/>
           <w:sz w:val="20"/>
         </w:rPr>
-        <w:t xml:space="preserve"> "</w:t>
-      </w:r>
-      <w:proofErr w:type="spellStart"/>
-      <w:r>
-        <w:rPr>
-          <w:rFonts w:asciiTheme="majorHAnsi" w:hAnsiTheme="majorHAnsi" w:cstheme="majorHAnsi"/>
-          <w:i/>
-          <w:color w:val="808080" w:themeColor="background1" w:themeShade="80"/>
-          <w:sz w:val="20"/>
-        </w:rPr>
-        <w:t>first_name</w:t>
-      </w:r>
-      <w:proofErr w:type="spellEnd"/>
-      <w:r>
-        <w:rPr>
-          <w:rFonts w:asciiTheme="majorHAnsi" w:hAnsiTheme="majorHAnsi" w:cstheme="majorHAnsi"/>
-          <w:i/>
-          <w:color w:val="808080" w:themeColor="background1" w:themeShade="80"/>
-          <w:sz w:val="20"/>
-        </w:rPr>
-        <w:t>": "</w:t>
-      </w:r>
-      <w:r>
-        <w:rPr>
-          <w:rFonts w:asciiTheme="majorHAnsi" w:hAnsiTheme="majorHAnsi" w:cstheme="majorHAnsi"/>
-          <w:i/>
-          <w:color w:val="808080" w:themeColor="background1" w:themeShade="80"/>
-          <w:sz w:val="20"/>
-        </w:rPr>
-        <w:t>Alan</w:t>
-      </w:r>
-      <w:r>
-        <w:rPr>
-          <w:rFonts w:asciiTheme="majorHAnsi" w:hAnsiTheme="majorHAnsi" w:cstheme="majorHAnsi"/>
-          <w:i/>
-          <w:color w:val="808080" w:themeColor="background1" w:themeShade="80"/>
-          <w:sz w:val="20"/>
-        </w:rPr>
-        <w:t>",</w:t>
-      </w:r>
-    </w:p>
-    <w:p>
-      <w:pPr>
-        <w:ind w:left="2124"/>
-        <w:rPr>
-          <w:rFonts w:asciiTheme="majorHAnsi" w:hAnsiTheme="majorHAnsi" w:cstheme="majorHAnsi"/>
-          <w:i/>
-          <w:color w:val="808080" w:themeColor="background1" w:themeShade="80"/>
-          <w:sz w:val="20"/>
-        </w:rPr>
-      </w:pPr>
-      <w:r>
-        <w:rPr>
-          <w:rFonts w:asciiTheme="majorHAnsi" w:hAnsiTheme="majorHAnsi" w:cstheme="majorHAnsi"/>
-          <w:i/>
-          <w:color w:val="808080" w:themeColor="background1" w:themeShade="80"/>
-          <w:sz w:val="20"/>
-        </w:rPr>
-        <w:t xml:space="preserve">    "</w:t>
-      </w:r>
-      <w:proofErr w:type="spellStart"/>
-      <w:r>
-        <w:rPr>
-          <w:rFonts w:asciiTheme="majorHAnsi" w:hAnsiTheme="majorHAnsi" w:cstheme="majorHAnsi"/>
-          <w:i/>
-          <w:color w:val="808080" w:themeColor="background1" w:themeShade="80"/>
-          <w:sz w:val="20"/>
-        </w:rPr>
-        <w:t>last_name</w:t>
-      </w:r>
-      <w:proofErr w:type="spellEnd"/>
-      <w:r>
-        <w:rPr>
-          <w:rFonts w:asciiTheme="majorHAnsi" w:hAnsiTheme="majorHAnsi" w:cstheme="majorHAnsi"/>
-          <w:i/>
-          <w:color w:val="808080" w:themeColor="background1" w:themeShade="80"/>
-          <w:sz w:val="20"/>
-        </w:rPr>
-        <w:t>": "</w:t>
-      </w:r>
-      <w:r>
-        <w:rPr>
-          <w:rFonts w:asciiTheme="majorHAnsi" w:hAnsiTheme="majorHAnsi" w:cstheme="majorHAnsi"/>
-          <w:i/>
-          <w:color w:val="808080" w:themeColor="background1" w:themeShade="80"/>
-          <w:sz w:val="20"/>
-        </w:rPr>
-        <w:t>Gutman</w:t>
-      </w:r>
-      <w:r>
-        <w:rPr>
-          <w:rFonts w:asciiTheme="majorHAnsi" w:hAnsiTheme="majorHAnsi" w:cstheme="majorHAnsi"/>
-          <w:i/>
-          <w:color w:val="808080" w:themeColor="background1" w:themeShade="80"/>
-          <w:sz w:val="20"/>
-        </w:rPr>
-        <w:t>",</w:t>
-      </w:r>
-    </w:p>
-    <w:p>
-      <w:pPr>
-        <w:ind w:left="2124"/>
-        <w:rPr>
-          <w:rFonts w:asciiTheme="majorHAnsi" w:hAnsiTheme="majorHAnsi" w:cstheme="majorHAnsi"/>
-          <w:i/>
-          <w:color w:val="808080" w:themeColor="background1" w:themeShade="80"/>
-          <w:sz w:val="20"/>
-        </w:rPr>
-      </w:pPr>
-      <w:r>
-        <w:rPr>
-          <w:rFonts w:asciiTheme="majorHAnsi" w:hAnsiTheme="majorHAnsi" w:cstheme="majorHAnsi"/>
-          <w:i/>
-          <w:color w:val="808080" w:themeColor="background1" w:themeShade="80"/>
-          <w:sz w:val="20"/>
-        </w:rPr>
-        <w:t xml:space="preserve">    "email": "</w:t>
-      </w:r>
-      <w:r>
-        <w:rPr>
-          <w:rFonts w:asciiTheme="majorHAnsi" w:hAnsiTheme="majorHAnsi" w:cstheme="majorHAnsi"/>
-          <w:i/>
-          <w:color w:val="808080" w:themeColor="background1" w:themeShade="80"/>
-          <w:sz w:val="20"/>
-        </w:rPr>
-        <w:t>agutma1</w:t>
-      </w:r>
-      <w:r>
-        <w:rPr>
-          <w:rFonts w:asciiTheme="majorHAnsi" w:hAnsiTheme="majorHAnsi" w:cstheme="majorHAnsi"/>
-          <w:i/>
-          <w:color w:val="808080" w:themeColor="background1" w:themeShade="80"/>
-          <w:sz w:val="20"/>
-        </w:rPr>
-        <w:t>@</w:t>
-      </w:r>
-      <w:r>
-        <w:rPr>
-          <w:rFonts w:asciiTheme="majorHAnsi" w:hAnsiTheme="majorHAnsi" w:cstheme="majorHAnsi"/>
-          <w:i/>
-          <w:color w:val="808080" w:themeColor="background1" w:themeShade="80"/>
-          <w:sz w:val="20"/>
-        </w:rPr>
-        <w:t>palermo.edu</w:t>
-      </w:r>
-      <w:r>
-        <w:rPr>
-          <w:rFonts w:asciiTheme="majorHAnsi" w:hAnsiTheme="majorHAnsi" w:cstheme="majorHAnsi"/>
-          <w:i/>
-          <w:color w:val="808080" w:themeColor="background1" w:themeShade="80"/>
-          <w:sz w:val="20"/>
-        </w:rPr>
-        <w:t>",</w:t>
-      </w:r>
-    </w:p>
-    <w:p>
-      <w:pPr>
-        <w:ind w:left="2124"/>
-        <w:rPr>
-          <w:rFonts w:asciiTheme="majorHAnsi" w:hAnsiTheme="majorHAnsi" w:cstheme="majorHAnsi"/>
-          <w:i/>
-          <w:color w:val="808080" w:themeColor="background1" w:themeShade="80"/>
-          <w:sz w:val="20"/>
-        </w:rPr>
-      </w:pPr>
-      <w:r>
-        <w:rPr>
-          <w:rFonts w:asciiTheme="majorHAnsi" w:hAnsiTheme="majorHAnsi" w:cstheme="majorHAnsi"/>
-          <w:i/>
-          <w:color w:val="808080" w:themeColor="background1" w:themeShade="80"/>
-          <w:sz w:val="20"/>
-        </w:rPr>
-        <w:t xml:space="preserve">    "</w:t>
+        <w:t xml:space="preserve">   "</w:t>
       </w:r>
       <w:proofErr w:type="spellStart"/>
       <w:r>
@@ -1605,6 +1570,442 @@
         </w:rPr>
       </w:pPr>
       <w:r>
+        <w:rPr>
+          <w:rFonts w:asciiTheme="majorHAnsi" w:hAnsiTheme="majorHAnsi" w:cstheme="majorHAnsi"/>
+          <w:i/>
+          <w:color w:val="808080" w:themeColor="background1" w:themeShade="80"/>
+          <w:sz w:val="20"/>
+        </w:rPr>
+        <w:t>/</w:t>
+      </w:r>
+      <w:r>
+        <w:rPr>
+          <w:rFonts w:asciiTheme="majorHAnsi" w:hAnsiTheme="majorHAnsi" w:cstheme="majorHAnsi"/>
+          <w:i/>
+          <w:color w:val="808080" w:themeColor="background1" w:themeShade="80"/>
+          <w:sz w:val="20"/>
+        </w:rPr>
+        <w:t>usuarios</w:t>
+      </w:r>
+      <w:r>
+        <w:rPr>
+          <w:rFonts w:asciiTheme="majorHAnsi" w:hAnsiTheme="majorHAnsi" w:cstheme="majorHAnsi"/>
+          <w:i/>
+          <w:color w:val="808080" w:themeColor="background1" w:themeShade="80"/>
+          <w:sz w:val="20"/>
+        </w:rPr>
+        <w:t>/</w:t>
+      </w:r>
+      <w:r>
+        <w:rPr>
+          <w:rFonts w:asciiTheme="majorHAnsi" w:hAnsiTheme="majorHAnsi" w:cstheme="majorHAnsi"/>
+          <w:i/>
+          <w:color w:val="808080" w:themeColor="background1" w:themeShade="80"/>
+          <w:sz w:val="20"/>
+        </w:rPr>
+        <w:t>legajo=</w:t>
+      </w:r>
+      <w:r>
+        <w:rPr>
+          <w:rFonts w:asciiTheme="majorHAnsi" w:hAnsiTheme="majorHAnsi" w:cstheme="majorHAnsi"/>
+          <w:i/>
+          <w:color w:val="808080" w:themeColor="background1" w:themeShade="80"/>
+          <w:sz w:val="20"/>
+        </w:rPr>
+        <w:t>{</w:t>
+      </w:r>
+      <w:r>
+        <w:rPr>
+          <w:rFonts w:asciiTheme="majorHAnsi" w:hAnsiTheme="majorHAnsi" w:cstheme="majorHAnsi"/>
+          <w:i/>
+          <w:color w:val="808080" w:themeColor="background1" w:themeShade="80"/>
+          <w:sz w:val="20"/>
+        </w:rPr>
+        <w:t>Legajo</w:t>
+      </w:r>
+      <w:proofErr w:type="gramStart"/>
+      <w:r>
+        <w:rPr>
+          <w:rFonts w:asciiTheme="majorHAnsi" w:hAnsiTheme="majorHAnsi" w:cstheme="majorHAnsi"/>
+          <w:i/>
+          <w:color w:val="808080" w:themeColor="background1" w:themeShade="80"/>
+          <w:sz w:val="20"/>
+        </w:rPr>
+        <w:t>}?access</w:t>
+      </w:r>
+      <w:proofErr w:type="gramEnd"/>
+      <w:r>
+        <w:rPr>
+          <w:rFonts w:asciiTheme="majorHAnsi" w:hAnsiTheme="majorHAnsi" w:cstheme="majorHAnsi"/>
+          <w:i/>
+          <w:color w:val="808080" w:themeColor="background1" w:themeShade="80"/>
+          <w:sz w:val="20"/>
+        </w:rPr>
+        <w:t>_token=$ACCESS_TOKEN</w:t>
+      </w:r>
+      <w:r>
+        <w:rPr>
+          <w:rFonts w:asciiTheme="majorHAnsi" w:hAnsiTheme="majorHAnsi" w:cstheme="majorHAnsi"/>
+          <w:i/>
+          <w:color w:val="808080" w:themeColor="background1" w:themeShade="80"/>
+          <w:sz w:val="20"/>
+        </w:rPr>
+        <w:t>/</w:t>
+      </w:r>
+      <w:r>
+        <w:rPr>
+          <w:rFonts w:asciiTheme="majorHAnsi" w:hAnsiTheme="majorHAnsi" w:cstheme="majorHAnsi"/>
+          <w:i/>
+          <w:color w:val="808080" w:themeColor="background1" w:themeShade="80"/>
+          <w:sz w:val="20"/>
+        </w:rPr>
+        <w:t>Comisiones/Legajo=</w:t>
+      </w:r>
+      <w:r>
+        <w:rPr>
+          <w:rFonts w:asciiTheme="majorHAnsi" w:hAnsiTheme="majorHAnsi" w:cstheme="majorHAnsi"/>
+          <w:i/>
+          <w:color w:val="808080" w:themeColor="background1" w:themeShade="80"/>
+          <w:sz w:val="20"/>
+        </w:rPr>
+        <w:t>{</w:t>
+      </w:r>
+      <w:r>
+        <w:rPr>
+          <w:rFonts w:asciiTheme="majorHAnsi" w:hAnsiTheme="majorHAnsi" w:cstheme="majorHAnsi"/>
+          <w:i/>
+          <w:color w:val="808080" w:themeColor="background1" w:themeShade="80"/>
+          <w:sz w:val="20"/>
+        </w:rPr>
+        <w:t>Legajo</w:t>
+      </w:r>
+      <w:r>
+        <w:rPr>
+          <w:rFonts w:asciiTheme="majorHAnsi" w:hAnsiTheme="majorHAnsi" w:cstheme="majorHAnsi"/>
+          <w:i/>
+          <w:color w:val="808080" w:themeColor="background1" w:themeShade="80"/>
+          <w:sz w:val="20"/>
+        </w:rPr>
+        <w:t>}?</w:t>
+      </w:r>
+      <w:r>
+        <w:rPr>
+          <w:rFonts w:asciiTheme="majorHAnsi" w:hAnsiTheme="majorHAnsi" w:cstheme="majorHAnsi"/>
+          <w:i/>
+          <w:color w:val="808080" w:themeColor="background1" w:themeShade="80"/>
+          <w:sz w:val="20"/>
+        </w:rPr>
+        <w:t>Mes=</w:t>
+      </w:r>
+      <w:r>
+        <w:rPr>
+          <w:rFonts w:asciiTheme="majorHAnsi" w:hAnsiTheme="majorHAnsi" w:cstheme="majorHAnsi"/>
+          <w:i/>
+          <w:color w:val="808080" w:themeColor="background1" w:themeShade="80"/>
+          <w:sz w:val="20"/>
+        </w:rPr>
+        <w:t>{Mes}</w:t>
+      </w:r>
+    </w:p>
+    <w:p>
+      <w:pPr>
+        <w:pStyle w:val="Prrafodelista"/>
+        <w:rPr>
+          <w:rFonts w:asciiTheme="majorHAnsi" w:hAnsiTheme="majorHAnsi" w:cstheme="majorHAnsi"/>
+          <w:b/>
+          <w:color w:val="808080" w:themeColor="background1" w:themeShade="80"/>
+          <w:sz w:val="20"/>
+        </w:rPr>
+      </w:pPr>
+    </w:p>
+    <w:p>
+      <w:pPr>
+        <w:pStyle w:val="Prrafodelista"/>
+        <w:rPr>
+          <w:b/>
+          <w:sz w:val="20"/>
+        </w:rPr>
+      </w:pPr>
+      <w:r>
+        <w:rPr>
+          <w:b/>
+          <w:sz w:val="20"/>
+        </w:rPr>
+        <w:t>Descripción</w:t>
+      </w:r>
+      <w:r>
+        <w:rPr>
+          <w:b/>
+          <w:sz w:val="20"/>
+        </w:rPr>
+        <w:br/>
+      </w:r>
+    </w:p>
+    <w:p>
+      <w:pPr>
+        <w:pStyle w:val="Prrafodelista"/>
+        <w:rPr>
+          <w:rFonts w:asciiTheme="majorHAnsi" w:hAnsiTheme="majorHAnsi" w:cstheme="majorHAnsi"/>
+          <w:i/>
+          <w:color w:val="808080" w:themeColor="background1" w:themeShade="80"/>
+          <w:sz w:val="20"/>
+        </w:rPr>
+      </w:pPr>
+      <w:r>
+        <w:rPr>
+          <w:rFonts w:asciiTheme="majorHAnsi" w:hAnsiTheme="majorHAnsi" w:cstheme="majorHAnsi"/>
+          <w:i/>
+          <w:color w:val="808080" w:themeColor="background1" w:themeShade="80"/>
+          <w:sz w:val="20"/>
+        </w:rPr>
+        <w:t xml:space="preserve">Informa el total de comisiones </w:t>
+      </w:r>
+      <w:r>
+        <w:rPr>
+          <w:rFonts w:asciiTheme="majorHAnsi" w:hAnsiTheme="majorHAnsi" w:cstheme="majorHAnsi"/>
+          <w:i/>
+          <w:color w:val="808080" w:themeColor="background1" w:themeShade="80"/>
+          <w:sz w:val="20"/>
+        </w:rPr>
+        <w:t xml:space="preserve">(expresado en pesos argentinos) </w:t>
+      </w:r>
+      <w:r>
+        <w:rPr>
+          <w:rFonts w:asciiTheme="majorHAnsi" w:hAnsiTheme="majorHAnsi" w:cstheme="majorHAnsi"/>
+          <w:i/>
+          <w:color w:val="808080" w:themeColor="background1" w:themeShade="80"/>
+          <w:sz w:val="20"/>
+        </w:rPr>
+        <w:t>de los vendedores para un determinado mes.</w:t>
+      </w:r>
+    </w:p>
+    <w:p>
+      <w:pPr>
+        <w:ind w:firstLine="708"/>
+        <w:rPr>
+          <w:b/>
+          <w:sz w:val="20"/>
+        </w:rPr>
+      </w:pPr>
+      <w:r>
+        <w:rPr>
+          <w:b/>
+          <w:sz w:val="20"/>
+        </w:rPr>
+        <w:t>Ejemplo GET</w:t>
+      </w:r>
+    </w:p>
+    <w:p>
+      <w:pPr>
+        <w:ind w:firstLine="708"/>
+        <w:rPr>
+          <w:b/>
+          <w:sz w:val="20"/>
+          <w:u w:val="single"/>
+        </w:rPr>
+      </w:pPr>
+      <w:r>
+        <w:rPr>
+          <w:rFonts w:asciiTheme="majorHAnsi" w:hAnsiTheme="majorHAnsi" w:cstheme="majorHAnsi"/>
+          <w:i/>
+          <w:color w:val="808080" w:themeColor="background1" w:themeShade="80"/>
+          <w:sz w:val="20"/>
+          <w:u w:val="single"/>
+        </w:rPr>
+        <w:t xml:space="preserve">Devuelve </w:t>
+      </w:r>
+      <w:r>
+        <w:rPr>
+          <w:rFonts w:asciiTheme="majorHAnsi" w:hAnsiTheme="majorHAnsi" w:cstheme="majorHAnsi"/>
+          <w:i/>
+          <w:color w:val="808080" w:themeColor="background1" w:themeShade="80"/>
+          <w:sz w:val="20"/>
+          <w:u w:val="single"/>
+        </w:rPr>
+        <w:t>las comisiones del vendedor</w:t>
+      </w:r>
+      <w:r>
+        <w:rPr>
+          <w:b/>
+          <w:sz w:val="20"/>
+          <w:u w:val="single"/>
+        </w:rPr>
+        <w:t xml:space="preserve"> </w:t>
+      </w:r>
+    </w:p>
+    <w:p>
+      <w:pPr>
+        <w:pStyle w:val="Prrafodelista"/>
+        <w:rPr>
+          <w:rFonts w:asciiTheme="majorHAnsi" w:hAnsiTheme="majorHAnsi" w:cstheme="majorHAnsi"/>
+          <w:b/>
+          <w:color w:val="808080" w:themeColor="background1" w:themeShade="80"/>
+          <w:sz w:val="20"/>
+        </w:rPr>
+      </w:pPr>
+      <w:r>
+        <w:rPr>
+          <w:rFonts w:asciiTheme="majorHAnsi" w:hAnsiTheme="majorHAnsi" w:cstheme="majorHAnsi"/>
+          <w:color w:val="808080" w:themeColor="background1" w:themeShade="80"/>
+          <w:sz w:val="20"/>
+        </w:rPr>
+        <w:t xml:space="preserve">$ </w:t>
+      </w:r>
+      <w:proofErr w:type="spellStart"/>
+      <w:r>
+        <w:rPr>
+          <w:rFonts w:asciiTheme="majorHAnsi" w:hAnsiTheme="majorHAnsi" w:cstheme="majorHAnsi"/>
+          <w:color w:val="808080" w:themeColor="background1" w:themeShade="80"/>
+          <w:sz w:val="20"/>
+        </w:rPr>
+        <w:t>curl</w:t>
+      </w:r>
+      <w:proofErr w:type="spellEnd"/>
+      <w:r>
+        <w:rPr>
+          <w:rFonts w:asciiTheme="majorHAnsi" w:hAnsiTheme="majorHAnsi" w:cstheme="majorHAnsi"/>
+          <w:color w:val="808080" w:themeColor="background1" w:themeShade="80"/>
+          <w:sz w:val="20"/>
+        </w:rPr>
+        <w:t xml:space="preserve"> http://localhost:8080</w:t>
+      </w:r>
+      <w:r>
+        <w:rPr>
+          <w:rFonts w:asciiTheme="majorHAnsi" w:hAnsiTheme="majorHAnsi" w:cstheme="majorHAnsi"/>
+          <w:i/>
+          <w:color w:val="808080" w:themeColor="background1" w:themeShade="80"/>
+          <w:sz w:val="20"/>
+        </w:rPr>
+        <w:t>/</w:t>
+      </w:r>
+      <w:r>
+        <w:rPr>
+          <w:rFonts w:asciiTheme="majorHAnsi" w:hAnsiTheme="majorHAnsi" w:cstheme="majorHAnsi"/>
+          <w:i/>
+          <w:color w:val="808080" w:themeColor="background1" w:themeShade="80"/>
+          <w:sz w:val="20"/>
+        </w:rPr>
+        <w:t>usuarios</w:t>
+      </w:r>
+      <w:r>
+        <w:rPr>
+          <w:rFonts w:asciiTheme="majorHAnsi" w:hAnsiTheme="majorHAnsi" w:cstheme="majorHAnsi"/>
+          <w:i/>
+          <w:color w:val="808080" w:themeColor="background1" w:themeShade="80"/>
+          <w:sz w:val="20"/>
+        </w:rPr>
+        <w:t>/</w:t>
+      </w:r>
+      <w:r>
+        <w:rPr>
+          <w:rFonts w:asciiTheme="majorHAnsi" w:hAnsiTheme="majorHAnsi" w:cstheme="majorHAnsi"/>
+          <w:i/>
+          <w:color w:val="808080" w:themeColor="background1" w:themeShade="80"/>
+          <w:sz w:val="20"/>
+        </w:rPr>
+        <w:t>legajo=</w:t>
+      </w:r>
+      <w:r>
+        <w:rPr>
+          <w:rFonts w:asciiTheme="majorHAnsi" w:hAnsiTheme="majorHAnsi" w:cstheme="majorHAnsi"/>
+          <w:i/>
+          <w:color w:val="808080" w:themeColor="background1" w:themeShade="80"/>
+          <w:sz w:val="20"/>
+        </w:rPr>
+        <w:t>{</w:t>
+      </w:r>
+      <w:r>
+        <w:rPr>
+          <w:rFonts w:asciiTheme="majorHAnsi" w:hAnsiTheme="majorHAnsi" w:cstheme="majorHAnsi"/>
+          <w:i/>
+          <w:color w:val="808080" w:themeColor="background1" w:themeShade="80"/>
+          <w:sz w:val="20"/>
+        </w:rPr>
+        <w:t>Legajo</w:t>
+      </w:r>
+      <w:proofErr w:type="gramStart"/>
+      <w:r>
+        <w:rPr>
+          <w:rFonts w:asciiTheme="majorHAnsi" w:hAnsiTheme="majorHAnsi" w:cstheme="majorHAnsi"/>
+          <w:i/>
+          <w:color w:val="808080" w:themeColor="background1" w:themeShade="80"/>
+          <w:sz w:val="20"/>
+        </w:rPr>
+        <w:t>}?access</w:t>
+      </w:r>
+      <w:proofErr w:type="gramEnd"/>
+      <w:r>
+        <w:rPr>
+          <w:rFonts w:asciiTheme="majorHAnsi" w:hAnsiTheme="majorHAnsi" w:cstheme="majorHAnsi"/>
+          <w:i/>
+          <w:color w:val="808080" w:themeColor="background1" w:themeShade="80"/>
+          <w:sz w:val="20"/>
+        </w:rPr>
+        <w:t>_token=$ACCESS_TOKEN/</w:t>
+      </w:r>
+      <w:r>
+        <w:rPr>
+          <w:rFonts w:asciiTheme="majorHAnsi" w:hAnsiTheme="majorHAnsi" w:cstheme="majorHAnsi"/>
+          <w:i/>
+          <w:color w:val="808080" w:themeColor="background1" w:themeShade="80"/>
+          <w:sz w:val="20"/>
+        </w:rPr>
+        <w:t>Comisiones/Legajo=</w:t>
+      </w:r>
+      <w:r>
+        <w:rPr>
+          <w:rFonts w:asciiTheme="majorHAnsi" w:hAnsiTheme="majorHAnsi" w:cstheme="majorHAnsi"/>
+          <w:i/>
+          <w:color w:val="808080" w:themeColor="background1" w:themeShade="80"/>
+          <w:sz w:val="20"/>
+        </w:rPr>
+        <w:t>{</w:t>
+      </w:r>
+      <w:r>
+        <w:rPr>
+          <w:rFonts w:asciiTheme="majorHAnsi" w:hAnsiTheme="majorHAnsi" w:cstheme="majorHAnsi"/>
+          <w:i/>
+          <w:color w:val="808080" w:themeColor="background1" w:themeShade="80"/>
+          <w:sz w:val="20"/>
+        </w:rPr>
+        <w:t>Legajo</w:t>
+      </w:r>
+      <w:r>
+        <w:rPr>
+          <w:rFonts w:asciiTheme="majorHAnsi" w:hAnsiTheme="majorHAnsi" w:cstheme="majorHAnsi"/>
+          <w:i/>
+          <w:color w:val="808080" w:themeColor="background1" w:themeShade="80"/>
+          <w:sz w:val="20"/>
+        </w:rPr>
+        <w:t>}?</w:t>
+      </w:r>
+      <w:r>
+        <w:rPr>
+          <w:rFonts w:asciiTheme="majorHAnsi" w:hAnsiTheme="majorHAnsi" w:cstheme="majorHAnsi"/>
+          <w:i/>
+          <w:color w:val="808080" w:themeColor="background1" w:themeShade="80"/>
+          <w:sz w:val="20"/>
+        </w:rPr>
+        <w:t>Mes={Mes}</w:t>
+      </w:r>
+    </w:p>
+    <w:p>
+      <w:pPr>
+        <w:rPr>
+          <w:rFonts w:asciiTheme="majorHAnsi" w:hAnsiTheme="majorHAnsi" w:cstheme="majorHAnsi"/>
+          <w:i/>
+          <w:color w:val="808080" w:themeColor="background1" w:themeShade="80"/>
+          <w:sz w:val="20"/>
+          <w:u w:val="single"/>
+        </w:rPr>
+      </w:pPr>
+      <w:r>
+        <w:rPr>
+          <w:rFonts w:asciiTheme="majorHAnsi" w:hAnsiTheme="majorHAnsi" w:cstheme="majorHAnsi"/>
+          <w:i/>
+          <w:color w:val="808080" w:themeColor="background1" w:themeShade="80"/>
+          <w:sz w:val="20"/>
+        </w:rPr>
         <w:tab/>
       </w:r>
       <w:r>
@@ -1613,36 +2014,21 @@
           <w:i/>
           <w:color w:val="808080" w:themeColor="background1" w:themeShade="80"/>
           <w:sz w:val="20"/>
-        </w:rPr>
-        <w:t>/</w:t>
-      </w:r>
-      <w:r>
-        <w:rPr>
-          <w:rFonts w:asciiTheme="majorHAnsi" w:hAnsiTheme="majorHAnsi" w:cstheme="majorHAnsi"/>
-          <w:i/>
-          <w:color w:val="808080" w:themeColor="background1" w:themeShade="80"/>
-          <w:sz w:val="20"/>
-        </w:rPr>
-        <w:t>usuarios</w:t>
-      </w:r>
-      <w:r>
-        <w:rPr>
-          <w:rFonts w:asciiTheme="majorHAnsi" w:hAnsiTheme="majorHAnsi" w:cstheme="majorHAnsi"/>
-          <w:i/>
-          <w:color w:val="808080" w:themeColor="background1" w:themeShade="80"/>
-          <w:sz w:val="20"/>
-        </w:rPr>
-        <w:t>/</w:t>
-      </w:r>
-      <w:r>
-        <w:rPr>
-          <w:rFonts w:asciiTheme="majorHAnsi" w:hAnsiTheme="majorHAnsi" w:cstheme="majorHAnsi"/>
-          <w:i/>
-          <w:color w:val="808080" w:themeColor="background1" w:themeShade="80"/>
-          <w:sz w:val="20"/>
-        </w:rPr>
-        <w:t>legajo=</w:t>
-      </w:r>
+          <w:u w:val="single"/>
+        </w:rPr>
+        <w:t>Respuesta</w:t>
+      </w:r>
+    </w:p>
+    <w:p>
+      <w:pPr>
+        <w:ind w:left="2124"/>
+        <w:rPr>
+          <w:rFonts w:asciiTheme="majorHAnsi" w:hAnsiTheme="majorHAnsi" w:cstheme="majorHAnsi"/>
+          <w:i/>
+          <w:color w:val="808080" w:themeColor="background1" w:themeShade="80"/>
+          <w:sz w:val="20"/>
+        </w:rPr>
+      </w:pPr>
       <w:r>
         <w:rPr>
           <w:rFonts w:asciiTheme="majorHAnsi" w:hAnsiTheme="majorHAnsi" w:cstheme="majorHAnsi"/>
@@ -1652,97 +2038,85 @@
         </w:rPr>
         <w:t>{</w:t>
       </w:r>
-      <w:r>
-        <w:rPr>
-          <w:rFonts w:asciiTheme="majorHAnsi" w:hAnsiTheme="majorHAnsi" w:cstheme="majorHAnsi"/>
-          <w:i/>
-          <w:color w:val="808080" w:themeColor="background1" w:themeShade="80"/>
-          <w:sz w:val="20"/>
-        </w:rPr>
-        <w:t>Legajo</w:t>
-      </w:r>
-      <w:proofErr w:type="gramStart"/>
-      <w:r>
-        <w:rPr>
-          <w:rFonts w:asciiTheme="majorHAnsi" w:hAnsiTheme="majorHAnsi" w:cstheme="majorHAnsi"/>
-          <w:i/>
-          <w:color w:val="808080" w:themeColor="background1" w:themeShade="80"/>
-          <w:sz w:val="20"/>
-        </w:rPr>
-        <w:t>}?access</w:t>
-      </w:r>
-      <w:proofErr w:type="gramEnd"/>
-      <w:r>
-        <w:rPr>
-          <w:rFonts w:asciiTheme="majorHAnsi" w:hAnsiTheme="majorHAnsi" w:cstheme="majorHAnsi"/>
-          <w:i/>
-          <w:color w:val="808080" w:themeColor="background1" w:themeShade="80"/>
-          <w:sz w:val="20"/>
-        </w:rPr>
-        <w:t>_token=$ACCESS_TOKEN</w:t>
-      </w:r>
-      <w:r>
-        <w:rPr>
-          <w:rFonts w:asciiTheme="majorHAnsi" w:hAnsiTheme="majorHAnsi" w:cstheme="majorHAnsi"/>
-          <w:i/>
-          <w:color w:val="808080" w:themeColor="background1" w:themeShade="80"/>
-          <w:sz w:val="20"/>
-        </w:rPr>
-        <w:t>/</w:t>
-      </w:r>
-      <w:r>
-        <w:rPr>
-          <w:rFonts w:asciiTheme="majorHAnsi" w:hAnsiTheme="majorHAnsi" w:cstheme="majorHAnsi"/>
-          <w:i/>
-          <w:color w:val="808080" w:themeColor="background1" w:themeShade="80"/>
-          <w:sz w:val="20"/>
-        </w:rPr>
-        <w:t>Comisiones/Legajo=</w:t>
-      </w:r>
-      <w:r>
-        <w:rPr>
-          <w:rFonts w:asciiTheme="majorHAnsi" w:hAnsiTheme="majorHAnsi" w:cstheme="majorHAnsi"/>
-          <w:i/>
-          <w:color w:val="808080" w:themeColor="background1" w:themeShade="80"/>
-          <w:sz w:val="20"/>
-        </w:rPr>
-        <w:t>{</w:t>
-      </w:r>
-      <w:r>
-        <w:rPr>
-          <w:rFonts w:asciiTheme="majorHAnsi" w:hAnsiTheme="majorHAnsi" w:cstheme="majorHAnsi"/>
-          <w:i/>
-          <w:color w:val="808080" w:themeColor="background1" w:themeShade="80"/>
-          <w:sz w:val="20"/>
-        </w:rPr>
-        <w:t>Legajo</w:t>
-      </w:r>
-      <w:r>
-        <w:rPr>
-          <w:rFonts w:asciiTheme="majorHAnsi" w:hAnsiTheme="majorHAnsi" w:cstheme="majorHAnsi"/>
-          <w:i/>
-          <w:color w:val="808080" w:themeColor="background1" w:themeShade="80"/>
-          <w:sz w:val="20"/>
-        </w:rPr>
-        <w:t>}?</w:t>
-      </w:r>
-      <w:r>
-        <w:rPr>
-          <w:rFonts w:asciiTheme="majorHAnsi" w:hAnsiTheme="majorHAnsi" w:cstheme="majorHAnsi"/>
-          <w:i/>
-          <w:color w:val="808080" w:themeColor="background1" w:themeShade="80"/>
-          <w:sz w:val="20"/>
-        </w:rPr>
-        <w:t>Mes=</w:t>
-      </w:r>
-      <w:r>
-        <w:rPr>
-          <w:rFonts w:asciiTheme="majorHAnsi" w:hAnsiTheme="majorHAnsi" w:cstheme="majorHAnsi"/>
-          <w:i/>
-          <w:color w:val="808080" w:themeColor="background1" w:themeShade="80"/>
-          <w:sz w:val="20"/>
-        </w:rPr>
-        <w:t>{Mes}</w:t>
+    </w:p>
+    <w:p>
+      <w:pPr>
+        <w:ind w:left="2124"/>
+        <w:rPr>
+          <w:rFonts w:asciiTheme="majorHAnsi" w:hAnsiTheme="majorHAnsi" w:cstheme="majorHAnsi"/>
+          <w:i/>
+          <w:color w:val="808080" w:themeColor="background1" w:themeShade="80"/>
+          <w:sz w:val="20"/>
+        </w:rPr>
+      </w:pPr>
+      <w:r>
+        <w:rPr>
+          <w:rFonts w:asciiTheme="majorHAnsi" w:hAnsiTheme="majorHAnsi" w:cstheme="majorHAnsi"/>
+          <w:i/>
+          <w:color w:val="808080" w:themeColor="background1" w:themeShade="80"/>
+          <w:sz w:val="20"/>
+        </w:rPr>
+        <w:t xml:space="preserve">    "legajo": 20157439247,</w:t>
+      </w:r>
+    </w:p>
+    <w:p>
+      <w:pPr>
+        <w:ind w:left="2124"/>
+        <w:rPr>
+          <w:rFonts w:asciiTheme="majorHAnsi" w:hAnsiTheme="majorHAnsi" w:cstheme="majorHAnsi"/>
+          <w:i/>
+          <w:color w:val="808080" w:themeColor="background1" w:themeShade="80"/>
+          <w:sz w:val="20"/>
+        </w:rPr>
+      </w:pPr>
+      <w:r>
+        <w:rPr>
+          <w:rFonts w:asciiTheme="majorHAnsi" w:hAnsiTheme="majorHAnsi" w:cstheme="majorHAnsi"/>
+          <w:i/>
+          <w:color w:val="808080" w:themeColor="background1" w:themeShade="80"/>
+          <w:sz w:val="20"/>
+        </w:rPr>
+        <w:t xml:space="preserve">  “mes”: 202008,</w:t>
+      </w:r>
+    </w:p>
+    <w:p>
+      <w:pPr>
+        <w:ind w:left="2124"/>
+        <w:rPr>
+          <w:rFonts w:asciiTheme="majorHAnsi" w:hAnsiTheme="majorHAnsi" w:cstheme="majorHAnsi"/>
+          <w:i/>
+          <w:color w:val="808080" w:themeColor="background1" w:themeShade="80"/>
+          <w:sz w:val="20"/>
+        </w:rPr>
+      </w:pPr>
+      <w:r>
+        <w:rPr>
+          <w:rFonts w:asciiTheme="majorHAnsi" w:hAnsiTheme="majorHAnsi" w:cstheme="majorHAnsi"/>
+          <w:i/>
+          <w:color w:val="808080" w:themeColor="background1" w:themeShade="80"/>
+          <w:sz w:val="20"/>
+        </w:rPr>
+        <w:t>“</w:t>
+      </w:r>
+      <w:proofErr w:type="spellStart"/>
+      <w:r>
+        <w:rPr>
+          <w:rFonts w:asciiTheme="majorHAnsi" w:hAnsiTheme="majorHAnsi" w:cstheme="majorHAnsi"/>
+          <w:i/>
+          <w:color w:val="808080" w:themeColor="background1" w:themeShade="80"/>
+          <w:sz w:val="20"/>
+        </w:rPr>
+        <w:t>comision</w:t>
+      </w:r>
+      <w:proofErr w:type="spellEnd"/>
+      <w:r>
+        <w:rPr>
+          <w:rFonts w:asciiTheme="majorHAnsi" w:hAnsiTheme="majorHAnsi" w:cstheme="majorHAnsi"/>
+          <w:i/>
+          <w:color w:val="808080" w:themeColor="background1" w:themeShade="80"/>
+          <w:sz w:val="20"/>
+        </w:rPr>
+        <w:t>”: 12750.00</w:t>
       </w:r>
     </w:p>
     <w:p>
@@ -1750,86 +2124,39 @@
         <w:pStyle w:val="Prrafodelista"/>
         <w:rPr>
           <w:rFonts w:asciiTheme="majorHAnsi" w:hAnsiTheme="majorHAnsi" w:cstheme="majorHAnsi"/>
-          <w:b/>
-          <w:color w:val="808080" w:themeColor="background1" w:themeShade="80"/>
-          <w:sz w:val="20"/>
-        </w:rPr>
-      </w:pPr>
+          <w:i/>
+          <w:color w:val="808080" w:themeColor="background1" w:themeShade="80"/>
+          <w:sz w:val="20"/>
+        </w:rPr>
+      </w:pPr>
+      <w:r>
+        <w:rPr>
+          <w:rFonts w:asciiTheme="majorHAnsi" w:hAnsiTheme="majorHAnsi" w:cstheme="majorHAnsi"/>
+          <w:i/>
+          <w:color w:val="808080" w:themeColor="background1" w:themeShade="80"/>
+          <w:sz w:val="20"/>
+        </w:rPr>
+        <w:t xml:space="preserve">    }</w:t>
+      </w:r>
     </w:p>
     <w:p>
       <w:pPr>
         <w:pStyle w:val="Prrafodelista"/>
         <w:rPr>
-          <w:b/>
-          <w:sz w:val="20"/>
-        </w:rPr>
-      </w:pPr>
-      <w:r>
-        <w:rPr>
-          <w:b/>
-          <w:sz w:val="20"/>
-        </w:rPr>
-        <w:t>Descripción</w:t>
-      </w:r>
-    </w:p>
-    <w:p>
-      <w:pPr>
-        <w:pStyle w:val="Prrafodelista"/>
-        <w:rPr>
-          <w:rFonts w:asciiTheme="majorHAnsi" w:hAnsiTheme="majorHAnsi" w:cstheme="majorHAnsi"/>
-          <w:i/>
-          <w:color w:val="808080" w:themeColor="background1" w:themeShade="80"/>
-          <w:sz w:val="20"/>
-        </w:rPr>
-      </w:pPr>
-    </w:p>
-    <w:p>
-      <w:pPr>
-        <w:pStyle w:val="Prrafodelista"/>
-        <w:rPr>
-          <w:rFonts w:asciiTheme="majorHAnsi" w:hAnsiTheme="majorHAnsi" w:cstheme="majorHAnsi"/>
-          <w:i/>
-          <w:color w:val="808080" w:themeColor="background1" w:themeShade="80"/>
-          <w:sz w:val="20"/>
-        </w:rPr>
-      </w:pPr>
-      <w:r>
-        <w:rPr>
-          <w:rFonts w:asciiTheme="majorHAnsi" w:hAnsiTheme="majorHAnsi" w:cstheme="majorHAnsi"/>
-          <w:i/>
-          <w:color w:val="808080" w:themeColor="background1" w:themeShade="80"/>
-          <w:sz w:val="20"/>
-        </w:rPr>
-        <w:t xml:space="preserve">Informa el total de comisiones </w:t>
-      </w:r>
-      <w:r>
-        <w:rPr>
-          <w:rFonts w:asciiTheme="majorHAnsi" w:hAnsiTheme="majorHAnsi" w:cstheme="majorHAnsi"/>
-          <w:i/>
-          <w:color w:val="808080" w:themeColor="background1" w:themeShade="80"/>
-          <w:sz w:val="20"/>
-        </w:rPr>
-        <w:t xml:space="preserve">(expresado en pesos argentinos) </w:t>
-      </w:r>
-      <w:r>
-        <w:rPr>
-          <w:rFonts w:asciiTheme="majorHAnsi" w:hAnsiTheme="majorHAnsi" w:cstheme="majorHAnsi"/>
-          <w:i/>
-          <w:color w:val="808080" w:themeColor="background1" w:themeShade="80"/>
-          <w:sz w:val="20"/>
-        </w:rPr>
-        <w:t>de los vendedores para un determinado mes.</w:t>
-      </w:r>
-    </w:p>
-    <w:p>
-      <w:pPr>
-        <w:pStyle w:val="Prrafodelista"/>
-        <w:rPr>
-          <w:rFonts w:asciiTheme="majorHAnsi" w:hAnsiTheme="majorHAnsi" w:cstheme="majorHAnsi"/>
-          <w:color w:val="808080" w:themeColor="background1" w:themeShade="80"/>
-          <w:sz w:val="20"/>
-        </w:rPr>
-      </w:pPr>
+          <w:rFonts w:asciiTheme="majorHAnsi" w:hAnsiTheme="majorHAnsi" w:cstheme="majorHAnsi"/>
+          <w:i/>
+          <w:color w:val="808080" w:themeColor="background1" w:themeShade="80"/>
+          <w:sz w:val="20"/>
+        </w:rPr>
+      </w:pPr>
+    </w:p>
+    <w:p>
+      <w:pPr>
+        <w:pStyle w:val="Subttulo"/>
+      </w:pPr>
+      <w:r>
+        <w:t>Tecnologías</w:t>
+      </w:r>
     </w:p>
     <w:p>
       <w:pPr>
@@ -1844,7 +2171,54 @@
           <w:b/>
           <w:sz w:val="20"/>
         </w:rPr>
-        <w:t>Ejemplo GET</w:t>
+        <w:t>Git</w:t>
+      </w:r>
+      <w:r>
+        <w:rPr>
+          <w:b/>
+          <w:sz w:val="20"/>
+        </w:rPr>
+        <w:t xml:space="preserve"> </w:t>
+      </w:r>
+    </w:p>
+    <w:p>
+      <w:pPr>
+        <w:ind w:left="708"/>
+        <w:rPr>
+          <w:rFonts w:asciiTheme="majorHAnsi" w:hAnsiTheme="majorHAnsi" w:cstheme="majorHAnsi"/>
+          <w:i/>
+          <w:color w:val="808080" w:themeColor="background1" w:themeShade="80"/>
+          <w:sz w:val="20"/>
+        </w:rPr>
+      </w:pPr>
+      <w:r>
+        <w:rPr>
+          <w:rFonts w:asciiTheme="majorHAnsi" w:hAnsiTheme="majorHAnsi" w:cstheme="majorHAnsi"/>
+          <w:i/>
+          <w:color w:val="808080" w:themeColor="background1" w:themeShade="80"/>
+          <w:sz w:val="20"/>
+        </w:rPr>
+        <w:t xml:space="preserve">Se utilizará tecnología Git para generar el versionado de nuestro código ya que brinda ventajas cuando se trabaja de forma colaborativa, se puede realizar el seguimiento de la evolución del desarrollo del software y nos ayuda a revertir problemas de forma ágil y simple. Las herramientas utilizadas serán GitHub ya que este es gratuito y cuenta con una gran popularidad y comunidad de usuarios que dan soporte y lo mismo ocurre con Git </w:t>
+      </w:r>
+      <w:proofErr w:type="spellStart"/>
+      <w:r>
+        <w:rPr>
+          <w:rFonts w:asciiTheme="majorHAnsi" w:hAnsiTheme="majorHAnsi" w:cstheme="majorHAnsi"/>
+          <w:i/>
+          <w:color w:val="808080" w:themeColor="background1" w:themeShade="80"/>
+          <w:sz w:val="20"/>
+        </w:rPr>
+        <w:t>Bash</w:t>
+      </w:r>
+      <w:proofErr w:type="spellEnd"/>
+      <w:r>
+        <w:rPr>
+          <w:rFonts w:asciiTheme="majorHAnsi" w:hAnsiTheme="majorHAnsi" w:cstheme="majorHAnsi"/>
+          <w:i/>
+          <w:color w:val="808080" w:themeColor="background1" w:themeShade="80"/>
+          <w:sz w:val="20"/>
+        </w:rPr>
+        <w:t xml:space="preserve">, el utilitario para Windows que nos facilitará el manejo entre el repositorio local y el remoto. </w:t>
       </w:r>
     </w:p>
     <w:p>
@@ -1853,320 +2227,90 @@
         <w:rPr>
           <w:b/>
           <w:sz w:val="20"/>
-          <w:u w:val="single"/>
-        </w:rPr>
-      </w:pPr>
-      <w:r>
-        <w:rPr>
-          <w:rFonts w:asciiTheme="majorHAnsi" w:hAnsiTheme="majorHAnsi" w:cstheme="majorHAnsi"/>
-          <w:i/>
-          <w:color w:val="808080" w:themeColor="background1" w:themeShade="80"/>
-          <w:sz w:val="20"/>
-          <w:u w:val="single"/>
-        </w:rPr>
-        <w:t xml:space="preserve">Devuelve </w:t>
-      </w:r>
-      <w:r>
-        <w:rPr>
-          <w:rFonts w:asciiTheme="majorHAnsi" w:hAnsiTheme="majorHAnsi" w:cstheme="majorHAnsi"/>
-          <w:i/>
-          <w:color w:val="808080" w:themeColor="background1" w:themeShade="80"/>
-          <w:sz w:val="20"/>
-          <w:u w:val="single"/>
-        </w:rPr>
-        <w:t>las comisiones del vendedor</w:t>
-      </w:r>
-      <w:r>
-        <w:rPr>
-          <w:b/>
-          <w:sz w:val="20"/>
-          <w:u w:val="single"/>
-        </w:rPr>
-        <w:t xml:space="preserve"> </w:t>
-      </w:r>
-    </w:p>
-    <w:p>
-      <w:pPr>
-        <w:pStyle w:val="Prrafodelista"/>
-        <w:rPr>
-          <w:rFonts w:asciiTheme="majorHAnsi" w:hAnsiTheme="majorHAnsi" w:cstheme="majorHAnsi"/>
-          <w:b/>
-          <w:color w:val="808080" w:themeColor="background1" w:themeShade="80"/>
-          <w:sz w:val="20"/>
-        </w:rPr>
-      </w:pPr>
-      <w:r>
-        <w:rPr>
-          <w:rFonts w:asciiTheme="majorHAnsi" w:hAnsiTheme="majorHAnsi" w:cstheme="majorHAnsi"/>
-          <w:color w:val="808080" w:themeColor="background1" w:themeShade="80"/>
-          <w:sz w:val="20"/>
-        </w:rPr>
-        <w:t xml:space="preserve">$ </w:t>
+        </w:rPr>
+      </w:pPr>
+      <w:r>
+        <w:rPr>
+          <w:b/>
+          <w:sz w:val="20"/>
+        </w:rPr>
+        <w:t xml:space="preserve">Java </w:t>
+      </w:r>
+    </w:p>
+    <w:p>
+      <w:pPr>
+        <w:ind w:left="708"/>
+        <w:rPr>
+          <w:rFonts w:asciiTheme="majorHAnsi" w:hAnsiTheme="majorHAnsi" w:cstheme="majorHAnsi"/>
+          <w:i/>
+          <w:color w:val="808080" w:themeColor="background1" w:themeShade="80"/>
+          <w:sz w:val="20"/>
+        </w:rPr>
+      </w:pPr>
+      <w:r>
+        <w:rPr>
+          <w:rFonts w:asciiTheme="majorHAnsi" w:hAnsiTheme="majorHAnsi" w:cstheme="majorHAnsi"/>
+          <w:i/>
+          <w:color w:val="808080" w:themeColor="background1" w:themeShade="80"/>
+          <w:sz w:val="20"/>
+        </w:rPr>
+        <w:t xml:space="preserve">Se utilizará Java como lenguaje de programación de la API ya que es el lenguaje de programación orientada a objetos con el que más cómodo me siento programando. </w:t>
+      </w:r>
+      <w:r>
+        <w:rPr>
+          <w:rFonts w:asciiTheme="majorHAnsi" w:hAnsiTheme="majorHAnsi" w:cstheme="majorHAnsi"/>
+          <w:i/>
+          <w:color w:val="808080" w:themeColor="background1" w:themeShade="80"/>
+          <w:sz w:val="20"/>
+        </w:rPr>
+        <w:t>Más allá de esto, cuenta con mucha documentación acerca de cómo aplicar patrones de diseño</w:t>
+      </w:r>
+      <w:r>
+        <w:rPr>
+          <w:rFonts w:asciiTheme="majorHAnsi" w:hAnsiTheme="majorHAnsi" w:cstheme="majorHAnsi"/>
+          <w:i/>
+          <w:color w:val="808080" w:themeColor="background1" w:themeShade="80"/>
+          <w:sz w:val="20"/>
+        </w:rPr>
+        <w:t xml:space="preserve"> (en especial MVC)</w:t>
+      </w:r>
+      <w:r>
+        <w:rPr>
+          <w:rFonts w:asciiTheme="majorHAnsi" w:hAnsiTheme="majorHAnsi" w:cstheme="majorHAnsi"/>
+          <w:i/>
+          <w:color w:val="808080" w:themeColor="background1" w:themeShade="80"/>
+          <w:sz w:val="20"/>
+        </w:rPr>
+        <w:t xml:space="preserve"> y manejo de </w:t>
       </w:r>
       <w:proofErr w:type="spellStart"/>
       <w:r>
         <w:rPr>
           <w:rFonts w:asciiTheme="majorHAnsi" w:hAnsiTheme="majorHAnsi" w:cstheme="majorHAnsi"/>
-          <w:color w:val="808080" w:themeColor="background1" w:themeShade="80"/>
-          <w:sz w:val="20"/>
-        </w:rPr>
-        <w:t>curl</w:t>
+          <w:i/>
+          <w:color w:val="808080" w:themeColor="background1" w:themeShade="80"/>
+          <w:sz w:val="20"/>
+        </w:rPr>
+        <w:t>APIs</w:t>
       </w:r>
       <w:proofErr w:type="spellEnd"/>
       <w:r>
         <w:rPr>
           <w:rFonts w:asciiTheme="majorHAnsi" w:hAnsiTheme="majorHAnsi" w:cstheme="majorHAnsi"/>
-          <w:color w:val="808080" w:themeColor="background1" w:themeShade="80"/>
-          <w:sz w:val="20"/>
-        </w:rPr>
-        <w:t xml:space="preserve"> </w:t>
-      </w:r>
-      <w:r>
-        <w:rPr>
-          <w:rFonts w:asciiTheme="majorHAnsi" w:hAnsiTheme="majorHAnsi" w:cstheme="majorHAnsi"/>
-          <w:i/>
-          <w:color w:val="808080" w:themeColor="background1" w:themeShade="80"/>
-          <w:sz w:val="20"/>
-        </w:rPr>
-        <w:t>/</w:t>
-      </w:r>
-      <w:r>
-        <w:rPr>
-          <w:rFonts w:asciiTheme="majorHAnsi" w:hAnsiTheme="majorHAnsi" w:cstheme="majorHAnsi"/>
-          <w:i/>
-          <w:color w:val="808080" w:themeColor="background1" w:themeShade="80"/>
-          <w:sz w:val="20"/>
-        </w:rPr>
-        <w:t>usuarios</w:t>
-      </w:r>
-      <w:r>
-        <w:rPr>
-          <w:rFonts w:asciiTheme="majorHAnsi" w:hAnsiTheme="majorHAnsi" w:cstheme="majorHAnsi"/>
-          <w:i/>
-          <w:color w:val="808080" w:themeColor="background1" w:themeShade="80"/>
-          <w:sz w:val="20"/>
-        </w:rPr>
-        <w:t>/</w:t>
-      </w:r>
-      <w:r>
-        <w:rPr>
-          <w:rFonts w:asciiTheme="majorHAnsi" w:hAnsiTheme="majorHAnsi" w:cstheme="majorHAnsi"/>
-          <w:i/>
-          <w:color w:val="808080" w:themeColor="background1" w:themeShade="80"/>
-          <w:sz w:val="20"/>
-        </w:rPr>
-        <w:t>legajo=</w:t>
-      </w:r>
-      <w:r>
-        <w:rPr>
-          <w:rFonts w:asciiTheme="majorHAnsi" w:hAnsiTheme="majorHAnsi" w:cstheme="majorHAnsi"/>
-          <w:i/>
-          <w:color w:val="808080" w:themeColor="background1" w:themeShade="80"/>
-          <w:sz w:val="20"/>
-        </w:rPr>
-        <w:t>{</w:t>
-      </w:r>
-      <w:r>
-        <w:rPr>
-          <w:rFonts w:asciiTheme="majorHAnsi" w:hAnsiTheme="majorHAnsi" w:cstheme="majorHAnsi"/>
-          <w:i/>
-          <w:color w:val="808080" w:themeColor="background1" w:themeShade="80"/>
-          <w:sz w:val="20"/>
-        </w:rPr>
-        <w:t>Legajo</w:t>
-      </w:r>
-      <w:proofErr w:type="gramStart"/>
-      <w:r>
-        <w:rPr>
-          <w:rFonts w:asciiTheme="majorHAnsi" w:hAnsiTheme="majorHAnsi" w:cstheme="majorHAnsi"/>
-          <w:i/>
-          <w:color w:val="808080" w:themeColor="background1" w:themeShade="80"/>
-          <w:sz w:val="20"/>
-        </w:rPr>
-        <w:t>}?access</w:t>
-      </w:r>
-      <w:proofErr w:type="gramEnd"/>
-      <w:r>
-        <w:rPr>
-          <w:rFonts w:asciiTheme="majorHAnsi" w:hAnsiTheme="majorHAnsi" w:cstheme="majorHAnsi"/>
-          <w:i/>
-          <w:color w:val="808080" w:themeColor="background1" w:themeShade="80"/>
-          <w:sz w:val="20"/>
-        </w:rPr>
-        <w:t>_token=$ACCESS_TOKEN/</w:t>
-      </w:r>
-      <w:r>
-        <w:rPr>
-          <w:rFonts w:asciiTheme="majorHAnsi" w:hAnsiTheme="majorHAnsi" w:cstheme="majorHAnsi"/>
-          <w:i/>
-          <w:color w:val="808080" w:themeColor="background1" w:themeShade="80"/>
-          <w:sz w:val="20"/>
-        </w:rPr>
-        <w:t>Comisiones/Legajo=</w:t>
-      </w:r>
-      <w:r>
-        <w:rPr>
-          <w:rFonts w:asciiTheme="majorHAnsi" w:hAnsiTheme="majorHAnsi" w:cstheme="majorHAnsi"/>
-          <w:i/>
-          <w:color w:val="808080" w:themeColor="background1" w:themeShade="80"/>
-          <w:sz w:val="20"/>
-        </w:rPr>
-        <w:t>{</w:t>
-      </w:r>
-      <w:r>
-        <w:rPr>
-          <w:rFonts w:asciiTheme="majorHAnsi" w:hAnsiTheme="majorHAnsi" w:cstheme="majorHAnsi"/>
-          <w:i/>
-          <w:color w:val="808080" w:themeColor="background1" w:themeShade="80"/>
-          <w:sz w:val="20"/>
-        </w:rPr>
-        <w:t>Legajo</w:t>
-      </w:r>
-      <w:r>
-        <w:rPr>
-          <w:rFonts w:asciiTheme="majorHAnsi" w:hAnsiTheme="majorHAnsi" w:cstheme="majorHAnsi"/>
-          <w:i/>
-          <w:color w:val="808080" w:themeColor="background1" w:themeShade="80"/>
-          <w:sz w:val="20"/>
-        </w:rPr>
-        <w:t>}?</w:t>
-      </w:r>
-      <w:r>
-        <w:rPr>
-          <w:rFonts w:asciiTheme="majorHAnsi" w:hAnsiTheme="majorHAnsi" w:cstheme="majorHAnsi"/>
-          <w:i/>
-          <w:color w:val="808080" w:themeColor="background1" w:themeShade="80"/>
-          <w:sz w:val="20"/>
-        </w:rPr>
-        <w:t>Mes={Mes}</w:t>
-      </w:r>
-    </w:p>
-    <w:p>
-      <w:pPr>
-        <w:rPr>
-          <w:rFonts w:asciiTheme="majorHAnsi" w:hAnsiTheme="majorHAnsi" w:cstheme="majorHAnsi"/>
-          <w:i/>
-          <w:color w:val="808080" w:themeColor="background1" w:themeShade="80"/>
-          <w:sz w:val="20"/>
-          <w:u w:val="single"/>
-        </w:rPr>
-      </w:pPr>
-      <w:r>
-        <w:rPr>
-          <w:rFonts w:asciiTheme="majorHAnsi" w:hAnsiTheme="majorHAnsi" w:cstheme="majorHAnsi"/>
-          <w:i/>
-          <w:color w:val="808080" w:themeColor="background1" w:themeShade="80"/>
-          <w:sz w:val="20"/>
-        </w:rPr>
-        <w:tab/>
-      </w:r>
-      <w:r>
-        <w:rPr>
-          <w:rFonts w:asciiTheme="majorHAnsi" w:hAnsiTheme="majorHAnsi" w:cstheme="majorHAnsi"/>
-          <w:i/>
-          <w:color w:val="808080" w:themeColor="background1" w:themeShade="80"/>
-          <w:sz w:val="20"/>
-          <w:u w:val="single"/>
-        </w:rPr>
-        <w:t>Respuesta</w:t>
-      </w:r>
-    </w:p>
-    <w:p>
-      <w:pPr>
-        <w:ind w:left="2124"/>
-        <w:rPr>
-          <w:rFonts w:asciiTheme="majorHAnsi" w:hAnsiTheme="majorHAnsi" w:cstheme="majorHAnsi"/>
-          <w:i/>
-          <w:color w:val="808080" w:themeColor="background1" w:themeShade="80"/>
-          <w:sz w:val="20"/>
-        </w:rPr>
-      </w:pPr>
-      <w:r>
-        <w:rPr>
-          <w:rFonts w:asciiTheme="majorHAnsi" w:hAnsiTheme="majorHAnsi" w:cstheme="majorHAnsi"/>
-          <w:i/>
-          <w:color w:val="808080" w:themeColor="background1" w:themeShade="80"/>
-          <w:sz w:val="20"/>
-        </w:rPr>
-        <w:t>{</w:t>
-      </w:r>
-    </w:p>
-    <w:p>
-      <w:pPr>
-        <w:ind w:left="2124"/>
-        <w:rPr>
-          <w:rFonts w:asciiTheme="majorHAnsi" w:hAnsiTheme="majorHAnsi" w:cstheme="majorHAnsi"/>
-          <w:i/>
-          <w:color w:val="808080" w:themeColor="background1" w:themeShade="80"/>
-          <w:sz w:val="20"/>
-        </w:rPr>
-      </w:pPr>
-      <w:r>
-        <w:rPr>
-          <w:rFonts w:asciiTheme="majorHAnsi" w:hAnsiTheme="majorHAnsi" w:cstheme="majorHAnsi"/>
-          <w:i/>
-          <w:color w:val="808080" w:themeColor="background1" w:themeShade="80"/>
-          <w:sz w:val="20"/>
-        </w:rPr>
-        <w:t xml:space="preserve">    "legajo": </w:t>
-      </w:r>
-      <w:r>
-        <w:rPr>
-          <w:rFonts w:asciiTheme="majorHAnsi" w:hAnsiTheme="majorHAnsi" w:cstheme="majorHAnsi"/>
-          <w:i/>
-          <w:color w:val="808080" w:themeColor="background1" w:themeShade="80"/>
-          <w:sz w:val="20"/>
-        </w:rPr>
-        <w:t>20157439247</w:t>
-      </w:r>
-      <w:r>
-        <w:rPr>
-          <w:rFonts w:asciiTheme="majorHAnsi" w:hAnsiTheme="majorHAnsi" w:cstheme="majorHAnsi"/>
-          <w:i/>
-          <w:color w:val="808080" w:themeColor="background1" w:themeShade="80"/>
-          <w:sz w:val="20"/>
-        </w:rPr>
-        <w:t>,</w:t>
-      </w:r>
-    </w:p>
-    <w:p>
-      <w:pPr>
-        <w:ind w:left="2124"/>
-        <w:rPr>
-          <w:rFonts w:asciiTheme="majorHAnsi" w:hAnsiTheme="majorHAnsi" w:cstheme="majorHAnsi"/>
-          <w:i/>
-          <w:color w:val="808080" w:themeColor="background1" w:themeShade="80"/>
-          <w:sz w:val="20"/>
-        </w:rPr>
-      </w:pPr>
-      <w:r>
-        <w:rPr>
-          <w:rFonts w:asciiTheme="majorHAnsi" w:hAnsiTheme="majorHAnsi" w:cstheme="majorHAnsi"/>
-          <w:i/>
-          <w:color w:val="808080" w:themeColor="background1" w:themeShade="80"/>
-          <w:sz w:val="20"/>
-        </w:rPr>
-        <w:t xml:space="preserve">  “mes”: 202008,</w:t>
-      </w:r>
-    </w:p>
-    <w:p>
-      <w:pPr>
-        <w:ind w:left="2124"/>
-        <w:rPr>
-          <w:rFonts w:asciiTheme="majorHAnsi" w:hAnsiTheme="majorHAnsi" w:cstheme="majorHAnsi"/>
-          <w:i/>
-          <w:color w:val="808080" w:themeColor="background1" w:themeShade="80"/>
-          <w:sz w:val="20"/>
-        </w:rPr>
-      </w:pPr>
-      <w:r>
-        <w:rPr>
-          <w:rFonts w:asciiTheme="majorHAnsi" w:hAnsiTheme="majorHAnsi" w:cstheme="majorHAnsi"/>
-          <w:i/>
-          <w:color w:val="808080" w:themeColor="background1" w:themeShade="80"/>
-          <w:sz w:val="20"/>
-        </w:rPr>
-        <w:t>“</w:t>
+          <w:i/>
+          <w:color w:val="808080" w:themeColor="background1" w:themeShade="80"/>
+          <w:sz w:val="20"/>
+        </w:rPr>
+        <w:t xml:space="preserve"> REST</w:t>
+      </w:r>
+      <w:r>
+        <w:rPr>
+          <w:rFonts w:asciiTheme="majorHAnsi" w:hAnsiTheme="majorHAnsi" w:cstheme="majorHAnsi"/>
+          <w:i/>
+          <w:color w:val="808080" w:themeColor="background1" w:themeShade="80"/>
+          <w:sz w:val="20"/>
+        </w:rPr>
+        <w:t xml:space="preserve"> con el </w:t>
       </w:r>
       <w:proofErr w:type="spellStart"/>
       <w:r>
@@ -2176,7 +2320,7 @@
           <w:color w:val="808080" w:themeColor="background1" w:themeShade="80"/>
           <w:sz w:val="20"/>
         </w:rPr>
-        <w:t>comision</w:t>
+        <w:t>framework</w:t>
       </w:r>
       <w:proofErr w:type="spellEnd"/>
       <w:r>
@@ -2186,27 +2330,205 @@
           <w:color w:val="808080" w:themeColor="background1" w:themeShade="80"/>
           <w:sz w:val="20"/>
         </w:rPr>
-        <w:t>”: 12750.00</w:t>
-      </w:r>
-    </w:p>
-    <w:p>
-      <w:pPr>
-        <w:pStyle w:val="Prrafodelista"/>
-        <w:rPr>
-          <w:rFonts w:asciiTheme="majorHAnsi" w:hAnsiTheme="majorHAnsi" w:cstheme="majorHAnsi"/>
-          <w:color w:val="808080" w:themeColor="background1" w:themeShade="80"/>
-          <w:sz w:val="20"/>
-        </w:rPr>
-      </w:pPr>
-      <w:r>
-        <w:rPr>
-          <w:rFonts w:asciiTheme="majorHAnsi" w:hAnsiTheme="majorHAnsi" w:cstheme="majorHAnsi"/>
-          <w:i/>
-          <w:color w:val="808080" w:themeColor="background1" w:themeShade="80"/>
-          <w:sz w:val="20"/>
-        </w:rPr>
-        <w:t xml:space="preserve">    }</w:t>
-      </w:r>
+        <w:t xml:space="preserve"> Spring</w:t>
+      </w:r>
+      <w:r>
+        <w:rPr>
+          <w:rFonts w:asciiTheme="majorHAnsi" w:hAnsiTheme="majorHAnsi" w:cstheme="majorHAnsi"/>
+          <w:i/>
+          <w:color w:val="808080" w:themeColor="background1" w:themeShade="80"/>
+          <w:sz w:val="20"/>
+        </w:rPr>
+        <w:t>. Adicionalmente se integra fácilmente con librerías y software de terceros ampliando su potencialidad, por ejemplo, para el manejo de autenti</w:t>
+      </w:r>
+      <w:r>
+        <w:rPr>
+          <w:rFonts w:asciiTheme="majorHAnsi" w:hAnsiTheme="majorHAnsi" w:cstheme="majorHAnsi"/>
+          <w:i/>
+          <w:color w:val="808080" w:themeColor="background1" w:themeShade="80"/>
+          <w:sz w:val="20"/>
+        </w:rPr>
+        <w:t>cación</w:t>
+      </w:r>
+      <w:r>
+        <w:rPr>
+          <w:rFonts w:asciiTheme="majorHAnsi" w:hAnsiTheme="majorHAnsi" w:cstheme="majorHAnsi"/>
+          <w:i/>
+          <w:color w:val="808080" w:themeColor="background1" w:themeShade="80"/>
+          <w:sz w:val="20"/>
+        </w:rPr>
+        <w:t xml:space="preserve"> mediante tokens con JWT o el framework Spring el cual está escr</w:t>
+      </w:r>
+      <w:r>
+        <w:rPr>
+          <w:rFonts w:asciiTheme="majorHAnsi" w:hAnsiTheme="majorHAnsi" w:cstheme="majorHAnsi"/>
+          <w:i/>
+          <w:color w:val="808080" w:themeColor="background1" w:themeShade="80"/>
+          <w:sz w:val="20"/>
+        </w:rPr>
+        <w:t>ito en Java y nos facilitará la programación de la API y la programación modular</w:t>
+      </w:r>
+      <w:r>
+        <w:rPr>
+          <w:rFonts w:asciiTheme="majorHAnsi" w:hAnsiTheme="majorHAnsi" w:cstheme="majorHAnsi"/>
+          <w:i/>
+          <w:color w:val="808080" w:themeColor="background1" w:themeShade="80"/>
+          <w:sz w:val="20"/>
+        </w:rPr>
+        <w:t>.</w:t>
+      </w:r>
+      <w:r>
+        <w:rPr>
+          <w:rFonts w:asciiTheme="majorHAnsi" w:hAnsiTheme="majorHAnsi" w:cstheme="majorHAnsi"/>
+          <w:i/>
+          <w:color w:val="808080" w:themeColor="background1" w:themeShade="80"/>
+          <w:sz w:val="20"/>
+        </w:rPr>
+        <w:t xml:space="preserve"> También se integra fácilmente con </w:t>
+      </w:r>
+      <w:proofErr w:type="spellStart"/>
+      <w:r>
+        <w:rPr>
+          <w:rFonts w:asciiTheme="majorHAnsi" w:hAnsiTheme="majorHAnsi" w:cstheme="majorHAnsi"/>
+          <w:i/>
+          <w:color w:val="808080" w:themeColor="background1" w:themeShade="80"/>
+          <w:sz w:val="20"/>
+        </w:rPr>
+        <w:t>Hybernate</w:t>
+      </w:r>
+      <w:proofErr w:type="spellEnd"/>
+      <w:r>
+        <w:rPr>
+          <w:rFonts w:asciiTheme="majorHAnsi" w:hAnsiTheme="majorHAnsi" w:cstheme="majorHAnsi"/>
+          <w:i/>
+          <w:color w:val="808080" w:themeColor="background1" w:themeShade="80"/>
+          <w:sz w:val="20"/>
+        </w:rPr>
+        <w:t xml:space="preserve"> quien nos ayudará </w:t>
+      </w:r>
+      <w:r>
+        <w:rPr>
+          <w:rFonts w:asciiTheme="majorHAnsi" w:hAnsiTheme="majorHAnsi" w:cstheme="majorHAnsi"/>
+          <w:i/>
+          <w:color w:val="808080" w:themeColor="background1" w:themeShade="80"/>
+          <w:sz w:val="20"/>
+        </w:rPr>
+        <w:t xml:space="preserve">a generar </w:t>
+      </w:r>
+      <w:r>
+        <w:rPr>
+          <w:rFonts w:asciiTheme="majorHAnsi" w:hAnsiTheme="majorHAnsi" w:cstheme="majorHAnsi"/>
+          <w:i/>
+          <w:color w:val="808080" w:themeColor="background1" w:themeShade="80"/>
+          <w:sz w:val="20"/>
+        </w:rPr>
+        <w:t xml:space="preserve">de forma automática </w:t>
+      </w:r>
+      <w:r>
+        <w:rPr>
+          <w:rFonts w:asciiTheme="majorHAnsi" w:hAnsiTheme="majorHAnsi" w:cstheme="majorHAnsi"/>
+          <w:i/>
+          <w:color w:val="808080" w:themeColor="background1" w:themeShade="80"/>
+          <w:sz w:val="20"/>
+        </w:rPr>
+        <w:t xml:space="preserve">la base de datos de la aplicación a partir del modelo de clases </w:t>
+      </w:r>
+      <w:r>
+        <w:rPr>
+          <w:rFonts w:asciiTheme="majorHAnsi" w:hAnsiTheme="majorHAnsi" w:cstheme="majorHAnsi"/>
+          <w:i/>
+          <w:color w:val="808080" w:themeColor="background1" w:themeShade="80"/>
+          <w:sz w:val="20"/>
+        </w:rPr>
+        <w:t>definido.</w:t>
+      </w:r>
+    </w:p>
+    <w:p>
+      <w:pPr>
+        <w:ind w:firstLine="708"/>
+        <w:rPr>
+          <w:b/>
+          <w:sz w:val="20"/>
+        </w:rPr>
+      </w:pPr>
+      <w:r>
+        <w:rPr>
+          <w:b/>
+          <w:sz w:val="20"/>
+        </w:rPr>
+        <w:t xml:space="preserve">Framework </w:t>
+      </w:r>
+      <w:r>
+        <w:rPr>
+          <w:b/>
+          <w:sz w:val="20"/>
+        </w:rPr>
+        <w:t>Spring</w:t>
+      </w:r>
+    </w:p>
+    <w:p>
+      <w:pPr>
+        <w:ind w:firstLine="708"/>
+        <w:rPr>
+          <w:b/>
+          <w:sz w:val="20"/>
+        </w:rPr>
+      </w:pPr>
+      <w:r>
+        <w:rPr>
+          <w:b/>
+          <w:sz w:val="20"/>
+        </w:rPr>
+        <w:t>JWT</w:t>
+      </w:r>
+    </w:p>
+    <w:p>
+      <w:pPr>
+        <w:ind w:firstLine="708"/>
+        <w:rPr>
+          <w:b/>
+          <w:sz w:val="20"/>
+        </w:rPr>
+      </w:pPr>
+      <w:proofErr w:type="spellStart"/>
+      <w:r>
+        <w:rPr>
+          <w:b/>
+          <w:sz w:val="20"/>
+        </w:rPr>
+        <w:lastRenderedPageBreak/>
+        <w:t>Hibernate</w:t>
+      </w:r>
+      <w:proofErr w:type="spellEnd"/>
+    </w:p>
+    <w:p>
+      <w:pPr>
+        <w:ind w:left="708"/>
+        <w:rPr>
+          <w:b/>
+          <w:sz w:val="20"/>
+        </w:rPr>
+      </w:pPr>
+      <w:r>
+        <w:rPr>
+          <w:rFonts w:asciiTheme="majorHAnsi" w:hAnsiTheme="majorHAnsi" w:cstheme="majorHAnsi"/>
+          <w:i/>
+          <w:color w:val="808080" w:themeColor="background1" w:themeShade="80"/>
+          <w:sz w:val="20"/>
+        </w:rPr>
+        <w:t xml:space="preserve">Ayuda a generar la base de datos de la aplicación a partir del modelo de clases de forma automática  </w:t>
+      </w:r>
+    </w:p>
+    <w:p>
+      <w:pPr>
+        <w:ind w:left="708"/>
+        <w:rPr>
+          <w:b/>
+          <w:sz w:val="20"/>
+        </w:rPr>
+      </w:pPr>
+      <w:bookmarkStart w:id="0" w:name="_GoBack"/>
+      <w:bookmarkEnd w:id="0"/>
     </w:p>
     <w:sectPr>
       <w:headerReference w:type="default" r:id="rId7"/>
@@ -2458,6 +2780,96 @@
 <file path=word/numbering.xml><?xml version="1.0" encoding="utf-8"?>
 <w:numbering xmlns:wpc="http://schemas.microsoft.com/office/word/2010/wordprocessingCanvas" xmlns:cx="http://schemas.microsoft.com/office/drawing/2014/chartex" xmlns:cx1="http://schemas.microsoft.com/office/drawing/2015/9/8/chartex" xmlns:mc="http://schemas.openxmlformats.org/markup-compatibility/2006" xmlns:o="urn:schemas-microsoft-com:office:office" xmlns:r="http://schemas.openxmlformats.org/officeDocument/2006/relationships" xmlns:m="http://schemas.openxmlformats.org/officeDocument/2006/math" xmlns:v="urn:schemas-microsoft-com:vml" xmlns:wp14="http://schemas.microsoft.com/office/word/2010/wordprocessingDrawing" xmlns:wp="http://schemas.openxmlformats.org/drawingml/2006/wordprocessingDrawing" xmlns:w10="urn:schemas-microsoft-com:office:word" xmlns:w="http://schemas.openxmlformats.org/wordprocessingml/2006/main" xmlns:w14="http://schemas.microsoft.com/office/word/2010/wordml" xmlns:w15="http://schemas.microsoft.com/office/word/2012/wordml" xmlns:w16se="http://schemas.microsoft.com/office/word/2015/wordml/symex" xmlns:wpg="http://schemas.microsoft.com/office/word/2010/wordprocessingGroup" xmlns:wpi="http://schemas.microsoft.com/office/word/2010/wordprocessingInk" xmlns:wne="http://schemas.microsoft.com/office/word/2006/wordml" xmlns:wps="http://schemas.microsoft.com/office/word/2010/wordprocessingShape" mc:Ignorable="w14 w15 w16se wp14">
   <w:abstractNum w:abstractNumId="0" w15:restartNumberingAfterBreak="0">
+    <w:nsid w:val="24F80481"/>
+    <w:multiLevelType w:val="hybridMultilevel"/>
+    <w:tmpl w:val="5B7889E0"/>
+    <w:lvl w:ilvl="0" w:tplc="1BC002F2">
+      <w:start w:val="1"/>
+      <w:numFmt w:val="decimal"/>
+      <w:lvlText w:val="%1."/>
+      <w:lvlJc w:val="left"/>
+      <w:pPr>
+        <w:ind w:left="720" w:hanging="360"/>
+      </w:pPr>
+      <w:rPr>
+        <w:rFonts w:asciiTheme="majorHAnsi" w:hAnsiTheme="majorHAnsi" w:cstheme="majorHAnsi" w:hint="default"/>
+        <w:sz w:val="20"/>
+      </w:rPr>
+    </w:lvl>
+    <w:lvl w:ilvl="1" w:tplc="2C0A0019" w:tentative="1">
+      <w:start w:val="1"/>
+      <w:numFmt w:val="lowerLetter"/>
+      <w:lvlText w:val="%2."/>
+      <w:lvlJc w:val="left"/>
+      <w:pPr>
+        <w:ind w:left="1440" w:hanging="360"/>
+      </w:pPr>
+    </w:lvl>
+    <w:lvl w:ilvl="2" w:tplc="2C0A001B" w:tentative="1">
+      <w:start w:val="1"/>
+      <w:numFmt w:val="lowerRoman"/>
+      <w:lvlText w:val="%3."/>
+      <w:lvlJc w:val="right"/>
+      <w:pPr>
+        <w:ind w:left="2160" w:hanging="180"/>
+      </w:pPr>
+    </w:lvl>
+    <w:lvl w:ilvl="3" w:tplc="2C0A000F" w:tentative="1">
+      <w:start w:val="1"/>
+      <w:numFmt w:val="decimal"/>
+      <w:lvlText w:val="%4."/>
+      <w:lvlJc w:val="left"/>
+      <w:pPr>
+        <w:ind w:left="2880" w:hanging="360"/>
+      </w:pPr>
+    </w:lvl>
+    <w:lvl w:ilvl="4" w:tplc="2C0A0019" w:tentative="1">
+      <w:start w:val="1"/>
+      <w:numFmt w:val="lowerLetter"/>
+      <w:lvlText w:val="%5."/>
+      <w:lvlJc w:val="left"/>
+      <w:pPr>
+        <w:ind w:left="3600" w:hanging="360"/>
+      </w:pPr>
+    </w:lvl>
+    <w:lvl w:ilvl="5" w:tplc="2C0A001B" w:tentative="1">
+      <w:start w:val="1"/>
+      <w:numFmt w:val="lowerRoman"/>
+      <w:lvlText w:val="%6."/>
+      <w:lvlJc w:val="right"/>
+      <w:pPr>
+        <w:ind w:left="4320" w:hanging="180"/>
+      </w:pPr>
+    </w:lvl>
+    <w:lvl w:ilvl="6" w:tplc="2C0A000F" w:tentative="1">
+      <w:start w:val="1"/>
+      <w:numFmt w:val="decimal"/>
+      <w:lvlText w:val="%7."/>
+      <w:lvlJc w:val="left"/>
+      <w:pPr>
+        <w:ind w:left="5040" w:hanging="360"/>
+      </w:pPr>
+    </w:lvl>
+    <w:lvl w:ilvl="7" w:tplc="2C0A0019" w:tentative="1">
+      <w:start w:val="1"/>
+      <w:numFmt w:val="lowerLetter"/>
+      <w:lvlText w:val="%8."/>
+      <w:lvlJc w:val="left"/>
+      <w:pPr>
+        <w:ind w:left="5760" w:hanging="360"/>
+      </w:pPr>
+    </w:lvl>
+    <w:lvl w:ilvl="8" w:tplc="2C0A001B" w:tentative="1">
+      <w:start w:val="1"/>
+      <w:numFmt w:val="lowerRoman"/>
+      <w:lvlText w:val="%9."/>
+      <w:lvlJc w:val="right"/>
+      <w:pPr>
+        <w:ind w:left="6480" w:hanging="180"/>
+      </w:pPr>
+    </w:lvl>
+  </w:abstractNum>
+  <w:abstractNum w:abstractNumId="1" w15:restartNumberingAfterBreak="0">
     <w:nsid w:val="385A12F9"/>
     <w:multiLevelType w:val="hybridMultilevel"/>
     <w:tmpl w:val="30F2FEE2"/>
@@ -2548,7 +2960,7 @@
       </w:pPr>
     </w:lvl>
   </w:abstractNum>
-  <w:abstractNum w:abstractNumId="1" w15:restartNumberingAfterBreak="0">
+  <w:abstractNum w:abstractNumId="2" w15:restartNumberingAfterBreak="0">
     <w:nsid w:val="4EDE6DED"/>
     <w:multiLevelType w:val="hybridMultilevel"/>
     <w:tmpl w:val="DB42FF38"/>
@@ -2638,10 +3050,13 @@
     </w:lvl>
   </w:abstractNum>
   <w:num w:numId="1">
-    <w:abstractNumId w:val="0"/>
+    <w:abstractNumId w:val="1"/>
   </w:num>
   <w:num w:numId="2">
-    <w:abstractNumId w:val="1"/>
+    <w:abstractNumId w:val="2"/>
+  </w:num>
+  <w:num w:numId="3">
+    <w:abstractNumId w:val="0"/>
   </w:num>
 </w:numbering>
 </file>

</xml_diff>

<commit_message>
Agrego version 0.4 con la version 3 de la propuesta de solución modificando el lenguaje Java y agregando una justificación para Postman y Spring MVC
</commit_message>
<xml_diff>
--- a/Propuesta.docx
+++ b/Propuesta.docx
@@ -2122,6 +2122,7 @@
     <w:p>
       <w:pPr>
         <w:pStyle w:val="Prrafodelista"/>
+        <w:ind w:firstLine="696"/>
         <w:rPr>
           <w:rFonts w:asciiTheme="majorHAnsi" w:hAnsiTheme="majorHAnsi" w:cstheme="majorHAnsi"/>
           <w:i/>
@@ -2198,7 +2199,34 @@
           <w:color w:val="808080" w:themeColor="background1" w:themeShade="80"/>
           <w:sz w:val="20"/>
         </w:rPr>
-        <w:t xml:space="preserve">Se utilizará tecnología Git para generar el versionado de nuestro código ya que brinda ventajas cuando se trabaja de forma colaborativa, se puede realizar el seguimiento de la evolución del desarrollo del software y nos ayuda a revertir problemas de forma ágil y simple. Las herramientas utilizadas serán GitHub ya que este es gratuito y cuenta con una gran popularidad y comunidad de usuarios que dan soporte y lo mismo ocurre con Git </w:t>
+        <w:t xml:space="preserve">Se utilizará tecnología Git para generar el versionado de nuestro código ya que brinda ventajas cuando se trabaja de forma colaborativa, se puede realizar el seguimiento de la evolución del desarrollo del software y nos ayuda a revertir </w:t>
+      </w:r>
+      <w:r>
+        <w:rPr>
+          <w:rFonts w:asciiTheme="majorHAnsi" w:hAnsiTheme="majorHAnsi" w:cstheme="majorHAnsi"/>
+          <w:i/>
+          <w:color w:val="808080" w:themeColor="background1" w:themeShade="80"/>
+          <w:sz w:val="20"/>
+        </w:rPr>
+        <w:t>a una versión anterior</w:t>
+      </w:r>
+      <w:r>
+        <w:rPr>
+          <w:rFonts w:asciiTheme="majorHAnsi" w:hAnsiTheme="majorHAnsi" w:cstheme="majorHAnsi"/>
+          <w:i/>
+          <w:color w:val="808080" w:themeColor="background1" w:themeShade="80"/>
+          <w:sz w:val="20"/>
+        </w:rPr>
+        <w:t xml:space="preserve"> de forma ágil y simple. Las herramientas utilizadas serán GitHub ya que este es </w:t>
+      </w:r>
+      <w:r>
+        <w:rPr>
+          <w:rFonts w:asciiTheme="majorHAnsi" w:hAnsiTheme="majorHAnsi" w:cstheme="majorHAnsi"/>
+          <w:i/>
+          <w:color w:val="808080" w:themeColor="background1" w:themeShade="80"/>
+          <w:sz w:val="20"/>
+        </w:rPr>
+        <w:t xml:space="preserve">open </w:t>
       </w:r>
       <w:proofErr w:type="spellStart"/>
       <w:r>
@@ -2208,6 +2236,62 @@
           <w:color w:val="808080" w:themeColor="background1" w:themeShade="80"/>
           <w:sz w:val="20"/>
         </w:rPr>
+        <w:t>source</w:t>
+      </w:r>
+      <w:proofErr w:type="spellEnd"/>
+      <w:r>
+        <w:rPr>
+          <w:rFonts w:asciiTheme="majorHAnsi" w:hAnsiTheme="majorHAnsi" w:cstheme="majorHAnsi"/>
+          <w:i/>
+          <w:color w:val="808080" w:themeColor="background1" w:themeShade="80"/>
+          <w:sz w:val="20"/>
+        </w:rPr>
+        <w:t xml:space="preserve"> y cuenta con una gran comunidad de usuarios</w:t>
+      </w:r>
+      <w:r>
+        <w:rPr>
+          <w:rFonts w:asciiTheme="majorHAnsi" w:hAnsiTheme="majorHAnsi" w:cstheme="majorHAnsi"/>
+          <w:i/>
+          <w:color w:val="808080" w:themeColor="background1" w:themeShade="80"/>
+          <w:sz w:val="20"/>
+        </w:rPr>
+        <w:t>.</w:t>
+      </w:r>
+      <w:r>
+        <w:rPr>
+          <w:rFonts w:asciiTheme="majorHAnsi" w:hAnsiTheme="majorHAnsi" w:cstheme="majorHAnsi"/>
+          <w:i/>
+          <w:color w:val="808080" w:themeColor="background1" w:themeShade="80"/>
+          <w:sz w:val="20"/>
+        </w:rPr>
+        <w:t xml:space="preserve"> </w:t>
+      </w:r>
+      <w:r>
+        <w:rPr>
+          <w:rFonts w:asciiTheme="majorHAnsi" w:hAnsiTheme="majorHAnsi" w:cstheme="majorHAnsi"/>
+          <w:i/>
+          <w:color w:val="808080" w:themeColor="background1" w:themeShade="80"/>
+          <w:sz w:val="20"/>
+        </w:rPr>
+        <w:t>L</w:t>
+      </w:r>
+      <w:r>
+        <w:rPr>
+          <w:rFonts w:asciiTheme="majorHAnsi" w:hAnsiTheme="majorHAnsi" w:cstheme="majorHAnsi"/>
+          <w:i/>
+          <w:color w:val="808080" w:themeColor="background1" w:themeShade="80"/>
+          <w:sz w:val="20"/>
+        </w:rPr>
+        <w:t xml:space="preserve">o mismo ocurre con Git </w:t>
+      </w:r>
+      <w:proofErr w:type="spellStart"/>
+      <w:r>
+        <w:rPr>
+          <w:rFonts w:asciiTheme="majorHAnsi" w:hAnsiTheme="majorHAnsi" w:cstheme="majorHAnsi"/>
+          <w:i/>
+          <w:color w:val="808080" w:themeColor="background1" w:themeShade="80"/>
+          <w:sz w:val="20"/>
+        </w:rPr>
         <w:t>Bash</w:t>
       </w:r>
       <w:proofErr w:type="spellEnd"/>
@@ -2218,7 +2302,25 @@
           <w:color w:val="808080" w:themeColor="background1" w:themeShade="80"/>
           <w:sz w:val="20"/>
         </w:rPr>
-        <w:t xml:space="preserve">, el utilitario para Windows que nos facilitará el manejo entre el repositorio local y el remoto. </w:t>
+        <w:t xml:space="preserve">, el utilitario para Windows que nos facilitará el manejo entre el repositorio </w:t>
+      </w:r>
+      <w:r>
+        <w:rPr>
+          <w:rFonts w:asciiTheme="majorHAnsi" w:hAnsiTheme="majorHAnsi" w:cstheme="majorHAnsi"/>
+          <w:i/>
+          <w:color w:val="808080" w:themeColor="background1" w:themeShade="80"/>
+          <w:sz w:val="20"/>
+        </w:rPr>
+        <w:t>desde la computadora de trabajo y su sincronización contra el remoto</w:t>
+      </w:r>
+      <w:r>
+        <w:rPr>
+          <w:rFonts w:asciiTheme="majorHAnsi" w:hAnsiTheme="majorHAnsi" w:cstheme="majorHAnsi"/>
+          <w:i/>
+          <w:color w:val="808080" w:themeColor="background1" w:themeShade="80"/>
+          <w:sz w:val="20"/>
+        </w:rPr>
+        <w:t xml:space="preserve">. </w:t>
       </w:r>
     </w:p>
     <w:p>
@@ -2263,25 +2365,7 @@
           <w:color w:val="808080" w:themeColor="background1" w:themeShade="80"/>
           <w:sz w:val="20"/>
         </w:rPr>
-        <w:t>Más allá de esto, cuenta con mucha documentación acerca de cómo aplicar patrones de diseño</w:t>
-      </w:r>
-      <w:r>
-        <w:rPr>
-          <w:rFonts w:asciiTheme="majorHAnsi" w:hAnsiTheme="majorHAnsi" w:cstheme="majorHAnsi"/>
-          <w:i/>
-          <w:color w:val="808080" w:themeColor="background1" w:themeShade="80"/>
-          <w:sz w:val="20"/>
-        </w:rPr>
-        <w:t xml:space="preserve"> (en especial MVC)</w:t>
-      </w:r>
-      <w:r>
-        <w:rPr>
-          <w:rFonts w:asciiTheme="majorHAnsi" w:hAnsiTheme="majorHAnsi" w:cstheme="majorHAnsi"/>
-          <w:i/>
-          <w:color w:val="808080" w:themeColor="background1" w:themeShade="80"/>
-          <w:sz w:val="20"/>
-        </w:rPr>
-        <w:t xml:space="preserve"> y manejo de </w:t>
+        <w:t xml:space="preserve">Además, el IDE Visual Studio </w:t>
       </w:r>
       <w:proofErr w:type="spellStart"/>
       <w:r>
@@ -2291,7 +2375,7 @@
           <w:color w:val="808080" w:themeColor="background1" w:themeShade="80"/>
           <w:sz w:val="20"/>
         </w:rPr>
-        <w:t>APIs</w:t>
+        <w:t>Code</w:t>
       </w:r>
       <w:proofErr w:type="spellEnd"/>
       <w:r>
@@ -2301,16 +2385,7 @@
           <w:color w:val="808080" w:themeColor="background1" w:themeShade="80"/>
           <w:sz w:val="20"/>
         </w:rPr>
-        <w:t xml:space="preserve"> REST</w:t>
-      </w:r>
-      <w:r>
-        <w:rPr>
-          <w:rFonts w:asciiTheme="majorHAnsi" w:hAnsiTheme="majorHAnsi" w:cstheme="majorHAnsi"/>
-          <w:i/>
-          <w:color w:val="808080" w:themeColor="background1" w:themeShade="80"/>
-          <w:sz w:val="20"/>
-        </w:rPr>
-        <w:t xml:space="preserve"> con el </w:t>
+        <w:t xml:space="preserve"> funciona muy bien con el </w:t>
       </w:r>
       <w:proofErr w:type="spellStart"/>
       <w:r>
@@ -2330,61 +2405,7 @@
           <w:color w:val="808080" w:themeColor="background1" w:themeShade="80"/>
           <w:sz w:val="20"/>
         </w:rPr>
-        <w:t xml:space="preserve"> Spring</w:t>
-      </w:r>
-      <w:r>
-        <w:rPr>
-          <w:rFonts w:asciiTheme="majorHAnsi" w:hAnsiTheme="majorHAnsi" w:cstheme="majorHAnsi"/>
-          <w:i/>
-          <w:color w:val="808080" w:themeColor="background1" w:themeShade="80"/>
-          <w:sz w:val="20"/>
-        </w:rPr>
-        <w:t>. Adicionalmente se integra fácilmente con librerías y software de terceros ampliando su potencialidad, por ejemplo, para el manejo de autenti</w:t>
-      </w:r>
-      <w:r>
-        <w:rPr>
-          <w:rFonts w:asciiTheme="majorHAnsi" w:hAnsiTheme="majorHAnsi" w:cstheme="majorHAnsi"/>
-          <w:i/>
-          <w:color w:val="808080" w:themeColor="background1" w:themeShade="80"/>
-          <w:sz w:val="20"/>
-        </w:rPr>
-        <w:t>cación</w:t>
-      </w:r>
-      <w:r>
-        <w:rPr>
-          <w:rFonts w:asciiTheme="majorHAnsi" w:hAnsiTheme="majorHAnsi" w:cstheme="majorHAnsi"/>
-          <w:i/>
-          <w:color w:val="808080" w:themeColor="background1" w:themeShade="80"/>
-          <w:sz w:val="20"/>
-        </w:rPr>
-        <w:t xml:space="preserve"> mediante tokens con JWT o el framework Spring el cual está escr</w:t>
-      </w:r>
-      <w:r>
-        <w:rPr>
-          <w:rFonts w:asciiTheme="majorHAnsi" w:hAnsiTheme="majorHAnsi" w:cstheme="majorHAnsi"/>
-          <w:i/>
-          <w:color w:val="808080" w:themeColor="background1" w:themeShade="80"/>
-          <w:sz w:val="20"/>
-        </w:rPr>
-        <w:t>ito en Java y nos facilitará la programación de la API y la programación modular</w:t>
-      </w:r>
-      <w:r>
-        <w:rPr>
-          <w:rFonts w:asciiTheme="majorHAnsi" w:hAnsiTheme="majorHAnsi" w:cstheme="majorHAnsi"/>
-          <w:i/>
-          <w:color w:val="808080" w:themeColor="background1" w:themeShade="80"/>
-          <w:sz w:val="20"/>
-        </w:rPr>
-        <w:t>.</w:t>
-      </w:r>
-      <w:r>
-        <w:rPr>
-          <w:rFonts w:asciiTheme="majorHAnsi" w:hAnsiTheme="majorHAnsi" w:cstheme="majorHAnsi"/>
-          <w:i/>
-          <w:color w:val="808080" w:themeColor="background1" w:themeShade="80"/>
-          <w:sz w:val="20"/>
-        </w:rPr>
-        <w:t xml:space="preserve"> También se integra fácilmente con </w:t>
+        <w:t xml:space="preserve"> Spring MVC que nos permitirá generar una API REST de forma simple, open </w:t>
       </w:r>
       <w:proofErr w:type="spellStart"/>
       <w:r>
@@ -2394,7 +2415,7 @@
           <w:color w:val="808080" w:themeColor="background1" w:themeShade="80"/>
           <w:sz w:val="20"/>
         </w:rPr>
-        <w:t>Hybernate</w:t>
+        <w:t>source</w:t>
       </w:r>
       <w:proofErr w:type="spellEnd"/>
       <w:r>
@@ -2404,43 +2425,7 @@
           <w:color w:val="808080" w:themeColor="background1" w:themeShade="80"/>
           <w:sz w:val="20"/>
         </w:rPr>
-        <w:t xml:space="preserve"> quien nos ayudará </w:t>
-      </w:r>
-      <w:r>
-        <w:rPr>
-          <w:rFonts w:asciiTheme="majorHAnsi" w:hAnsiTheme="majorHAnsi" w:cstheme="majorHAnsi"/>
-          <w:i/>
-          <w:color w:val="808080" w:themeColor="background1" w:themeShade="80"/>
-          <w:sz w:val="20"/>
-        </w:rPr>
-        <w:t xml:space="preserve">a generar </w:t>
-      </w:r>
-      <w:r>
-        <w:rPr>
-          <w:rFonts w:asciiTheme="majorHAnsi" w:hAnsiTheme="majorHAnsi" w:cstheme="majorHAnsi"/>
-          <w:i/>
-          <w:color w:val="808080" w:themeColor="background1" w:themeShade="80"/>
-          <w:sz w:val="20"/>
-        </w:rPr>
-        <w:t xml:space="preserve">de forma automática </w:t>
-      </w:r>
-      <w:r>
-        <w:rPr>
-          <w:rFonts w:asciiTheme="majorHAnsi" w:hAnsiTheme="majorHAnsi" w:cstheme="majorHAnsi"/>
-          <w:i/>
-          <w:color w:val="808080" w:themeColor="background1" w:themeShade="80"/>
-          <w:sz w:val="20"/>
-        </w:rPr>
-        <w:t xml:space="preserve">la base de datos de la aplicación a partir del modelo de clases </w:t>
-      </w:r>
-      <w:r>
-        <w:rPr>
-          <w:rFonts w:asciiTheme="majorHAnsi" w:hAnsiTheme="majorHAnsi" w:cstheme="majorHAnsi"/>
-          <w:i/>
-          <w:color w:val="808080" w:themeColor="background1" w:themeShade="80"/>
-          <w:sz w:val="20"/>
-        </w:rPr>
-        <w:t>definido.</w:t>
+        <w:t xml:space="preserve"> y tiene una comunidad grande de usuarios. </w:t>
       </w:r>
     </w:p>
     <w:p>
@@ -2465,6 +2450,67 @@
         </w:rPr>
         <w:t>Spring</w:t>
       </w:r>
+      <w:r>
+        <w:rPr>
+          <w:b/>
+          <w:sz w:val="20"/>
+        </w:rPr>
+        <w:t xml:space="preserve"> MVC</w:t>
+      </w:r>
+      <w:r>
+        <w:rPr>
+          <w:b/>
+          <w:sz w:val="20"/>
+        </w:rPr>
+        <w:t xml:space="preserve"> 5 </w:t>
+      </w:r>
+    </w:p>
+    <w:p>
+      <w:pPr>
+        <w:ind w:left="708"/>
+        <w:rPr>
+          <w:b/>
+          <w:sz w:val="20"/>
+        </w:rPr>
+      </w:pPr>
+      <w:r>
+        <w:rPr>
+          <w:rFonts w:asciiTheme="majorHAnsi" w:hAnsiTheme="majorHAnsi" w:cstheme="majorHAnsi"/>
+          <w:i/>
+          <w:color w:val="808080" w:themeColor="background1" w:themeShade="80"/>
+          <w:sz w:val="20"/>
+        </w:rPr>
+        <w:t>Se utilizará</w:t>
+      </w:r>
+      <w:r>
+        <w:rPr>
+          <w:rFonts w:asciiTheme="majorHAnsi" w:hAnsiTheme="majorHAnsi" w:cstheme="majorHAnsi"/>
+          <w:i/>
+          <w:color w:val="808080" w:themeColor="background1" w:themeShade="80"/>
+          <w:sz w:val="20"/>
+        </w:rPr>
+        <w:t xml:space="preserve"> el </w:t>
+      </w:r>
+      <w:proofErr w:type="spellStart"/>
+      <w:r>
+        <w:rPr>
+          <w:rFonts w:asciiTheme="majorHAnsi" w:hAnsiTheme="majorHAnsi" w:cstheme="majorHAnsi"/>
+          <w:i/>
+          <w:color w:val="808080" w:themeColor="background1" w:themeShade="80"/>
+          <w:sz w:val="20"/>
+        </w:rPr>
+        <w:t>framework</w:t>
+      </w:r>
+      <w:proofErr w:type="spellEnd"/>
+      <w:r>
+        <w:rPr>
+          <w:rFonts w:asciiTheme="majorHAnsi" w:hAnsiTheme="majorHAnsi" w:cstheme="majorHAnsi"/>
+          <w:i/>
+          <w:color w:val="808080" w:themeColor="background1" w:themeShade="80"/>
+          <w:sz w:val="20"/>
+        </w:rPr>
+        <w:t xml:space="preserve"> Spring MVC 5 porque según veo me permite generar una configuración inicial de base y luego ir agregando módulos de forma incremental a medida que vayamos necesitando. También se encuentra mucha documentación y tutoriales lo que me permite aprenderlo relativamente fácil.    </w:t>
+      </w:r>
     </w:p>
     <w:p>
       <w:pPr>
@@ -2479,6 +2525,7 @@
           <w:b/>
           <w:sz w:val="20"/>
         </w:rPr>
+        <w:lastRenderedPageBreak/>
         <w:t>JWT</w:t>
       </w:r>
     </w:p>
@@ -2490,16 +2537,58 @@
           <w:sz w:val="20"/>
         </w:rPr>
       </w:pPr>
+      <w:r>
+        <w:rPr>
+          <w:rFonts w:asciiTheme="majorHAnsi" w:hAnsiTheme="majorHAnsi" w:cstheme="majorHAnsi"/>
+          <w:i/>
+          <w:color w:val="808080" w:themeColor="background1" w:themeShade="80"/>
+          <w:sz w:val="20"/>
+        </w:rPr>
+        <w:t xml:space="preserve">Permite aplicar </w:t>
+      </w:r>
       <w:proofErr w:type="spellStart"/>
       <w:r>
         <w:rPr>
-          <w:b/>
-          <w:sz w:val="20"/>
-        </w:rPr>
-        <w:lastRenderedPageBreak/>
+          <w:rFonts w:asciiTheme="majorHAnsi" w:hAnsiTheme="majorHAnsi" w:cstheme="majorHAnsi"/>
+          <w:i/>
+          <w:color w:val="808080" w:themeColor="background1" w:themeShade="80"/>
+          <w:sz w:val="20"/>
+        </w:rPr>
+        <w:t>tokens</w:t>
+      </w:r>
+      <w:proofErr w:type="spellEnd"/>
+      <w:r>
+        <w:rPr>
+          <w:rFonts w:asciiTheme="majorHAnsi" w:hAnsiTheme="majorHAnsi" w:cstheme="majorHAnsi"/>
+          <w:i/>
+          <w:color w:val="808080" w:themeColor="background1" w:themeShade="80"/>
+          <w:sz w:val="20"/>
+        </w:rPr>
+        <w:t xml:space="preserve"> de acceso para resolver la autenticación del usuario. </w:t>
+      </w:r>
+    </w:p>
+    <w:p>
+      <w:pPr>
+        <w:ind w:firstLine="708"/>
+        <w:rPr>
+          <w:b/>
+          <w:sz w:val="20"/>
+        </w:rPr>
+      </w:pPr>
+      <w:r>
+        <w:rPr>
+          <w:b/>
+          <w:sz w:val="20"/>
+        </w:rPr>
+        <w:t xml:space="preserve">JPA &amp; </w:t>
+      </w:r>
+      <w:r>
+        <w:rPr>
+          <w:b/>
+          <w:sz w:val="20"/>
+        </w:rPr>
         <w:t>Hibernate</w:t>
       </w:r>
-      <w:proofErr w:type="spellEnd"/>
     </w:p>
     <w:p>
       <w:pPr>
@@ -2516,7 +2605,59 @@
           <w:color w:val="808080" w:themeColor="background1" w:themeShade="80"/>
           <w:sz w:val="20"/>
         </w:rPr>
-        <w:t xml:space="preserve">Ayuda a generar la base de datos de la aplicación a partir del modelo de clases de forma automática  </w:t>
+        <w:t xml:space="preserve">Ayuda a generar la base de datos de la aplicación a partir del modelo de clases </w:t>
+      </w:r>
+      <w:r>
+        <w:rPr>
+          <w:rFonts w:asciiTheme="majorHAnsi" w:hAnsiTheme="majorHAnsi" w:cstheme="majorHAnsi"/>
+          <w:i/>
+          <w:color w:val="808080" w:themeColor="background1" w:themeShade="80"/>
+          <w:sz w:val="20"/>
+        </w:rPr>
+        <w:t xml:space="preserve">declarado </w:t>
+      </w:r>
+      <w:r>
+        <w:rPr>
+          <w:rFonts w:asciiTheme="majorHAnsi" w:hAnsiTheme="majorHAnsi" w:cstheme="majorHAnsi"/>
+          <w:i/>
+          <w:color w:val="808080" w:themeColor="background1" w:themeShade="80"/>
+          <w:sz w:val="20"/>
+        </w:rPr>
+        <w:t>de forma automática</w:t>
+      </w:r>
+      <w:r>
+        <w:rPr>
+          <w:rFonts w:asciiTheme="majorHAnsi" w:hAnsiTheme="majorHAnsi" w:cstheme="majorHAnsi"/>
+          <w:i/>
+          <w:color w:val="808080" w:themeColor="background1" w:themeShade="80"/>
+          <w:sz w:val="20"/>
+        </w:rPr>
+        <w:t xml:space="preserve">. </w:t>
+      </w:r>
+      <w:r>
+        <w:rPr>
+          <w:rFonts w:asciiTheme="majorHAnsi" w:hAnsiTheme="majorHAnsi" w:cstheme="majorHAnsi"/>
+          <w:i/>
+          <w:color w:val="808080" w:themeColor="background1" w:themeShade="80"/>
+          <w:sz w:val="20"/>
+        </w:rPr>
+        <w:t xml:space="preserve">  </w:t>
+      </w:r>
+    </w:p>
+    <w:p>
+      <w:pPr>
+        <w:ind w:firstLine="708"/>
+        <w:rPr>
+          <w:b/>
+          <w:sz w:val="20"/>
+        </w:rPr>
+      </w:pPr>
+      <w:r>
+        <w:rPr>
+          <w:b/>
+          <w:sz w:val="20"/>
+        </w:rPr>
+        <w:t>Postman</w:t>
       </w:r>
     </w:p>
     <w:p>
@@ -2527,6 +2668,33 @@
           <w:sz w:val="20"/>
         </w:rPr>
       </w:pPr>
+      <w:r>
+        <w:rPr>
+          <w:rFonts w:asciiTheme="majorHAnsi" w:hAnsiTheme="majorHAnsi" w:cstheme="majorHAnsi"/>
+          <w:i/>
+          <w:color w:val="808080" w:themeColor="background1" w:themeShade="80"/>
+          <w:sz w:val="20"/>
+        </w:rPr>
+        <w:t>Es una herramienta que me permite testear mi API</w:t>
+      </w:r>
+      <w:r>
+        <w:rPr>
+          <w:rFonts w:asciiTheme="majorHAnsi" w:hAnsiTheme="majorHAnsi" w:cstheme="majorHAnsi"/>
+          <w:i/>
+          <w:color w:val="808080" w:themeColor="background1" w:themeShade="80"/>
+          <w:sz w:val="20"/>
+        </w:rPr>
+        <w:t xml:space="preserve"> a partir de los casos de prueba definidos</w:t>
+      </w:r>
+      <w:r>
+        <w:rPr>
+          <w:rFonts w:asciiTheme="majorHAnsi" w:hAnsiTheme="majorHAnsi" w:cstheme="majorHAnsi"/>
+          <w:i/>
+          <w:color w:val="808080" w:themeColor="background1" w:themeShade="80"/>
+          <w:sz w:val="20"/>
+        </w:rPr>
+        <w:t xml:space="preserve">. </w:t>
+      </w:r>
       <w:bookmarkStart w:id="0" w:name="_GoBack"/>
       <w:bookmarkEnd w:id="0"/>
     </w:p>

</xml_diff>

<commit_message>
Agrego version 0.5 con la version 4 de la propuesta de solución donde agregué la propuesta arquitectonica
</commit_message>
<xml_diff>
--- a/Propuesta.docx
+++ b/Propuesta.docx
@@ -477,12 +477,16 @@
       <w:pPr>
         <w:rPr>
           <w:rFonts w:asciiTheme="majorHAnsi" w:hAnsiTheme="majorHAnsi" w:cstheme="majorHAnsi"/>
-          <w:sz w:val="20"/>
-        </w:rPr>
-      </w:pPr>
-      <w:r>
-        <w:rPr>
-          <w:rFonts w:asciiTheme="majorHAnsi" w:hAnsiTheme="majorHAnsi" w:cstheme="majorHAnsi"/>
+          <w:i/>
+          <w:color w:val="808080" w:themeColor="background1" w:themeShade="80"/>
+          <w:sz w:val="20"/>
+        </w:rPr>
+      </w:pPr>
+      <w:r>
+        <w:rPr>
+          <w:rFonts w:asciiTheme="majorHAnsi" w:hAnsiTheme="majorHAnsi" w:cstheme="majorHAnsi"/>
+          <w:i/>
+          <w:color w:val="808080" w:themeColor="background1" w:themeShade="80"/>
           <w:sz w:val="20"/>
         </w:rPr>
         <w:t xml:space="preserve">Como solución se propone que el sistema </w:t>
@@ -490,6 +494,8 @@
       <w:r>
         <w:rPr>
           <w:rFonts w:asciiTheme="majorHAnsi" w:hAnsiTheme="majorHAnsi" w:cstheme="majorHAnsi"/>
+          <w:i/>
+          <w:color w:val="808080" w:themeColor="background1" w:themeShade="80"/>
           <w:sz w:val="20"/>
         </w:rPr>
         <w:t xml:space="preserve">devuelva a la persona que utiliza el sistema (de aquí en adelante </w:t>
@@ -498,6 +504,16 @@
         <w:rPr>
           <w:rFonts w:asciiTheme="majorHAnsi" w:hAnsiTheme="majorHAnsi" w:cstheme="majorHAnsi"/>
           <w:i/>
+          <w:color w:val="808080" w:themeColor="background1" w:themeShade="80"/>
+          <w:sz w:val="20"/>
+        </w:rPr>
+        <w:t>‘</w:t>
+      </w:r>
+      <w:r>
+        <w:rPr>
+          <w:rFonts w:asciiTheme="majorHAnsi" w:hAnsiTheme="majorHAnsi" w:cstheme="majorHAnsi"/>
+          <w:i/>
+          <w:color w:val="808080" w:themeColor="background1" w:themeShade="80"/>
           <w:sz w:val="20"/>
         </w:rPr>
         <w:t>el usuario</w:t>
@@ -505,21 +521,90 @@
       <w:r>
         <w:rPr>
           <w:rFonts w:asciiTheme="majorHAnsi" w:hAnsiTheme="majorHAnsi" w:cstheme="majorHAnsi"/>
-          <w:sz w:val="20"/>
-        </w:rPr>
-        <w:t xml:space="preserve">) el monto total de las comisiones (en pesos argentinos) de un cierto vendedor.  </w:t>
-      </w:r>
-    </w:p>
-    <w:p>
-      <w:pPr>
-        <w:rPr>
-          <w:rFonts w:asciiTheme="majorHAnsi" w:hAnsiTheme="majorHAnsi" w:cstheme="majorHAnsi"/>
-          <w:sz w:val="20"/>
-        </w:rPr>
-      </w:pPr>
-      <w:r>
-        <w:rPr>
-          <w:rFonts w:asciiTheme="majorHAnsi" w:hAnsiTheme="majorHAnsi" w:cstheme="majorHAnsi"/>
+          <w:i/>
+          <w:color w:val="808080" w:themeColor="background1" w:themeShade="80"/>
+          <w:sz w:val="20"/>
+        </w:rPr>
+        <w:t>’</w:t>
+      </w:r>
+      <w:r>
+        <w:rPr>
+          <w:rFonts w:asciiTheme="majorHAnsi" w:hAnsiTheme="majorHAnsi" w:cstheme="majorHAnsi"/>
+          <w:i/>
+          <w:color w:val="808080" w:themeColor="background1" w:themeShade="80"/>
+          <w:sz w:val="20"/>
+        </w:rPr>
+        <w:t>) el</w:t>
+      </w:r>
+      <w:r>
+        <w:rPr>
+          <w:rFonts w:asciiTheme="majorHAnsi" w:hAnsiTheme="majorHAnsi" w:cstheme="majorHAnsi"/>
+          <w:i/>
+          <w:color w:val="808080" w:themeColor="background1" w:themeShade="80"/>
+          <w:sz w:val="20"/>
+        </w:rPr>
+        <w:t xml:space="preserve"> monto total de las comisiones – expresado en pesos argentinos -</w:t>
+      </w:r>
+      <w:r>
+        <w:rPr>
+          <w:rFonts w:asciiTheme="majorHAnsi" w:hAnsiTheme="majorHAnsi" w:cstheme="majorHAnsi"/>
+          <w:i/>
+          <w:color w:val="808080" w:themeColor="background1" w:themeShade="80"/>
+          <w:sz w:val="20"/>
+        </w:rPr>
+        <w:t xml:space="preserve"> de un cierto vendedor</w:t>
+      </w:r>
+      <w:r>
+        <w:rPr>
+          <w:rFonts w:asciiTheme="majorHAnsi" w:hAnsiTheme="majorHAnsi" w:cstheme="majorHAnsi"/>
+          <w:i/>
+          <w:color w:val="808080" w:themeColor="background1" w:themeShade="80"/>
+          <w:sz w:val="20"/>
+        </w:rPr>
+        <w:t xml:space="preserve"> para un determinado periodo también ingresado por el usuario</w:t>
+      </w:r>
+      <w:r>
+        <w:rPr>
+          <w:rFonts w:asciiTheme="majorHAnsi" w:hAnsiTheme="majorHAnsi" w:cstheme="majorHAnsi"/>
+          <w:i/>
+          <w:color w:val="808080" w:themeColor="background1" w:themeShade="80"/>
+          <w:sz w:val="20"/>
+        </w:rPr>
+        <w:t>.</w:t>
+      </w:r>
+      <w:r>
+        <w:rPr>
+          <w:rFonts w:asciiTheme="majorHAnsi" w:hAnsiTheme="majorHAnsi" w:cstheme="majorHAnsi"/>
+          <w:i/>
+          <w:color w:val="808080" w:themeColor="background1" w:themeShade="80"/>
+          <w:sz w:val="20"/>
+        </w:rPr>
+        <w:t xml:space="preserve"> Cabe aclarar que todas las ventas se realizan y quedan persistidas en moneda nacional.</w:t>
+      </w:r>
+      <w:r>
+        <w:rPr>
+          <w:rFonts w:asciiTheme="majorHAnsi" w:hAnsiTheme="majorHAnsi" w:cstheme="majorHAnsi"/>
+          <w:i/>
+          <w:color w:val="808080" w:themeColor="background1" w:themeShade="80"/>
+          <w:sz w:val="20"/>
+        </w:rPr>
+        <w:t xml:space="preserve">  </w:t>
+      </w:r>
+    </w:p>
+    <w:p>
+      <w:pPr>
+        <w:rPr>
+          <w:rFonts w:asciiTheme="majorHAnsi" w:hAnsiTheme="majorHAnsi" w:cstheme="majorHAnsi"/>
+          <w:i/>
+          <w:color w:val="808080" w:themeColor="background1" w:themeShade="80"/>
+          <w:sz w:val="20"/>
+        </w:rPr>
+      </w:pPr>
+      <w:r>
+        <w:rPr>
+          <w:rFonts w:asciiTheme="majorHAnsi" w:hAnsiTheme="majorHAnsi" w:cstheme="majorHAnsi"/>
+          <w:i/>
+          <w:color w:val="808080" w:themeColor="background1" w:themeShade="80"/>
           <w:sz w:val="20"/>
         </w:rPr>
         <w:t>P</w:t>
@@ -527,6 +612,8 @@
       <w:r>
         <w:rPr>
           <w:rFonts w:asciiTheme="majorHAnsi" w:hAnsiTheme="majorHAnsi" w:cstheme="majorHAnsi"/>
+          <w:i/>
+          <w:color w:val="808080" w:themeColor="background1" w:themeShade="80"/>
           <w:sz w:val="20"/>
         </w:rPr>
         <w:t>ara su utilización</w:t>
@@ -534,6 +621,8 @@
       <w:r>
         <w:rPr>
           <w:rFonts w:asciiTheme="majorHAnsi" w:hAnsiTheme="majorHAnsi" w:cstheme="majorHAnsi"/>
+          <w:i/>
+          <w:color w:val="808080" w:themeColor="background1" w:themeShade="80"/>
           <w:sz w:val="20"/>
         </w:rPr>
         <w:t>, el sistema</w:t>
@@ -541,6 +630,8 @@
       <w:r>
         <w:rPr>
           <w:rFonts w:asciiTheme="majorHAnsi" w:hAnsiTheme="majorHAnsi" w:cstheme="majorHAnsi"/>
+          <w:i/>
+          <w:color w:val="808080" w:themeColor="background1" w:themeShade="80"/>
           <w:sz w:val="20"/>
         </w:rPr>
         <w:t xml:space="preserve"> solicit</w:t>
@@ -548,6 +639,8 @@
       <w:r>
         <w:rPr>
           <w:rFonts w:asciiTheme="majorHAnsi" w:hAnsiTheme="majorHAnsi" w:cstheme="majorHAnsi"/>
+          <w:i/>
+          <w:color w:val="808080" w:themeColor="background1" w:themeShade="80"/>
           <w:sz w:val="20"/>
         </w:rPr>
         <w:t>ará</w:t>
@@ -555,6 +648,8 @@
       <w:r>
         <w:rPr>
           <w:rFonts w:asciiTheme="majorHAnsi" w:hAnsiTheme="majorHAnsi" w:cstheme="majorHAnsi"/>
+          <w:i/>
+          <w:color w:val="808080" w:themeColor="background1" w:themeShade="80"/>
           <w:sz w:val="20"/>
         </w:rPr>
         <w:t xml:space="preserve"> </w:t>
@@ -562,6 +657,8 @@
       <w:r>
         <w:rPr>
           <w:rFonts w:asciiTheme="majorHAnsi" w:hAnsiTheme="majorHAnsi" w:cstheme="majorHAnsi"/>
+          <w:i/>
+          <w:color w:val="808080" w:themeColor="background1" w:themeShade="80"/>
           <w:sz w:val="20"/>
         </w:rPr>
         <w:t>al usuario</w:t>
@@ -569,13 +666,55 @@
       <w:r>
         <w:rPr>
           <w:rFonts w:asciiTheme="majorHAnsi" w:hAnsiTheme="majorHAnsi" w:cstheme="majorHAnsi"/>
-          <w:sz w:val="20"/>
-        </w:rPr>
-        <w:t xml:space="preserve"> ingresar con su número de documento y un token de autenticación</w:t>
-      </w:r>
-      <w:r>
-        <w:rPr>
-          <w:rFonts w:asciiTheme="majorHAnsi" w:hAnsiTheme="majorHAnsi" w:cstheme="majorHAnsi"/>
+          <w:i/>
+          <w:color w:val="808080" w:themeColor="background1" w:themeShade="80"/>
+          <w:sz w:val="20"/>
+        </w:rPr>
+        <w:t xml:space="preserve"> ingresar con su </w:t>
+      </w:r>
+      <w:r>
+        <w:rPr>
+          <w:rFonts w:asciiTheme="majorHAnsi" w:hAnsiTheme="majorHAnsi" w:cstheme="majorHAnsi"/>
+          <w:i/>
+          <w:color w:val="808080" w:themeColor="background1" w:themeShade="80"/>
+          <w:sz w:val="20"/>
+        </w:rPr>
+        <w:t>CUIL</w:t>
+      </w:r>
+      <w:r>
+        <w:rPr>
+          <w:rFonts w:asciiTheme="majorHAnsi" w:hAnsiTheme="majorHAnsi" w:cstheme="majorHAnsi"/>
+          <w:i/>
+          <w:color w:val="808080" w:themeColor="background1" w:themeShade="80"/>
+          <w:sz w:val="20"/>
+        </w:rPr>
+        <w:t xml:space="preserve"> y un </w:t>
+      </w:r>
+      <w:proofErr w:type="spellStart"/>
+      <w:r>
+        <w:rPr>
+          <w:rFonts w:asciiTheme="majorHAnsi" w:hAnsiTheme="majorHAnsi" w:cstheme="majorHAnsi"/>
+          <w:i/>
+          <w:color w:val="808080" w:themeColor="background1" w:themeShade="80"/>
+          <w:sz w:val="20"/>
+        </w:rPr>
+        <w:t>token</w:t>
+      </w:r>
+      <w:proofErr w:type="spellEnd"/>
+      <w:r>
+        <w:rPr>
+          <w:rFonts w:asciiTheme="majorHAnsi" w:hAnsiTheme="majorHAnsi" w:cstheme="majorHAnsi"/>
+          <w:i/>
+          <w:color w:val="808080" w:themeColor="background1" w:themeShade="80"/>
+          <w:sz w:val="20"/>
+        </w:rPr>
+        <w:t xml:space="preserve"> de autenticación</w:t>
+      </w:r>
+      <w:r>
+        <w:rPr>
+          <w:rFonts w:asciiTheme="majorHAnsi" w:hAnsiTheme="majorHAnsi" w:cstheme="majorHAnsi"/>
+          <w:i/>
+          <w:color w:val="808080" w:themeColor="background1" w:themeShade="80"/>
           <w:sz w:val="20"/>
         </w:rPr>
         <w:t>; una vez autenticado deberá ingresar dos datos: E</w:t>
@@ -583,13 +722,35 @@
       <w:r>
         <w:rPr>
           <w:rFonts w:asciiTheme="majorHAnsi" w:hAnsiTheme="majorHAnsi" w:cstheme="majorHAnsi"/>
-          <w:sz w:val="20"/>
-        </w:rPr>
-        <w:t xml:space="preserve">l legajo del vendedor </w:t>
-      </w:r>
-      <w:r>
-        <w:rPr>
-          <w:rFonts w:asciiTheme="majorHAnsi" w:hAnsiTheme="majorHAnsi" w:cstheme="majorHAnsi"/>
+          <w:i/>
+          <w:color w:val="808080" w:themeColor="background1" w:themeShade="80"/>
+          <w:sz w:val="20"/>
+        </w:rPr>
+        <w:t xml:space="preserve">l </w:t>
+      </w:r>
+      <w:r>
+        <w:rPr>
+          <w:rFonts w:asciiTheme="majorHAnsi" w:hAnsiTheme="majorHAnsi" w:cstheme="majorHAnsi"/>
+          <w:i/>
+          <w:color w:val="808080" w:themeColor="background1" w:themeShade="80"/>
+          <w:sz w:val="20"/>
+        </w:rPr>
+        <w:t>CUIL</w:t>
+      </w:r>
+      <w:r>
+        <w:rPr>
+          <w:rFonts w:asciiTheme="majorHAnsi" w:hAnsiTheme="majorHAnsi" w:cstheme="majorHAnsi"/>
+          <w:i/>
+          <w:color w:val="808080" w:themeColor="background1" w:themeShade="80"/>
+          <w:sz w:val="20"/>
+        </w:rPr>
+        <w:t xml:space="preserve"> del vendedor </w:t>
+      </w:r>
+      <w:r>
+        <w:rPr>
+          <w:rFonts w:asciiTheme="majorHAnsi" w:hAnsiTheme="majorHAnsi" w:cstheme="majorHAnsi"/>
+          <w:i/>
+          <w:color w:val="808080" w:themeColor="background1" w:themeShade="80"/>
           <w:sz w:val="20"/>
         </w:rPr>
         <w:t xml:space="preserve">sobre el cual desea conocer su comisión </w:t>
@@ -597,6 +758,8 @@
       <w:r>
         <w:rPr>
           <w:rFonts w:asciiTheme="majorHAnsi" w:hAnsiTheme="majorHAnsi" w:cstheme="majorHAnsi"/>
+          <w:i/>
+          <w:color w:val="808080" w:themeColor="background1" w:themeShade="80"/>
           <w:sz w:val="20"/>
         </w:rPr>
         <w:t xml:space="preserve">y </w:t>
@@ -604,6 +767,8 @@
       <w:r>
         <w:rPr>
           <w:rFonts w:asciiTheme="majorHAnsi" w:hAnsiTheme="majorHAnsi" w:cstheme="majorHAnsi"/>
+          <w:i/>
+          <w:color w:val="808080" w:themeColor="background1" w:themeShade="80"/>
           <w:sz w:val="20"/>
         </w:rPr>
         <w:t xml:space="preserve">el </w:t>
@@ -611,6 +776,8 @@
       <w:r>
         <w:rPr>
           <w:rFonts w:asciiTheme="majorHAnsi" w:hAnsiTheme="majorHAnsi" w:cstheme="majorHAnsi"/>
+          <w:i/>
+          <w:color w:val="808080" w:themeColor="background1" w:themeShade="80"/>
           <w:sz w:val="20"/>
         </w:rPr>
         <w:t>mes a consultar</w:t>
@@ -618,6 +785,17 @@
       <w:r>
         <w:rPr>
           <w:rFonts w:asciiTheme="majorHAnsi" w:hAnsiTheme="majorHAnsi" w:cstheme="majorHAnsi"/>
+          <w:i/>
+          <w:color w:val="808080" w:themeColor="background1" w:themeShade="80"/>
+          <w:sz w:val="20"/>
+        </w:rPr>
+        <w:t>, en formato AAAAMM</w:t>
+      </w:r>
+      <w:r>
+        <w:rPr>
+          <w:rFonts w:asciiTheme="majorHAnsi" w:hAnsiTheme="majorHAnsi" w:cstheme="majorHAnsi"/>
+          <w:i/>
+          <w:color w:val="808080" w:themeColor="background1" w:themeShade="80"/>
           <w:sz w:val="20"/>
         </w:rPr>
         <w:t xml:space="preserve">. En caso que el legajo o el mes sean inválidos se lo informará con un mensaje de error pertinente.   </w:t>
@@ -627,12 +805,16 @@
       <w:pPr>
         <w:rPr>
           <w:rFonts w:asciiTheme="majorHAnsi" w:hAnsiTheme="majorHAnsi" w:cstheme="majorHAnsi"/>
-          <w:sz w:val="20"/>
-        </w:rPr>
-      </w:pPr>
-      <w:r>
-        <w:rPr>
-          <w:rFonts w:asciiTheme="majorHAnsi" w:hAnsiTheme="majorHAnsi" w:cstheme="majorHAnsi"/>
+          <w:i/>
+          <w:color w:val="808080" w:themeColor="background1" w:themeShade="80"/>
+          <w:sz w:val="20"/>
+        </w:rPr>
+      </w:pPr>
+      <w:r>
+        <w:rPr>
+          <w:rFonts w:asciiTheme="majorHAnsi" w:hAnsiTheme="majorHAnsi" w:cstheme="majorHAnsi"/>
+          <w:i/>
+          <w:color w:val="808080" w:themeColor="background1" w:themeShade="80"/>
           <w:sz w:val="20"/>
         </w:rPr>
         <w:t>Cabe aclarar que el detalle de las ventas</w:t>
@@ -640,6 +822,8 @@
       <w:r>
         <w:rPr>
           <w:rFonts w:asciiTheme="majorHAnsi" w:hAnsiTheme="majorHAnsi" w:cstheme="majorHAnsi"/>
+          <w:i/>
+          <w:color w:val="808080" w:themeColor="background1" w:themeShade="80"/>
           <w:sz w:val="20"/>
         </w:rPr>
         <w:t xml:space="preserve">, catálogo de empleados de la nómina empresarial y el alta de los usuarios </w:t>
@@ -647,6 +831,8 @@
       <w:r>
         <w:rPr>
           <w:rFonts w:asciiTheme="majorHAnsi" w:hAnsiTheme="majorHAnsi" w:cstheme="majorHAnsi"/>
+          <w:i/>
+          <w:color w:val="808080" w:themeColor="background1" w:themeShade="80"/>
           <w:sz w:val="20"/>
         </w:rPr>
         <w:t xml:space="preserve">no está contemplado dentro del alcance de la solución, suponiendo que la información está disponible en tiempo y forma para su utilización. </w:t>
@@ -1117,6 +1303,174 @@
         </w:rPr>
         <w:t>"</w:t>
       </w:r>
+      <w:r>
+        <w:rPr>
+          <w:rFonts w:asciiTheme="majorHAnsi" w:hAnsiTheme="majorHAnsi" w:cstheme="majorHAnsi"/>
+          <w:i/>
+          <w:color w:val="808080" w:themeColor="background1" w:themeShade="80"/>
+          <w:sz w:val="20"/>
+        </w:rPr>
+        <w:t>nombre</w:t>
+      </w:r>
+      <w:r>
+        <w:rPr>
+          <w:rFonts w:asciiTheme="majorHAnsi" w:hAnsiTheme="majorHAnsi" w:cstheme="majorHAnsi"/>
+          <w:i/>
+          <w:color w:val="808080" w:themeColor="background1" w:themeShade="80"/>
+          <w:sz w:val="20"/>
+        </w:rPr>
+        <w:t>": "</w:t>
+      </w:r>
+      <w:r>
+        <w:rPr>
+          <w:rFonts w:asciiTheme="majorHAnsi" w:hAnsiTheme="majorHAnsi" w:cstheme="majorHAnsi"/>
+          <w:i/>
+          <w:color w:val="808080" w:themeColor="background1" w:themeShade="80"/>
+          <w:sz w:val="20"/>
+        </w:rPr>
+        <w:t>Alan</w:t>
+      </w:r>
+      <w:r>
+        <w:rPr>
+          <w:rFonts w:asciiTheme="majorHAnsi" w:hAnsiTheme="majorHAnsi" w:cstheme="majorHAnsi"/>
+          <w:i/>
+          <w:color w:val="808080" w:themeColor="background1" w:themeShade="80"/>
+          <w:sz w:val="20"/>
+        </w:rPr>
+        <w:t>",</w:t>
+      </w:r>
+    </w:p>
+    <w:p>
+      <w:pPr>
+        <w:ind w:left="2124"/>
+        <w:rPr>
+          <w:rFonts w:asciiTheme="majorHAnsi" w:hAnsiTheme="majorHAnsi" w:cstheme="majorHAnsi"/>
+          <w:i/>
+          <w:color w:val="808080" w:themeColor="background1" w:themeShade="80"/>
+          <w:sz w:val="20"/>
+        </w:rPr>
+      </w:pPr>
+      <w:r>
+        <w:rPr>
+          <w:rFonts w:asciiTheme="majorHAnsi" w:hAnsiTheme="majorHAnsi" w:cstheme="majorHAnsi"/>
+          <w:i/>
+          <w:color w:val="808080" w:themeColor="background1" w:themeShade="80"/>
+          <w:sz w:val="20"/>
+        </w:rPr>
+        <w:t xml:space="preserve">   "</w:t>
+      </w:r>
+      <w:r>
+        <w:rPr>
+          <w:rFonts w:asciiTheme="majorHAnsi" w:hAnsiTheme="majorHAnsi" w:cstheme="majorHAnsi"/>
+          <w:i/>
+          <w:color w:val="808080" w:themeColor="background1" w:themeShade="80"/>
+          <w:sz w:val="20"/>
+        </w:rPr>
+        <w:t>apellido</w:t>
+      </w:r>
+      <w:r>
+        <w:rPr>
+          <w:rFonts w:asciiTheme="majorHAnsi" w:hAnsiTheme="majorHAnsi" w:cstheme="majorHAnsi"/>
+          <w:i/>
+          <w:color w:val="808080" w:themeColor="background1" w:themeShade="80"/>
+          <w:sz w:val="20"/>
+        </w:rPr>
+        <w:t>": "</w:t>
+      </w:r>
+      <w:r>
+        <w:rPr>
+          <w:rFonts w:asciiTheme="majorHAnsi" w:hAnsiTheme="majorHAnsi" w:cstheme="majorHAnsi"/>
+          <w:i/>
+          <w:color w:val="808080" w:themeColor="background1" w:themeShade="80"/>
+          <w:sz w:val="20"/>
+        </w:rPr>
+        <w:t>Gutman</w:t>
+      </w:r>
+      <w:r>
+        <w:rPr>
+          <w:rFonts w:asciiTheme="majorHAnsi" w:hAnsiTheme="majorHAnsi" w:cstheme="majorHAnsi"/>
+          <w:i/>
+          <w:color w:val="808080" w:themeColor="background1" w:themeShade="80"/>
+          <w:sz w:val="20"/>
+        </w:rPr>
+        <w:t>",</w:t>
+      </w:r>
+    </w:p>
+    <w:p>
+      <w:pPr>
+        <w:ind w:left="2124"/>
+        <w:rPr>
+          <w:rFonts w:asciiTheme="majorHAnsi" w:hAnsiTheme="majorHAnsi" w:cstheme="majorHAnsi"/>
+          <w:i/>
+          <w:color w:val="808080" w:themeColor="background1" w:themeShade="80"/>
+          <w:sz w:val="20"/>
+        </w:rPr>
+      </w:pPr>
+      <w:r>
+        <w:rPr>
+          <w:rFonts w:asciiTheme="majorHAnsi" w:hAnsiTheme="majorHAnsi" w:cstheme="majorHAnsi"/>
+          <w:i/>
+          <w:color w:val="808080" w:themeColor="background1" w:themeShade="80"/>
+          <w:sz w:val="20"/>
+        </w:rPr>
+        <w:t xml:space="preserve">   "email": "</w:t>
+      </w:r>
+      <w:r>
+        <w:rPr>
+          <w:rFonts w:asciiTheme="majorHAnsi" w:hAnsiTheme="majorHAnsi" w:cstheme="majorHAnsi"/>
+          <w:i/>
+          <w:color w:val="808080" w:themeColor="background1" w:themeShade="80"/>
+          <w:sz w:val="20"/>
+        </w:rPr>
+        <w:t>agutma1</w:t>
+      </w:r>
+      <w:r>
+        <w:rPr>
+          <w:rFonts w:asciiTheme="majorHAnsi" w:hAnsiTheme="majorHAnsi" w:cstheme="majorHAnsi"/>
+          <w:i/>
+          <w:color w:val="808080" w:themeColor="background1" w:themeShade="80"/>
+          <w:sz w:val="20"/>
+        </w:rPr>
+        <w:t>@</w:t>
+      </w:r>
+      <w:r>
+        <w:rPr>
+          <w:rFonts w:asciiTheme="majorHAnsi" w:hAnsiTheme="majorHAnsi" w:cstheme="majorHAnsi"/>
+          <w:i/>
+          <w:color w:val="808080" w:themeColor="background1" w:themeShade="80"/>
+          <w:sz w:val="20"/>
+        </w:rPr>
+        <w:t>palermo.edu</w:t>
+      </w:r>
+      <w:r>
+        <w:rPr>
+          <w:rFonts w:asciiTheme="majorHAnsi" w:hAnsiTheme="majorHAnsi" w:cstheme="majorHAnsi"/>
+          <w:i/>
+          <w:color w:val="808080" w:themeColor="background1" w:themeShade="80"/>
+          <w:sz w:val="20"/>
+        </w:rPr>
+        <w:t>",</w:t>
+      </w:r>
+    </w:p>
+    <w:p>
+      <w:pPr>
+        <w:ind w:left="2124"/>
+        <w:rPr>
+          <w:rFonts w:asciiTheme="majorHAnsi" w:hAnsiTheme="majorHAnsi" w:cstheme="majorHAnsi"/>
+          <w:i/>
+          <w:color w:val="808080" w:themeColor="background1" w:themeShade="80"/>
+          <w:sz w:val="20"/>
+        </w:rPr>
+      </w:pPr>
+      <w:r>
+        <w:rPr>
+          <w:rFonts w:asciiTheme="majorHAnsi" w:hAnsiTheme="majorHAnsi" w:cstheme="majorHAnsi"/>
+          <w:i/>
+          <w:color w:val="808080" w:themeColor="background1" w:themeShade="80"/>
+          <w:sz w:val="20"/>
+        </w:rPr>
+        <w:t xml:space="preserve">   "</w:t>
+      </w:r>
       <w:proofErr w:type="spellStart"/>
       <w:r>
         <w:rPr>
@@ -1125,7 +1479,7 @@
           <w:color w:val="808080" w:themeColor="background1" w:themeShade="80"/>
           <w:sz w:val="20"/>
         </w:rPr>
-        <w:t>first_name</w:t>
+        <w:t>identification</w:t>
       </w:r>
       <w:proofErr w:type="spellEnd"/>
       <w:r>
@@ -1135,25 +1489,7 @@
           <w:color w:val="808080" w:themeColor="background1" w:themeShade="80"/>
           <w:sz w:val="20"/>
         </w:rPr>
-        <w:t>": "</w:t>
-      </w:r>
-      <w:r>
-        <w:rPr>
-          <w:rFonts w:asciiTheme="majorHAnsi" w:hAnsiTheme="majorHAnsi" w:cstheme="majorHAnsi"/>
-          <w:i/>
-          <w:color w:val="808080" w:themeColor="background1" w:themeShade="80"/>
-          <w:sz w:val="20"/>
-        </w:rPr>
-        <w:t>Alan</w:t>
-      </w:r>
-      <w:r>
-        <w:rPr>
-          <w:rFonts w:asciiTheme="majorHAnsi" w:hAnsiTheme="majorHAnsi" w:cstheme="majorHAnsi"/>
-          <w:i/>
-          <w:color w:val="808080" w:themeColor="background1" w:themeShade="80"/>
-          <w:sz w:val="20"/>
-        </w:rPr>
-        <w:t>",</w:t>
+        <w:t>": {</w:t>
       </w:r>
     </w:p>
     <w:p>
@@ -1173,7 +1509,7 @@
           <w:color w:val="808080" w:themeColor="background1" w:themeShade="80"/>
           <w:sz w:val="20"/>
         </w:rPr>
-        <w:t xml:space="preserve">   "</w:t>
+        <w:t xml:space="preserve">        "</w:t>
       </w:r>
       <w:proofErr w:type="spellStart"/>
       <w:r>
@@ -1183,7 +1519,7 @@
           <w:color w:val="808080" w:themeColor="background1" w:themeShade="80"/>
           <w:sz w:val="20"/>
         </w:rPr>
-        <w:t>last_name</w:t>
+        <w:t>paisResidencia</w:t>
       </w:r>
       <w:proofErr w:type="spellEnd"/>
       <w:r>
@@ -1193,25 +1529,7 @@
           <w:color w:val="808080" w:themeColor="background1" w:themeShade="80"/>
           <w:sz w:val="20"/>
         </w:rPr>
-        <w:t>": "</w:t>
-      </w:r>
-      <w:r>
-        <w:rPr>
-          <w:rFonts w:asciiTheme="majorHAnsi" w:hAnsiTheme="majorHAnsi" w:cstheme="majorHAnsi"/>
-          <w:i/>
-          <w:color w:val="808080" w:themeColor="background1" w:themeShade="80"/>
-          <w:sz w:val="20"/>
-        </w:rPr>
-        <w:t>Gutman</w:t>
-      </w:r>
-      <w:r>
-        <w:rPr>
-          <w:rFonts w:asciiTheme="majorHAnsi" w:hAnsiTheme="majorHAnsi" w:cstheme="majorHAnsi"/>
-          <w:i/>
-          <w:color w:val="808080" w:themeColor="background1" w:themeShade="80"/>
-          <w:sz w:val="20"/>
-        </w:rPr>
-        <w:t>",</w:t>
+        <w:t>": "AR",</w:t>
       </w:r>
     </w:p>
     <w:p>
@@ -1231,43 +1549,27 @@
           <w:color w:val="808080" w:themeColor="background1" w:themeShade="80"/>
           <w:sz w:val="20"/>
         </w:rPr>
-        <w:t xml:space="preserve">   "email": "</w:t>
-      </w:r>
-      <w:r>
-        <w:rPr>
-          <w:rFonts w:asciiTheme="majorHAnsi" w:hAnsiTheme="majorHAnsi" w:cstheme="majorHAnsi"/>
-          <w:i/>
-          <w:color w:val="808080" w:themeColor="background1" w:themeShade="80"/>
-          <w:sz w:val="20"/>
-        </w:rPr>
-        <w:t>agutma1</w:t>
-      </w:r>
-      <w:r>
-        <w:rPr>
-          <w:rFonts w:asciiTheme="majorHAnsi" w:hAnsiTheme="majorHAnsi" w:cstheme="majorHAnsi"/>
-          <w:i/>
-          <w:color w:val="808080" w:themeColor="background1" w:themeShade="80"/>
-          <w:sz w:val="20"/>
-        </w:rPr>
-        <w:t>@</w:t>
-      </w:r>
-      <w:r>
-        <w:rPr>
-          <w:rFonts w:asciiTheme="majorHAnsi" w:hAnsiTheme="majorHAnsi" w:cstheme="majorHAnsi"/>
-          <w:i/>
-          <w:color w:val="808080" w:themeColor="background1" w:themeShade="80"/>
-          <w:sz w:val="20"/>
-        </w:rPr>
-        <w:t>palermo.edu</w:t>
-      </w:r>
-      <w:r>
-        <w:rPr>
-          <w:rFonts w:asciiTheme="majorHAnsi" w:hAnsiTheme="majorHAnsi" w:cstheme="majorHAnsi"/>
-          <w:i/>
-          <w:color w:val="808080" w:themeColor="background1" w:themeShade="80"/>
-          <w:sz w:val="20"/>
-        </w:rPr>
-        <w:t>",</w:t>
+        <w:t xml:space="preserve">        "</w:t>
+      </w:r>
+      <w:proofErr w:type="spellStart"/>
+      <w:r>
+        <w:rPr>
+          <w:rFonts w:asciiTheme="majorHAnsi" w:hAnsiTheme="majorHAnsi" w:cstheme="majorHAnsi"/>
+          <w:i/>
+          <w:color w:val="808080" w:themeColor="background1" w:themeShade="80"/>
+          <w:sz w:val="20"/>
+        </w:rPr>
+        <w:t>tipoDocumento</w:t>
+      </w:r>
+      <w:proofErr w:type="spellEnd"/>
+      <w:r>
+        <w:rPr>
+          <w:rFonts w:asciiTheme="majorHAnsi" w:hAnsiTheme="majorHAnsi" w:cstheme="majorHAnsi"/>
+          <w:i/>
+          <w:color w:val="808080" w:themeColor="background1" w:themeShade="80"/>
+          <w:sz w:val="20"/>
+        </w:rPr>
+        <w:t>": "DNI",</w:t>
       </w:r>
     </w:p>
     <w:p>
@@ -1287,7 +1589,7 @@
           <w:color w:val="808080" w:themeColor="background1" w:themeShade="80"/>
           <w:sz w:val="20"/>
         </w:rPr>
-        <w:t xml:space="preserve">   "</w:t>
+        <w:t xml:space="preserve">        "</w:t>
       </w:r>
       <w:proofErr w:type="spellStart"/>
       <w:r>
@@ -1297,127 +1599,7 @@
           <w:color w:val="808080" w:themeColor="background1" w:themeShade="80"/>
           <w:sz w:val="20"/>
         </w:rPr>
-        <w:t>identification</w:t>
-      </w:r>
-      <w:proofErr w:type="spellEnd"/>
-      <w:r>
-        <w:rPr>
-          <w:rFonts w:asciiTheme="majorHAnsi" w:hAnsiTheme="majorHAnsi" w:cstheme="majorHAnsi"/>
-          <w:i/>
-          <w:color w:val="808080" w:themeColor="background1" w:themeShade="80"/>
-          <w:sz w:val="20"/>
-        </w:rPr>
-        <w:t>": {</w:t>
-      </w:r>
-    </w:p>
-    <w:p>
-      <w:pPr>
-        <w:ind w:left="2124"/>
-        <w:rPr>
-          <w:rFonts w:asciiTheme="majorHAnsi" w:hAnsiTheme="majorHAnsi" w:cstheme="majorHAnsi"/>
-          <w:i/>
-          <w:color w:val="808080" w:themeColor="background1" w:themeShade="80"/>
-          <w:sz w:val="20"/>
-        </w:rPr>
-      </w:pPr>
-      <w:r>
-        <w:rPr>
-          <w:rFonts w:asciiTheme="majorHAnsi" w:hAnsiTheme="majorHAnsi" w:cstheme="majorHAnsi"/>
-          <w:i/>
-          <w:color w:val="808080" w:themeColor="background1" w:themeShade="80"/>
-          <w:sz w:val="20"/>
-        </w:rPr>
-        <w:t xml:space="preserve">        "</w:t>
-      </w:r>
-      <w:proofErr w:type="spellStart"/>
-      <w:r>
-        <w:rPr>
-          <w:rFonts w:asciiTheme="majorHAnsi" w:hAnsiTheme="majorHAnsi" w:cstheme="majorHAnsi"/>
-          <w:i/>
-          <w:color w:val="808080" w:themeColor="background1" w:themeShade="80"/>
-          <w:sz w:val="20"/>
-        </w:rPr>
-        <w:t>country_id</w:t>
-      </w:r>
-      <w:proofErr w:type="spellEnd"/>
-      <w:r>
-        <w:rPr>
-          <w:rFonts w:asciiTheme="majorHAnsi" w:hAnsiTheme="majorHAnsi" w:cstheme="majorHAnsi"/>
-          <w:i/>
-          <w:color w:val="808080" w:themeColor="background1" w:themeShade="80"/>
-          <w:sz w:val="20"/>
-        </w:rPr>
-        <w:t>": "AR",</w:t>
-      </w:r>
-    </w:p>
-    <w:p>
-      <w:pPr>
-        <w:ind w:left="2124"/>
-        <w:rPr>
-          <w:rFonts w:asciiTheme="majorHAnsi" w:hAnsiTheme="majorHAnsi" w:cstheme="majorHAnsi"/>
-          <w:i/>
-          <w:color w:val="808080" w:themeColor="background1" w:themeShade="80"/>
-          <w:sz w:val="20"/>
-        </w:rPr>
-      </w:pPr>
-      <w:r>
-        <w:rPr>
-          <w:rFonts w:asciiTheme="majorHAnsi" w:hAnsiTheme="majorHAnsi" w:cstheme="majorHAnsi"/>
-          <w:i/>
-          <w:color w:val="808080" w:themeColor="background1" w:themeShade="80"/>
-          <w:sz w:val="20"/>
-        </w:rPr>
-        <w:t xml:space="preserve">        "</w:t>
-      </w:r>
-      <w:proofErr w:type="spellStart"/>
-      <w:r>
-        <w:rPr>
-          <w:rFonts w:asciiTheme="majorHAnsi" w:hAnsiTheme="majorHAnsi" w:cstheme="majorHAnsi"/>
-          <w:i/>
-          <w:color w:val="808080" w:themeColor="background1" w:themeShade="80"/>
-          <w:sz w:val="20"/>
-        </w:rPr>
-        <w:t>type</w:t>
-      </w:r>
-      <w:proofErr w:type="spellEnd"/>
-      <w:r>
-        <w:rPr>
-          <w:rFonts w:asciiTheme="majorHAnsi" w:hAnsiTheme="majorHAnsi" w:cstheme="majorHAnsi"/>
-          <w:i/>
-          <w:color w:val="808080" w:themeColor="background1" w:themeShade="80"/>
-          <w:sz w:val="20"/>
-        </w:rPr>
-        <w:t>": "DNI",</w:t>
-      </w:r>
-    </w:p>
-    <w:p>
-      <w:pPr>
-        <w:ind w:left="2124"/>
-        <w:rPr>
-          <w:rFonts w:asciiTheme="majorHAnsi" w:hAnsiTheme="majorHAnsi" w:cstheme="majorHAnsi"/>
-          <w:i/>
-          <w:color w:val="808080" w:themeColor="background1" w:themeShade="80"/>
-          <w:sz w:val="20"/>
-        </w:rPr>
-      </w:pPr>
-      <w:r>
-        <w:rPr>
-          <w:rFonts w:asciiTheme="majorHAnsi" w:hAnsiTheme="majorHAnsi" w:cstheme="majorHAnsi"/>
-          <w:i/>
-          <w:color w:val="808080" w:themeColor="background1" w:themeShade="80"/>
-          <w:sz w:val="20"/>
-        </w:rPr>
-        <w:t xml:space="preserve">        "</w:t>
-      </w:r>
-      <w:proofErr w:type="spellStart"/>
-      <w:r>
-        <w:rPr>
-          <w:rFonts w:asciiTheme="majorHAnsi" w:hAnsiTheme="majorHAnsi" w:cstheme="majorHAnsi"/>
-          <w:i/>
-          <w:color w:val="808080" w:themeColor="background1" w:themeShade="80"/>
-          <w:sz w:val="20"/>
-        </w:rPr>
-        <w:t>number</w:t>
+        <w:t>numeroDocumento</w:t>
       </w:r>
       <w:proofErr w:type="spellEnd"/>
       <w:r>
@@ -1533,7 +1715,6 @@
           <w:color w:val="000000" w:themeColor="text1"/>
           <w:sz w:val="20"/>
         </w:rPr>
-        <w:lastRenderedPageBreak/>
         <w:t>Consulta Comisiones</w:t>
       </w:r>
       <w:r>
@@ -2156,6 +2337,237 @@
         <w:pStyle w:val="Subttulo"/>
       </w:pPr>
       <w:r>
+        <w:t>Propuesta arquitectónica</w:t>
+      </w:r>
+    </w:p>
+    <w:p>
+      <w:pPr>
+        <w:rPr>
+          <w:rFonts w:asciiTheme="majorHAnsi" w:hAnsiTheme="majorHAnsi" w:cstheme="majorHAnsi"/>
+          <w:i/>
+          <w:color w:val="808080" w:themeColor="background1" w:themeShade="80"/>
+          <w:sz w:val="20"/>
+        </w:rPr>
+      </w:pPr>
+      <w:r>
+        <w:rPr>
+          <w:rFonts w:asciiTheme="majorHAnsi" w:hAnsiTheme="majorHAnsi" w:cstheme="majorHAnsi"/>
+          <w:i/>
+          <w:color w:val="808080" w:themeColor="background1" w:themeShade="80"/>
+          <w:sz w:val="20"/>
+        </w:rPr>
+        <w:t xml:space="preserve">Como sustento para esta API utilizaré la clase Empleado la cual me servirá para la autenticación </w:t>
+      </w:r>
+      <w:r>
+        <w:rPr>
+          <w:rFonts w:asciiTheme="majorHAnsi" w:hAnsiTheme="majorHAnsi" w:cstheme="majorHAnsi"/>
+          <w:i/>
+          <w:color w:val="808080" w:themeColor="background1" w:themeShade="80"/>
+          <w:sz w:val="20"/>
+        </w:rPr>
+        <w:t>de</w:t>
+      </w:r>
+      <w:r>
+        <w:rPr>
+          <w:rFonts w:asciiTheme="majorHAnsi" w:hAnsiTheme="majorHAnsi" w:cstheme="majorHAnsi"/>
+          <w:i/>
+          <w:color w:val="808080" w:themeColor="background1" w:themeShade="80"/>
+          <w:sz w:val="20"/>
+        </w:rPr>
+        <w:t xml:space="preserve"> la aplicación</w:t>
+      </w:r>
+      <w:r>
+        <w:rPr>
+          <w:rFonts w:asciiTheme="majorHAnsi" w:hAnsiTheme="majorHAnsi" w:cstheme="majorHAnsi"/>
+          <w:i/>
+          <w:color w:val="808080" w:themeColor="background1" w:themeShade="80"/>
+          <w:sz w:val="20"/>
+        </w:rPr>
+        <w:t xml:space="preserve"> mediante tokens de acceso, utilizando JWT</w:t>
+      </w:r>
+      <w:r>
+        <w:rPr>
+          <w:rFonts w:asciiTheme="majorHAnsi" w:hAnsiTheme="majorHAnsi" w:cstheme="majorHAnsi"/>
+          <w:i/>
+          <w:color w:val="808080" w:themeColor="background1" w:themeShade="80"/>
+          <w:sz w:val="20"/>
+        </w:rPr>
+        <w:t xml:space="preserve">. Luego tendré la clase Venta que me dará la información que necesito para calcular la comisión de los vendedores en un periodo determinado; para ello utilizaré la fecha de la venta como periodo, al vendedor que haya realizado la venta y el monto total de la venta con el cual calcularé la comisión. </w:t>
+      </w:r>
+    </w:p>
+    <w:p>
+      <w:pPr>
+        <w:rPr>
+          <w:rFonts w:asciiTheme="majorHAnsi" w:hAnsiTheme="majorHAnsi" w:cstheme="majorHAnsi"/>
+          <w:i/>
+          <w:color w:val="808080" w:themeColor="background1" w:themeShade="80"/>
+          <w:sz w:val="20"/>
+        </w:rPr>
+      </w:pPr>
+      <w:r>
+        <w:rPr>
+          <w:noProof/>
+          <w:lang w:eastAsia="es-AR"/>
+        </w:rPr>
+        <w:drawing>
+          <wp:inline distT="0" distB="0" distL="0" distR="0" wp14:anchorId="31582D9A" wp14:editId="18460A67">
+            <wp:extent cx="5400040" cy="1624330"/>
+            <wp:effectExtent l="0" t="0" r="0" b="0"/>
+            <wp:docPr id="1" name="Imagen 1"/>
+            <wp:cNvGraphicFramePr>
+              <a:graphicFrameLocks xmlns:a="http://schemas.openxmlformats.org/drawingml/2006/main" noChangeAspect="1"/>
+            </wp:cNvGraphicFramePr>
+            <a:graphic xmlns:a="http://schemas.openxmlformats.org/drawingml/2006/main">
+              <a:graphicData uri="http://schemas.openxmlformats.org/drawingml/2006/picture">
+                <pic:pic xmlns:pic="http://schemas.openxmlformats.org/drawingml/2006/picture">
+                  <pic:nvPicPr>
+                    <pic:cNvPr id="1" name=""/>
+                    <pic:cNvPicPr/>
+                  </pic:nvPicPr>
+                  <pic:blipFill>
+                    <a:blip r:embed="rId7"/>
+                    <a:stretch>
+                      <a:fillRect/>
+                    </a:stretch>
+                  </pic:blipFill>
+                  <pic:spPr>
+                    <a:xfrm>
+                      <a:off x="0" y="0"/>
+                      <a:ext cx="5400040" cy="1624330"/>
+                    </a:xfrm>
+                    <a:prstGeom prst="rect">
+                      <a:avLst/>
+                    </a:prstGeom>
+                  </pic:spPr>
+                </pic:pic>
+              </a:graphicData>
+            </a:graphic>
+          </wp:inline>
+        </w:drawing>
+      </w:r>
+    </w:p>
+    <w:p>
+      <w:pPr>
+        <w:rPr>
+          <w:rFonts w:asciiTheme="majorHAnsi" w:hAnsiTheme="majorHAnsi" w:cstheme="majorHAnsi"/>
+          <w:i/>
+          <w:color w:val="808080" w:themeColor="background1" w:themeShade="80"/>
+          <w:sz w:val="20"/>
+        </w:rPr>
+      </w:pPr>
+      <w:r>
+        <w:rPr>
+          <w:rFonts w:asciiTheme="majorHAnsi" w:hAnsiTheme="majorHAnsi" w:cstheme="majorHAnsi"/>
+          <w:i/>
+          <w:color w:val="808080" w:themeColor="background1" w:themeShade="80"/>
+          <w:sz w:val="20"/>
+        </w:rPr>
+        <w:t>Utilizaré el patrón de arquitectura MVC que me permitirá separar la capa de presentación, de la capa de negocio donde irán la lógica y validación de las reglas de negocio y la capa de consulta de los datos, y para ello existe un Framework llamado Spring MVC que me permite integrarlo al IDE y generar el código necesario de forma simple y ágil.</w:t>
+      </w:r>
+    </w:p>
+    <w:p>
+      <w:pPr>
+        <w:rPr>
+          <w:rFonts w:asciiTheme="majorHAnsi" w:hAnsiTheme="majorHAnsi" w:cstheme="majorHAnsi"/>
+          <w:i/>
+          <w:color w:val="808080" w:themeColor="background1" w:themeShade="80"/>
+          <w:sz w:val="20"/>
+        </w:rPr>
+      </w:pPr>
+      <w:proofErr w:type="spellStart"/>
+      <w:r>
+        <w:rPr>
+          <w:rFonts w:asciiTheme="majorHAnsi" w:hAnsiTheme="majorHAnsi" w:cstheme="majorHAnsi"/>
+          <w:i/>
+          <w:color w:val="808080" w:themeColor="background1" w:themeShade="80"/>
+          <w:sz w:val="20"/>
+          <w:highlight w:val="yellow"/>
+        </w:rPr>
+        <w:lastRenderedPageBreak/>
+        <w:t>Modulos</w:t>
+      </w:r>
+      <w:proofErr w:type="spellEnd"/>
+      <w:r>
+        <w:rPr>
+          <w:rFonts w:asciiTheme="majorHAnsi" w:hAnsiTheme="majorHAnsi" w:cstheme="majorHAnsi"/>
+          <w:i/>
+          <w:color w:val="808080" w:themeColor="background1" w:themeShade="80"/>
+          <w:sz w:val="20"/>
+        </w:rPr>
+        <w:t xml:space="preserve"> </w:t>
+      </w:r>
+    </w:p>
+    <w:p>
+      <w:pPr>
+        <w:rPr>
+          <w:rFonts w:asciiTheme="majorHAnsi" w:hAnsiTheme="majorHAnsi" w:cstheme="majorHAnsi"/>
+          <w:i/>
+          <w:color w:val="808080" w:themeColor="background1" w:themeShade="80"/>
+          <w:sz w:val="20"/>
+        </w:rPr>
+      </w:pPr>
+      <w:r>
+        <w:rPr>
+          <w:rFonts w:asciiTheme="majorHAnsi" w:hAnsiTheme="majorHAnsi" w:cstheme="majorHAnsi"/>
+          <w:i/>
+          <w:color w:val="808080" w:themeColor="background1" w:themeShade="80"/>
+          <w:sz w:val="20"/>
+        </w:rPr>
+        <w:t>Por otro lado</w:t>
+      </w:r>
+      <w:r>
+        <w:rPr>
+          <w:rFonts w:asciiTheme="majorHAnsi" w:hAnsiTheme="majorHAnsi" w:cstheme="majorHAnsi"/>
+          <w:i/>
+          <w:color w:val="808080" w:themeColor="background1" w:themeShade="80"/>
+          <w:sz w:val="20"/>
+        </w:rPr>
+        <w:t>,</w:t>
+      </w:r>
+      <w:r>
+        <w:rPr>
+          <w:rFonts w:asciiTheme="majorHAnsi" w:hAnsiTheme="majorHAnsi" w:cstheme="majorHAnsi"/>
+          <w:i/>
+          <w:color w:val="808080" w:themeColor="background1" w:themeShade="80"/>
+          <w:sz w:val="20"/>
+        </w:rPr>
+        <w:t xml:space="preserve"> necesito utilizar un </w:t>
+      </w:r>
+      <w:proofErr w:type="spellStart"/>
+      <w:r>
+        <w:rPr>
+          <w:rFonts w:asciiTheme="majorHAnsi" w:hAnsiTheme="majorHAnsi" w:cstheme="majorHAnsi"/>
+          <w:i/>
+          <w:color w:val="808080" w:themeColor="background1" w:themeShade="80"/>
+          <w:sz w:val="20"/>
+        </w:rPr>
+        <w:t>versionador</w:t>
+      </w:r>
+      <w:proofErr w:type="spellEnd"/>
+      <w:r>
+        <w:rPr>
+          <w:rFonts w:asciiTheme="majorHAnsi" w:hAnsiTheme="majorHAnsi" w:cstheme="majorHAnsi"/>
+          <w:i/>
+          <w:color w:val="808080" w:themeColor="background1" w:themeShade="80"/>
+          <w:sz w:val="20"/>
+        </w:rPr>
+        <w:t xml:space="preserve"> de código </w:t>
+      </w:r>
+      <w:r>
+        <w:rPr>
+          <w:rFonts w:asciiTheme="majorHAnsi" w:hAnsiTheme="majorHAnsi" w:cstheme="majorHAnsi"/>
+          <w:i/>
+          <w:color w:val="808080" w:themeColor="background1" w:themeShade="80"/>
+          <w:sz w:val="20"/>
+        </w:rPr>
+        <w:t>ya que brinda ventajas cuando se trabaja de forma colaborativa, se puede realizar el seguimiento de la evolución del desarrollo del software y nos ayuda a revertir a una versión anterior de forma ágil y simple. Las herramientas utilizadas serán GitHub ya que este es open source y cuenta con una gran comunidad de usuarios. Lo mismo ocurre con Git Bash, el utilitario para Windows que nos facilitará el manejo entre el repositorio desde la computadora de trabajo y su sincronización contra el remoto.</w:t>
+      </w:r>
+    </w:p>
+    <w:p>
+      <w:pPr>
+        <w:pStyle w:val="Subttulo"/>
+      </w:pPr>
+      <w:r>
         <w:t>Tecnologías</w:t>
       </w:r>
     </w:p>
@@ -2226,19 +2638,8 @@
           <w:color w:val="808080" w:themeColor="background1" w:themeShade="80"/>
           <w:sz w:val="20"/>
         </w:rPr>
-        <w:t xml:space="preserve">open </w:t>
-      </w:r>
-      <w:proofErr w:type="spellStart"/>
-      <w:r>
-        <w:rPr>
-          <w:rFonts w:asciiTheme="majorHAnsi" w:hAnsiTheme="majorHAnsi" w:cstheme="majorHAnsi"/>
-          <w:i/>
-          <w:color w:val="808080" w:themeColor="background1" w:themeShade="80"/>
-          <w:sz w:val="20"/>
-        </w:rPr>
-        <w:t>source</w:t>
-      </w:r>
-      <w:proofErr w:type="spellEnd"/>
+        <w:t>open source</w:t>
+      </w:r>
       <w:r>
         <w:rPr>
           <w:rFonts w:asciiTheme="majorHAnsi" w:hAnsiTheme="majorHAnsi" w:cstheme="majorHAnsi"/>
@@ -2282,27 +2683,7 @@
           <w:color w:val="808080" w:themeColor="background1" w:themeShade="80"/>
           <w:sz w:val="20"/>
         </w:rPr>
-        <w:t xml:space="preserve">o mismo ocurre con Git </w:t>
-      </w:r>
-      <w:proofErr w:type="spellStart"/>
-      <w:r>
-        <w:rPr>
-          <w:rFonts w:asciiTheme="majorHAnsi" w:hAnsiTheme="majorHAnsi" w:cstheme="majorHAnsi"/>
-          <w:i/>
-          <w:color w:val="808080" w:themeColor="background1" w:themeShade="80"/>
-          <w:sz w:val="20"/>
-        </w:rPr>
-        <w:t>Bash</w:t>
-      </w:r>
-      <w:proofErr w:type="spellEnd"/>
-      <w:r>
-        <w:rPr>
-          <w:rFonts w:asciiTheme="majorHAnsi" w:hAnsiTheme="majorHAnsi" w:cstheme="majorHAnsi"/>
-          <w:i/>
-          <w:color w:val="808080" w:themeColor="background1" w:themeShade="80"/>
-          <w:sz w:val="20"/>
-        </w:rPr>
-        <w:t xml:space="preserve">, el utilitario para Windows que nos facilitará el manejo entre el repositorio </w:t>
+        <w:t xml:space="preserve">o mismo ocurre con Git Bash, el utilitario para Windows que nos facilitará el manejo entre el repositorio </w:t>
       </w:r>
       <w:r>
         <w:rPr>
@@ -2338,368 +2719,404 @@
         </w:rPr>
         <w:t xml:space="preserve">Java </w:t>
       </w:r>
-    </w:p>
-    <w:p>
-      <w:pPr>
-        <w:ind w:left="708"/>
-        <w:rPr>
-          <w:rFonts w:asciiTheme="majorHAnsi" w:hAnsiTheme="majorHAnsi" w:cstheme="majorHAnsi"/>
-          <w:i/>
-          <w:color w:val="808080" w:themeColor="background1" w:themeShade="80"/>
-          <w:sz w:val="20"/>
-        </w:rPr>
-      </w:pPr>
-      <w:r>
-        <w:rPr>
-          <w:rFonts w:asciiTheme="majorHAnsi" w:hAnsiTheme="majorHAnsi" w:cstheme="majorHAnsi"/>
-          <w:i/>
-          <w:color w:val="808080" w:themeColor="background1" w:themeShade="80"/>
-          <w:sz w:val="20"/>
-        </w:rPr>
-        <w:t xml:space="preserve">Se utilizará Java como lenguaje de programación de la API ya que es el lenguaje de programación orientada a objetos con el que más cómodo me siento programando. </w:t>
-      </w:r>
-      <w:r>
-        <w:rPr>
-          <w:rFonts w:asciiTheme="majorHAnsi" w:hAnsiTheme="majorHAnsi" w:cstheme="majorHAnsi"/>
-          <w:i/>
-          <w:color w:val="808080" w:themeColor="background1" w:themeShade="80"/>
-          <w:sz w:val="20"/>
-        </w:rPr>
-        <w:t xml:space="preserve">Además, el IDE Visual Studio </w:t>
-      </w:r>
-      <w:proofErr w:type="spellStart"/>
-      <w:r>
-        <w:rPr>
-          <w:rFonts w:asciiTheme="majorHAnsi" w:hAnsiTheme="majorHAnsi" w:cstheme="majorHAnsi"/>
-          <w:i/>
-          <w:color w:val="808080" w:themeColor="background1" w:themeShade="80"/>
-          <w:sz w:val="20"/>
-        </w:rPr>
-        <w:t>Code</w:t>
-      </w:r>
-      <w:proofErr w:type="spellEnd"/>
-      <w:r>
-        <w:rPr>
-          <w:rFonts w:asciiTheme="majorHAnsi" w:hAnsiTheme="majorHAnsi" w:cstheme="majorHAnsi"/>
-          <w:i/>
-          <w:color w:val="808080" w:themeColor="background1" w:themeShade="80"/>
-          <w:sz w:val="20"/>
-        </w:rPr>
-        <w:t xml:space="preserve"> funciona muy bien con el </w:t>
-      </w:r>
-      <w:proofErr w:type="spellStart"/>
-      <w:r>
-        <w:rPr>
-          <w:rFonts w:asciiTheme="majorHAnsi" w:hAnsiTheme="majorHAnsi" w:cstheme="majorHAnsi"/>
-          <w:i/>
-          <w:color w:val="808080" w:themeColor="background1" w:themeShade="80"/>
-          <w:sz w:val="20"/>
-        </w:rPr>
-        <w:t>framework</w:t>
-      </w:r>
-      <w:proofErr w:type="spellEnd"/>
-      <w:r>
-        <w:rPr>
-          <w:rFonts w:asciiTheme="majorHAnsi" w:hAnsiTheme="majorHAnsi" w:cstheme="majorHAnsi"/>
-          <w:i/>
-          <w:color w:val="808080" w:themeColor="background1" w:themeShade="80"/>
-          <w:sz w:val="20"/>
-        </w:rPr>
-        <w:t xml:space="preserve"> Spring MVC que nos permitirá generar una API REST de forma simple, open </w:t>
-      </w:r>
-      <w:proofErr w:type="spellStart"/>
-      <w:r>
-        <w:rPr>
-          <w:rFonts w:asciiTheme="majorHAnsi" w:hAnsiTheme="majorHAnsi" w:cstheme="majorHAnsi"/>
-          <w:i/>
-          <w:color w:val="808080" w:themeColor="background1" w:themeShade="80"/>
-          <w:sz w:val="20"/>
-        </w:rPr>
-        <w:t>source</w:t>
-      </w:r>
-      <w:proofErr w:type="spellEnd"/>
-      <w:r>
-        <w:rPr>
-          <w:rFonts w:asciiTheme="majorHAnsi" w:hAnsiTheme="majorHAnsi" w:cstheme="majorHAnsi"/>
-          <w:i/>
-          <w:color w:val="808080" w:themeColor="background1" w:themeShade="80"/>
-          <w:sz w:val="20"/>
-        </w:rPr>
-        <w:t xml:space="preserve"> y tiene una comunidad grande de usuarios. </w:t>
-      </w:r>
-    </w:p>
-    <w:p>
-      <w:pPr>
-        <w:ind w:firstLine="708"/>
-        <w:rPr>
-          <w:b/>
-          <w:sz w:val="20"/>
-        </w:rPr>
-      </w:pPr>
-      <w:r>
-        <w:rPr>
-          <w:b/>
-          <w:sz w:val="20"/>
-        </w:rPr>
-        <w:t xml:space="preserve">Framework </w:t>
-      </w:r>
-      <w:r>
-        <w:rPr>
-          <w:b/>
-          <w:sz w:val="20"/>
-        </w:rPr>
-        <w:t>Spring</w:t>
-      </w:r>
-      <w:r>
-        <w:rPr>
-          <w:b/>
-          <w:sz w:val="20"/>
-        </w:rPr>
-        <w:t xml:space="preserve"> MVC</w:t>
-      </w:r>
-      <w:r>
-        <w:rPr>
-          <w:b/>
-          <w:sz w:val="20"/>
-        </w:rPr>
-        <w:t xml:space="preserve"> 5 </w:t>
-      </w:r>
-    </w:p>
-    <w:p>
-      <w:pPr>
-        <w:ind w:left="708"/>
-        <w:rPr>
-          <w:b/>
-          <w:sz w:val="20"/>
-        </w:rPr>
-      </w:pPr>
-      <w:r>
-        <w:rPr>
-          <w:rFonts w:asciiTheme="majorHAnsi" w:hAnsiTheme="majorHAnsi" w:cstheme="majorHAnsi"/>
-          <w:i/>
-          <w:color w:val="808080" w:themeColor="background1" w:themeShade="80"/>
-          <w:sz w:val="20"/>
-        </w:rPr>
-        <w:t>Se utilizará</w:t>
-      </w:r>
-      <w:r>
-        <w:rPr>
-          <w:rFonts w:asciiTheme="majorHAnsi" w:hAnsiTheme="majorHAnsi" w:cstheme="majorHAnsi"/>
-          <w:i/>
-          <w:color w:val="808080" w:themeColor="background1" w:themeShade="80"/>
-          <w:sz w:val="20"/>
-        </w:rPr>
-        <w:t xml:space="preserve"> el </w:t>
-      </w:r>
-      <w:proofErr w:type="spellStart"/>
-      <w:r>
-        <w:rPr>
-          <w:rFonts w:asciiTheme="majorHAnsi" w:hAnsiTheme="majorHAnsi" w:cstheme="majorHAnsi"/>
-          <w:i/>
-          <w:color w:val="808080" w:themeColor="background1" w:themeShade="80"/>
-          <w:sz w:val="20"/>
-        </w:rPr>
-        <w:t>framework</w:t>
-      </w:r>
-      <w:proofErr w:type="spellEnd"/>
-      <w:r>
-        <w:rPr>
-          <w:rFonts w:asciiTheme="majorHAnsi" w:hAnsiTheme="majorHAnsi" w:cstheme="majorHAnsi"/>
-          <w:i/>
-          <w:color w:val="808080" w:themeColor="background1" w:themeShade="80"/>
-          <w:sz w:val="20"/>
-        </w:rPr>
-        <w:t xml:space="preserve"> Spring MVC 5 porque según veo me permite generar una configuración inicial de base y luego ir agregando módulos de forma incremental a medida que vayamos necesitando. También se encuentra mucha documentación y tutoriales lo que me permite aprenderlo relativamente fácil.    </w:t>
-      </w:r>
-    </w:p>
-    <w:p>
-      <w:pPr>
-        <w:ind w:firstLine="708"/>
-        <w:rPr>
-          <w:b/>
-          <w:sz w:val="20"/>
-        </w:rPr>
-      </w:pPr>
-      <w:r>
-        <w:rPr>
-          <w:b/>
-          <w:sz w:val="20"/>
-        </w:rPr>
-        <w:lastRenderedPageBreak/>
-        <w:t>JWT</w:t>
-      </w:r>
-    </w:p>
-    <w:p>
-      <w:pPr>
-        <w:ind w:firstLine="708"/>
-        <w:rPr>
-          <w:b/>
-          <w:sz w:val="20"/>
-        </w:rPr>
-      </w:pPr>
-      <w:r>
-        <w:rPr>
-          <w:rFonts w:asciiTheme="majorHAnsi" w:hAnsiTheme="majorHAnsi" w:cstheme="majorHAnsi"/>
-          <w:i/>
-          <w:color w:val="808080" w:themeColor="background1" w:themeShade="80"/>
-          <w:sz w:val="20"/>
-        </w:rPr>
-        <w:t xml:space="preserve">Permite aplicar </w:t>
-      </w:r>
-      <w:proofErr w:type="spellStart"/>
-      <w:r>
-        <w:rPr>
-          <w:rFonts w:asciiTheme="majorHAnsi" w:hAnsiTheme="majorHAnsi" w:cstheme="majorHAnsi"/>
-          <w:i/>
-          <w:color w:val="808080" w:themeColor="background1" w:themeShade="80"/>
-          <w:sz w:val="20"/>
-        </w:rPr>
-        <w:t>tokens</w:t>
-      </w:r>
-      <w:proofErr w:type="spellEnd"/>
-      <w:r>
-        <w:rPr>
-          <w:rFonts w:asciiTheme="majorHAnsi" w:hAnsiTheme="majorHAnsi" w:cstheme="majorHAnsi"/>
-          <w:i/>
-          <w:color w:val="808080" w:themeColor="background1" w:themeShade="80"/>
-          <w:sz w:val="20"/>
-        </w:rPr>
-        <w:t xml:space="preserve"> de acceso para resolver la autenticación del usuario. </w:t>
-      </w:r>
-    </w:p>
-    <w:p>
-      <w:pPr>
-        <w:ind w:firstLine="708"/>
-        <w:rPr>
-          <w:b/>
-          <w:sz w:val="20"/>
-        </w:rPr>
-      </w:pPr>
-      <w:r>
-        <w:rPr>
-          <w:b/>
-          <w:sz w:val="20"/>
-        </w:rPr>
-        <w:t xml:space="preserve">JPA &amp; </w:t>
-      </w:r>
-      <w:r>
-        <w:rPr>
-          <w:b/>
-          <w:sz w:val="20"/>
-        </w:rPr>
-        <w:t>Hibernate</w:t>
-      </w:r>
-    </w:p>
-    <w:p>
-      <w:pPr>
-        <w:ind w:left="708"/>
-        <w:rPr>
-          <w:b/>
-          <w:sz w:val="20"/>
-        </w:rPr>
-      </w:pPr>
-      <w:r>
-        <w:rPr>
-          <w:rFonts w:asciiTheme="majorHAnsi" w:hAnsiTheme="majorHAnsi" w:cstheme="majorHAnsi"/>
-          <w:i/>
-          <w:color w:val="808080" w:themeColor="background1" w:themeShade="80"/>
-          <w:sz w:val="20"/>
-        </w:rPr>
-        <w:t xml:space="preserve">Ayuda a generar la base de datos de la aplicación a partir del modelo de clases </w:t>
-      </w:r>
-      <w:r>
-        <w:rPr>
-          <w:rFonts w:asciiTheme="majorHAnsi" w:hAnsiTheme="majorHAnsi" w:cstheme="majorHAnsi"/>
-          <w:i/>
-          <w:color w:val="808080" w:themeColor="background1" w:themeShade="80"/>
-          <w:sz w:val="20"/>
-        </w:rPr>
-        <w:t xml:space="preserve">declarado </w:t>
-      </w:r>
-      <w:r>
-        <w:rPr>
-          <w:rFonts w:asciiTheme="majorHAnsi" w:hAnsiTheme="majorHAnsi" w:cstheme="majorHAnsi"/>
-          <w:i/>
-          <w:color w:val="808080" w:themeColor="background1" w:themeShade="80"/>
-          <w:sz w:val="20"/>
-        </w:rPr>
-        <w:t>de forma automática</w:t>
-      </w:r>
-      <w:r>
-        <w:rPr>
-          <w:rFonts w:asciiTheme="majorHAnsi" w:hAnsiTheme="majorHAnsi" w:cstheme="majorHAnsi"/>
-          <w:i/>
-          <w:color w:val="808080" w:themeColor="background1" w:themeShade="80"/>
-          <w:sz w:val="20"/>
-        </w:rPr>
-        <w:t xml:space="preserve">. </w:t>
-      </w:r>
-      <w:r>
-        <w:rPr>
-          <w:rFonts w:asciiTheme="majorHAnsi" w:hAnsiTheme="majorHAnsi" w:cstheme="majorHAnsi"/>
-          <w:i/>
-          <w:color w:val="808080" w:themeColor="background1" w:themeShade="80"/>
-          <w:sz w:val="20"/>
-        </w:rPr>
-        <w:t xml:space="preserve">  </w:t>
-      </w:r>
-    </w:p>
-    <w:p>
-      <w:pPr>
-        <w:ind w:firstLine="708"/>
-        <w:rPr>
-          <w:b/>
-          <w:sz w:val="20"/>
-        </w:rPr>
-      </w:pPr>
-      <w:r>
-        <w:rPr>
-          <w:b/>
-          <w:sz w:val="20"/>
-        </w:rPr>
-        <w:t>Postman</w:t>
-      </w:r>
-    </w:p>
-    <w:p>
-      <w:pPr>
-        <w:ind w:left="708"/>
-        <w:rPr>
-          <w:b/>
-          <w:sz w:val="20"/>
-        </w:rPr>
-      </w:pPr>
-      <w:r>
-        <w:rPr>
-          <w:rFonts w:asciiTheme="majorHAnsi" w:hAnsiTheme="majorHAnsi" w:cstheme="majorHAnsi"/>
-          <w:i/>
-          <w:color w:val="808080" w:themeColor="background1" w:themeShade="80"/>
-          <w:sz w:val="20"/>
-        </w:rPr>
-        <w:t>Es una herramienta que me permite testear mi API</w:t>
-      </w:r>
-      <w:r>
-        <w:rPr>
-          <w:rFonts w:asciiTheme="majorHAnsi" w:hAnsiTheme="majorHAnsi" w:cstheme="majorHAnsi"/>
-          <w:i/>
-          <w:color w:val="808080" w:themeColor="background1" w:themeShade="80"/>
-          <w:sz w:val="20"/>
-        </w:rPr>
-        <w:t xml:space="preserve"> a partir de los casos de prueba definidos</w:t>
-      </w:r>
-      <w:r>
-        <w:rPr>
-          <w:rFonts w:asciiTheme="majorHAnsi" w:hAnsiTheme="majorHAnsi" w:cstheme="majorHAnsi"/>
-          <w:i/>
-          <w:color w:val="808080" w:themeColor="background1" w:themeShade="80"/>
-          <w:sz w:val="20"/>
-        </w:rPr>
-        <w:t xml:space="preserve">. </w:t>
+      <w:r>
+        <w:rPr>
+          <w:b/>
+          <w:sz w:val="20"/>
+        </w:rPr>
+        <w:t>en</w:t>
       </w:r>
       <w:bookmarkStart w:id="0" w:name="_GoBack"/>
       <w:bookmarkEnd w:id="0"/>
+      <w:r>
+        <w:rPr>
+          <w:b/>
+          <w:sz w:val="20"/>
+        </w:rPr>
+        <w:t xml:space="preserve"> Visual Studio Code</w:t>
+      </w:r>
+    </w:p>
+    <w:p>
+      <w:pPr>
+        <w:ind w:left="708"/>
+        <w:rPr>
+          <w:rFonts w:asciiTheme="majorHAnsi" w:hAnsiTheme="majorHAnsi" w:cstheme="majorHAnsi"/>
+          <w:i/>
+          <w:color w:val="808080" w:themeColor="background1" w:themeShade="80"/>
+          <w:sz w:val="20"/>
+        </w:rPr>
+      </w:pPr>
+      <w:r>
+        <w:rPr>
+          <w:rFonts w:asciiTheme="majorHAnsi" w:hAnsiTheme="majorHAnsi" w:cstheme="majorHAnsi"/>
+          <w:i/>
+          <w:color w:val="808080" w:themeColor="background1" w:themeShade="80"/>
+          <w:sz w:val="20"/>
+        </w:rPr>
+        <w:t xml:space="preserve">Se utilizará Java como lenguaje de programación de la API ya que es el lenguaje de programación orientada a objetos con el que más cómodo me siento programando. </w:t>
+      </w:r>
+      <w:r>
+        <w:rPr>
+          <w:rFonts w:asciiTheme="majorHAnsi" w:hAnsiTheme="majorHAnsi" w:cstheme="majorHAnsi"/>
+          <w:i/>
+          <w:color w:val="808080" w:themeColor="background1" w:themeShade="80"/>
+          <w:sz w:val="20"/>
+        </w:rPr>
+        <w:t xml:space="preserve">Además, el IDE Visual Studio </w:t>
+      </w:r>
+      <w:proofErr w:type="spellStart"/>
+      <w:r>
+        <w:rPr>
+          <w:rFonts w:asciiTheme="majorHAnsi" w:hAnsiTheme="majorHAnsi" w:cstheme="majorHAnsi"/>
+          <w:i/>
+          <w:color w:val="808080" w:themeColor="background1" w:themeShade="80"/>
+          <w:sz w:val="20"/>
+        </w:rPr>
+        <w:t>Code</w:t>
+      </w:r>
+      <w:proofErr w:type="spellEnd"/>
+      <w:r>
+        <w:rPr>
+          <w:rFonts w:asciiTheme="majorHAnsi" w:hAnsiTheme="majorHAnsi" w:cstheme="majorHAnsi"/>
+          <w:i/>
+          <w:color w:val="808080" w:themeColor="background1" w:themeShade="80"/>
+          <w:sz w:val="20"/>
+        </w:rPr>
+        <w:t xml:space="preserve"> funciona muy bien con el </w:t>
+      </w:r>
+      <w:proofErr w:type="spellStart"/>
+      <w:r>
+        <w:rPr>
+          <w:rFonts w:asciiTheme="majorHAnsi" w:hAnsiTheme="majorHAnsi" w:cstheme="majorHAnsi"/>
+          <w:i/>
+          <w:color w:val="808080" w:themeColor="background1" w:themeShade="80"/>
+          <w:sz w:val="20"/>
+        </w:rPr>
+        <w:t>framework</w:t>
+      </w:r>
+      <w:proofErr w:type="spellEnd"/>
+      <w:r>
+        <w:rPr>
+          <w:rFonts w:asciiTheme="majorHAnsi" w:hAnsiTheme="majorHAnsi" w:cstheme="majorHAnsi"/>
+          <w:i/>
+          <w:color w:val="808080" w:themeColor="background1" w:themeShade="80"/>
+          <w:sz w:val="20"/>
+        </w:rPr>
+        <w:t xml:space="preserve"> Spring MVC que nos permitirá generar una API REST de forma simple, open source y tiene una comunidad grande de usuarios. </w:t>
+      </w:r>
+    </w:p>
+    <w:p>
+      <w:pPr>
+        <w:ind w:firstLine="708"/>
+        <w:rPr>
+          <w:b/>
+          <w:sz w:val="20"/>
+        </w:rPr>
+      </w:pPr>
+      <w:r>
+        <w:rPr>
+          <w:b/>
+          <w:sz w:val="20"/>
+        </w:rPr>
+        <w:t xml:space="preserve">Framework </w:t>
+      </w:r>
+      <w:r>
+        <w:rPr>
+          <w:b/>
+          <w:sz w:val="20"/>
+        </w:rPr>
+        <w:t>Spring</w:t>
+      </w:r>
+      <w:r>
+        <w:rPr>
+          <w:b/>
+          <w:sz w:val="20"/>
+        </w:rPr>
+        <w:t xml:space="preserve"> MVC</w:t>
+      </w:r>
+      <w:r>
+        <w:rPr>
+          <w:b/>
+          <w:sz w:val="20"/>
+        </w:rPr>
+        <w:t xml:space="preserve"> 5 </w:t>
+      </w:r>
+    </w:p>
+    <w:p>
+      <w:pPr>
+        <w:ind w:left="708"/>
+        <w:rPr>
+          <w:b/>
+          <w:sz w:val="20"/>
+        </w:rPr>
+      </w:pPr>
+      <w:r>
+        <w:rPr>
+          <w:rFonts w:asciiTheme="majorHAnsi" w:hAnsiTheme="majorHAnsi" w:cstheme="majorHAnsi"/>
+          <w:i/>
+          <w:color w:val="808080" w:themeColor="background1" w:themeShade="80"/>
+          <w:sz w:val="20"/>
+        </w:rPr>
+        <w:t xml:space="preserve">Se utilizará el </w:t>
+      </w:r>
+      <w:proofErr w:type="spellStart"/>
+      <w:r>
+        <w:rPr>
+          <w:rFonts w:asciiTheme="majorHAnsi" w:hAnsiTheme="majorHAnsi" w:cstheme="majorHAnsi"/>
+          <w:i/>
+          <w:color w:val="808080" w:themeColor="background1" w:themeShade="80"/>
+          <w:sz w:val="20"/>
+        </w:rPr>
+        <w:t>framework</w:t>
+      </w:r>
+      <w:proofErr w:type="spellEnd"/>
+      <w:r>
+        <w:rPr>
+          <w:rFonts w:asciiTheme="majorHAnsi" w:hAnsiTheme="majorHAnsi" w:cstheme="majorHAnsi"/>
+          <w:i/>
+          <w:color w:val="808080" w:themeColor="background1" w:themeShade="80"/>
+          <w:sz w:val="20"/>
+        </w:rPr>
+        <w:t xml:space="preserve"> Spring MVC 5 porque según veo me permite generar una configuración inicial de base y luego ir agregando módulos de forma incremental a medida que vayamos necesitando. También se encuentra mucha documentación y tutoriales lo que me permite aprenderlo relativamente fácil.    </w:t>
+      </w:r>
+    </w:p>
+    <w:p>
+      <w:pPr>
+        <w:ind w:firstLine="708"/>
+        <w:rPr>
+          <w:b/>
+          <w:sz w:val="20"/>
+        </w:rPr>
+      </w:pPr>
+      <w:r>
+        <w:rPr>
+          <w:b/>
+          <w:sz w:val="20"/>
+        </w:rPr>
+        <w:t>JWT</w:t>
+      </w:r>
+    </w:p>
+    <w:p>
+      <w:pPr>
+        <w:ind w:firstLine="708"/>
+        <w:rPr>
+          <w:b/>
+          <w:sz w:val="20"/>
+        </w:rPr>
+      </w:pPr>
+      <w:r>
+        <w:rPr>
+          <w:rFonts w:asciiTheme="majorHAnsi" w:hAnsiTheme="majorHAnsi" w:cstheme="majorHAnsi"/>
+          <w:i/>
+          <w:color w:val="808080" w:themeColor="background1" w:themeShade="80"/>
+          <w:sz w:val="20"/>
+        </w:rPr>
+        <w:t xml:space="preserve">Permite aplicar tokens de acceso para resolver la autenticación del usuario. </w:t>
+      </w:r>
+    </w:p>
+    <w:p>
+      <w:pPr>
+        <w:ind w:firstLine="708"/>
+        <w:rPr>
+          <w:b/>
+          <w:sz w:val="20"/>
+        </w:rPr>
+      </w:pPr>
+      <w:r>
+        <w:rPr>
+          <w:b/>
+          <w:sz w:val="20"/>
+        </w:rPr>
+        <w:t xml:space="preserve">JPA &amp; </w:t>
+      </w:r>
+      <w:r>
+        <w:rPr>
+          <w:b/>
+          <w:sz w:val="20"/>
+        </w:rPr>
+        <w:t>Hibernate</w:t>
+      </w:r>
+    </w:p>
+    <w:p>
+      <w:pPr>
+        <w:ind w:left="708"/>
+        <w:rPr>
+          <w:b/>
+          <w:sz w:val="20"/>
+        </w:rPr>
+      </w:pPr>
+      <w:r>
+        <w:rPr>
+          <w:rFonts w:asciiTheme="majorHAnsi" w:hAnsiTheme="majorHAnsi" w:cstheme="majorHAnsi"/>
+          <w:i/>
+          <w:color w:val="808080" w:themeColor="background1" w:themeShade="80"/>
+          <w:sz w:val="20"/>
+        </w:rPr>
+        <w:t xml:space="preserve">Ayuda a generar la base de datos de la aplicación a partir del modelo de clases </w:t>
+      </w:r>
+      <w:r>
+        <w:rPr>
+          <w:rFonts w:asciiTheme="majorHAnsi" w:hAnsiTheme="majorHAnsi" w:cstheme="majorHAnsi"/>
+          <w:i/>
+          <w:color w:val="808080" w:themeColor="background1" w:themeShade="80"/>
+          <w:sz w:val="20"/>
+        </w:rPr>
+        <w:t xml:space="preserve">declarado </w:t>
+      </w:r>
+      <w:r>
+        <w:rPr>
+          <w:rFonts w:asciiTheme="majorHAnsi" w:hAnsiTheme="majorHAnsi" w:cstheme="majorHAnsi"/>
+          <w:i/>
+          <w:color w:val="808080" w:themeColor="background1" w:themeShade="80"/>
+          <w:sz w:val="20"/>
+        </w:rPr>
+        <w:t>de forma automática</w:t>
+      </w:r>
+      <w:r>
+        <w:rPr>
+          <w:rFonts w:asciiTheme="majorHAnsi" w:hAnsiTheme="majorHAnsi" w:cstheme="majorHAnsi"/>
+          <w:i/>
+          <w:color w:val="808080" w:themeColor="background1" w:themeShade="80"/>
+          <w:sz w:val="20"/>
+        </w:rPr>
+        <w:t xml:space="preserve">. </w:t>
+      </w:r>
+      <w:r>
+        <w:rPr>
+          <w:rFonts w:asciiTheme="majorHAnsi" w:hAnsiTheme="majorHAnsi" w:cstheme="majorHAnsi"/>
+          <w:i/>
+          <w:color w:val="808080" w:themeColor="background1" w:themeShade="80"/>
+          <w:sz w:val="20"/>
+        </w:rPr>
+        <w:t xml:space="preserve">  </w:t>
+      </w:r>
+    </w:p>
+    <w:p>
+      <w:pPr>
+        <w:ind w:firstLine="708"/>
+        <w:rPr>
+          <w:b/>
+          <w:sz w:val="20"/>
+        </w:rPr>
+      </w:pPr>
+      <w:r>
+        <w:rPr>
+          <w:b/>
+          <w:sz w:val="20"/>
+        </w:rPr>
+        <w:t>Postman</w:t>
+      </w:r>
+    </w:p>
+    <w:p>
+      <w:pPr>
+        <w:ind w:left="708"/>
+        <w:rPr>
+          <w:rFonts w:asciiTheme="majorHAnsi" w:hAnsiTheme="majorHAnsi" w:cstheme="majorHAnsi"/>
+          <w:i/>
+          <w:color w:val="808080" w:themeColor="background1" w:themeShade="80"/>
+          <w:sz w:val="20"/>
+        </w:rPr>
+      </w:pPr>
+      <w:r>
+        <w:rPr>
+          <w:rFonts w:asciiTheme="majorHAnsi" w:hAnsiTheme="majorHAnsi" w:cstheme="majorHAnsi"/>
+          <w:i/>
+          <w:color w:val="808080" w:themeColor="background1" w:themeShade="80"/>
+          <w:sz w:val="20"/>
+        </w:rPr>
+        <w:t>Es una herramienta que me permite testear mi API</w:t>
+      </w:r>
+      <w:r>
+        <w:rPr>
+          <w:rFonts w:asciiTheme="majorHAnsi" w:hAnsiTheme="majorHAnsi" w:cstheme="majorHAnsi"/>
+          <w:i/>
+          <w:color w:val="808080" w:themeColor="background1" w:themeShade="80"/>
+          <w:sz w:val="20"/>
+        </w:rPr>
+        <w:t xml:space="preserve"> a partir de los casos de prueba definidos</w:t>
+      </w:r>
+      <w:r>
+        <w:rPr>
+          <w:rFonts w:asciiTheme="majorHAnsi" w:hAnsiTheme="majorHAnsi" w:cstheme="majorHAnsi"/>
+          <w:i/>
+          <w:color w:val="808080" w:themeColor="background1" w:themeShade="80"/>
+          <w:sz w:val="20"/>
+        </w:rPr>
+        <w:t xml:space="preserve">. </w:t>
+      </w:r>
+    </w:p>
+    <w:p>
+      <w:pPr>
+        <w:ind w:firstLine="708"/>
+        <w:rPr>
+          <w:b/>
+          <w:sz w:val="20"/>
+        </w:rPr>
+      </w:pPr>
+      <w:r>
+        <w:rPr>
+          <w:b/>
+          <w:sz w:val="20"/>
+        </w:rPr>
+        <w:t>AWS EC2</w:t>
+      </w:r>
+    </w:p>
+    <w:p>
+      <w:pPr>
+        <w:ind w:left="708"/>
+        <w:rPr>
+          <w:b/>
+          <w:sz w:val="20"/>
+        </w:rPr>
+      </w:pPr>
+      <w:r>
+        <w:rPr>
+          <w:rFonts w:asciiTheme="majorHAnsi" w:hAnsiTheme="majorHAnsi" w:cstheme="majorHAnsi"/>
+          <w:i/>
+          <w:color w:val="808080" w:themeColor="background1" w:themeShade="80"/>
+          <w:sz w:val="20"/>
+        </w:rPr>
+        <w:t>Entorno de trabajo virtual el cual permitirá realizar la configuración y pruebas de l</w:t>
+      </w:r>
+      <w:r>
+        <w:rPr>
+          <w:rFonts w:asciiTheme="majorHAnsi" w:hAnsiTheme="majorHAnsi" w:cstheme="majorHAnsi"/>
+          <w:i/>
+          <w:color w:val="808080" w:themeColor="background1" w:themeShade="80"/>
+          <w:sz w:val="20"/>
+        </w:rPr>
+        <w:t>a API</w:t>
+      </w:r>
+      <w:r>
+        <w:rPr>
+          <w:rFonts w:asciiTheme="majorHAnsi" w:hAnsiTheme="majorHAnsi" w:cstheme="majorHAnsi"/>
+          <w:i/>
+          <w:color w:val="808080" w:themeColor="background1" w:themeShade="80"/>
+          <w:sz w:val="20"/>
+        </w:rPr>
+        <w:t>.</w:t>
+      </w:r>
+      <w:r>
+        <w:rPr>
+          <w:rFonts w:asciiTheme="majorHAnsi" w:hAnsiTheme="majorHAnsi" w:cstheme="majorHAnsi"/>
+          <w:i/>
+          <w:color w:val="808080" w:themeColor="background1" w:themeShade="80"/>
+          <w:sz w:val="20"/>
+        </w:rPr>
+        <w:t xml:space="preserve"> </w:t>
+      </w:r>
+    </w:p>
+    <w:p>
+      <w:pPr>
+        <w:ind w:left="708"/>
+        <w:rPr>
+          <w:b/>
+          <w:sz w:val="20"/>
+        </w:rPr>
+      </w:pPr>
     </w:p>
     <w:sectPr>
-      <w:headerReference w:type="default" r:id="rId7"/>
+      <w:headerReference w:type="default" r:id="rId8"/>
       <w:pgSz w:w="11906" w:h="16838"/>
       <w:pgMar w:top="1417" w:right="1701" w:bottom="1417" w:left="1701" w:header="708" w:footer="708" w:gutter="0"/>
       <w:cols w:space="708"/>

</xml_diff>

<commit_message>
Agrego version 0.6 con la version 5 de la propuesta de solución donde agregué la propuesta arquitectonica
</commit_message>
<xml_diff>
--- a/Propuesta.docx
+++ b/Propuesta.docx
@@ -470,380 +470,7 @@
       </w:pPr>
       <w:r>
         <w:lastRenderedPageBreak/>
-        <w:t>Propuesta Funcional</w:t>
-      </w:r>
-    </w:p>
-    <w:p>
-      <w:pPr>
-        <w:rPr>
-          <w:rFonts w:asciiTheme="majorHAnsi" w:hAnsiTheme="majorHAnsi" w:cstheme="majorHAnsi"/>
-          <w:i/>
-          <w:color w:val="808080" w:themeColor="background1" w:themeShade="80"/>
-          <w:sz w:val="20"/>
-        </w:rPr>
-      </w:pPr>
-      <w:r>
-        <w:rPr>
-          <w:rFonts w:asciiTheme="majorHAnsi" w:hAnsiTheme="majorHAnsi" w:cstheme="majorHAnsi"/>
-          <w:i/>
-          <w:color w:val="808080" w:themeColor="background1" w:themeShade="80"/>
-          <w:sz w:val="20"/>
-        </w:rPr>
-        <w:t xml:space="preserve">Como solución se propone que el sistema </w:t>
-      </w:r>
-      <w:r>
-        <w:rPr>
-          <w:rFonts w:asciiTheme="majorHAnsi" w:hAnsiTheme="majorHAnsi" w:cstheme="majorHAnsi"/>
-          <w:i/>
-          <w:color w:val="808080" w:themeColor="background1" w:themeShade="80"/>
-          <w:sz w:val="20"/>
-        </w:rPr>
-        <w:t xml:space="preserve">devuelva a la persona que utiliza el sistema (de aquí en adelante </w:t>
-      </w:r>
-      <w:r>
-        <w:rPr>
-          <w:rFonts w:asciiTheme="majorHAnsi" w:hAnsiTheme="majorHAnsi" w:cstheme="majorHAnsi"/>
-          <w:i/>
-          <w:color w:val="808080" w:themeColor="background1" w:themeShade="80"/>
-          <w:sz w:val="20"/>
-        </w:rPr>
-        <w:t>‘</w:t>
-      </w:r>
-      <w:r>
-        <w:rPr>
-          <w:rFonts w:asciiTheme="majorHAnsi" w:hAnsiTheme="majorHAnsi" w:cstheme="majorHAnsi"/>
-          <w:i/>
-          <w:color w:val="808080" w:themeColor="background1" w:themeShade="80"/>
-          <w:sz w:val="20"/>
-        </w:rPr>
-        <w:t>el usuario</w:t>
-      </w:r>
-      <w:r>
-        <w:rPr>
-          <w:rFonts w:asciiTheme="majorHAnsi" w:hAnsiTheme="majorHAnsi" w:cstheme="majorHAnsi"/>
-          <w:i/>
-          <w:color w:val="808080" w:themeColor="background1" w:themeShade="80"/>
-          <w:sz w:val="20"/>
-        </w:rPr>
-        <w:t>’</w:t>
-      </w:r>
-      <w:r>
-        <w:rPr>
-          <w:rFonts w:asciiTheme="majorHAnsi" w:hAnsiTheme="majorHAnsi" w:cstheme="majorHAnsi"/>
-          <w:i/>
-          <w:color w:val="808080" w:themeColor="background1" w:themeShade="80"/>
-          <w:sz w:val="20"/>
-        </w:rPr>
-        <w:t>) el</w:t>
-      </w:r>
-      <w:r>
-        <w:rPr>
-          <w:rFonts w:asciiTheme="majorHAnsi" w:hAnsiTheme="majorHAnsi" w:cstheme="majorHAnsi"/>
-          <w:i/>
-          <w:color w:val="808080" w:themeColor="background1" w:themeShade="80"/>
-          <w:sz w:val="20"/>
-        </w:rPr>
-        <w:t xml:space="preserve"> monto total de las comisiones – expresado en pesos argentinos -</w:t>
-      </w:r>
-      <w:r>
-        <w:rPr>
-          <w:rFonts w:asciiTheme="majorHAnsi" w:hAnsiTheme="majorHAnsi" w:cstheme="majorHAnsi"/>
-          <w:i/>
-          <w:color w:val="808080" w:themeColor="background1" w:themeShade="80"/>
-          <w:sz w:val="20"/>
-        </w:rPr>
-        <w:t xml:space="preserve"> de un cierto vendedor</w:t>
-      </w:r>
-      <w:r>
-        <w:rPr>
-          <w:rFonts w:asciiTheme="majorHAnsi" w:hAnsiTheme="majorHAnsi" w:cstheme="majorHAnsi"/>
-          <w:i/>
-          <w:color w:val="808080" w:themeColor="background1" w:themeShade="80"/>
-          <w:sz w:val="20"/>
-        </w:rPr>
-        <w:t xml:space="preserve"> para un determinado periodo también ingresado por el usuario</w:t>
-      </w:r>
-      <w:r>
-        <w:rPr>
-          <w:rFonts w:asciiTheme="majorHAnsi" w:hAnsiTheme="majorHAnsi" w:cstheme="majorHAnsi"/>
-          <w:i/>
-          <w:color w:val="808080" w:themeColor="background1" w:themeShade="80"/>
-          <w:sz w:val="20"/>
-        </w:rPr>
-        <w:t>.</w:t>
-      </w:r>
-      <w:r>
-        <w:rPr>
-          <w:rFonts w:asciiTheme="majorHAnsi" w:hAnsiTheme="majorHAnsi" w:cstheme="majorHAnsi"/>
-          <w:i/>
-          <w:color w:val="808080" w:themeColor="background1" w:themeShade="80"/>
-          <w:sz w:val="20"/>
-        </w:rPr>
-        <w:t xml:space="preserve"> Cabe aclarar que todas las ventas se realizan y quedan persistidas en moneda nacional.</w:t>
-      </w:r>
-      <w:r>
-        <w:rPr>
-          <w:rFonts w:asciiTheme="majorHAnsi" w:hAnsiTheme="majorHAnsi" w:cstheme="majorHAnsi"/>
-          <w:i/>
-          <w:color w:val="808080" w:themeColor="background1" w:themeShade="80"/>
-          <w:sz w:val="20"/>
-        </w:rPr>
-        <w:t xml:space="preserve">  </w:t>
-      </w:r>
-    </w:p>
-    <w:p>
-      <w:pPr>
-        <w:rPr>
-          <w:rFonts w:asciiTheme="majorHAnsi" w:hAnsiTheme="majorHAnsi" w:cstheme="majorHAnsi"/>
-          <w:i/>
-          <w:color w:val="808080" w:themeColor="background1" w:themeShade="80"/>
-          <w:sz w:val="20"/>
-        </w:rPr>
-      </w:pPr>
-      <w:r>
-        <w:rPr>
-          <w:rFonts w:asciiTheme="majorHAnsi" w:hAnsiTheme="majorHAnsi" w:cstheme="majorHAnsi"/>
-          <w:i/>
-          <w:color w:val="808080" w:themeColor="background1" w:themeShade="80"/>
-          <w:sz w:val="20"/>
-        </w:rPr>
-        <w:t>P</w:t>
-      </w:r>
-      <w:r>
-        <w:rPr>
-          <w:rFonts w:asciiTheme="majorHAnsi" w:hAnsiTheme="majorHAnsi" w:cstheme="majorHAnsi"/>
-          <w:i/>
-          <w:color w:val="808080" w:themeColor="background1" w:themeShade="80"/>
-          <w:sz w:val="20"/>
-        </w:rPr>
-        <w:t>ara su utilización</w:t>
-      </w:r>
-      <w:r>
-        <w:rPr>
-          <w:rFonts w:asciiTheme="majorHAnsi" w:hAnsiTheme="majorHAnsi" w:cstheme="majorHAnsi"/>
-          <w:i/>
-          <w:color w:val="808080" w:themeColor="background1" w:themeShade="80"/>
-          <w:sz w:val="20"/>
-        </w:rPr>
-        <w:t>, el sistema</w:t>
-      </w:r>
-      <w:r>
-        <w:rPr>
-          <w:rFonts w:asciiTheme="majorHAnsi" w:hAnsiTheme="majorHAnsi" w:cstheme="majorHAnsi"/>
-          <w:i/>
-          <w:color w:val="808080" w:themeColor="background1" w:themeShade="80"/>
-          <w:sz w:val="20"/>
-        </w:rPr>
-        <w:t xml:space="preserve"> solicit</w:t>
-      </w:r>
-      <w:r>
-        <w:rPr>
-          <w:rFonts w:asciiTheme="majorHAnsi" w:hAnsiTheme="majorHAnsi" w:cstheme="majorHAnsi"/>
-          <w:i/>
-          <w:color w:val="808080" w:themeColor="background1" w:themeShade="80"/>
-          <w:sz w:val="20"/>
-        </w:rPr>
-        <w:t>ará</w:t>
-      </w:r>
-      <w:r>
-        <w:rPr>
-          <w:rFonts w:asciiTheme="majorHAnsi" w:hAnsiTheme="majorHAnsi" w:cstheme="majorHAnsi"/>
-          <w:i/>
-          <w:color w:val="808080" w:themeColor="background1" w:themeShade="80"/>
-          <w:sz w:val="20"/>
-        </w:rPr>
-        <w:t xml:space="preserve"> </w:t>
-      </w:r>
-      <w:r>
-        <w:rPr>
-          <w:rFonts w:asciiTheme="majorHAnsi" w:hAnsiTheme="majorHAnsi" w:cstheme="majorHAnsi"/>
-          <w:i/>
-          <w:color w:val="808080" w:themeColor="background1" w:themeShade="80"/>
-          <w:sz w:val="20"/>
-        </w:rPr>
-        <w:t>al usuario</w:t>
-      </w:r>
-      <w:r>
-        <w:rPr>
-          <w:rFonts w:asciiTheme="majorHAnsi" w:hAnsiTheme="majorHAnsi" w:cstheme="majorHAnsi"/>
-          <w:i/>
-          <w:color w:val="808080" w:themeColor="background1" w:themeShade="80"/>
-          <w:sz w:val="20"/>
-        </w:rPr>
-        <w:t xml:space="preserve"> ingresar con su </w:t>
-      </w:r>
-      <w:r>
-        <w:rPr>
-          <w:rFonts w:asciiTheme="majorHAnsi" w:hAnsiTheme="majorHAnsi" w:cstheme="majorHAnsi"/>
-          <w:i/>
-          <w:color w:val="808080" w:themeColor="background1" w:themeShade="80"/>
-          <w:sz w:val="20"/>
-        </w:rPr>
-        <w:t>CUIL</w:t>
-      </w:r>
-      <w:r>
-        <w:rPr>
-          <w:rFonts w:asciiTheme="majorHAnsi" w:hAnsiTheme="majorHAnsi" w:cstheme="majorHAnsi"/>
-          <w:i/>
-          <w:color w:val="808080" w:themeColor="background1" w:themeShade="80"/>
-          <w:sz w:val="20"/>
-        </w:rPr>
-        <w:t xml:space="preserve"> y un </w:t>
-      </w:r>
-      <w:proofErr w:type="spellStart"/>
-      <w:r>
-        <w:rPr>
-          <w:rFonts w:asciiTheme="majorHAnsi" w:hAnsiTheme="majorHAnsi" w:cstheme="majorHAnsi"/>
-          <w:i/>
-          <w:color w:val="808080" w:themeColor="background1" w:themeShade="80"/>
-          <w:sz w:val="20"/>
-        </w:rPr>
-        <w:t>token</w:t>
-      </w:r>
-      <w:proofErr w:type="spellEnd"/>
-      <w:r>
-        <w:rPr>
-          <w:rFonts w:asciiTheme="majorHAnsi" w:hAnsiTheme="majorHAnsi" w:cstheme="majorHAnsi"/>
-          <w:i/>
-          <w:color w:val="808080" w:themeColor="background1" w:themeShade="80"/>
-          <w:sz w:val="20"/>
-        </w:rPr>
-        <w:t xml:space="preserve"> de autenticación</w:t>
-      </w:r>
-      <w:r>
-        <w:rPr>
-          <w:rFonts w:asciiTheme="majorHAnsi" w:hAnsiTheme="majorHAnsi" w:cstheme="majorHAnsi"/>
-          <w:i/>
-          <w:color w:val="808080" w:themeColor="background1" w:themeShade="80"/>
-          <w:sz w:val="20"/>
-        </w:rPr>
-        <w:t>; una vez autenticado deberá ingresar dos datos: E</w:t>
-      </w:r>
-      <w:r>
-        <w:rPr>
-          <w:rFonts w:asciiTheme="majorHAnsi" w:hAnsiTheme="majorHAnsi" w:cstheme="majorHAnsi"/>
-          <w:i/>
-          <w:color w:val="808080" w:themeColor="background1" w:themeShade="80"/>
-          <w:sz w:val="20"/>
-        </w:rPr>
-        <w:t xml:space="preserve">l </w:t>
-      </w:r>
-      <w:r>
-        <w:rPr>
-          <w:rFonts w:asciiTheme="majorHAnsi" w:hAnsiTheme="majorHAnsi" w:cstheme="majorHAnsi"/>
-          <w:i/>
-          <w:color w:val="808080" w:themeColor="background1" w:themeShade="80"/>
-          <w:sz w:val="20"/>
-        </w:rPr>
-        <w:t>CUIL</w:t>
-      </w:r>
-      <w:r>
-        <w:rPr>
-          <w:rFonts w:asciiTheme="majorHAnsi" w:hAnsiTheme="majorHAnsi" w:cstheme="majorHAnsi"/>
-          <w:i/>
-          <w:color w:val="808080" w:themeColor="background1" w:themeShade="80"/>
-          <w:sz w:val="20"/>
-        </w:rPr>
-        <w:t xml:space="preserve"> del vendedor </w:t>
-      </w:r>
-      <w:r>
-        <w:rPr>
-          <w:rFonts w:asciiTheme="majorHAnsi" w:hAnsiTheme="majorHAnsi" w:cstheme="majorHAnsi"/>
-          <w:i/>
-          <w:color w:val="808080" w:themeColor="background1" w:themeShade="80"/>
-          <w:sz w:val="20"/>
-        </w:rPr>
-        <w:t xml:space="preserve">sobre el cual desea conocer su comisión </w:t>
-      </w:r>
-      <w:r>
-        <w:rPr>
-          <w:rFonts w:asciiTheme="majorHAnsi" w:hAnsiTheme="majorHAnsi" w:cstheme="majorHAnsi"/>
-          <w:i/>
-          <w:color w:val="808080" w:themeColor="background1" w:themeShade="80"/>
-          <w:sz w:val="20"/>
-        </w:rPr>
-        <w:t xml:space="preserve">y </w:t>
-      </w:r>
-      <w:r>
-        <w:rPr>
-          <w:rFonts w:asciiTheme="majorHAnsi" w:hAnsiTheme="majorHAnsi" w:cstheme="majorHAnsi"/>
-          <w:i/>
-          <w:color w:val="808080" w:themeColor="background1" w:themeShade="80"/>
-          <w:sz w:val="20"/>
-        </w:rPr>
-        <w:t xml:space="preserve">el </w:t>
-      </w:r>
-      <w:r>
-        <w:rPr>
-          <w:rFonts w:asciiTheme="majorHAnsi" w:hAnsiTheme="majorHAnsi" w:cstheme="majorHAnsi"/>
-          <w:i/>
-          <w:color w:val="808080" w:themeColor="background1" w:themeShade="80"/>
-          <w:sz w:val="20"/>
-        </w:rPr>
-        <w:t>mes a consultar</w:t>
-      </w:r>
-      <w:r>
-        <w:rPr>
-          <w:rFonts w:asciiTheme="majorHAnsi" w:hAnsiTheme="majorHAnsi" w:cstheme="majorHAnsi"/>
-          <w:i/>
-          <w:color w:val="808080" w:themeColor="background1" w:themeShade="80"/>
-          <w:sz w:val="20"/>
-        </w:rPr>
-        <w:t>, en formato AAAAMM</w:t>
-      </w:r>
-      <w:r>
-        <w:rPr>
-          <w:rFonts w:asciiTheme="majorHAnsi" w:hAnsiTheme="majorHAnsi" w:cstheme="majorHAnsi"/>
-          <w:i/>
-          <w:color w:val="808080" w:themeColor="background1" w:themeShade="80"/>
-          <w:sz w:val="20"/>
-        </w:rPr>
-        <w:t xml:space="preserve">. En caso que el legajo o el mes sean inválidos se lo informará con un mensaje de error pertinente.   </w:t>
-      </w:r>
-    </w:p>
-    <w:p>
-      <w:pPr>
-        <w:rPr>
-          <w:rFonts w:asciiTheme="majorHAnsi" w:hAnsiTheme="majorHAnsi" w:cstheme="majorHAnsi"/>
-          <w:i/>
-          <w:color w:val="808080" w:themeColor="background1" w:themeShade="80"/>
-          <w:sz w:val="20"/>
-        </w:rPr>
-      </w:pPr>
-      <w:r>
-        <w:rPr>
-          <w:rFonts w:asciiTheme="majorHAnsi" w:hAnsiTheme="majorHAnsi" w:cstheme="majorHAnsi"/>
-          <w:i/>
-          <w:color w:val="808080" w:themeColor="background1" w:themeShade="80"/>
-          <w:sz w:val="20"/>
-        </w:rPr>
-        <w:t>Cabe aclarar que el detalle de las ventas</w:t>
-      </w:r>
-      <w:r>
-        <w:rPr>
-          <w:rFonts w:asciiTheme="majorHAnsi" w:hAnsiTheme="majorHAnsi" w:cstheme="majorHAnsi"/>
-          <w:i/>
-          <w:color w:val="808080" w:themeColor="background1" w:themeShade="80"/>
-          <w:sz w:val="20"/>
-        </w:rPr>
-        <w:t xml:space="preserve">, catálogo de empleados de la nómina empresarial y el alta de los usuarios </w:t>
-      </w:r>
-      <w:r>
-        <w:rPr>
-          <w:rFonts w:asciiTheme="majorHAnsi" w:hAnsiTheme="majorHAnsi" w:cstheme="majorHAnsi"/>
-          <w:i/>
-          <w:color w:val="808080" w:themeColor="background1" w:themeShade="80"/>
-          <w:sz w:val="20"/>
-        </w:rPr>
-        <w:t xml:space="preserve">no está contemplado dentro del alcance de la solución, suponiendo que la información está disponible en tiempo y forma para su utilización. </w:t>
-      </w:r>
-    </w:p>
-    <w:p>
-      <w:pPr>
-        <w:pStyle w:val="Subttulo"/>
-      </w:pPr>
-      <w:r>
-        <w:t>Endpoints</w:t>
+        <w:t xml:space="preserve">Lineamientos generales </w:t>
       </w:r>
     </w:p>
     <w:p>
@@ -865,152 +492,554 @@
           <w:b/>
           <w:sz w:val="20"/>
         </w:rPr>
-        <w:t>Autenticación</w:t>
-      </w:r>
-    </w:p>
-    <w:p>
-      <w:pPr>
-        <w:ind w:left="360" w:firstLine="348"/>
-        <w:rPr>
-          <w:b/>
-          <w:sz w:val="20"/>
-        </w:rPr>
-      </w:pPr>
-      <w:r>
-        <w:rPr>
-          <w:b/>
-          <w:sz w:val="20"/>
-        </w:rPr>
-        <w:t>Recurso</w:t>
-      </w:r>
-    </w:p>
-    <w:p>
-      <w:pPr>
-        <w:rPr>
-          <w:rFonts w:asciiTheme="majorHAnsi" w:hAnsiTheme="majorHAnsi" w:cstheme="majorHAnsi"/>
-          <w:i/>
-        </w:rPr>
-      </w:pPr>
-      <w:r>
-        <w:tab/>
-      </w:r>
-      <w:r>
-        <w:rPr>
-          <w:rFonts w:asciiTheme="majorHAnsi" w:hAnsiTheme="majorHAnsi" w:cstheme="majorHAnsi"/>
-          <w:i/>
-          <w:color w:val="808080" w:themeColor="background1" w:themeShade="80"/>
-          <w:sz w:val="20"/>
-        </w:rPr>
-        <w:t>/</w:t>
-      </w:r>
-      <w:r>
-        <w:rPr>
-          <w:rFonts w:asciiTheme="majorHAnsi" w:hAnsiTheme="majorHAnsi" w:cstheme="majorHAnsi"/>
-          <w:i/>
-          <w:color w:val="808080" w:themeColor="background1" w:themeShade="80"/>
-          <w:sz w:val="20"/>
-        </w:rPr>
-        <w:t>usuarios</w:t>
-      </w:r>
-      <w:r>
-        <w:rPr>
-          <w:rFonts w:asciiTheme="majorHAnsi" w:hAnsiTheme="majorHAnsi" w:cstheme="majorHAnsi"/>
-          <w:i/>
-          <w:color w:val="808080" w:themeColor="background1" w:themeShade="80"/>
-          <w:sz w:val="20"/>
-        </w:rPr>
-        <w:t>/</w:t>
-      </w:r>
-      <w:r>
-        <w:rPr>
-          <w:rFonts w:asciiTheme="majorHAnsi" w:hAnsiTheme="majorHAnsi" w:cstheme="majorHAnsi"/>
-          <w:i/>
-          <w:color w:val="808080" w:themeColor="background1" w:themeShade="80"/>
-          <w:sz w:val="20"/>
-        </w:rPr>
-        <w:t>legajo=</w:t>
-      </w:r>
-      <w:r>
-        <w:rPr>
-          <w:rFonts w:asciiTheme="majorHAnsi" w:hAnsiTheme="majorHAnsi" w:cstheme="majorHAnsi"/>
-          <w:i/>
-          <w:color w:val="808080" w:themeColor="background1" w:themeShade="80"/>
-          <w:sz w:val="20"/>
-        </w:rPr>
-        <w:t>{</w:t>
-      </w:r>
-      <w:r>
-        <w:rPr>
-          <w:rFonts w:asciiTheme="majorHAnsi" w:hAnsiTheme="majorHAnsi" w:cstheme="majorHAnsi"/>
-          <w:i/>
-          <w:color w:val="808080" w:themeColor="background1" w:themeShade="80"/>
-          <w:sz w:val="20"/>
-        </w:rPr>
-        <w:t>Legajo</w:t>
-      </w:r>
-      <w:proofErr w:type="gramStart"/>
-      <w:r>
-        <w:rPr>
-          <w:rFonts w:asciiTheme="majorHAnsi" w:hAnsiTheme="majorHAnsi" w:cstheme="majorHAnsi"/>
-          <w:i/>
-          <w:color w:val="808080" w:themeColor="background1" w:themeShade="80"/>
-          <w:sz w:val="20"/>
-        </w:rPr>
-        <w:t>}?access</w:t>
-      </w:r>
-      <w:proofErr w:type="gramEnd"/>
-      <w:r>
-        <w:rPr>
-          <w:rFonts w:asciiTheme="majorHAnsi" w:hAnsiTheme="majorHAnsi" w:cstheme="majorHAnsi"/>
-          <w:i/>
-          <w:color w:val="808080" w:themeColor="background1" w:themeShade="80"/>
-          <w:sz w:val="20"/>
-        </w:rPr>
-        <w:t>_token=$ACCESS_TOKEN</w:t>
-      </w:r>
-    </w:p>
-    <w:p>
-      <w:pPr>
-        <w:rPr>
-          <w:b/>
-          <w:sz w:val="20"/>
-        </w:rPr>
-      </w:pPr>
-      <w:r>
-        <w:tab/>
-      </w:r>
-      <w:r>
-        <w:rPr>
-          <w:b/>
-          <w:sz w:val="20"/>
-        </w:rPr>
-        <w:t>Descripción</w:t>
-      </w:r>
-    </w:p>
-    <w:p>
-      <w:pPr>
-        <w:ind w:firstLine="708"/>
-        <w:rPr>
-          <w:rFonts w:asciiTheme="majorHAnsi" w:hAnsiTheme="majorHAnsi" w:cstheme="majorHAnsi"/>
-          <w:i/>
-          <w:color w:val="808080" w:themeColor="background1" w:themeShade="80"/>
-          <w:sz w:val="20"/>
-        </w:rPr>
-      </w:pPr>
-      <w:r>
-        <w:rPr>
-          <w:rFonts w:asciiTheme="majorHAnsi" w:hAnsiTheme="majorHAnsi" w:cstheme="majorHAnsi"/>
-          <w:i/>
-          <w:color w:val="808080" w:themeColor="background1" w:themeShade="80"/>
-          <w:sz w:val="20"/>
-        </w:rPr>
-        <w:t>Información de la cuenta del usuario</w:t>
-      </w:r>
-      <w:r>
-        <w:rPr>
-          <w:rFonts w:asciiTheme="majorHAnsi" w:hAnsiTheme="majorHAnsi" w:cstheme="majorHAnsi"/>
-          <w:i/>
-          <w:color w:val="808080" w:themeColor="background1" w:themeShade="80"/>
+        <w:t>Objetivo</w:t>
+      </w:r>
+    </w:p>
+    <w:p>
+      <w:pPr>
+        <w:pStyle w:val="Subttulo"/>
+        <w:rPr>
+          <w:rFonts w:asciiTheme="majorHAnsi" w:eastAsiaTheme="minorHAnsi" w:hAnsiTheme="majorHAnsi" w:cstheme="majorHAnsi"/>
+          <w:i/>
+          <w:color w:val="808080" w:themeColor="background1" w:themeShade="80"/>
+          <w:spacing w:val="0"/>
+          <w:sz w:val="20"/>
+        </w:rPr>
+      </w:pPr>
+      <w:r>
+        <w:rPr>
+          <w:rFonts w:asciiTheme="majorHAnsi" w:eastAsiaTheme="minorHAnsi" w:hAnsiTheme="majorHAnsi" w:cstheme="majorHAnsi"/>
+          <w:i/>
+          <w:color w:val="808080" w:themeColor="background1" w:themeShade="80"/>
+          <w:spacing w:val="0"/>
+          <w:sz w:val="20"/>
+        </w:rPr>
+        <w:t>D</w:t>
+      </w:r>
+      <w:r>
+        <w:rPr>
+          <w:rFonts w:asciiTheme="majorHAnsi" w:eastAsiaTheme="minorHAnsi" w:hAnsiTheme="majorHAnsi" w:cstheme="majorHAnsi"/>
+          <w:i/>
+          <w:color w:val="808080" w:themeColor="background1" w:themeShade="80"/>
+          <w:spacing w:val="0"/>
+          <w:sz w:val="20"/>
+        </w:rPr>
+        <w:t xml:space="preserve">iseñar y desarrollar un sistema de liquidación de comisiones correspondiente a las ventas por periodo de los distintos vendedores de una vinoteca. </w:t>
+      </w:r>
+      <w:r>
+        <w:rPr>
+          <w:rFonts w:asciiTheme="majorHAnsi" w:eastAsiaTheme="minorHAnsi" w:hAnsiTheme="majorHAnsi" w:cstheme="majorHAnsi"/>
+          <w:i/>
+          <w:color w:val="808080" w:themeColor="background1" w:themeShade="80"/>
+          <w:spacing w:val="0"/>
+          <w:sz w:val="20"/>
+        </w:rPr>
+        <w:t xml:space="preserve">Para el cálculo de la comisión se deberá tener en cuenta que si en el periodo seleccionado el vendedor obtuvo una sumatoria de ventas igual o mayor a $100.000, la comisión será del 7,00% de ese monto mientras que si la sumatoria de ventas es menor a $100.000, la comisión será del 4,00% de ese monto.  </w:t>
+      </w:r>
+    </w:p>
+    <w:p>
+      <w:pPr>
+        <w:pStyle w:val="Subttulo"/>
+      </w:pPr>
+      <w:r>
+        <w:rPr>
+          <w:rFonts w:asciiTheme="majorHAnsi" w:eastAsiaTheme="minorHAnsi" w:hAnsiTheme="majorHAnsi" w:cstheme="majorHAnsi"/>
+          <w:i/>
+          <w:color w:val="808080" w:themeColor="background1" w:themeShade="80"/>
+          <w:spacing w:val="0"/>
+          <w:sz w:val="20"/>
+        </w:rPr>
+        <w:t>Se requiere básicamente a partir de parámetros retornar una respuesta que pueda interpretarse y ser reutilizada por otros procesos, se deberá responder asociando en una estructura, los datos remitidos por el cliente conjuntamente con la respuesta generada por el servidor.</w:t>
+      </w:r>
+      <w:r>
+        <w:t xml:space="preserve"> </w:t>
+      </w:r>
+    </w:p>
+    <w:p>
+      <w:pPr>
+        <w:pStyle w:val="Subttulo"/>
+        <w:numPr>
+          <w:ilvl w:val="0"/>
+          <w:numId w:val="1"/>
+        </w:numPr>
+      </w:pPr>
+      <w:r>
+        <w:rPr>
+          <w:rFonts w:asciiTheme="majorHAnsi" w:eastAsiaTheme="minorHAnsi" w:hAnsiTheme="majorHAnsi" w:cstheme="majorHAnsi"/>
+          <w:b/>
+          <w:color w:val="auto"/>
+          <w:spacing w:val="0"/>
+          <w:sz w:val="20"/>
+        </w:rPr>
+        <w:t>Consideraciones generales</w:t>
+      </w:r>
+      <w:r>
+        <w:t xml:space="preserve"> </w:t>
+      </w:r>
+    </w:p>
+    <w:p>
+      <w:pPr>
+        <w:pStyle w:val="Subttulo"/>
+        <w:numPr>
+          <w:ilvl w:val="0"/>
+          <w:numId w:val="8"/>
+        </w:numPr>
+      </w:pPr>
+      <w:r>
+        <w:rPr>
+          <w:rFonts w:asciiTheme="majorHAnsi" w:eastAsiaTheme="minorHAnsi" w:hAnsiTheme="majorHAnsi" w:cstheme="majorHAnsi"/>
+          <w:i/>
+          <w:color w:val="808080" w:themeColor="background1" w:themeShade="80"/>
+          <w:spacing w:val="0"/>
+          <w:sz w:val="20"/>
+        </w:rPr>
+        <w:t xml:space="preserve">El sistema debe incluir todos los </w:t>
+      </w:r>
+      <w:proofErr w:type="spellStart"/>
+      <w:r>
+        <w:rPr>
+          <w:rFonts w:asciiTheme="majorHAnsi" w:eastAsiaTheme="minorHAnsi" w:hAnsiTheme="majorHAnsi" w:cstheme="majorHAnsi"/>
+          <w:i/>
+          <w:color w:val="808080" w:themeColor="background1" w:themeShade="80"/>
+          <w:spacing w:val="0"/>
+          <w:sz w:val="20"/>
+        </w:rPr>
+        <w:t>endpoints</w:t>
+      </w:r>
+      <w:proofErr w:type="spellEnd"/>
+      <w:r>
+        <w:rPr>
+          <w:rFonts w:asciiTheme="majorHAnsi" w:eastAsiaTheme="minorHAnsi" w:hAnsiTheme="majorHAnsi" w:cstheme="majorHAnsi"/>
+          <w:i/>
+          <w:color w:val="808080" w:themeColor="background1" w:themeShade="80"/>
+          <w:spacing w:val="0"/>
+          <w:sz w:val="20"/>
+        </w:rPr>
+        <w:t xml:space="preserve"> necesarios para cumplir el objetivo.</w:t>
+      </w:r>
+      <w:r>
+        <w:t xml:space="preserve"> </w:t>
+      </w:r>
+    </w:p>
+    <w:p>
+      <w:pPr>
+        <w:pStyle w:val="Subttulo"/>
+        <w:numPr>
+          <w:ilvl w:val="0"/>
+          <w:numId w:val="8"/>
+        </w:numPr>
+        <w:rPr>
+          <w:rFonts w:asciiTheme="majorHAnsi" w:eastAsiaTheme="minorHAnsi" w:hAnsiTheme="majorHAnsi" w:cstheme="majorHAnsi"/>
+          <w:i/>
+          <w:color w:val="808080" w:themeColor="background1" w:themeShade="80"/>
+          <w:spacing w:val="0"/>
+          <w:sz w:val="20"/>
+        </w:rPr>
+      </w:pPr>
+      <w:r>
+        <w:rPr>
+          <w:rFonts w:asciiTheme="majorHAnsi" w:eastAsiaTheme="minorHAnsi" w:hAnsiTheme="majorHAnsi" w:cstheme="majorHAnsi"/>
+          <w:i/>
+          <w:color w:val="808080" w:themeColor="background1" w:themeShade="80"/>
+          <w:spacing w:val="0"/>
+          <w:sz w:val="20"/>
+        </w:rPr>
+        <w:t xml:space="preserve">Se debe considerar la gestión de </w:t>
+      </w:r>
+      <w:proofErr w:type="spellStart"/>
+      <w:r>
+        <w:rPr>
+          <w:rFonts w:asciiTheme="majorHAnsi" w:eastAsiaTheme="minorHAnsi" w:hAnsiTheme="majorHAnsi" w:cstheme="majorHAnsi"/>
+          <w:i/>
+          <w:color w:val="808080" w:themeColor="background1" w:themeShade="80"/>
+          <w:spacing w:val="0"/>
+          <w:sz w:val="20"/>
+        </w:rPr>
+        <w:t>auth</w:t>
+      </w:r>
+      <w:proofErr w:type="spellEnd"/>
+      <w:r>
+        <w:rPr>
+          <w:rFonts w:asciiTheme="majorHAnsi" w:eastAsiaTheme="minorHAnsi" w:hAnsiTheme="majorHAnsi" w:cstheme="majorHAnsi"/>
+          <w:i/>
+          <w:color w:val="808080" w:themeColor="background1" w:themeShade="80"/>
+          <w:spacing w:val="0"/>
+          <w:sz w:val="20"/>
+        </w:rPr>
+        <w:t xml:space="preserve"> en </w:t>
+      </w:r>
+      <w:r>
+        <w:rPr>
+          <w:rFonts w:asciiTheme="majorHAnsi" w:eastAsiaTheme="minorHAnsi" w:hAnsiTheme="majorHAnsi" w:cstheme="majorHAnsi"/>
+          <w:i/>
+          <w:color w:val="808080" w:themeColor="background1" w:themeShade="80"/>
+          <w:spacing w:val="0"/>
+          <w:sz w:val="20"/>
+        </w:rPr>
+        <w:t xml:space="preserve">el proceso utilizando un </w:t>
+      </w:r>
+      <w:proofErr w:type="spellStart"/>
+      <w:r>
+        <w:rPr>
+          <w:rFonts w:asciiTheme="majorHAnsi" w:eastAsiaTheme="minorHAnsi" w:hAnsiTheme="majorHAnsi" w:cstheme="majorHAnsi"/>
+          <w:i/>
+          <w:color w:val="808080" w:themeColor="background1" w:themeShade="80"/>
+          <w:spacing w:val="0"/>
+          <w:sz w:val="20"/>
+        </w:rPr>
+        <w:t>token.</w:t>
+      </w:r>
+    </w:p>
+    <w:p>
+      <w:pPr>
+        <w:pStyle w:val="Subttulo"/>
+        <w:numPr>
+          <w:ilvl w:val="0"/>
+          <w:numId w:val="8"/>
+        </w:numPr>
+        <w:rPr>
+          <w:rFonts w:asciiTheme="majorHAnsi" w:eastAsiaTheme="minorHAnsi" w:hAnsiTheme="majorHAnsi" w:cstheme="majorHAnsi"/>
+          <w:i/>
+          <w:color w:val="808080" w:themeColor="background1" w:themeShade="80"/>
+          <w:spacing w:val="0"/>
+          <w:sz w:val="20"/>
+        </w:rPr>
+      </w:pPr>
+      <w:proofErr w:type="spellEnd"/>
+      <w:r>
+        <w:rPr>
+          <w:rFonts w:asciiTheme="majorHAnsi" w:eastAsiaTheme="minorHAnsi" w:hAnsiTheme="majorHAnsi" w:cstheme="majorHAnsi"/>
+          <w:i/>
+          <w:color w:val="808080" w:themeColor="background1" w:themeShade="80"/>
+          <w:spacing w:val="0"/>
+          <w:sz w:val="20"/>
+        </w:rPr>
+        <w:t xml:space="preserve">El sistema deberá estar disponible para testeo en un EC2 de Amazon. </w:t>
+      </w:r>
+    </w:p>
+    <w:p>
+      <w:pPr>
+        <w:pStyle w:val="Subttulo"/>
+        <w:numPr>
+          <w:ilvl w:val="0"/>
+          <w:numId w:val="8"/>
+        </w:numPr>
+        <w:rPr>
+          <w:rFonts w:asciiTheme="majorHAnsi" w:eastAsiaTheme="minorHAnsi" w:hAnsiTheme="majorHAnsi" w:cstheme="majorHAnsi"/>
+          <w:i/>
+          <w:color w:val="808080" w:themeColor="background1" w:themeShade="80"/>
+          <w:spacing w:val="0"/>
+          <w:sz w:val="20"/>
+        </w:rPr>
+      </w:pPr>
+      <w:r>
+        <w:rPr>
+          <w:rFonts w:asciiTheme="majorHAnsi" w:eastAsiaTheme="minorHAnsi" w:hAnsiTheme="majorHAnsi" w:cstheme="majorHAnsi"/>
+          <w:i/>
+          <w:color w:val="808080" w:themeColor="background1" w:themeShade="80"/>
+          <w:spacing w:val="0"/>
+          <w:sz w:val="20"/>
+        </w:rPr>
+        <w:t xml:space="preserve">Se deberá estructurar el sistema a partir de la utilización de microservicios. </w:t>
+      </w:r>
+    </w:p>
+    <w:p>
+      <w:pPr>
+        <w:pStyle w:val="Subttulo"/>
+        <w:numPr>
+          <w:ilvl w:val="0"/>
+          <w:numId w:val="8"/>
+        </w:numPr>
+        <w:rPr>
+          <w:rFonts w:asciiTheme="majorHAnsi" w:eastAsiaTheme="minorHAnsi" w:hAnsiTheme="majorHAnsi" w:cstheme="majorHAnsi"/>
+          <w:i/>
+          <w:color w:val="808080" w:themeColor="background1" w:themeShade="80"/>
+          <w:spacing w:val="0"/>
+          <w:sz w:val="20"/>
+        </w:rPr>
+      </w:pPr>
+      <w:r>
+        <w:rPr>
+          <w:rFonts w:asciiTheme="majorHAnsi" w:eastAsiaTheme="minorHAnsi" w:hAnsiTheme="majorHAnsi" w:cstheme="majorHAnsi"/>
+          <w:i/>
+          <w:color w:val="808080" w:themeColor="background1" w:themeShade="80"/>
+          <w:spacing w:val="0"/>
+          <w:sz w:val="20"/>
+        </w:rPr>
+        <w:t xml:space="preserve">Se deberán definir al menos 4 casos de </w:t>
+      </w:r>
+      <w:proofErr w:type="spellStart"/>
+      <w:r>
+        <w:rPr>
+          <w:rFonts w:asciiTheme="majorHAnsi" w:eastAsiaTheme="minorHAnsi" w:hAnsiTheme="majorHAnsi" w:cstheme="majorHAnsi"/>
+          <w:i/>
+          <w:color w:val="808080" w:themeColor="background1" w:themeShade="80"/>
+          <w:spacing w:val="0"/>
+          <w:sz w:val="20"/>
+        </w:rPr>
+        <w:t>tests</w:t>
+      </w:r>
+      <w:proofErr w:type="spellEnd"/>
+      <w:r>
+        <w:rPr>
+          <w:rFonts w:asciiTheme="majorHAnsi" w:eastAsiaTheme="minorHAnsi" w:hAnsiTheme="majorHAnsi" w:cstheme="majorHAnsi"/>
+          <w:i/>
+          <w:color w:val="808080" w:themeColor="background1" w:themeShade="80"/>
+          <w:spacing w:val="0"/>
+          <w:sz w:val="20"/>
+        </w:rPr>
+        <w:t xml:space="preserve"> sobre el desarrollo, según se consideren los puntos más críticos. </w:t>
+      </w:r>
+    </w:p>
+    <w:p>
+      <w:pPr>
+        <w:pStyle w:val="Subttulo"/>
+        <w:numPr>
+          <w:ilvl w:val="0"/>
+          <w:numId w:val="1"/>
+        </w:numPr>
+        <w:rPr>
+          <w:rFonts w:asciiTheme="majorHAnsi" w:eastAsiaTheme="minorHAnsi" w:hAnsiTheme="majorHAnsi" w:cstheme="majorHAnsi"/>
+          <w:b/>
+          <w:color w:val="auto"/>
+          <w:spacing w:val="0"/>
+          <w:sz w:val="20"/>
+        </w:rPr>
+      </w:pPr>
+      <w:r>
+        <w:rPr>
+          <w:rFonts w:asciiTheme="majorHAnsi" w:eastAsiaTheme="minorHAnsi" w:hAnsiTheme="majorHAnsi" w:cstheme="majorHAnsi"/>
+          <w:b/>
+          <w:color w:val="auto"/>
+          <w:spacing w:val="0"/>
+          <w:sz w:val="20"/>
+        </w:rPr>
+        <w:t>Entregables</w:t>
+      </w:r>
+      <w:r>
+        <w:rPr>
+          <w:rFonts w:asciiTheme="majorHAnsi" w:eastAsiaTheme="minorHAnsi" w:hAnsiTheme="majorHAnsi" w:cstheme="majorHAnsi"/>
+          <w:b/>
+          <w:color w:val="auto"/>
+          <w:spacing w:val="0"/>
+          <w:sz w:val="20"/>
+        </w:rPr>
+        <w:t xml:space="preserve"> </w:t>
+      </w:r>
+    </w:p>
+    <w:p>
+      <w:pPr>
+        <w:pStyle w:val="Subttulo"/>
+        <w:numPr>
+          <w:ilvl w:val="0"/>
+          <w:numId w:val="8"/>
+        </w:numPr>
+        <w:rPr>
+          <w:rFonts w:asciiTheme="majorHAnsi" w:eastAsiaTheme="minorHAnsi" w:hAnsiTheme="majorHAnsi" w:cstheme="majorHAnsi"/>
+          <w:i/>
+          <w:color w:val="808080" w:themeColor="background1" w:themeShade="80"/>
+          <w:spacing w:val="0"/>
+          <w:sz w:val="20"/>
+        </w:rPr>
+      </w:pPr>
+      <w:r>
+        <w:rPr>
+          <w:rFonts w:asciiTheme="majorHAnsi" w:eastAsiaTheme="minorHAnsi" w:hAnsiTheme="majorHAnsi" w:cstheme="majorHAnsi"/>
+          <w:i/>
+          <w:color w:val="808080" w:themeColor="background1" w:themeShade="80"/>
+          <w:spacing w:val="0"/>
+          <w:sz w:val="20"/>
+        </w:rPr>
+        <w:t xml:space="preserve">Diseño de módulos del sistema </w:t>
+      </w:r>
+    </w:p>
+    <w:p>
+      <w:pPr>
+        <w:pStyle w:val="Subttulo"/>
+        <w:numPr>
+          <w:ilvl w:val="0"/>
+          <w:numId w:val="8"/>
+        </w:numPr>
+        <w:rPr>
+          <w:rFonts w:asciiTheme="majorHAnsi" w:eastAsiaTheme="minorHAnsi" w:hAnsiTheme="majorHAnsi" w:cstheme="majorHAnsi"/>
+          <w:i/>
+          <w:color w:val="808080" w:themeColor="background1" w:themeShade="80"/>
+          <w:spacing w:val="0"/>
+          <w:sz w:val="20"/>
+        </w:rPr>
+      </w:pPr>
+      <w:r>
+        <w:rPr>
+          <w:rFonts w:asciiTheme="majorHAnsi" w:eastAsiaTheme="minorHAnsi" w:hAnsiTheme="majorHAnsi" w:cstheme="majorHAnsi"/>
+          <w:i/>
+          <w:color w:val="808080" w:themeColor="background1" w:themeShade="80"/>
+          <w:spacing w:val="0"/>
+          <w:sz w:val="20"/>
+        </w:rPr>
+        <w:t xml:space="preserve">Documentación de los Endpoints definidos, considerando parametrización, estructura de las respuestas y ejemplos para su testeo. </w:t>
+      </w:r>
+    </w:p>
+    <w:p>
+      <w:pPr>
+        <w:pStyle w:val="Subttulo"/>
+        <w:numPr>
+          <w:ilvl w:val="0"/>
+          <w:numId w:val="8"/>
+        </w:numPr>
+        <w:rPr>
+          <w:rFonts w:asciiTheme="majorHAnsi" w:eastAsiaTheme="minorHAnsi" w:hAnsiTheme="majorHAnsi" w:cstheme="majorHAnsi"/>
+          <w:i/>
+          <w:color w:val="808080" w:themeColor="background1" w:themeShade="80"/>
+          <w:spacing w:val="0"/>
+          <w:sz w:val="20"/>
+        </w:rPr>
+      </w:pPr>
+      <w:r>
+        <w:rPr>
+          <w:rFonts w:asciiTheme="majorHAnsi" w:eastAsiaTheme="minorHAnsi" w:hAnsiTheme="majorHAnsi" w:cstheme="majorHAnsi"/>
+          <w:i/>
+          <w:color w:val="808080" w:themeColor="background1" w:themeShade="80"/>
+          <w:spacing w:val="0"/>
+          <w:sz w:val="20"/>
+        </w:rPr>
+        <w:t xml:space="preserve">Repositorio con el código desarrollo e instrucciones para el montaje </w:t>
+      </w:r>
+    </w:p>
+    <w:p>
+      <w:pPr>
+        <w:pStyle w:val="Subttulo"/>
+        <w:numPr>
+          <w:ilvl w:val="0"/>
+          <w:numId w:val="8"/>
+        </w:numPr>
+        <w:rPr>
+          <w:rFonts w:asciiTheme="majorHAnsi" w:eastAsiaTheme="minorHAnsi" w:hAnsiTheme="majorHAnsi" w:cstheme="majorHAnsi"/>
+          <w:i/>
+          <w:color w:val="808080" w:themeColor="background1" w:themeShade="80"/>
+          <w:spacing w:val="0"/>
+          <w:sz w:val="20"/>
+        </w:rPr>
+      </w:pPr>
+      <w:r>
+        <w:rPr>
+          <w:rFonts w:asciiTheme="majorHAnsi" w:eastAsiaTheme="minorHAnsi" w:hAnsiTheme="majorHAnsi" w:cstheme="majorHAnsi"/>
+          <w:i/>
+          <w:color w:val="808080" w:themeColor="background1" w:themeShade="80"/>
+          <w:spacing w:val="0"/>
+          <w:sz w:val="20"/>
+        </w:rPr>
+        <w:t xml:space="preserve">Accesos a la versión online </w:t>
+      </w:r>
+    </w:p>
+    <w:p>
+      <w:pPr>
+        <w:pStyle w:val="Subttulo"/>
+        <w:numPr>
+          <w:ilvl w:val="0"/>
+          <w:numId w:val="0"/>
+        </w:numPr>
+        <w:ind w:left="360"/>
+      </w:pPr>
+      <w:r>
+        <w:rPr>
+          <w:rFonts w:asciiTheme="majorHAnsi" w:eastAsiaTheme="minorHAnsi" w:hAnsiTheme="majorHAnsi" w:cstheme="majorHAnsi"/>
+          <w:b/>
+          <w:color w:val="auto"/>
+          <w:spacing w:val="0"/>
+          <w:sz w:val="20"/>
+        </w:rPr>
+        <w:t xml:space="preserve">4. </w:t>
+      </w:r>
+      <w:r>
+        <w:rPr>
+          <w:rFonts w:asciiTheme="majorHAnsi" w:eastAsiaTheme="minorHAnsi" w:hAnsiTheme="majorHAnsi" w:cstheme="majorHAnsi"/>
+          <w:b/>
+          <w:color w:val="auto"/>
+          <w:spacing w:val="0"/>
+          <w:sz w:val="20"/>
+        </w:rPr>
+        <w:t>Consideraciones especiales</w:t>
+      </w:r>
+    </w:p>
+    <w:p>
+      <w:pPr>
+        <w:pStyle w:val="Subttulo"/>
+        <w:numPr>
+          <w:ilvl w:val="0"/>
+          <w:numId w:val="8"/>
+        </w:numPr>
+        <w:rPr>
+          <w:rFonts w:asciiTheme="majorHAnsi" w:eastAsiaTheme="minorHAnsi" w:hAnsiTheme="majorHAnsi" w:cstheme="majorHAnsi"/>
+          <w:i/>
+          <w:color w:val="808080" w:themeColor="background1" w:themeShade="80"/>
+          <w:spacing w:val="0"/>
+          <w:sz w:val="20"/>
+        </w:rPr>
+      </w:pPr>
+      <w:r>
+        <w:rPr>
+          <w:rFonts w:asciiTheme="majorHAnsi" w:eastAsiaTheme="minorHAnsi" w:hAnsiTheme="majorHAnsi" w:cstheme="majorHAnsi"/>
+          <w:i/>
+          <w:color w:val="808080" w:themeColor="background1" w:themeShade="80"/>
+          <w:spacing w:val="0"/>
+          <w:sz w:val="20"/>
+        </w:rPr>
+        <w:t xml:space="preserve">Se puede elegir entre las siguientes tecnologías: Lenguajes: Java, JavaScript, Python, PHP. En todos los casos las librerías y/o </w:t>
+      </w:r>
+      <w:proofErr w:type="spellStart"/>
+      <w:r>
+        <w:rPr>
+          <w:rFonts w:asciiTheme="majorHAnsi" w:eastAsiaTheme="minorHAnsi" w:hAnsiTheme="majorHAnsi" w:cstheme="majorHAnsi"/>
+          <w:i/>
+          <w:color w:val="808080" w:themeColor="background1" w:themeShade="80"/>
+          <w:spacing w:val="0"/>
+          <w:sz w:val="20"/>
+        </w:rPr>
+        <w:t>frameworks</w:t>
+      </w:r>
+      <w:proofErr w:type="spellEnd"/>
+      <w:r>
+        <w:rPr>
+          <w:rFonts w:asciiTheme="majorHAnsi" w:eastAsiaTheme="minorHAnsi" w:hAnsiTheme="majorHAnsi" w:cstheme="majorHAnsi"/>
+          <w:i/>
+          <w:color w:val="808080" w:themeColor="background1" w:themeShade="80"/>
+          <w:spacing w:val="0"/>
+          <w:sz w:val="20"/>
+        </w:rPr>
+        <w:t xml:space="preserve"> utilizados se deberán definir en el documento y justificar su utilización. </w:t>
+      </w:r>
+    </w:p>
+    <w:p>
+      <w:pPr>
+        <w:pStyle w:val="Subttulo"/>
+        <w:numPr>
+          <w:ilvl w:val="0"/>
+          <w:numId w:val="8"/>
+        </w:numPr>
+        <w:rPr>
+          <w:rFonts w:asciiTheme="majorHAnsi" w:eastAsiaTheme="minorHAnsi" w:hAnsiTheme="majorHAnsi" w:cstheme="majorHAnsi"/>
+          <w:i/>
+          <w:color w:val="808080" w:themeColor="background1" w:themeShade="80"/>
+          <w:spacing w:val="0"/>
+          <w:sz w:val="20"/>
+        </w:rPr>
+      </w:pPr>
+      <w:r>
+        <w:rPr>
+          <w:rFonts w:asciiTheme="majorHAnsi" w:eastAsiaTheme="minorHAnsi" w:hAnsiTheme="majorHAnsi" w:cstheme="majorHAnsi"/>
+          <w:i/>
+          <w:color w:val="808080" w:themeColor="background1" w:themeShade="80"/>
+          <w:spacing w:val="0"/>
+          <w:sz w:val="20"/>
+        </w:rPr>
+        <w:t>Persistencia: Bases de datos relacionales / no relacionales</w:t>
+      </w:r>
+      <w:r>
+        <w:rPr>
+          <w:rFonts w:asciiTheme="majorHAnsi" w:eastAsiaTheme="minorHAnsi" w:hAnsiTheme="majorHAnsi" w:cstheme="majorHAnsi"/>
+          <w:i/>
+          <w:color w:val="808080" w:themeColor="background1" w:themeShade="80"/>
+          <w:spacing w:val="0"/>
           <w:sz w:val="20"/>
         </w:rPr>
         <w:t>.</w:t>
@@ -1018,681 +1047,422 @@
     </w:p>
     <w:p>
       <w:pPr>
-        <w:rPr>
-          <w:b/>
-          <w:sz w:val="20"/>
-        </w:rPr>
-      </w:pPr>
-      <w:r>
-        <w:rPr>
-          <w:rFonts w:asciiTheme="majorHAnsi" w:hAnsiTheme="majorHAnsi" w:cstheme="majorHAnsi"/>
-          <w:b/>
-          <w:i/>
-          <w:color w:val="808080" w:themeColor="background1" w:themeShade="80"/>
-          <w:sz w:val="20"/>
-        </w:rPr>
-        <w:tab/>
-      </w:r>
-      <w:r>
-        <w:rPr>
-          <w:b/>
-          <w:sz w:val="20"/>
-        </w:rPr>
-        <w:t>Ejemplo GET</w:t>
-      </w:r>
-    </w:p>
-    <w:p>
-      <w:pPr>
-        <w:ind w:firstLine="708"/>
-        <w:rPr>
-          <w:b/>
-          <w:sz w:val="20"/>
-          <w:u w:val="single"/>
-        </w:rPr>
-      </w:pPr>
-      <w:r>
-        <w:rPr>
-          <w:rFonts w:asciiTheme="majorHAnsi" w:hAnsiTheme="majorHAnsi" w:cstheme="majorHAnsi"/>
-          <w:i/>
-          <w:color w:val="808080" w:themeColor="background1" w:themeShade="80"/>
-          <w:sz w:val="20"/>
-          <w:u w:val="single"/>
-        </w:rPr>
-        <w:t>Devuelve información del usuario</w:t>
-      </w:r>
-      <w:r>
-        <w:rPr>
-          <w:b/>
-          <w:sz w:val="20"/>
-          <w:u w:val="single"/>
+        <w:pStyle w:val="Subttulo"/>
+      </w:pPr>
+    </w:p>
+    <w:p>
+      <w:pPr>
+        <w:pStyle w:val="Subttulo"/>
+      </w:pPr>
+    </w:p>
+    <w:p>
+      <w:pPr>
+        <w:pStyle w:val="Subttulo"/>
+      </w:pPr>
+    </w:p>
+    <w:p>
+      <w:pPr>
+        <w:pStyle w:val="Subttulo"/>
+      </w:pPr>
+    </w:p>
+    <w:p>
+      <w:pPr>
+        <w:pStyle w:val="Subttulo"/>
+      </w:pPr>
+    </w:p>
+    <w:p>
+      <w:pPr>
+        <w:pStyle w:val="Subttulo"/>
+      </w:pPr>
+    </w:p>
+    <w:p>
+      <w:pPr>
+        <w:pStyle w:val="Subttulo"/>
+      </w:pPr>
+    </w:p>
+    <w:p>
+      <w:pPr>
+        <w:pStyle w:val="Subttulo"/>
+      </w:pPr>
+      <w:bookmarkStart w:id="0" w:name="_GoBack"/>
+      <w:bookmarkEnd w:id="0"/>
+      <w:r>
+        <w:lastRenderedPageBreak/>
+        <w:t>Propuesta Funcional</w:t>
+      </w:r>
+    </w:p>
+    <w:p>
+      <w:pPr>
+        <w:rPr>
+          <w:rFonts w:asciiTheme="majorHAnsi" w:hAnsiTheme="majorHAnsi" w:cstheme="majorHAnsi"/>
+          <w:i/>
+          <w:color w:val="808080" w:themeColor="background1" w:themeShade="80"/>
+          <w:sz w:val="20"/>
+        </w:rPr>
+      </w:pPr>
+      <w:r>
+        <w:rPr>
+          <w:rFonts w:asciiTheme="majorHAnsi" w:hAnsiTheme="majorHAnsi" w:cstheme="majorHAnsi"/>
+          <w:i/>
+          <w:color w:val="808080" w:themeColor="background1" w:themeShade="80"/>
+          <w:sz w:val="20"/>
+        </w:rPr>
+        <w:t xml:space="preserve">Como solución se propone que el sistema </w:t>
+      </w:r>
+      <w:r>
+        <w:rPr>
+          <w:rFonts w:asciiTheme="majorHAnsi" w:hAnsiTheme="majorHAnsi" w:cstheme="majorHAnsi"/>
+          <w:i/>
+          <w:color w:val="808080" w:themeColor="background1" w:themeShade="80"/>
+          <w:sz w:val="20"/>
+        </w:rPr>
+        <w:t xml:space="preserve">devuelva a la persona que utiliza el sistema (de aquí en adelante </w:t>
+      </w:r>
+      <w:r>
+        <w:rPr>
+          <w:rFonts w:asciiTheme="majorHAnsi" w:hAnsiTheme="majorHAnsi" w:cstheme="majorHAnsi"/>
+          <w:i/>
+          <w:color w:val="808080" w:themeColor="background1" w:themeShade="80"/>
+          <w:sz w:val="20"/>
+        </w:rPr>
+        <w:t>‘</w:t>
+      </w:r>
+      <w:r>
+        <w:rPr>
+          <w:rFonts w:asciiTheme="majorHAnsi" w:hAnsiTheme="majorHAnsi" w:cstheme="majorHAnsi"/>
+          <w:i/>
+          <w:color w:val="808080" w:themeColor="background1" w:themeShade="80"/>
+          <w:sz w:val="20"/>
+        </w:rPr>
+        <w:t>el usuario</w:t>
+      </w:r>
+      <w:r>
+        <w:rPr>
+          <w:rFonts w:asciiTheme="majorHAnsi" w:hAnsiTheme="majorHAnsi" w:cstheme="majorHAnsi"/>
+          <w:i/>
+          <w:color w:val="808080" w:themeColor="background1" w:themeShade="80"/>
+          <w:sz w:val="20"/>
+        </w:rPr>
+        <w:t>’</w:t>
+      </w:r>
+      <w:r>
+        <w:rPr>
+          <w:rFonts w:asciiTheme="majorHAnsi" w:hAnsiTheme="majorHAnsi" w:cstheme="majorHAnsi"/>
+          <w:i/>
+          <w:color w:val="808080" w:themeColor="background1" w:themeShade="80"/>
+          <w:sz w:val="20"/>
+        </w:rPr>
+        <w:t>) el</w:t>
+      </w:r>
+      <w:r>
+        <w:rPr>
+          <w:rFonts w:asciiTheme="majorHAnsi" w:hAnsiTheme="majorHAnsi" w:cstheme="majorHAnsi"/>
+          <w:i/>
+          <w:color w:val="808080" w:themeColor="background1" w:themeShade="80"/>
+          <w:sz w:val="20"/>
+        </w:rPr>
+        <w:t xml:space="preserve"> monto total de las comisiones – expresado en pesos argentinos -</w:t>
+      </w:r>
+      <w:r>
+        <w:rPr>
+          <w:rFonts w:asciiTheme="majorHAnsi" w:hAnsiTheme="majorHAnsi" w:cstheme="majorHAnsi"/>
+          <w:i/>
+          <w:color w:val="808080" w:themeColor="background1" w:themeShade="80"/>
+          <w:sz w:val="20"/>
+        </w:rPr>
+        <w:t xml:space="preserve"> de un cierto vendedor</w:t>
+      </w:r>
+      <w:r>
+        <w:rPr>
+          <w:rFonts w:asciiTheme="majorHAnsi" w:hAnsiTheme="majorHAnsi" w:cstheme="majorHAnsi"/>
+          <w:i/>
+          <w:color w:val="808080" w:themeColor="background1" w:themeShade="80"/>
+          <w:sz w:val="20"/>
+        </w:rPr>
+        <w:t xml:space="preserve"> para un determinado periodo también ingresado por el usuario</w:t>
+      </w:r>
+      <w:r>
+        <w:rPr>
+          <w:rFonts w:asciiTheme="majorHAnsi" w:hAnsiTheme="majorHAnsi" w:cstheme="majorHAnsi"/>
+          <w:i/>
+          <w:color w:val="808080" w:themeColor="background1" w:themeShade="80"/>
+          <w:sz w:val="20"/>
+        </w:rPr>
+        <w:t>.</w:t>
+      </w:r>
+      <w:r>
+        <w:rPr>
+          <w:rFonts w:asciiTheme="majorHAnsi" w:hAnsiTheme="majorHAnsi" w:cstheme="majorHAnsi"/>
+          <w:i/>
+          <w:color w:val="808080" w:themeColor="background1" w:themeShade="80"/>
+          <w:sz w:val="20"/>
+        </w:rPr>
+        <w:t xml:space="preserve"> Cabe aclarar que todas las ventas se realizan y quedan persistidas en moneda nacional.</w:t>
+      </w:r>
+      <w:r>
+        <w:rPr>
+          <w:rFonts w:asciiTheme="majorHAnsi" w:hAnsiTheme="majorHAnsi" w:cstheme="majorHAnsi"/>
+          <w:i/>
+          <w:color w:val="808080" w:themeColor="background1" w:themeShade="80"/>
+          <w:sz w:val="20"/>
+        </w:rPr>
+        <w:t xml:space="preserve">  </w:t>
+      </w:r>
+    </w:p>
+    <w:p>
+      <w:pPr>
+        <w:rPr>
+          <w:rFonts w:asciiTheme="majorHAnsi" w:hAnsiTheme="majorHAnsi" w:cstheme="majorHAnsi"/>
+          <w:i/>
+          <w:color w:val="808080" w:themeColor="background1" w:themeShade="80"/>
+          <w:sz w:val="20"/>
+        </w:rPr>
+      </w:pPr>
+      <w:r>
+        <w:rPr>
+          <w:rFonts w:asciiTheme="majorHAnsi" w:hAnsiTheme="majorHAnsi" w:cstheme="majorHAnsi"/>
+          <w:i/>
+          <w:color w:val="808080" w:themeColor="background1" w:themeShade="80"/>
+          <w:sz w:val="20"/>
+        </w:rPr>
+        <w:t>P</w:t>
+      </w:r>
+      <w:r>
+        <w:rPr>
+          <w:rFonts w:asciiTheme="majorHAnsi" w:hAnsiTheme="majorHAnsi" w:cstheme="majorHAnsi"/>
+          <w:i/>
+          <w:color w:val="808080" w:themeColor="background1" w:themeShade="80"/>
+          <w:sz w:val="20"/>
+        </w:rPr>
+        <w:t>ara su utilización</w:t>
+      </w:r>
+      <w:r>
+        <w:rPr>
+          <w:rFonts w:asciiTheme="majorHAnsi" w:hAnsiTheme="majorHAnsi" w:cstheme="majorHAnsi"/>
+          <w:i/>
+          <w:color w:val="808080" w:themeColor="background1" w:themeShade="80"/>
+          <w:sz w:val="20"/>
+        </w:rPr>
+        <w:t>, el sistema</w:t>
+      </w:r>
+      <w:r>
+        <w:rPr>
+          <w:rFonts w:asciiTheme="majorHAnsi" w:hAnsiTheme="majorHAnsi" w:cstheme="majorHAnsi"/>
+          <w:i/>
+          <w:color w:val="808080" w:themeColor="background1" w:themeShade="80"/>
+          <w:sz w:val="20"/>
+        </w:rPr>
+        <w:t xml:space="preserve"> solicit</w:t>
+      </w:r>
+      <w:r>
+        <w:rPr>
+          <w:rFonts w:asciiTheme="majorHAnsi" w:hAnsiTheme="majorHAnsi" w:cstheme="majorHAnsi"/>
+          <w:i/>
+          <w:color w:val="808080" w:themeColor="background1" w:themeShade="80"/>
+          <w:sz w:val="20"/>
+        </w:rPr>
+        <w:t>ará</w:t>
+      </w:r>
+      <w:r>
+        <w:rPr>
+          <w:rFonts w:asciiTheme="majorHAnsi" w:hAnsiTheme="majorHAnsi" w:cstheme="majorHAnsi"/>
+          <w:i/>
+          <w:color w:val="808080" w:themeColor="background1" w:themeShade="80"/>
+          <w:sz w:val="20"/>
         </w:rPr>
         <w:t xml:space="preserve"> </w:t>
       </w:r>
-    </w:p>
-    <w:p>
-      <w:pPr>
-        <w:rPr>
-          <w:rFonts w:asciiTheme="majorHAnsi" w:hAnsiTheme="majorHAnsi" w:cstheme="majorHAnsi"/>
-          <w:i/>
-          <w:color w:val="808080" w:themeColor="background1" w:themeShade="80"/>
-          <w:sz w:val="20"/>
-        </w:rPr>
-      </w:pPr>
-      <w:r>
-        <w:rPr>
-          <w:rFonts w:asciiTheme="majorHAnsi" w:hAnsiTheme="majorHAnsi" w:cstheme="majorHAnsi"/>
-          <w:color w:val="808080" w:themeColor="background1" w:themeShade="80"/>
-          <w:sz w:val="20"/>
-        </w:rPr>
-        <w:tab/>
-        <w:t xml:space="preserve">$ </w:t>
+      <w:r>
+        <w:rPr>
+          <w:rFonts w:asciiTheme="majorHAnsi" w:hAnsiTheme="majorHAnsi" w:cstheme="majorHAnsi"/>
+          <w:i/>
+          <w:color w:val="808080" w:themeColor="background1" w:themeShade="80"/>
+          <w:sz w:val="20"/>
+        </w:rPr>
+        <w:t>al usuario</w:t>
+      </w:r>
+      <w:r>
+        <w:rPr>
+          <w:rFonts w:asciiTheme="majorHAnsi" w:hAnsiTheme="majorHAnsi" w:cstheme="majorHAnsi"/>
+          <w:i/>
+          <w:color w:val="808080" w:themeColor="background1" w:themeShade="80"/>
+          <w:sz w:val="20"/>
+        </w:rPr>
+        <w:t xml:space="preserve"> ingresar con su </w:t>
+      </w:r>
+      <w:r>
+        <w:rPr>
+          <w:rFonts w:asciiTheme="majorHAnsi" w:hAnsiTheme="majorHAnsi" w:cstheme="majorHAnsi"/>
+          <w:i/>
+          <w:color w:val="808080" w:themeColor="background1" w:themeShade="80"/>
+          <w:sz w:val="20"/>
+        </w:rPr>
+        <w:t>CUIL</w:t>
+      </w:r>
+      <w:r>
+        <w:rPr>
+          <w:rFonts w:asciiTheme="majorHAnsi" w:hAnsiTheme="majorHAnsi" w:cstheme="majorHAnsi"/>
+          <w:i/>
+          <w:color w:val="808080" w:themeColor="background1" w:themeShade="80"/>
+          <w:sz w:val="20"/>
+        </w:rPr>
+        <w:t xml:space="preserve"> y un </w:t>
       </w:r>
       <w:proofErr w:type="spellStart"/>
       <w:r>
         <w:rPr>
           <w:rFonts w:asciiTheme="majorHAnsi" w:hAnsiTheme="majorHAnsi" w:cstheme="majorHAnsi"/>
-          <w:color w:val="808080" w:themeColor="background1" w:themeShade="80"/>
-          <w:sz w:val="20"/>
-        </w:rPr>
-        <w:t>curl</w:t>
+          <w:i/>
+          <w:color w:val="808080" w:themeColor="background1" w:themeShade="80"/>
+          <w:sz w:val="20"/>
+        </w:rPr>
+        <w:t>token</w:t>
       </w:r>
       <w:proofErr w:type="spellEnd"/>
       <w:r>
         <w:rPr>
           <w:rFonts w:asciiTheme="majorHAnsi" w:hAnsiTheme="majorHAnsi" w:cstheme="majorHAnsi"/>
-          <w:color w:val="808080" w:themeColor="background1" w:themeShade="80"/>
-          <w:sz w:val="20"/>
-        </w:rPr>
-        <w:t xml:space="preserve"> </w:t>
-      </w:r>
-      <w:r>
-        <w:rPr>
-          <w:rFonts w:asciiTheme="majorHAnsi" w:hAnsiTheme="majorHAnsi" w:cstheme="majorHAnsi"/>
-          <w:color w:val="808080" w:themeColor="background1" w:themeShade="80"/>
-          <w:sz w:val="20"/>
-        </w:rPr>
-        <w:t xml:space="preserve">GET </w:t>
-      </w:r>
-      <w:r>
-        <w:rPr>
-          <w:rFonts w:asciiTheme="majorHAnsi" w:hAnsiTheme="majorHAnsi" w:cstheme="majorHAnsi"/>
-          <w:color w:val="808080" w:themeColor="background1" w:themeShade="80"/>
-          <w:sz w:val="20"/>
-        </w:rPr>
-        <w:t>http://localhost:8080</w:t>
-      </w:r>
-      <w:r>
-        <w:rPr>
-          <w:rFonts w:asciiTheme="majorHAnsi" w:hAnsiTheme="majorHAnsi" w:cstheme="majorHAnsi"/>
-          <w:i/>
-          <w:color w:val="808080" w:themeColor="background1" w:themeShade="80"/>
-          <w:sz w:val="20"/>
-        </w:rPr>
-        <w:t>/</w:t>
-      </w:r>
-      <w:r>
-        <w:rPr>
-          <w:rFonts w:asciiTheme="majorHAnsi" w:hAnsiTheme="majorHAnsi" w:cstheme="majorHAnsi"/>
-          <w:i/>
-          <w:color w:val="808080" w:themeColor="background1" w:themeShade="80"/>
-          <w:sz w:val="20"/>
-        </w:rPr>
-        <w:t>usuarios</w:t>
-      </w:r>
-      <w:r>
-        <w:rPr>
-          <w:rFonts w:asciiTheme="majorHAnsi" w:hAnsiTheme="majorHAnsi" w:cstheme="majorHAnsi"/>
-          <w:i/>
-          <w:color w:val="808080" w:themeColor="background1" w:themeShade="80"/>
-          <w:sz w:val="20"/>
-        </w:rPr>
-        <w:t>/</w:t>
-      </w:r>
-      <w:r>
-        <w:rPr>
-          <w:rFonts w:asciiTheme="majorHAnsi" w:hAnsiTheme="majorHAnsi" w:cstheme="majorHAnsi"/>
-          <w:i/>
-          <w:color w:val="808080" w:themeColor="background1" w:themeShade="80"/>
-          <w:sz w:val="20"/>
-        </w:rPr>
-        <w:t>legajo=</w:t>
-      </w:r>
-      <w:r>
-        <w:rPr>
-          <w:rFonts w:asciiTheme="majorHAnsi" w:hAnsiTheme="majorHAnsi" w:cstheme="majorHAnsi"/>
-          <w:i/>
-          <w:color w:val="808080" w:themeColor="background1" w:themeShade="80"/>
-          <w:sz w:val="20"/>
-        </w:rPr>
-        <w:t>{</w:t>
-      </w:r>
-      <w:r>
-        <w:rPr>
-          <w:rFonts w:asciiTheme="majorHAnsi" w:hAnsiTheme="majorHAnsi" w:cstheme="majorHAnsi"/>
-          <w:i/>
-          <w:color w:val="808080" w:themeColor="background1" w:themeShade="80"/>
-          <w:sz w:val="20"/>
-        </w:rPr>
-        <w:t>Legajo</w:t>
-      </w:r>
-      <w:proofErr w:type="gramStart"/>
-      <w:r>
-        <w:rPr>
-          <w:rFonts w:asciiTheme="majorHAnsi" w:hAnsiTheme="majorHAnsi" w:cstheme="majorHAnsi"/>
-          <w:i/>
-          <w:color w:val="808080" w:themeColor="background1" w:themeShade="80"/>
-          <w:sz w:val="20"/>
-        </w:rPr>
-        <w:t>}?access</w:t>
-      </w:r>
-      <w:proofErr w:type="gramEnd"/>
-      <w:r>
-        <w:rPr>
-          <w:rFonts w:asciiTheme="majorHAnsi" w:hAnsiTheme="majorHAnsi" w:cstheme="majorHAnsi"/>
-          <w:i/>
-          <w:color w:val="808080" w:themeColor="background1" w:themeShade="80"/>
-          <w:sz w:val="20"/>
-        </w:rPr>
-        <w:t>_token=$ACCESS_TOKEN</w:t>
-      </w:r>
-    </w:p>
-    <w:p>
-      <w:pPr>
-        <w:rPr>
-          <w:rFonts w:asciiTheme="majorHAnsi" w:hAnsiTheme="majorHAnsi" w:cstheme="majorHAnsi"/>
-          <w:i/>
-          <w:color w:val="808080" w:themeColor="background1" w:themeShade="80"/>
-          <w:sz w:val="20"/>
-          <w:u w:val="single"/>
-        </w:rPr>
-      </w:pPr>
-      <w:r>
-        <w:rPr>
-          <w:rFonts w:asciiTheme="majorHAnsi" w:hAnsiTheme="majorHAnsi" w:cstheme="majorHAnsi"/>
-          <w:i/>
-          <w:color w:val="808080" w:themeColor="background1" w:themeShade="80"/>
-          <w:sz w:val="20"/>
-        </w:rPr>
-        <w:tab/>
-      </w:r>
-      <w:r>
-        <w:rPr>
-          <w:rFonts w:asciiTheme="majorHAnsi" w:hAnsiTheme="majorHAnsi" w:cstheme="majorHAnsi"/>
-          <w:i/>
-          <w:color w:val="808080" w:themeColor="background1" w:themeShade="80"/>
-          <w:sz w:val="20"/>
-          <w:u w:val="single"/>
-        </w:rPr>
-        <w:t>Respuesta</w:t>
-      </w:r>
-    </w:p>
-    <w:p>
-      <w:pPr>
-        <w:ind w:left="2124"/>
-        <w:rPr>
-          <w:rFonts w:asciiTheme="majorHAnsi" w:hAnsiTheme="majorHAnsi" w:cstheme="majorHAnsi"/>
-          <w:i/>
-          <w:color w:val="808080" w:themeColor="background1" w:themeShade="80"/>
-          <w:sz w:val="20"/>
-        </w:rPr>
-      </w:pPr>
-      <w:r>
-        <w:rPr>
-          <w:rFonts w:asciiTheme="majorHAnsi" w:hAnsiTheme="majorHAnsi" w:cstheme="majorHAnsi"/>
-          <w:i/>
-          <w:color w:val="808080" w:themeColor="background1" w:themeShade="80"/>
-          <w:sz w:val="20"/>
-        </w:rPr>
-        <w:t>{</w:t>
-      </w:r>
-    </w:p>
-    <w:p>
-      <w:pPr>
-        <w:ind w:left="2124"/>
-        <w:rPr>
-          <w:rFonts w:asciiTheme="majorHAnsi" w:hAnsiTheme="majorHAnsi" w:cstheme="majorHAnsi"/>
-          <w:i/>
-          <w:color w:val="808080" w:themeColor="background1" w:themeShade="80"/>
-          <w:sz w:val="20"/>
-        </w:rPr>
-      </w:pPr>
-      <w:r>
-        <w:rPr>
-          <w:rFonts w:asciiTheme="majorHAnsi" w:hAnsiTheme="majorHAnsi" w:cstheme="majorHAnsi"/>
-          <w:i/>
-          <w:color w:val="808080" w:themeColor="background1" w:themeShade="80"/>
-          <w:sz w:val="20"/>
-        </w:rPr>
-        <w:t xml:space="preserve">    "legajo": 20353372409,</w:t>
-      </w:r>
-    </w:p>
-    <w:p>
-      <w:pPr>
-        <w:ind w:left="2124"/>
-        <w:rPr>
-          <w:rFonts w:asciiTheme="majorHAnsi" w:hAnsiTheme="majorHAnsi" w:cstheme="majorHAnsi"/>
-          <w:i/>
-          <w:color w:val="808080" w:themeColor="background1" w:themeShade="80"/>
-          <w:sz w:val="20"/>
-        </w:rPr>
-      </w:pPr>
-      <w:r>
-        <w:rPr>
-          <w:rFonts w:asciiTheme="majorHAnsi" w:hAnsiTheme="majorHAnsi" w:cstheme="majorHAnsi"/>
-          <w:i/>
-          <w:color w:val="808080" w:themeColor="background1" w:themeShade="80"/>
-          <w:sz w:val="20"/>
-        </w:rPr>
-        <w:t xml:space="preserve"> </w:t>
-      </w:r>
-      <w:r>
-        <w:rPr>
-          <w:rFonts w:asciiTheme="majorHAnsi" w:hAnsiTheme="majorHAnsi" w:cstheme="majorHAnsi"/>
-          <w:i/>
-          <w:color w:val="808080" w:themeColor="background1" w:themeShade="80"/>
-          <w:sz w:val="20"/>
-        </w:rPr>
-        <w:t xml:space="preserve">  </w:t>
-      </w:r>
-      <w:r>
-        <w:rPr>
-          <w:rFonts w:asciiTheme="majorHAnsi" w:hAnsiTheme="majorHAnsi" w:cstheme="majorHAnsi"/>
-          <w:i/>
-          <w:color w:val="808080" w:themeColor="background1" w:themeShade="80"/>
-          <w:sz w:val="20"/>
-        </w:rPr>
-        <w:t>"</w:t>
-      </w:r>
-      <w:r>
-        <w:rPr>
-          <w:rFonts w:asciiTheme="majorHAnsi" w:hAnsiTheme="majorHAnsi" w:cstheme="majorHAnsi"/>
-          <w:i/>
-          <w:color w:val="808080" w:themeColor="background1" w:themeShade="80"/>
-          <w:sz w:val="20"/>
-        </w:rPr>
-        <w:t>nombre</w:t>
-      </w:r>
-      <w:r>
-        <w:rPr>
-          <w:rFonts w:asciiTheme="majorHAnsi" w:hAnsiTheme="majorHAnsi" w:cstheme="majorHAnsi"/>
-          <w:i/>
-          <w:color w:val="808080" w:themeColor="background1" w:themeShade="80"/>
-          <w:sz w:val="20"/>
-        </w:rPr>
-        <w:t>": "</w:t>
-      </w:r>
-      <w:r>
-        <w:rPr>
-          <w:rFonts w:asciiTheme="majorHAnsi" w:hAnsiTheme="majorHAnsi" w:cstheme="majorHAnsi"/>
-          <w:i/>
-          <w:color w:val="808080" w:themeColor="background1" w:themeShade="80"/>
-          <w:sz w:val="20"/>
-        </w:rPr>
-        <w:t>Alan</w:t>
-      </w:r>
-      <w:r>
-        <w:rPr>
-          <w:rFonts w:asciiTheme="majorHAnsi" w:hAnsiTheme="majorHAnsi" w:cstheme="majorHAnsi"/>
-          <w:i/>
-          <w:color w:val="808080" w:themeColor="background1" w:themeShade="80"/>
-          <w:sz w:val="20"/>
-        </w:rPr>
-        <w:t>",</w:t>
-      </w:r>
-    </w:p>
-    <w:p>
-      <w:pPr>
-        <w:ind w:left="2124"/>
-        <w:rPr>
-          <w:rFonts w:asciiTheme="majorHAnsi" w:hAnsiTheme="majorHAnsi" w:cstheme="majorHAnsi"/>
-          <w:i/>
-          <w:color w:val="808080" w:themeColor="background1" w:themeShade="80"/>
-          <w:sz w:val="20"/>
-        </w:rPr>
-      </w:pPr>
-      <w:r>
-        <w:rPr>
-          <w:rFonts w:asciiTheme="majorHAnsi" w:hAnsiTheme="majorHAnsi" w:cstheme="majorHAnsi"/>
-          <w:i/>
-          <w:color w:val="808080" w:themeColor="background1" w:themeShade="80"/>
-          <w:sz w:val="20"/>
-        </w:rPr>
-        <w:t xml:space="preserve">   "</w:t>
-      </w:r>
-      <w:r>
-        <w:rPr>
-          <w:rFonts w:asciiTheme="majorHAnsi" w:hAnsiTheme="majorHAnsi" w:cstheme="majorHAnsi"/>
-          <w:i/>
-          <w:color w:val="808080" w:themeColor="background1" w:themeShade="80"/>
-          <w:sz w:val="20"/>
-        </w:rPr>
-        <w:t>apellido</w:t>
-      </w:r>
-      <w:r>
-        <w:rPr>
-          <w:rFonts w:asciiTheme="majorHAnsi" w:hAnsiTheme="majorHAnsi" w:cstheme="majorHAnsi"/>
-          <w:i/>
-          <w:color w:val="808080" w:themeColor="background1" w:themeShade="80"/>
-          <w:sz w:val="20"/>
-        </w:rPr>
-        <w:t>": "</w:t>
-      </w:r>
-      <w:r>
-        <w:rPr>
-          <w:rFonts w:asciiTheme="majorHAnsi" w:hAnsiTheme="majorHAnsi" w:cstheme="majorHAnsi"/>
-          <w:i/>
-          <w:color w:val="808080" w:themeColor="background1" w:themeShade="80"/>
-          <w:sz w:val="20"/>
-        </w:rPr>
-        <w:t>Gutman</w:t>
-      </w:r>
-      <w:r>
-        <w:rPr>
-          <w:rFonts w:asciiTheme="majorHAnsi" w:hAnsiTheme="majorHAnsi" w:cstheme="majorHAnsi"/>
-          <w:i/>
-          <w:color w:val="808080" w:themeColor="background1" w:themeShade="80"/>
-          <w:sz w:val="20"/>
-        </w:rPr>
-        <w:t>",</w:t>
-      </w:r>
-    </w:p>
-    <w:p>
-      <w:pPr>
-        <w:ind w:left="2124"/>
-        <w:rPr>
-          <w:rFonts w:asciiTheme="majorHAnsi" w:hAnsiTheme="majorHAnsi" w:cstheme="majorHAnsi"/>
-          <w:i/>
-          <w:color w:val="808080" w:themeColor="background1" w:themeShade="80"/>
-          <w:sz w:val="20"/>
-        </w:rPr>
-      </w:pPr>
-      <w:r>
-        <w:rPr>
-          <w:rFonts w:asciiTheme="majorHAnsi" w:hAnsiTheme="majorHAnsi" w:cstheme="majorHAnsi"/>
-          <w:i/>
-          <w:color w:val="808080" w:themeColor="background1" w:themeShade="80"/>
-          <w:sz w:val="20"/>
-        </w:rPr>
-        <w:t xml:space="preserve">   "email": "</w:t>
-      </w:r>
-      <w:r>
-        <w:rPr>
-          <w:rFonts w:asciiTheme="majorHAnsi" w:hAnsiTheme="majorHAnsi" w:cstheme="majorHAnsi"/>
-          <w:i/>
-          <w:color w:val="808080" w:themeColor="background1" w:themeShade="80"/>
-          <w:sz w:val="20"/>
-        </w:rPr>
-        <w:t>agutma1</w:t>
-      </w:r>
-      <w:r>
-        <w:rPr>
-          <w:rFonts w:asciiTheme="majorHAnsi" w:hAnsiTheme="majorHAnsi" w:cstheme="majorHAnsi"/>
-          <w:i/>
-          <w:color w:val="808080" w:themeColor="background1" w:themeShade="80"/>
-          <w:sz w:val="20"/>
-        </w:rPr>
-        <w:t>@</w:t>
-      </w:r>
-      <w:r>
-        <w:rPr>
-          <w:rFonts w:asciiTheme="majorHAnsi" w:hAnsiTheme="majorHAnsi" w:cstheme="majorHAnsi"/>
-          <w:i/>
-          <w:color w:val="808080" w:themeColor="background1" w:themeShade="80"/>
-          <w:sz w:val="20"/>
-        </w:rPr>
-        <w:t>palermo.edu</w:t>
-      </w:r>
-      <w:r>
-        <w:rPr>
-          <w:rFonts w:asciiTheme="majorHAnsi" w:hAnsiTheme="majorHAnsi" w:cstheme="majorHAnsi"/>
-          <w:i/>
-          <w:color w:val="808080" w:themeColor="background1" w:themeShade="80"/>
-          <w:sz w:val="20"/>
-        </w:rPr>
-        <w:t>",</w:t>
-      </w:r>
-    </w:p>
-    <w:p>
-      <w:pPr>
-        <w:ind w:left="2124"/>
-        <w:rPr>
-          <w:rFonts w:asciiTheme="majorHAnsi" w:hAnsiTheme="majorHAnsi" w:cstheme="majorHAnsi"/>
-          <w:i/>
-          <w:color w:val="808080" w:themeColor="background1" w:themeShade="80"/>
-          <w:sz w:val="20"/>
-        </w:rPr>
-      </w:pPr>
-      <w:r>
-        <w:rPr>
-          <w:rFonts w:asciiTheme="majorHAnsi" w:hAnsiTheme="majorHAnsi" w:cstheme="majorHAnsi"/>
-          <w:i/>
-          <w:color w:val="808080" w:themeColor="background1" w:themeShade="80"/>
-          <w:sz w:val="20"/>
-        </w:rPr>
-        <w:t xml:space="preserve">   "</w:t>
-      </w:r>
-      <w:proofErr w:type="spellStart"/>
-      <w:r>
-        <w:rPr>
-          <w:rFonts w:asciiTheme="majorHAnsi" w:hAnsiTheme="majorHAnsi" w:cstheme="majorHAnsi"/>
-          <w:i/>
-          <w:color w:val="808080" w:themeColor="background1" w:themeShade="80"/>
-          <w:sz w:val="20"/>
-        </w:rPr>
-        <w:t>identification</w:t>
-      </w:r>
-      <w:proofErr w:type="spellEnd"/>
-      <w:r>
-        <w:rPr>
-          <w:rFonts w:asciiTheme="majorHAnsi" w:hAnsiTheme="majorHAnsi" w:cstheme="majorHAnsi"/>
-          <w:i/>
-          <w:color w:val="808080" w:themeColor="background1" w:themeShade="80"/>
-          <w:sz w:val="20"/>
-        </w:rPr>
-        <w:t>": {</w:t>
-      </w:r>
-    </w:p>
-    <w:p>
-      <w:pPr>
-        <w:ind w:left="2124"/>
-        <w:rPr>
-          <w:rFonts w:asciiTheme="majorHAnsi" w:hAnsiTheme="majorHAnsi" w:cstheme="majorHAnsi"/>
-          <w:i/>
-          <w:color w:val="808080" w:themeColor="background1" w:themeShade="80"/>
-          <w:sz w:val="20"/>
-        </w:rPr>
-      </w:pPr>
-      <w:r>
-        <w:rPr>
-          <w:rFonts w:asciiTheme="majorHAnsi" w:hAnsiTheme="majorHAnsi" w:cstheme="majorHAnsi"/>
-          <w:i/>
-          <w:color w:val="808080" w:themeColor="background1" w:themeShade="80"/>
-          <w:sz w:val="20"/>
-        </w:rPr>
-        <w:t xml:space="preserve">        "</w:t>
-      </w:r>
-      <w:proofErr w:type="spellStart"/>
-      <w:r>
-        <w:rPr>
-          <w:rFonts w:asciiTheme="majorHAnsi" w:hAnsiTheme="majorHAnsi" w:cstheme="majorHAnsi"/>
-          <w:i/>
-          <w:color w:val="808080" w:themeColor="background1" w:themeShade="80"/>
-          <w:sz w:val="20"/>
-        </w:rPr>
-        <w:t>paisResidencia</w:t>
-      </w:r>
-      <w:proofErr w:type="spellEnd"/>
-      <w:r>
-        <w:rPr>
-          <w:rFonts w:asciiTheme="majorHAnsi" w:hAnsiTheme="majorHAnsi" w:cstheme="majorHAnsi"/>
-          <w:i/>
-          <w:color w:val="808080" w:themeColor="background1" w:themeShade="80"/>
-          <w:sz w:val="20"/>
-        </w:rPr>
-        <w:t>": "AR",</w:t>
-      </w:r>
-    </w:p>
-    <w:p>
-      <w:pPr>
-        <w:ind w:left="2124"/>
-        <w:rPr>
-          <w:rFonts w:asciiTheme="majorHAnsi" w:hAnsiTheme="majorHAnsi" w:cstheme="majorHAnsi"/>
-          <w:i/>
-          <w:color w:val="808080" w:themeColor="background1" w:themeShade="80"/>
-          <w:sz w:val="20"/>
-        </w:rPr>
-      </w:pPr>
-      <w:r>
-        <w:rPr>
-          <w:rFonts w:asciiTheme="majorHAnsi" w:hAnsiTheme="majorHAnsi" w:cstheme="majorHAnsi"/>
-          <w:i/>
-          <w:color w:val="808080" w:themeColor="background1" w:themeShade="80"/>
-          <w:sz w:val="20"/>
-        </w:rPr>
-        <w:t xml:space="preserve">        "</w:t>
-      </w:r>
-      <w:proofErr w:type="spellStart"/>
-      <w:r>
-        <w:rPr>
-          <w:rFonts w:asciiTheme="majorHAnsi" w:hAnsiTheme="majorHAnsi" w:cstheme="majorHAnsi"/>
-          <w:i/>
-          <w:color w:val="808080" w:themeColor="background1" w:themeShade="80"/>
-          <w:sz w:val="20"/>
-        </w:rPr>
-        <w:t>tipoDocumento</w:t>
-      </w:r>
-      <w:proofErr w:type="spellEnd"/>
-      <w:r>
-        <w:rPr>
-          <w:rFonts w:asciiTheme="majorHAnsi" w:hAnsiTheme="majorHAnsi" w:cstheme="majorHAnsi"/>
-          <w:i/>
-          <w:color w:val="808080" w:themeColor="background1" w:themeShade="80"/>
-          <w:sz w:val="20"/>
-        </w:rPr>
-        <w:t>": "DNI",</w:t>
-      </w:r>
-    </w:p>
-    <w:p>
-      <w:pPr>
-        <w:ind w:left="2124"/>
-        <w:rPr>
-          <w:rFonts w:asciiTheme="majorHAnsi" w:hAnsiTheme="majorHAnsi" w:cstheme="majorHAnsi"/>
-          <w:i/>
-          <w:color w:val="808080" w:themeColor="background1" w:themeShade="80"/>
-          <w:sz w:val="20"/>
-        </w:rPr>
-      </w:pPr>
-      <w:r>
-        <w:rPr>
-          <w:rFonts w:asciiTheme="majorHAnsi" w:hAnsiTheme="majorHAnsi" w:cstheme="majorHAnsi"/>
-          <w:i/>
-          <w:color w:val="808080" w:themeColor="background1" w:themeShade="80"/>
-          <w:sz w:val="20"/>
-        </w:rPr>
-        <w:t xml:space="preserve">        "</w:t>
-      </w:r>
-      <w:proofErr w:type="spellStart"/>
-      <w:r>
-        <w:rPr>
-          <w:rFonts w:asciiTheme="majorHAnsi" w:hAnsiTheme="majorHAnsi" w:cstheme="majorHAnsi"/>
-          <w:i/>
-          <w:color w:val="808080" w:themeColor="background1" w:themeShade="80"/>
-          <w:sz w:val="20"/>
-        </w:rPr>
-        <w:t>numeroDocumento</w:t>
-      </w:r>
-      <w:proofErr w:type="spellEnd"/>
-      <w:r>
-        <w:rPr>
-          <w:rFonts w:asciiTheme="majorHAnsi" w:hAnsiTheme="majorHAnsi" w:cstheme="majorHAnsi"/>
-          <w:i/>
-          <w:color w:val="808080" w:themeColor="background1" w:themeShade="80"/>
-          <w:sz w:val="20"/>
-        </w:rPr>
-        <w:t>": "3</w:t>
-      </w:r>
-      <w:r>
-        <w:rPr>
-          <w:rFonts w:asciiTheme="majorHAnsi" w:hAnsiTheme="majorHAnsi" w:cstheme="majorHAnsi"/>
-          <w:i/>
-          <w:color w:val="808080" w:themeColor="background1" w:themeShade="80"/>
-          <w:sz w:val="20"/>
-        </w:rPr>
-        <w:t>5337240</w:t>
-      </w:r>
-      <w:r>
-        <w:rPr>
-          <w:rFonts w:asciiTheme="majorHAnsi" w:hAnsiTheme="majorHAnsi" w:cstheme="majorHAnsi"/>
-          <w:i/>
-          <w:color w:val="808080" w:themeColor="background1" w:themeShade="80"/>
-          <w:sz w:val="20"/>
-        </w:rPr>
-        <w:t>"</w:t>
-      </w:r>
-    </w:p>
-    <w:p>
-      <w:pPr>
-        <w:ind w:left="2124"/>
-        <w:rPr>
-          <w:rFonts w:asciiTheme="majorHAnsi" w:hAnsiTheme="majorHAnsi" w:cstheme="majorHAnsi"/>
-          <w:i/>
-          <w:color w:val="808080" w:themeColor="background1" w:themeShade="80"/>
-          <w:sz w:val="20"/>
-        </w:rPr>
-      </w:pPr>
-      <w:r>
-        <w:rPr>
-          <w:rFonts w:asciiTheme="majorHAnsi" w:hAnsiTheme="majorHAnsi" w:cstheme="majorHAnsi"/>
-          <w:i/>
-          <w:color w:val="808080" w:themeColor="background1" w:themeShade="80"/>
-          <w:sz w:val="20"/>
-        </w:rPr>
-        <w:t xml:space="preserve">    }</w:t>
-      </w:r>
-    </w:p>
-    <w:p>
-      <w:pPr>
-        <w:ind w:left="2124"/>
-        <w:rPr>
-          <w:rFonts w:asciiTheme="majorHAnsi" w:hAnsiTheme="majorHAnsi" w:cstheme="majorHAnsi"/>
-          <w:i/>
-          <w:color w:val="808080" w:themeColor="background1" w:themeShade="80"/>
-          <w:sz w:val="20"/>
-        </w:rPr>
-      </w:pPr>
-    </w:p>
-    <w:p>
-      <w:pPr>
-        <w:ind w:left="2124"/>
-        <w:rPr>
-          <w:rFonts w:asciiTheme="majorHAnsi" w:hAnsiTheme="majorHAnsi" w:cstheme="majorHAnsi"/>
-          <w:i/>
-          <w:color w:val="808080" w:themeColor="background1" w:themeShade="80"/>
-          <w:sz w:val="20"/>
-        </w:rPr>
-      </w:pPr>
-    </w:p>
-    <w:p>
-      <w:pPr>
-        <w:ind w:left="2124"/>
-        <w:rPr>
-          <w:rFonts w:asciiTheme="majorHAnsi" w:hAnsiTheme="majorHAnsi" w:cstheme="majorHAnsi"/>
-          <w:i/>
-          <w:color w:val="808080" w:themeColor="background1" w:themeShade="80"/>
-          <w:sz w:val="20"/>
-        </w:rPr>
-      </w:pPr>
-    </w:p>
-    <w:p>
-      <w:pPr>
-        <w:ind w:left="2124"/>
-        <w:rPr>
-          <w:rFonts w:asciiTheme="majorHAnsi" w:hAnsiTheme="majorHAnsi" w:cstheme="majorHAnsi"/>
-          <w:i/>
-          <w:color w:val="808080" w:themeColor="background1" w:themeShade="80"/>
-          <w:sz w:val="20"/>
-        </w:rPr>
-      </w:pPr>
+          <w:i/>
+          <w:color w:val="808080" w:themeColor="background1" w:themeShade="80"/>
+          <w:sz w:val="20"/>
+        </w:rPr>
+        <w:t xml:space="preserve"> de autenticación</w:t>
+      </w:r>
+      <w:r>
+        <w:rPr>
+          <w:rFonts w:asciiTheme="majorHAnsi" w:hAnsiTheme="majorHAnsi" w:cstheme="majorHAnsi"/>
+          <w:i/>
+          <w:color w:val="808080" w:themeColor="background1" w:themeShade="80"/>
+          <w:sz w:val="20"/>
+        </w:rPr>
+        <w:t>; una vez autenticado deberá ingresar dos datos: E</w:t>
+      </w:r>
+      <w:r>
+        <w:rPr>
+          <w:rFonts w:asciiTheme="majorHAnsi" w:hAnsiTheme="majorHAnsi" w:cstheme="majorHAnsi"/>
+          <w:i/>
+          <w:color w:val="808080" w:themeColor="background1" w:themeShade="80"/>
+          <w:sz w:val="20"/>
+        </w:rPr>
+        <w:t xml:space="preserve">l </w:t>
+      </w:r>
+      <w:r>
+        <w:rPr>
+          <w:rFonts w:asciiTheme="majorHAnsi" w:hAnsiTheme="majorHAnsi" w:cstheme="majorHAnsi"/>
+          <w:i/>
+          <w:color w:val="808080" w:themeColor="background1" w:themeShade="80"/>
+          <w:sz w:val="20"/>
+        </w:rPr>
+        <w:t>CUIL</w:t>
+      </w:r>
+      <w:r>
+        <w:rPr>
+          <w:rFonts w:asciiTheme="majorHAnsi" w:hAnsiTheme="majorHAnsi" w:cstheme="majorHAnsi"/>
+          <w:i/>
+          <w:color w:val="808080" w:themeColor="background1" w:themeShade="80"/>
+          <w:sz w:val="20"/>
+        </w:rPr>
+        <w:t xml:space="preserve"> del vendedor </w:t>
+      </w:r>
+      <w:r>
+        <w:rPr>
+          <w:rFonts w:asciiTheme="majorHAnsi" w:hAnsiTheme="majorHAnsi" w:cstheme="majorHAnsi"/>
+          <w:i/>
+          <w:color w:val="808080" w:themeColor="background1" w:themeShade="80"/>
+          <w:sz w:val="20"/>
+        </w:rPr>
+        <w:t xml:space="preserve">sobre el cual desea conocer su comisión </w:t>
+      </w:r>
+      <w:r>
+        <w:rPr>
+          <w:rFonts w:asciiTheme="majorHAnsi" w:hAnsiTheme="majorHAnsi" w:cstheme="majorHAnsi"/>
+          <w:i/>
+          <w:color w:val="808080" w:themeColor="background1" w:themeShade="80"/>
+          <w:sz w:val="20"/>
+        </w:rPr>
+        <w:t xml:space="preserve">y </w:t>
+      </w:r>
+      <w:r>
+        <w:rPr>
+          <w:rFonts w:asciiTheme="majorHAnsi" w:hAnsiTheme="majorHAnsi" w:cstheme="majorHAnsi"/>
+          <w:i/>
+          <w:color w:val="808080" w:themeColor="background1" w:themeShade="80"/>
+          <w:sz w:val="20"/>
+        </w:rPr>
+        <w:t xml:space="preserve">el </w:t>
+      </w:r>
+      <w:r>
+        <w:rPr>
+          <w:rFonts w:asciiTheme="majorHAnsi" w:hAnsiTheme="majorHAnsi" w:cstheme="majorHAnsi"/>
+          <w:i/>
+          <w:color w:val="808080" w:themeColor="background1" w:themeShade="80"/>
+          <w:sz w:val="20"/>
+        </w:rPr>
+        <w:t>mes a consultar</w:t>
+      </w:r>
+      <w:r>
+        <w:rPr>
+          <w:rFonts w:asciiTheme="majorHAnsi" w:hAnsiTheme="majorHAnsi" w:cstheme="majorHAnsi"/>
+          <w:i/>
+          <w:color w:val="808080" w:themeColor="background1" w:themeShade="80"/>
+          <w:sz w:val="20"/>
+        </w:rPr>
+        <w:t>, en formato AAAAMM</w:t>
+      </w:r>
+      <w:r>
+        <w:rPr>
+          <w:rFonts w:asciiTheme="majorHAnsi" w:hAnsiTheme="majorHAnsi" w:cstheme="majorHAnsi"/>
+          <w:i/>
+          <w:color w:val="808080" w:themeColor="background1" w:themeShade="80"/>
+          <w:sz w:val="20"/>
+        </w:rPr>
+        <w:t xml:space="preserve">. En caso que el legajo o el mes sean inválidos se lo informará con un mensaje de error pertinente.   </w:t>
+      </w:r>
+    </w:p>
+    <w:p>
+      <w:pPr>
+        <w:rPr>
+          <w:rFonts w:asciiTheme="majorHAnsi" w:hAnsiTheme="majorHAnsi" w:cstheme="majorHAnsi"/>
+          <w:i/>
+          <w:color w:val="808080" w:themeColor="background1" w:themeShade="80"/>
+          <w:sz w:val="20"/>
+        </w:rPr>
+      </w:pPr>
+      <w:r>
+        <w:rPr>
+          <w:rFonts w:asciiTheme="majorHAnsi" w:hAnsiTheme="majorHAnsi" w:cstheme="majorHAnsi"/>
+          <w:i/>
+          <w:color w:val="808080" w:themeColor="background1" w:themeShade="80"/>
+          <w:sz w:val="20"/>
+        </w:rPr>
+        <w:t>Cabe aclarar que el detalle de las ventas</w:t>
+      </w:r>
+      <w:r>
+        <w:rPr>
+          <w:rFonts w:asciiTheme="majorHAnsi" w:hAnsiTheme="majorHAnsi" w:cstheme="majorHAnsi"/>
+          <w:i/>
+          <w:color w:val="808080" w:themeColor="background1" w:themeShade="80"/>
+          <w:sz w:val="20"/>
+        </w:rPr>
+        <w:t xml:space="preserve">, catálogo de empleados de la nómina empresarial y el alta de los usuarios </w:t>
+      </w:r>
+      <w:r>
+        <w:rPr>
+          <w:rFonts w:asciiTheme="majorHAnsi" w:hAnsiTheme="majorHAnsi" w:cstheme="majorHAnsi"/>
+          <w:i/>
+          <w:color w:val="808080" w:themeColor="background1" w:themeShade="80"/>
+          <w:sz w:val="20"/>
+        </w:rPr>
+        <w:t xml:space="preserve">no está contemplado dentro del alcance de la solución, suponiendo que la información está disponible en tiempo y forma para su utilización. </w:t>
+      </w:r>
+    </w:p>
+    <w:p>
+      <w:pPr>
+        <w:pStyle w:val="Subttulo"/>
+      </w:pPr>
+      <w:r>
+        <w:t>Endpoints</w:t>
+      </w:r>
     </w:p>
     <w:p>
       <w:pPr>
@@ -1704,6 +1474,854 @@
         <w:rPr>
           <w:rFonts w:asciiTheme="majorHAnsi" w:hAnsiTheme="majorHAnsi" w:cstheme="majorHAnsi"/>
           <w:b/>
+          <w:sz w:val="20"/>
+        </w:rPr>
+      </w:pPr>
+      <w:r>
+        <w:rPr>
+          <w:rFonts w:asciiTheme="majorHAnsi" w:hAnsiTheme="majorHAnsi" w:cstheme="majorHAnsi"/>
+          <w:b/>
+          <w:sz w:val="20"/>
+        </w:rPr>
+        <w:t>Autenticación</w:t>
+      </w:r>
+    </w:p>
+    <w:p>
+      <w:pPr>
+        <w:ind w:left="360" w:firstLine="348"/>
+        <w:rPr>
+          <w:b/>
+          <w:sz w:val="20"/>
+        </w:rPr>
+      </w:pPr>
+      <w:r>
+        <w:rPr>
+          <w:b/>
+          <w:sz w:val="20"/>
+        </w:rPr>
+        <w:t>Recurso</w:t>
+      </w:r>
+    </w:p>
+    <w:p>
+      <w:pPr>
+        <w:rPr>
+          <w:rFonts w:asciiTheme="majorHAnsi" w:hAnsiTheme="majorHAnsi" w:cstheme="majorHAnsi"/>
+          <w:i/>
+        </w:rPr>
+      </w:pPr>
+      <w:r>
+        <w:tab/>
+      </w:r>
+      <w:r>
+        <w:rPr>
+          <w:rFonts w:asciiTheme="majorHAnsi" w:hAnsiTheme="majorHAnsi" w:cstheme="majorHAnsi"/>
+          <w:i/>
+          <w:color w:val="808080" w:themeColor="background1" w:themeShade="80"/>
+          <w:sz w:val="20"/>
+        </w:rPr>
+        <w:t>/</w:t>
+      </w:r>
+      <w:r>
+        <w:rPr>
+          <w:rFonts w:asciiTheme="majorHAnsi" w:hAnsiTheme="majorHAnsi" w:cstheme="majorHAnsi"/>
+          <w:i/>
+          <w:color w:val="808080" w:themeColor="background1" w:themeShade="80"/>
+          <w:sz w:val="20"/>
+        </w:rPr>
+        <w:t>usuarios</w:t>
+      </w:r>
+      <w:r>
+        <w:rPr>
+          <w:rFonts w:asciiTheme="majorHAnsi" w:hAnsiTheme="majorHAnsi" w:cstheme="majorHAnsi"/>
+          <w:i/>
+          <w:color w:val="808080" w:themeColor="background1" w:themeShade="80"/>
+          <w:sz w:val="20"/>
+        </w:rPr>
+        <w:t>/</w:t>
+      </w:r>
+      <w:r>
+        <w:rPr>
+          <w:rFonts w:asciiTheme="majorHAnsi" w:hAnsiTheme="majorHAnsi" w:cstheme="majorHAnsi"/>
+          <w:i/>
+          <w:color w:val="808080" w:themeColor="background1" w:themeShade="80"/>
+          <w:sz w:val="20"/>
+        </w:rPr>
+        <w:t>legajo=</w:t>
+      </w:r>
+      <w:r>
+        <w:rPr>
+          <w:rFonts w:asciiTheme="majorHAnsi" w:hAnsiTheme="majorHAnsi" w:cstheme="majorHAnsi"/>
+          <w:i/>
+          <w:color w:val="808080" w:themeColor="background1" w:themeShade="80"/>
+          <w:sz w:val="20"/>
+        </w:rPr>
+        <w:t>{</w:t>
+      </w:r>
+      <w:r>
+        <w:rPr>
+          <w:rFonts w:asciiTheme="majorHAnsi" w:hAnsiTheme="majorHAnsi" w:cstheme="majorHAnsi"/>
+          <w:i/>
+          <w:color w:val="808080" w:themeColor="background1" w:themeShade="80"/>
+          <w:sz w:val="20"/>
+        </w:rPr>
+        <w:t>Legajo</w:t>
+      </w:r>
+      <w:proofErr w:type="gramStart"/>
+      <w:r>
+        <w:rPr>
+          <w:rFonts w:asciiTheme="majorHAnsi" w:hAnsiTheme="majorHAnsi" w:cstheme="majorHAnsi"/>
+          <w:i/>
+          <w:color w:val="808080" w:themeColor="background1" w:themeShade="80"/>
+          <w:sz w:val="20"/>
+        </w:rPr>
+        <w:t>}?access</w:t>
+      </w:r>
+      <w:proofErr w:type="gramEnd"/>
+      <w:r>
+        <w:rPr>
+          <w:rFonts w:asciiTheme="majorHAnsi" w:hAnsiTheme="majorHAnsi" w:cstheme="majorHAnsi"/>
+          <w:i/>
+          <w:color w:val="808080" w:themeColor="background1" w:themeShade="80"/>
+          <w:sz w:val="20"/>
+        </w:rPr>
+        <w:t>_token=$ACCESS_TOKEN</w:t>
+      </w:r>
+    </w:p>
+    <w:p>
+      <w:pPr>
+        <w:rPr>
+          <w:b/>
+          <w:sz w:val="20"/>
+        </w:rPr>
+      </w:pPr>
+      <w:r>
+        <w:tab/>
+      </w:r>
+      <w:r>
+        <w:rPr>
+          <w:b/>
+          <w:sz w:val="20"/>
+        </w:rPr>
+        <w:t>Descripción</w:t>
+      </w:r>
+    </w:p>
+    <w:p>
+      <w:pPr>
+        <w:ind w:firstLine="708"/>
+        <w:rPr>
+          <w:rFonts w:asciiTheme="majorHAnsi" w:hAnsiTheme="majorHAnsi" w:cstheme="majorHAnsi"/>
+          <w:i/>
+          <w:color w:val="808080" w:themeColor="background1" w:themeShade="80"/>
+          <w:sz w:val="20"/>
+        </w:rPr>
+      </w:pPr>
+      <w:r>
+        <w:rPr>
+          <w:rFonts w:asciiTheme="majorHAnsi" w:hAnsiTheme="majorHAnsi" w:cstheme="majorHAnsi"/>
+          <w:i/>
+          <w:color w:val="808080" w:themeColor="background1" w:themeShade="80"/>
+          <w:sz w:val="20"/>
+        </w:rPr>
+        <w:t>Información de la cuenta del usuario</w:t>
+      </w:r>
+      <w:r>
+        <w:rPr>
+          <w:rFonts w:asciiTheme="majorHAnsi" w:hAnsiTheme="majorHAnsi" w:cstheme="majorHAnsi"/>
+          <w:i/>
+          <w:color w:val="808080" w:themeColor="background1" w:themeShade="80"/>
+          <w:sz w:val="20"/>
+        </w:rPr>
+        <w:t>.</w:t>
+      </w:r>
+    </w:p>
+    <w:p>
+      <w:pPr>
+        <w:rPr>
+          <w:b/>
+          <w:sz w:val="20"/>
+        </w:rPr>
+      </w:pPr>
+      <w:r>
+        <w:rPr>
+          <w:rFonts w:asciiTheme="majorHAnsi" w:hAnsiTheme="majorHAnsi" w:cstheme="majorHAnsi"/>
+          <w:b/>
+          <w:i/>
+          <w:color w:val="808080" w:themeColor="background1" w:themeShade="80"/>
+          <w:sz w:val="20"/>
+        </w:rPr>
+        <w:tab/>
+      </w:r>
+      <w:r>
+        <w:rPr>
+          <w:b/>
+          <w:sz w:val="20"/>
+        </w:rPr>
+        <w:t>Ejemplo GET</w:t>
+      </w:r>
+    </w:p>
+    <w:p>
+      <w:pPr>
+        <w:ind w:firstLine="708"/>
+        <w:rPr>
+          <w:b/>
+          <w:sz w:val="20"/>
+          <w:u w:val="single"/>
+        </w:rPr>
+      </w:pPr>
+      <w:r>
+        <w:rPr>
+          <w:rFonts w:asciiTheme="majorHAnsi" w:hAnsiTheme="majorHAnsi" w:cstheme="majorHAnsi"/>
+          <w:i/>
+          <w:color w:val="808080" w:themeColor="background1" w:themeShade="80"/>
+          <w:sz w:val="20"/>
+          <w:u w:val="single"/>
+        </w:rPr>
+        <w:t>Devuelve información del usuario</w:t>
+      </w:r>
+      <w:r>
+        <w:rPr>
+          <w:b/>
+          <w:sz w:val="20"/>
+          <w:u w:val="single"/>
+        </w:rPr>
+        <w:t xml:space="preserve"> </w:t>
+      </w:r>
+    </w:p>
+    <w:p>
+      <w:pPr>
+        <w:rPr>
+          <w:rFonts w:asciiTheme="majorHAnsi" w:hAnsiTheme="majorHAnsi" w:cstheme="majorHAnsi"/>
+          <w:i/>
+          <w:color w:val="808080" w:themeColor="background1" w:themeShade="80"/>
+          <w:sz w:val="20"/>
+        </w:rPr>
+      </w:pPr>
+      <w:r>
+        <w:rPr>
+          <w:rFonts w:asciiTheme="majorHAnsi" w:hAnsiTheme="majorHAnsi" w:cstheme="majorHAnsi"/>
+          <w:color w:val="808080" w:themeColor="background1" w:themeShade="80"/>
+          <w:sz w:val="20"/>
+        </w:rPr>
+        <w:tab/>
+        <w:t xml:space="preserve">$ </w:t>
+      </w:r>
+      <w:proofErr w:type="spellStart"/>
+      <w:r>
+        <w:rPr>
+          <w:rFonts w:asciiTheme="majorHAnsi" w:hAnsiTheme="majorHAnsi" w:cstheme="majorHAnsi"/>
+          <w:color w:val="808080" w:themeColor="background1" w:themeShade="80"/>
+          <w:sz w:val="20"/>
+        </w:rPr>
+        <w:t>curl</w:t>
+      </w:r>
+      <w:proofErr w:type="spellEnd"/>
+      <w:r>
+        <w:rPr>
+          <w:rFonts w:asciiTheme="majorHAnsi" w:hAnsiTheme="majorHAnsi" w:cstheme="majorHAnsi"/>
+          <w:color w:val="808080" w:themeColor="background1" w:themeShade="80"/>
+          <w:sz w:val="20"/>
+        </w:rPr>
+        <w:t xml:space="preserve"> </w:t>
+      </w:r>
+      <w:r>
+        <w:rPr>
+          <w:rFonts w:asciiTheme="majorHAnsi" w:hAnsiTheme="majorHAnsi" w:cstheme="majorHAnsi"/>
+          <w:color w:val="808080" w:themeColor="background1" w:themeShade="80"/>
+          <w:sz w:val="20"/>
+        </w:rPr>
+        <w:t xml:space="preserve">GET </w:t>
+      </w:r>
+      <w:r>
+        <w:rPr>
+          <w:rFonts w:asciiTheme="majorHAnsi" w:hAnsiTheme="majorHAnsi" w:cstheme="majorHAnsi"/>
+          <w:color w:val="808080" w:themeColor="background1" w:themeShade="80"/>
+          <w:sz w:val="20"/>
+        </w:rPr>
+        <w:t>http://localhost:8080</w:t>
+      </w:r>
+      <w:r>
+        <w:rPr>
+          <w:rFonts w:asciiTheme="majorHAnsi" w:hAnsiTheme="majorHAnsi" w:cstheme="majorHAnsi"/>
+          <w:i/>
+          <w:color w:val="808080" w:themeColor="background1" w:themeShade="80"/>
+          <w:sz w:val="20"/>
+        </w:rPr>
+        <w:t>/</w:t>
+      </w:r>
+      <w:r>
+        <w:rPr>
+          <w:rFonts w:asciiTheme="majorHAnsi" w:hAnsiTheme="majorHAnsi" w:cstheme="majorHAnsi"/>
+          <w:i/>
+          <w:color w:val="808080" w:themeColor="background1" w:themeShade="80"/>
+          <w:sz w:val="20"/>
+        </w:rPr>
+        <w:t>usuarios</w:t>
+      </w:r>
+      <w:r>
+        <w:rPr>
+          <w:rFonts w:asciiTheme="majorHAnsi" w:hAnsiTheme="majorHAnsi" w:cstheme="majorHAnsi"/>
+          <w:i/>
+          <w:color w:val="808080" w:themeColor="background1" w:themeShade="80"/>
+          <w:sz w:val="20"/>
+        </w:rPr>
+        <w:t>/</w:t>
+      </w:r>
+      <w:r>
+        <w:rPr>
+          <w:rFonts w:asciiTheme="majorHAnsi" w:hAnsiTheme="majorHAnsi" w:cstheme="majorHAnsi"/>
+          <w:i/>
+          <w:color w:val="808080" w:themeColor="background1" w:themeShade="80"/>
+          <w:sz w:val="20"/>
+        </w:rPr>
+        <w:t>legajo=</w:t>
+      </w:r>
+      <w:r>
+        <w:rPr>
+          <w:rFonts w:asciiTheme="majorHAnsi" w:hAnsiTheme="majorHAnsi" w:cstheme="majorHAnsi"/>
+          <w:i/>
+          <w:color w:val="808080" w:themeColor="background1" w:themeShade="80"/>
+          <w:sz w:val="20"/>
+        </w:rPr>
+        <w:t>{</w:t>
+      </w:r>
+      <w:r>
+        <w:rPr>
+          <w:rFonts w:asciiTheme="majorHAnsi" w:hAnsiTheme="majorHAnsi" w:cstheme="majorHAnsi"/>
+          <w:i/>
+          <w:color w:val="808080" w:themeColor="background1" w:themeShade="80"/>
+          <w:sz w:val="20"/>
+        </w:rPr>
+        <w:t>Legajo</w:t>
+      </w:r>
+      <w:proofErr w:type="gramStart"/>
+      <w:r>
+        <w:rPr>
+          <w:rFonts w:asciiTheme="majorHAnsi" w:hAnsiTheme="majorHAnsi" w:cstheme="majorHAnsi"/>
+          <w:i/>
+          <w:color w:val="808080" w:themeColor="background1" w:themeShade="80"/>
+          <w:sz w:val="20"/>
+        </w:rPr>
+        <w:t>}?access</w:t>
+      </w:r>
+      <w:proofErr w:type="gramEnd"/>
+      <w:r>
+        <w:rPr>
+          <w:rFonts w:asciiTheme="majorHAnsi" w:hAnsiTheme="majorHAnsi" w:cstheme="majorHAnsi"/>
+          <w:i/>
+          <w:color w:val="808080" w:themeColor="background1" w:themeShade="80"/>
+          <w:sz w:val="20"/>
+        </w:rPr>
+        <w:t>_token=$ACCESS_TOKEN</w:t>
+      </w:r>
+    </w:p>
+    <w:p>
+      <w:pPr>
+        <w:rPr>
+          <w:rFonts w:asciiTheme="majorHAnsi" w:hAnsiTheme="majorHAnsi" w:cstheme="majorHAnsi"/>
+          <w:i/>
+          <w:color w:val="808080" w:themeColor="background1" w:themeShade="80"/>
+          <w:sz w:val="20"/>
+          <w:u w:val="single"/>
+        </w:rPr>
+      </w:pPr>
+      <w:r>
+        <w:rPr>
+          <w:rFonts w:asciiTheme="majorHAnsi" w:hAnsiTheme="majorHAnsi" w:cstheme="majorHAnsi"/>
+          <w:i/>
+          <w:color w:val="808080" w:themeColor="background1" w:themeShade="80"/>
+          <w:sz w:val="20"/>
+        </w:rPr>
+        <w:tab/>
+      </w:r>
+      <w:r>
+        <w:rPr>
+          <w:rFonts w:asciiTheme="majorHAnsi" w:hAnsiTheme="majorHAnsi" w:cstheme="majorHAnsi"/>
+          <w:i/>
+          <w:color w:val="808080" w:themeColor="background1" w:themeShade="80"/>
+          <w:sz w:val="20"/>
+          <w:u w:val="single"/>
+        </w:rPr>
+        <w:t>Respuesta</w:t>
+      </w:r>
+    </w:p>
+    <w:p>
+      <w:pPr>
+        <w:ind w:left="2124"/>
+        <w:rPr>
+          <w:rFonts w:asciiTheme="majorHAnsi" w:hAnsiTheme="majorHAnsi" w:cstheme="majorHAnsi"/>
+          <w:i/>
+          <w:color w:val="808080" w:themeColor="background1" w:themeShade="80"/>
+          <w:sz w:val="20"/>
+        </w:rPr>
+      </w:pPr>
+      <w:r>
+        <w:rPr>
+          <w:rFonts w:asciiTheme="majorHAnsi" w:hAnsiTheme="majorHAnsi" w:cstheme="majorHAnsi"/>
+          <w:i/>
+          <w:color w:val="808080" w:themeColor="background1" w:themeShade="80"/>
+          <w:sz w:val="20"/>
+        </w:rPr>
+        <w:t>{</w:t>
+      </w:r>
+    </w:p>
+    <w:p>
+      <w:pPr>
+        <w:ind w:left="2124"/>
+        <w:rPr>
+          <w:rFonts w:asciiTheme="majorHAnsi" w:hAnsiTheme="majorHAnsi" w:cstheme="majorHAnsi"/>
+          <w:i/>
+          <w:color w:val="808080" w:themeColor="background1" w:themeShade="80"/>
+          <w:sz w:val="20"/>
+        </w:rPr>
+      </w:pPr>
+      <w:r>
+        <w:rPr>
+          <w:rFonts w:asciiTheme="majorHAnsi" w:hAnsiTheme="majorHAnsi" w:cstheme="majorHAnsi"/>
+          <w:i/>
+          <w:color w:val="808080" w:themeColor="background1" w:themeShade="80"/>
+          <w:sz w:val="20"/>
+        </w:rPr>
+        <w:t xml:space="preserve">    "legajo": 20353372409,</w:t>
+      </w:r>
+    </w:p>
+    <w:p>
+      <w:pPr>
+        <w:ind w:left="2124"/>
+        <w:rPr>
+          <w:rFonts w:asciiTheme="majorHAnsi" w:hAnsiTheme="majorHAnsi" w:cstheme="majorHAnsi"/>
+          <w:i/>
+          <w:color w:val="808080" w:themeColor="background1" w:themeShade="80"/>
+          <w:sz w:val="20"/>
+        </w:rPr>
+      </w:pPr>
+      <w:r>
+        <w:rPr>
+          <w:rFonts w:asciiTheme="majorHAnsi" w:hAnsiTheme="majorHAnsi" w:cstheme="majorHAnsi"/>
+          <w:i/>
+          <w:color w:val="808080" w:themeColor="background1" w:themeShade="80"/>
+          <w:sz w:val="20"/>
+        </w:rPr>
+        <w:t xml:space="preserve"> </w:t>
+      </w:r>
+      <w:r>
+        <w:rPr>
+          <w:rFonts w:asciiTheme="majorHAnsi" w:hAnsiTheme="majorHAnsi" w:cstheme="majorHAnsi"/>
+          <w:i/>
+          <w:color w:val="808080" w:themeColor="background1" w:themeShade="80"/>
+          <w:sz w:val="20"/>
+        </w:rPr>
+        <w:t xml:space="preserve">  </w:t>
+      </w:r>
+      <w:r>
+        <w:rPr>
+          <w:rFonts w:asciiTheme="majorHAnsi" w:hAnsiTheme="majorHAnsi" w:cstheme="majorHAnsi"/>
+          <w:i/>
+          <w:color w:val="808080" w:themeColor="background1" w:themeShade="80"/>
+          <w:sz w:val="20"/>
+        </w:rPr>
+        <w:t>"</w:t>
+      </w:r>
+      <w:r>
+        <w:rPr>
+          <w:rFonts w:asciiTheme="majorHAnsi" w:hAnsiTheme="majorHAnsi" w:cstheme="majorHAnsi"/>
+          <w:i/>
+          <w:color w:val="808080" w:themeColor="background1" w:themeShade="80"/>
+          <w:sz w:val="20"/>
+        </w:rPr>
+        <w:t>nombre</w:t>
+      </w:r>
+      <w:r>
+        <w:rPr>
+          <w:rFonts w:asciiTheme="majorHAnsi" w:hAnsiTheme="majorHAnsi" w:cstheme="majorHAnsi"/>
+          <w:i/>
+          <w:color w:val="808080" w:themeColor="background1" w:themeShade="80"/>
+          <w:sz w:val="20"/>
+        </w:rPr>
+        <w:t>": "</w:t>
+      </w:r>
+      <w:r>
+        <w:rPr>
+          <w:rFonts w:asciiTheme="majorHAnsi" w:hAnsiTheme="majorHAnsi" w:cstheme="majorHAnsi"/>
+          <w:i/>
+          <w:color w:val="808080" w:themeColor="background1" w:themeShade="80"/>
+          <w:sz w:val="20"/>
+        </w:rPr>
+        <w:t>Alan</w:t>
+      </w:r>
+      <w:r>
+        <w:rPr>
+          <w:rFonts w:asciiTheme="majorHAnsi" w:hAnsiTheme="majorHAnsi" w:cstheme="majorHAnsi"/>
+          <w:i/>
+          <w:color w:val="808080" w:themeColor="background1" w:themeShade="80"/>
+          <w:sz w:val="20"/>
+        </w:rPr>
+        <w:t>",</w:t>
+      </w:r>
+    </w:p>
+    <w:p>
+      <w:pPr>
+        <w:ind w:left="2124"/>
+        <w:rPr>
+          <w:rFonts w:asciiTheme="majorHAnsi" w:hAnsiTheme="majorHAnsi" w:cstheme="majorHAnsi"/>
+          <w:i/>
+          <w:color w:val="808080" w:themeColor="background1" w:themeShade="80"/>
+          <w:sz w:val="20"/>
+        </w:rPr>
+      </w:pPr>
+      <w:r>
+        <w:rPr>
+          <w:rFonts w:asciiTheme="majorHAnsi" w:hAnsiTheme="majorHAnsi" w:cstheme="majorHAnsi"/>
+          <w:i/>
+          <w:color w:val="808080" w:themeColor="background1" w:themeShade="80"/>
+          <w:sz w:val="20"/>
+        </w:rPr>
+        <w:t xml:space="preserve">   "</w:t>
+      </w:r>
+      <w:r>
+        <w:rPr>
+          <w:rFonts w:asciiTheme="majorHAnsi" w:hAnsiTheme="majorHAnsi" w:cstheme="majorHAnsi"/>
+          <w:i/>
+          <w:color w:val="808080" w:themeColor="background1" w:themeShade="80"/>
+          <w:sz w:val="20"/>
+        </w:rPr>
+        <w:t>apellido</w:t>
+      </w:r>
+      <w:r>
+        <w:rPr>
+          <w:rFonts w:asciiTheme="majorHAnsi" w:hAnsiTheme="majorHAnsi" w:cstheme="majorHAnsi"/>
+          <w:i/>
+          <w:color w:val="808080" w:themeColor="background1" w:themeShade="80"/>
+          <w:sz w:val="20"/>
+        </w:rPr>
+        <w:t>": "</w:t>
+      </w:r>
+      <w:r>
+        <w:rPr>
+          <w:rFonts w:asciiTheme="majorHAnsi" w:hAnsiTheme="majorHAnsi" w:cstheme="majorHAnsi"/>
+          <w:i/>
+          <w:color w:val="808080" w:themeColor="background1" w:themeShade="80"/>
+          <w:sz w:val="20"/>
+        </w:rPr>
+        <w:t>Gutman</w:t>
+      </w:r>
+      <w:r>
+        <w:rPr>
+          <w:rFonts w:asciiTheme="majorHAnsi" w:hAnsiTheme="majorHAnsi" w:cstheme="majorHAnsi"/>
+          <w:i/>
+          <w:color w:val="808080" w:themeColor="background1" w:themeShade="80"/>
+          <w:sz w:val="20"/>
+        </w:rPr>
+        <w:t>",</w:t>
+      </w:r>
+    </w:p>
+    <w:p>
+      <w:pPr>
+        <w:ind w:left="2124"/>
+        <w:rPr>
+          <w:rFonts w:asciiTheme="majorHAnsi" w:hAnsiTheme="majorHAnsi" w:cstheme="majorHAnsi"/>
+          <w:i/>
+          <w:color w:val="808080" w:themeColor="background1" w:themeShade="80"/>
+          <w:sz w:val="20"/>
+        </w:rPr>
+      </w:pPr>
+      <w:r>
+        <w:rPr>
+          <w:rFonts w:asciiTheme="majorHAnsi" w:hAnsiTheme="majorHAnsi" w:cstheme="majorHAnsi"/>
+          <w:i/>
+          <w:color w:val="808080" w:themeColor="background1" w:themeShade="80"/>
+          <w:sz w:val="20"/>
+        </w:rPr>
+        <w:t xml:space="preserve">   "email": "</w:t>
+      </w:r>
+      <w:r>
+        <w:rPr>
+          <w:rFonts w:asciiTheme="majorHAnsi" w:hAnsiTheme="majorHAnsi" w:cstheme="majorHAnsi"/>
+          <w:i/>
+          <w:color w:val="808080" w:themeColor="background1" w:themeShade="80"/>
+          <w:sz w:val="20"/>
+        </w:rPr>
+        <w:t>agutma1</w:t>
+      </w:r>
+      <w:r>
+        <w:rPr>
+          <w:rFonts w:asciiTheme="majorHAnsi" w:hAnsiTheme="majorHAnsi" w:cstheme="majorHAnsi"/>
+          <w:i/>
+          <w:color w:val="808080" w:themeColor="background1" w:themeShade="80"/>
+          <w:sz w:val="20"/>
+        </w:rPr>
+        <w:t>@</w:t>
+      </w:r>
+      <w:r>
+        <w:rPr>
+          <w:rFonts w:asciiTheme="majorHAnsi" w:hAnsiTheme="majorHAnsi" w:cstheme="majorHAnsi"/>
+          <w:i/>
+          <w:color w:val="808080" w:themeColor="background1" w:themeShade="80"/>
+          <w:sz w:val="20"/>
+        </w:rPr>
+        <w:t>palermo.edu</w:t>
+      </w:r>
+      <w:r>
+        <w:rPr>
+          <w:rFonts w:asciiTheme="majorHAnsi" w:hAnsiTheme="majorHAnsi" w:cstheme="majorHAnsi"/>
+          <w:i/>
+          <w:color w:val="808080" w:themeColor="background1" w:themeShade="80"/>
+          <w:sz w:val="20"/>
+        </w:rPr>
+        <w:t>",</w:t>
+      </w:r>
+    </w:p>
+    <w:p>
+      <w:pPr>
+        <w:ind w:left="2124"/>
+        <w:rPr>
+          <w:rFonts w:asciiTheme="majorHAnsi" w:hAnsiTheme="majorHAnsi" w:cstheme="majorHAnsi"/>
+          <w:i/>
+          <w:color w:val="808080" w:themeColor="background1" w:themeShade="80"/>
+          <w:sz w:val="20"/>
+        </w:rPr>
+      </w:pPr>
+      <w:r>
+        <w:rPr>
+          <w:rFonts w:asciiTheme="majorHAnsi" w:hAnsiTheme="majorHAnsi" w:cstheme="majorHAnsi"/>
+          <w:i/>
+          <w:color w:val="808080" w:themeColor="background1" w:themeShade="80"/>
+          <w:sz w:val="20"/>
+        </w:rPr>
+        <w:t xml:space="preserve">   "</w:t>
+      </w:r>
+      <w:proofErr w:type="spellStart"/>
+      <w:r>
+        <w:rPr>
+          <w:rFonts w:asciiTheme="majorHAnsi" w:hAnsiTheme="majorHAnsi" w:cstheme="majorHAnsi"/>
+          <w:i/>
+          <w:color w:val="808080" w:themeColor="background1" w:themeShade="80"/>
+          <w:sz w:val="20"/>
+        </w:rPr>
+        <w:t>identification</w:t>
+      </w:r>
+      <w:proofErr w:type="spellEnd"/>
+      <w:r>
+        <w:rPr>
+          <w:rFonts w:asciiTheme="majorHAnsi" w:hAnsiTheme="majorHAnsi" w:cstheme="majorHAnsi"/>
+          <w:i/>
+          <w:color w:val="808080" w:themeColor="background1" w:themeShade="80"/>
+          <w:sz w:val="20"/>
+        </w:rPr>
+        <w:t>": {</w:t>
+      </w:r>
+    </w:p>
+    <w:p>
+      <w:pPr>
+        <w:ind w:left="2124"/>
+        <w:rPr>
+          <w:rFonts w:asciiTheme="majorHAnsi" w:hAnsiTheme="majorHAnsi" w:cstheme="majorHAnsi"/>
+          <w:i/>
+          <w:color w:val="808080" w:themeColor="background1" w:themeShade="80"/>
+          <w:sz w:val="20"/>
+        </w:rPr>
+      </w:pPr>
+      <w:r>
+        <w:rPr>
+          <w:rFonts w:asciiTheme="majorHAnsi" w:hAnsiTheme="majorHAnsi" w:cstheme="majorHAnsi"/>
+          <w:i/>
+          <w:color w:val="808080" w:themeColor="background1" w:themeShade="80"/>
+          <w:sz w:val="20"/>
+        </w:rPr>
+        <w:t xml:space="preserve">        "</w:t>
+      </w:r>
+      <w:proofErr w:type="spellStart"/>
+      <w:r>
+        <w:rPr>
+          <w:rFonts w:asciiTheme="majorHAnsi" w:hAnsiTheme="majorHAnsi" w:cstheme="majorHAnsi"/>
+          <w:i/>
+          <w:color w:val="808080" w:themeColor="background1" w:themeShade="80"/>
+          <w:sz w:val="20"/>
+        </w:rPr>
+        <w:t>paisResidencia</w:t>
+      </w:r>
+      <w:proofErr w:type="spellEnd"/>
+      <w:r>
+        <w:rPr>
+          <w:rFonts w:asciiTheme="majorHAnsi" w:hAnsiTheme="majorHAnsi" w:cstheme="majorHAnsi"/>
+          <w:i/>
+          <w:color w:val="808080" w:themeColor="background1" w:themeShade="80"/>
+          <w:sz w:val="20"/>
+        </w:rPr>
+        <w:t>": "AR",</w:t>
+      </w:r>
+    </w:p>
+    <w:p>
+      <w:pPr>
+        <w:ind w:left="2124"/>
+        <w:rPr>
+          <w:rFonts w:asciiTheme="majorHAnsi" w:hAnsiTheme="majorHAnsi" w:cstheme="majorHAnsi"/>
+          <w:i/>
+          <w:color w:val="808080" w:themeColor="background1" w:themeShade="80"/>
+          <w:sz w:val="20"/>
+        </w:rPr>
+      </w:pPr>
+      <w:r>
+        <w:rPr>
+          <w:rFonts w:asciiTheme="majorHAnsi" w:hAnsiTheme="majorHAnsi" w:cstheme="majorHAnsi"/>
+          <w:i/>
+          <w:color w:val="808080" w:themeColor="background1" w:themeShade="80"/>
+          <w:sz w:val="20"/>
+        </w:rPr>
+        <w:t xml:space="preserve">        "</w:t>
+      </w:r>
+      <w:proofErr w:type="spellStart"/>
+      <w:r>
+        <w:rPr>
+          <w:rFonts w:asciiTheme="majorHAnsi" w:hAnsiTheme="majorHAnsi" w:cstheme="majorHAnsi"/>
+          <w:i/>
+          <w:color w:val="808080" w:themeColor="background1" w:themeShade="80"/>
+          <w:sz w:val="20"/>
+        </w:rPr>
+        <w:t>tipoDocumento</w:t>
+      </w:r>
+      <w:proofErr w:type="spellEnd"/>
+      <w:r>
+        <w:rPr>
+          <w:rFonts w:asciiTheme="majorHAnsi" w:hAnsiTheme="majorHAnsi" w:cstheme="majorHAnsi"/>
+          <w:i/>
+          <w:color w:val="808080" w:themeColor="background1" w:themeShade="80"/>
+          <w:sz w:val="20"/>
+        </w:rPr>
+        <w:t>": "DNI",</w:t>
+      </w:r>
+    </w:p>
+    <w:p>
+      <w:pPr>
+        <w:ind w:left="2124"/>
+        <w:rPr>
+          <w:rFonts w:asciiTheme="majorHAnsi" w:hAnsiTheme="majorHAnsi" w:cstheme="majorHAnsi"/>
+          <w:i/>
+          <w:color w:val="808080" w:themeColor="background1" w:themeShade="80"/>
+          <w:sz w:val="20"/>
+        </w:rPr>
+      </w:pPr>
+      <w:r>
+        <w:rPr>
+          <w:rFonts w:asciiTheme="majorHAnsi" w:hAnsiTheme="majorHAnsi" w:cstheme="majorHAnsi"/>
+          <w:i/>
+          <w:color w:val="808080" w:themeColor="background1" w:themeShade="80"/>
+          <w:sz w:val="20"/>
+        </w:rPr>
+        <w:t xml:space="preserve">        "</w:t>
+      </w:r>
+      <w:proofErr w:type="spellStart"/>
+      <w:r>
+        <w:rPr>
+          <w:rFonts w:asciiTheme="majorHAnsi" w:hAnsiTheme="majorHAnsi" w:cstheme="majorHAnsi"/>
+          <w:i/>
+          <w:color w:val="808080" w:themeColor="background1" w:themeShade="80"/>
+          <w:sz w:val="20"/>
+        </w:rPr>
+        <w:t>numeroDocumento</w:t>
+      </w:r>
+      <w:proofErr w:type="spellEnd"/>
+      <w:r>
+        <w:rPr>
+          <w:rFonts w:asciiTheme="majorHAnsi" w:hAnsiTheme="majorHAnsi" w:cstheme="majorHAnsi"/>
+          <w:i/>
+          <w:color w:val="808080" w:themeColor="background1" w:themeShade="80"/>
+          <w:sz w:val="20"/>
+        </w:rPr>
+        <w:t>": "3</w:t>
+      </w:r>
+      <w:r>
+        <w:rPr>
+          <w:rFonts w:asciiTheme="majorHAnsi" w:hAnsiTheme="majorHAnsi" w:cstheme="majorHAnsi"/>
+          <w:i/>
+          <w:color w:val="808080" w:themeColor="background1" w:themeShade="80"/>
+          <w:sz w:val="20"/>
+        </w:rPr>
+        <w:t>5337240</w:t>
+      </w:r>
+      <w:r>
+        <w:rPr>
+          <w:rFonts w:asciiTheme="majorHAnsi" w:hAnsiTheme="majorHAnsi" w:cstheme="majorHAnsi"/>
+          <w:i/>
+          <w:color w:val="808080" w:themeColor="background1" w:themeShade="80"/>
+          <w:sz w:val="20"/>
+        </w:rPr>
+        <w:t>"</w:t>
+      </w:r>
+    </w:p>
+    <w:p>
+      <w:pPr>
+        <w:ind w:left="2124"/>
+        <w:rPr>
+          <w:rFonts w:asciiTheme="majorHAnsi" w:hAnsiTheme="majorHAnsi" w:cstheme="majorHAnsi"/>
+          <w:i/>
+          <w:color w:val="808080" w:themeColor="background1" w:themeShade="80"/>
+          <w:sz w:val="20"/>
+        </w:rPr>
+      </w:pPr>
+      <w:r>
+        <w:rPr>
+          <w:rFonts w:asciiTheme="majorHAnsi" w:hAnsiTheme="majorHAnsi" w:cstheme="majorHAnsi"/>
+          <w:i/>
+          <w:color w:val="808080" w:themeColor="background1" w:themeShade="80"/>
+          <w:sz w:val="20"/>
+        </w:rPr>
+        <w:t xml:space="preserve">    }</w:t>
+      </w:r>
+    </w:p>
+    <w:p>
+      <w:pPr>
+        <w:ind w:left="2124"/>
+        <w:rPr>
+          <w:rFonts w:asciiTheme="majorHAnsi" w:hAnsiTheme="majorHAnsi" w:cstheme="majorHAnsi"/>
+          <w:i/>
+          <w:color w:val="808080" w:themeColor="background1" w:themeShade="80"/>
+          <w:sz w:val="20"/>
+        </w:rPr>
+      </w:pPr>
+    </w:p>
+    <w:p>
+      <w:pPr>
+        <w:ind w:left="2124"/>
+        <w:rPr>
+          <w:rFonts w:asciiTheme="majorHAnsi" w:hAnsiTheme="majorHAnsi" w:cstheme="majorHAnsi"/>
+          <w:i/>
+          <w:color w:val="808080" w:themeColor="background1" w:themeShade="80"/>
+          <w:sz w:val="20"/>
+        </w:rPr>
+      </w:pPr>
+    </w:p>
+    <w:p>
+      <w:pPr>
+        <w:ind w:left="2124"/>
+        <w:rPr>
+          <w:rFonts w:asciiTheme="majorHAnsi" w:hAnsiTheme="majorHAnsi" w:cstheme="majorHAnsi"/>
+          <w:i/>
+          <w:color w:val="808080" w:themeColor="background1" w:themeShade="80"/>
+          <w:sz w:val="20"/>
+        </w:rPr>
+      </w:pPr>
+    </w:p>
+    <w:p>
+      <w:pPr>
+        <w:ind w:left="2124"/>
+        <w:rPr>
+          <w:rFonts w:asciiTheme="majorHAnsi" w:hAnsiTheme="majorHAnsi" w:cstheme="majorHAnsi"/>
+          <w:i/>
+          <w:color w:val="808080" w:themeColor="background1" w:themeShade="80"/>
+          <w:sz w:val="20"/>
+        </w:rPr>
+      </w:pPr>
+    </w:p>
+    <w:p>
+      <w:pPr>
+        <w:pStyle w:val="Prrafodelista"/>
+        <w:numPr>
+          <w:ilvl w:val="0"/>
+          <w:numId w:val="1"/>
+        </w:numPr>
+        <w:rPr>
+          <w:rFonts w:asciiTheme="majorHAnsi" w:hAnsiTheme="majorHAnsi" w:cstheme="majorHAnsi"/>
+          <w:b/>
           <w:color w:val="808080" w:themeColor="background1" w:themeShade="80"/>
           <w:sz w:val="20"/>
         </w:rPr>
@@ -1715,7 +2333,25 @@
           <w:color w:val="000000" w:themeColor="text1"/>
           <w:sz w:val="20"/>
         </w:rPr>
-        <w:t>Consulta Comisiones</w:t>
+        <w:t>C</w:t>
+      </w:r>
+      <w:r>
+        <w:rPr>
+          <w:rFonts w:asciiTheme="majorHAnsi" w:hAnsiTheme="majorHAnsi" w:cstheme="majorHAnsi"/>
+          <w:b/>
+          <w:color w:val="000000" w:themeColor="text1"/>
+          <w:sz w:val="20"/>
+        </w:rPr>
+        <w:t>alcula</w:t>
+      </w:r>
+      <w:r>
+        <w:rPr>
+          <w:rFonts w:asciiTheme="majorHAnsi" w:hAnsiTheme="majorHAnsi" w:cstheme="majorHAnsi"/>
+          <w:b/>
+          <w:color w:val="000000" w:themeColor="text1"/>
+          <w:sz w:val="20"/>
+        </w:rPr>
+        <w:t xml:space="preserve"> Comisiones</w:t>
       </w:r>
       <w:r>
         <w:rPr>
@@ -2356,64 +2992,120 @@
           <w:color w:val="808080" w:themeColor="background1" w:themeShade="80"/>
           <w:sz w:val="20"/>
         </w:rPr>
-        <w:t xml:space="preserve">Como sustento para esta API utilizaré la clase Empleado la cual me servirá para la autenticación </w:t>
-      </w:r>
-      <w:r>
-        <w:rPr>
-          <w:rFonts w:asciiTheme="majorHAnsi" w:hAnsiTheme="majorHAnsi" w:cstheme="majorHAnsi"/>
-          <w:i/>
-          <w:color w:val="808080" w:themeColor="background1" w:themeShade="80"/>
-          <w:sz w:val="20"/>
-        </w:rPr>
-        <w:t>de</w:t>
-      </w:r>
-      <w:r>
-        <w:rPr>
-          <w:rFonts w:asciiTheme="majorHAnsi" w:hAnsiTheme="majorHAnsi" w:cstheme="majorHAnsi"/>
-          <w:i/>
-          <w:color w:val="808080" w:themeColor="background1" w:themeShade="80"/>
-          <w:sz w:val="20"/>
-        </w:rPr>
-        <w:t xml:space="preserve"> la aplicación</w:t>
-      </w:r>
-      <w:r>
-        <w:rPr>
-          <w:rFonts w:asciiTheme="majorHAnsi" w:hAnsiTheme="majorHAnsi" w:cstheme="majorHAnsi"/>
-          <w:i/>
-          <w:color w:val="808080" w:themeColor="background1" w:themeShade="80"/>
-          <w:sz w:val="20"/>
-        </w:rPr>
-        <w:t xml:space="preserve"> mediante tokens de acceso, utilizando JWT</w:t>
-      </w:r>
-      <w:r>
-        <w:rPr>
-          <w:rFonts w:asciiTheme="majorHAnsi" w:hAnsiTheme="majorHAnsi" w:cstheme="majorHAnsi"/>
-          <w:i/>
-          <w:color w:val="808080" w:themeColor="background1" w:themeShade="80"/>
-          <w:sz w:val="20"/>
-        </w:rPr>
-        <w:t xml:space="preserve">. Luego tendré la clase Venta que me dará la información que necesito para calcular la comisión de los vendedores en un periodo determinado; para ello utilizaré la fecha de la venta como periodo, al vendedor que haya realizado la venta y el monto total de la venta con el cual calcularé la comisión. </w:t>
-      </w:r>
-    </w:p>
-    <w:p>
-      <w:pPr>
-        <w:rPr>
-          <w:rFonts w:asciiTheme="majorHAnsi" w:hAnsiTheme="majorHAnsi" w:cstheme="majorHAnsi"/>
-          <w:i/>
-          <w:color w:val="808080" w:themeColor="background1" w:themeShade="80"/>
-          <w:sz w:val="20"/>
-        </w:rPr>
-      </w:pPr>
-      <w:r>
-        <w:rPr>
+        <w:t xml:space="preserve">Se utilizará una arquitectura orientada a microservicios. Para ello nos basaremos en dos servicios: </w:t>
+      </w:r>
+    </w:p>
+    <w:p>
+      <w:pPr>
+        <w:pStyle w:val="Prrafodelista"/>
+        <w:numPr>
+          <w:ilvl w:val="0"/>
+          <w:numId w:val="4"/>
+        </w:numPr>
+        <w:rPr>
+          <w:rFonts w:asciiTheme="majorHAnsi" w:hAnsiTheme="majorHAnsi" w:cstheme="majorHAnsi"/>
+          <w:i/>
+          <w:color w:val="808080" w:themeColor="background1" w:themeShade="80"/>
+          <w:sz w:val="20"/>
+        </w:rPr>
+      </w:pPr>
+      <w:r>
+        <w:rPr>
+          <w:rFonts w:asciiTheme="majorHAnsi" w:hAnsiTheme="majorHAnsi" w:cstheme="majorHAnsi"/>
+          <w:i/>
+          <w:color w:val="808080" w:themeColor="background1" w:themeShade="80"/>
+          <w:sz w:val="20"/>
+        </w:rPr>
+        <w:t xml:space="preserve">Autenticación: Será el encargado de asignar los </w:t>
+      </w:r>
+      <w:proofErr w:type="spellStart"/>
+      <w:r>
+        <w:rPr>
+          <w:rFonts w:asciiTheme="majorHAnsi" w:hAnsiTheme="majorHAnsi" w:cstheme="majorHAnsi"/>
+          <w:i/>
+          <w:color w:val="808080" w:themeColor="background1" w:themeShade="80"/>
+          <w:sz w:val="20"/>
+        </w:rPr>
+        <w:t>token</w:t>
+      </w:r>
+      <w:proofErr w:type="spellEnd"/>
+      <w:r>
+        <w:rPr>
+          <w:rFonts w:asciiTheme="majorHAnsi" w:hAnsiTheme="majorHAnsi" w:cstheme="majorHAnsi"/>
+          <w:i/>
+          <w:color w:val="808080" w:themeColor="background1" w:themeShade="80"/>
+          <w:sz w:val="20"/>
+        </w:rPr>
+        <w:t xml:space="preserve"> para el acceso y consulta de las comisiones. </w:t>
+      </w:r>
+      <w:r>
+        <w:rPr>
+          <w:rFonts w:asciiTheme="majorHAnsi" w:hAnsiTheme="majorHAnsi" w:cstheme="majorHAnsi"/>
+          <w:i/>
+          <w:color w:val="808080" w:themeColor="background1" w:themeShade="80"/>
+          <w:sz w:val="20"/>
+        </w:rPr>
+        <w:br/>
+      </w:r>
+    </w:p>
+    <w:p>
+      <w:pPr>
+        <w:pStyle w:val="Prrafodelista"/>
+        <w:numPr>
+          <w:ilvl w:val="0"/>
+          <w:numId w:val="4"/>
+        </w:numPr>
+        <w:rPr>
+          <w:rFonts w:asciiTheme="majorHAnsi" w:hAnsiTheme="majorHAnsi" w:cstheme="majorHAnsi"/>
+          <w:i/>
+          <w:color w:val="808080" w:themeColor="background1" w:themeShade="80"/>
+          <w:sz w:val="20"/>
+        </w:rPr>
+      </w:pPr>
+      <w:r>
+        <w:rPr>
+          <w:rFonts w:asciiTheme="majorHAnsi" w:hAnsiTheme="majorHAnsi" w:cstheme="majorHAnsi"/>
+          <w:i/>
+          <w:color w:val="808080" w:themeColor="background1" w:themeShade="80"/>
+          <w:sz w:val="20"/>
+        </w:rPr>
+        <w:t xml:space="preserve">Consulta de comisiones: Será el encargado de calcular el monto total de las comisiones para un determinado vendedor en un mes determinado informado por parámetro en el endpoint. </w:t>
+      </w:r>
+    </w:p>
+    <w:p>
+      <w:pPr>
+        <w:rPr>
+          <w:rFonts w:asciiTheme="majorHAnsi" w:hAnsiTheme="majorHAnsi" w:cstheme="majorHAnsi"/>
+          <w:i/>
+          <w:color w:val="808080" w:themeColor="background1" w:themeShade="80"/>
+          <w:sz w:val="20"/>
+        </w:rPr>
+      </w:pPr>
+    </w:p>
+    <w:p>
+      <w:pPr>
+        <w:rPr>
+          <w:rFonts w:asciiTheme="majorHAnsi" w:hAnsiTheme="majorHAnsi" w:cstheme="majorHAnsi"/>
+          <w:i/>
+          <w:color w:val="808080" w:themeColor="background1" w:themeShade="80"/>
+          <w:sz w:val="20"/>
+        </w:rPr>
+      </w:pPr>
+      <w:r>
+        <w:rPr>
+          <w:rFonts w:asciiTheme="majorHAnsi" w:hAnsiTheme="majorHAnsi" w:cstheme="majorHAnsi"/>
+          <w:i/>
           <w:noProof/>
+          <w:color w:val="808080" w:themeColor="background1" w:themeShade="80"/>
+          <w:sz w:val="20"/>
           <w:lang w:eastAsia="es-AR"/>
         </w:rPr>
+        <w:lastRenderedPageBreak/>
         <w:drawing>
-          <wp:inline distT="0" distB="0" distL="0" distR="0" wp14:anchorId="31582D9A" wp14:editId="18460A67">
-            <wp:extent cx="5400040" cy="1624330"/>
+          <wp:inline distT="0" distB="0" distL="0" distR="0" wp14:anchorId="54BBA023" wp14:editId="0E3369CA">
+            <wp:extent cx="5400040" cy="3037205"/>
             <wp:effectExtent l="0" t="0" r="0" b="0"/>
-            <wp:docPr id="1" name="Imagen 1"/>
+            <wp:docPr id="4" name="Imagen 4"/>
             <wp:cNvGraphicFramePr>
               <a:graphicFrameLocks xmlns:a="http://schemas.openxmlformats.org/drawingml/2006/main" noChangeAspect="1"/>
             </wp:cNvGraphicFramePr>
@@ -2433,7 +3125,7 @@
                   <pic:spPr>
                     <a:xfrm>
                       <a:off x="0" y="0"/>
-                      <a:ext cx="5400040" cy="1624330"/>
+                      <a:ext cx="5400040" cy="3037205"/>
                     </a:xfrm>
                     <a:prstGeom prst="rect">
                       <a:avLst/>
@@ -2449,42 +3141,472 @@
     <w:p>
       <w:pPr>
         <w:rPr>
-          <w:rFonts w:asciiTheme="majorHAnsi" w:hAnsiTheme="majorHAnsi" w:cstheme="majorHAnsi"/>
-          <w:i/>
-          <w:color w:val="808080" w:themeColor="background1" w:themeShade="80"/>
-          <w:sz w:val="20"/>
-        </w:rPr>
-      </w:pPr>
-      <w:r>
-        <w:rPr>
-          <w:rFonts w:asciiTheme="majorHAnsi" w:hAnsiTheme="majorHAnsi" w:cstheme="majorHAnsi"/>
-          <w:i/>
-          <w:color w:val="808080" w:themeColor="background1" w:themeShade="80"/>
-          <w:sz w:val="20"/>
-        </w:rPr>
-        <w:t>Utilizaré el patrón de arquitectura MVC que me permitirá separar la capa de presentación, de la capa de negocio donde irán la lógica y validación de las reglas de negocio y la capa de consulta de los datos, y para ello existe un Framework llamado Spring MVC que me permite integrarlo al IDE y generar el código necesario de forma simple y ágil.</w:t>
-      </w:r>
-    </w:p>
-    <w:p>
-      <w:pPr>
-        <w:rPr>
-          <w:rFonts w:asciiTheme="majorHAnsi" w:hAnsiTheme="majorHAnsi" w:cstheme="majorHAnsi"/>
-          <w:i/>
-          <w:color w:val="808080" w:themeColor="background1" w:themeShade="80"/>
-          <w:sz w:val="20"/>
-        </w:rPr>
-      </w:pPr>
+          <w:b/>
+          <w:sz w:val="20"/>
+        </w:rPr>
+      </w:pPr>
+      <w:r>
+        <w:rPr>
+          <w:rFonts w:asciiTheme="majorHAnsi" w:hAnsiTheme="majorHAnsi" w:cstheme="majorHAnsi"/>
+          <w:i/>
+          <w:color w:val="808080" w:themeColor="background1" w:themeShade="80"/>
+          <w:sz w:val="20"/>
+        </w:rPr>
+        <w:t>Cada servicio se dividirá a su vez en dos funciones: La primera función será la de obtener los datos de la base de datos. En este caso utilizaremos una base de datos orientada a objetos con</w:t>
+      </w:r>
+      <w:r>
+        <w:rPr>
+          <w:rFonts w:asciiTheme="majorHAnsi" w:hAnsiTheme="majorHAnsi" w:cstheme="majorHAnsi"/>
+          <w:i/>
+          <w:color w:val="808080" w:themeColor="background1" w:themeShade="80"/>
+          <w:sz w:val="20"/>
+        </w:rPr>
+        <w:t xml:space="preserve"> la herramienta</w:t>
+      </w:r>
+      <w:r>
+        <w:rPr>
+          <w:rFonts w:asciiTheme="majorHAnsi" w:hAnsiTheme="majorHAnsi" w:cstheme="majorHAnsi"/>
+          <w:i/>
+          <w:color w:val="808080" w:themeColor="background1" w:themeShade="80"/>
+          <w:sz w:val="20"/>
+        </w:rPr>
+        <w:t xml:space="preserve"> </w:t>
+      </w:r>
+      <w:r>
+        <w:rPr>
+          <w:b/>
+          <w:sz w:val="20"/>
+        </w:rPr>
+        <w:t xml:space="preserve">JPA &amp; </w:t>
+      </w:r>
       <w:proofErr w:type="spellStart"/>
       <w:r>
         <w:rPr>
-          <w:rFonts w:asciiTheme="majorHAnsi" w:hAnsiTheme="majorHAnsi" w:cstheme="majorHAnsi"/>
-          <w:i/>
-          <w:color w:val="808080" w:themeColor="background1" w:themeShade="80"/>
-          <w:sz w:val="20"/>
-          <w:highlight w:val="yellow"/>
+          <w:b/>
+          <w:sz w:val="20"/>
+        </w:rPr>
+        <w:t>Hibernate</w:t>
+      </w:r>
+      <w:proofErr w:type="spellEnd"/>
+      <w:r>
+        <w:rPr>
+          <w:b/>
+          <w:sz w:val="20"/>
+        </w:rPr>
+        <w:t xml:space="preserve"> </w:t>
+      </w:r>
+      <w:r>
+        <w:rPr>
+          <w:rFonts w:asciiTheme="majorHAnsi" w:hAnsiTheme="majorHAnsi" w:cstheme="majorHAnsi"/>
+          <w:i/>
+          <w:color w:val="808080" w:themeColor="background1" w:themeShade="80"/>
+          <w:sz w:val="20"/>
+        </w:rPr>
+        <w:t>la cual</w:t>
+      </w:r>
+      <w:r>
+        <w:rPr>
+          <w:rFonts w:asciiTheme="majorHAnsi" w:hAnsiTheme="majorHAnsi" w:cstheme="majorHAnsi"/>
+          <w:i/>
+          <w:color w:val="808080" w:themeColor="background1" w:themeShade="80"/>
+          <w:sz w:val="20"/>
+        </w:rPr>
+        <w:t xml:space="preserve"> </w:t>
+      </w:r>
+      <w:r>
+        <w:rPr>
+          <w:rFonts w:asciiTheme="majorHAnsi" w:hAnsiTheme="majorHAnsi" w:cstheme="majorHAnsi"/>
+          <w:i/>
+          <w:color w:val="808080" w:themeColor="background1" w:themeShade="80"/>
+          <w:sz w:val="20"/>
+        </w:rPr>
+        <w:t>ayuda a generar la base de datos de la aplicación a partir del modelo de clases declarado de forma automática p</w:t>
+      </w:r>
+      <w:r>
+        <w:rPr>
+          <w:rFonts w:asciiTheme="majorHAnsi" w:hAnsiTheme="majorHAnsi" w:cstheme="majorHAnsi"/>
+          <w:i/>
+          <w:color w:val="808080" w:themeColor="background1" w:themeShade="80"/>
+          <w:sz w:val="20"/>
+        </w:rPr>
+        <w:t>ermite trabajar con la base de datos por medio de entidades en vez de Querys</w:t>
+      </w:r>
+      <w:r>
+        <w:rPr>
+          <w:rFonts w:asciiTheme="majorHAnsi" w:hAnsiTheme="majorHAnsi" w:cstheme="majorHAnsi"/>
+          <w:i/>
+          <w:color w:val="808080" w:themeColor="background1" w:themeShade="80"/>
+          <w:sz w:val="20"/>
+        </w:rPr>
+        <w:t>.</w:t>
+      </w:r>
+      <w:r>
+        <w:rPr>
+          <w:rFonts w:asciiTheme="majorHAnsi" w:hAnsiTheme="majorHAnsi" w:cstheme="majorHAnsi"/>
+          <w:i/>
+          <w:color w:val="808080" w:themeColor="background1" w:themeShade="80"/>
+          <w:sz w:val="20"/>
+        </w:rPr>
+        <w:t xml:space="preserve"> </w:t>
+      </w:r>
+    </w:p>
+    <w:p>
+      <w:pPr>
+        <w:rPr>
+          <w:rFonts w:asciiTheme="majorHAnsi" w:hAnsiTheme="majorHAnsi" w:cstheme="majorHAnsi"/>
+          <w:i/>
+          <w:color w:val="808080" w:themeColor="background1" w:themeShade="80"/>
+          <w:sz w:val="20"/>
+        </w:rPr>
+      </w:pPr>
+      <w:r>
+        <w:rPr>
+          <w:rFonts w:asciiTheme="majorHAnsi" w:hAnsiTheme="majorHAnsi" w:cstheme="majorHAnsi"/>
+          <w:i/>
+          <w:color w:val="808080" w:themeColor="background1" w:themeShade="80"/>
+          <w:sz w:val="20"/>
+        </w:rPr>
+        <w:t xml:space="preserve">Luego necesitaremos una función que nos permita </w:t>
+      </w:r>
+      <w:r>
+        <w:rPr>
+          <w:rFonts w:asciiTheme="majorHAnsi" w:hAnsiTheme="majorHAnsi" w:cstheme="majorHAnsi"/>
+          <w:i/>
+          <w:color w:val="808080" w:themeColor="background1" w:themeShade="80"/>
+          <w:sz w:val="20"/>
+        </w:rPr>
+        <w:t xml:space="preserve">crear </w:t>
+      </w:r>
+      <w:proofErr w:type="spellStart"/>
+      <w:r>
+        <w:rPr>
+          <w:rFonts w:asciiTheme="majorHAnsi" w:hAnsiTheme="majorHAnsi" w:cstheme="majorHAnsi"/>
+          <w:i/>
+          <w:color w:val="808080" w:themeColor="background1" w:themeShade="80"/>
+          <w:sz w:val="20"/>
+        </w:rPr>
+        <w:t>tokens</w:t>
+      </w:r>
+      <w:proofErr w:type="spellEnd"/>
+      <w:r>
+        <w:rPr>
+          <w:rFonts w:asciiTheme="majorHAnsi" w:hAnsiTheme="majorHAnsi" w:cstheme="majorHAnsi"/>
+          <w:i/>
+          <w:color w:val="808080" w:themeColor="background1" w:themeShade="80"/>
+          <w:sz w:val="20"/>
+        </w:rPr>
+        <w:t xml:space="preserve"> de acceso que nos permiten </w:t>
+      </w:r>
+      <w:proofErr w:type="spellStart"/>
+      <w:r>
+        <w:rPr>
+          <w:rFonts w:asciiTheme="majorHAnsi" w:hAnsiTheme="majorHAnsi" w:cstheme="majorHAnsi"/>
+          <w:i/>
+          <w:color w:val="808080" w:themeColor="background1" w:themeShade="80"/>
+          <w:sz w:val="20"/>
+        </w:rPr>
+        <w:t>securizar</w:t>
+      </w:r>
+      <w:proofErr w:type="spellEnd"/>
+      <w:r>
+        <w:rPr>
+          <w:rFonts w:asciiTheme="majorHAnsi" w:hAnsiTheme="majorHAnsi" w:cstheme="majorHAnsi"/>
+          <w:i/>
+          <w:color w:val="808080" w:themeColor="background1" w:themeShade="80"/>
+          <w:sz w:val="20"/>
+        </w:rPr>
+        <w:t xml:space="preserve"> las comunicaciones entre cliente y servidor</w:t>
+      </w:r>
+      <w:r>
+        <w:rPr>
+          <w:rFonts w:asciiTheme="majorHAnsi" w:hAnsiTheme="majorHAnsi" w:cstheme="majorHAnsi"/>
+          <w:i/>
+          <w:color w:val="808080" w:themeColor="background1" w:themeShade="80"/>
+          <w:sz w:val="20"/>
+        </w:rPr>
+        <w:t xml:space="preserve">, para ello utilizaremos </w:t>
+      </w:r>
+      <w:r>
+        <w:rPr>
+          <w:b/>
+          <w:sz w:val="20"/>
+        </w:rPr>
+        <w:t xml:space="preserve">JSON </w:t>
+      </w:r>
+      <w:proofErr w:type="spellStart"/>
+      <w:r>
+        <w:rPr>
+          <w:b/>
+          <w:sz w:val="20"/>
+        </w:rPr>
+        <w:t>Based</w:t>
+      </w:r>
+      <w:proofErr w:type="spellEnd"/>
+      <w:r>
+        <w:rPr>
+          <w:b/>
+          <w:sz w:val="20"/>
+        </w:rPr>
+        <w:t xml:space="preserve"> </w:t>
+      </w:r>
+      <w:proofErr w:type="spellStart"/>
+      <w:r>
+        <w:rPr>
+          <w:b/>
+          <w:sz w:val="20"/>
+        </w:rPr>
+        <w:t>Token</w:t>
+      </w:r>
+      <w:proofErr w:type="spellEnd"/>
+      <w:r>
+        <w:rPr>
+          <w:b/>
+          <w:sz w:val="20"/>
+        </w:rPr>
+        <w:t xml:space="preserve"> (JWT).</w:t>
+      </w:r>
+      <w:r>
+        <w:rPr>
+          <w:rFonts w:asciiTheme="majorHAnsi" w:hAnsiTheme="majorHAnsi" w:cstheme="majorHAnsi"/>
+          <w:i/>
+          <w:color w:val="808080" w:themeColor="background1" w:themeShade="80"/>
+          <w:sz w:val="20"/>
+        </w:rPr>
+        <w:t xml:space="preserve"> </w:t>
+      </w:r>
+    </w:p>
+    <w:p>
+      <w:pPr>
+        <w:rPr>
+          <w:rFonts w:asciiTheme="majorHAnsi" w:hAnsiTheme="majorHAnsi" w:cstheme="majorHAnsi"/>
+          <w:i/>
+          <w:color w:val="808080" w:themeColor="background1" w:themeShade="80"/>
+          <w:sz w:val="20"/>
+        </w:rPr>
+      </w:pPr>
+      <w:r>
+        <w:rPr>
+          <w:rFonts w:asciiTheme="majorHAnsi" w:hAnsiTheme="majorHAnsi" w:cstheme="majorHAnsi"/>
+          <w:i/>
+          <w:color w:val="808080" w:themeColor="background1" w:themeShade="80"/>
+          <w:sz w:val="20"/>
+        </w:rPr>
+        <w:t xml:space="preserve">Por último, necesitaremos una función que nos permita calcular y retornar el monto en pesos argentinos correspondiente a la comisión del vendedor. </w:t>
+      </w:r>
+    </w:p>
+    <w:p>
+      <w:pPr>
+        <w:rPr>
+          <w:rFonts w:asciiTheme="majorHAnsi" w:hAnsiTheme="majorHAnsi" w:cstheme="majorHAnsi"/>
+          <w:i/>
+          <w:color w:val="808080" w:themeColor="background1" w:themeShade="80"/>
+          <w:sz w:val="20"/>
+        </w:rPr>
+      </w:pPr>
+      <w:r>
+        <w:rPr>
+          <w:rFonts w:asciiTheme="majorHAnsi" w:hAnsiTheme="majorHAnsi" w:cstheme="majorHAnsi"/>
+          <w:i/>
+          <w:color w:val="808080" w:themeColor="background1" w:themeShade="80"/>
+          <w:sz w:val="20"/>
+        </w:rPr>
+        <w:t xml:space="preserve">Para organizar la API </w:t>
+      </w:r>
+      <w:r>
+        <w:rPr>
+          <w:rFonts w:asciiTheme="majorHAnsi" w:hAnsiTheme="majorHAnsi" w:cstheme="majorHAnsi"/>
+          <w:i/>
+          <w:color w:val="808080" w:themeColor="background1" w:themeShade="80"/>
+          <w:sz w:val="20"/>
+        </w:rPr>
+        <w:t xml:space="preserve">y los microservicios </w:t>
+      </w:r>
+      <w:r>
+        <w:rPr>
+          <w:rFonts w:asciiTheme="majorHAnsi" w:hAnsiTheme="majorHAnsi" w:cstheme="majorHAnsi"/>
+          <w:i/>
+          <w:color w:val="808080" w:themeColor="background1" w:themeShade="80"/>
+          <w:sz w:val="20"/>
+        </w:rPr>
+        <w:t>haré uso del patrón de arquitectura MVC</w:t>
+      </w:r>
+      <w:r>
+        <w:rPr>
+          <w:rFonts w:asciiTheme="majorHAnsi" w:hAnsiTheme="majorHAnsi" w:cstheme="majorHAnsi"/>
+          <w:i/>
+          <w:color w:val="808080" w:themeColor="background1" w:themeShade="80"/>
+          <w:sz w:val="20"/>
+        </w:rPr>
+        <w:t xml:space="preserve"> con Spring MVC 5</w:t>
+      </w:r>
+      <w:r>
+        <w:rPr>
+          <w:rFonts w:asciiTheme="majorHAnsi" w:hAnsiTheme="majorHAnsi" w:cstheme="majorHAnsi"/>
+          <w:i/>
+          <w:color w:val="808080" w:themeColor="background1" w:themeShade="80"/>
+          <w:sz w:val="20"/>
+        </w:rPr>
+        <w:t xml:space="preserve"> porque me ayudará a desacoplar en módulos claramente identificables el acceso a los datos de la capa de lógicas y reglas de negocio, y la de interacción con el usuario. </w:t>
+      </w:r>
+      <w:r>
+        <w:rPr>
+          <w:rFonts w:asciiTheme="majorHAnsi" w:hAnsiTheme="majorHAnsi" w:cstheme="majorHAnsi"/>
+          <w:i/>
+          <w:color w:val="808080" w:themeColor="background1" w:themeShade="80"/>
+          <w:sz w:val="20"/>
+        </w:rPr>
+        <w:t xml:space="preserve">Con esto logramos un código que sea más fácil de entender, de codificar y de mantener; nos permite un mejor manejo de errores y que el sistema resulte fácilmente escalable.  </w:t>
+      </w:r>
+    </w:p>
+    <w:p>
+      <w:pPr>
+        <w:jc w:val="center"/>
+        <w:rPr>
+          <w:rFonts w:asciiTheme="majorHAnsi" w:hAnsiTheme="majorHAnsi" w:cstheme="majorHAnsi"/>
+          <w:i/>
+          <w:color w:val="808080" w:themeColor="background1" w:themeShade="80"/>
+          <w:sz w:val="20"/>
+        </w:rPr>
+      </w:pPr>
+      <w:r>
+        <w:rPr>
+          <w:noProof/>
+          <w:lang w:eastAsia="es-AR"/>
+        </w:rPr>
+        <w:drawing>
+          <wp:inline distT="0" distB="0" distL="0" distR="0">
+            <wp:extent cx="4229100" cy="2609850"/>
+            <wp:effectExtent l="0" t="0" r="0" b="0"/>
+            <wp:docPr id="2" name="Imagen 2" descr="http://rodrigogr.com/blog/wp-content/uploads/2015/11/111115_0034_ModeloVista1.png"/>
+            <wp:cNvGraphicFramePr>
+              <a:graphicFrameLocks xmlns:a="http://schemas.openxmlformats.org/drawingml/2006/main" noChangeAspect="1"/>
+            </wp:cNvGraphicFramePr>
+            <a:graphic xmlns:a="http://schemas.openxmlformats.org/drawingml/2006/main">
+              <a:graphicData uri="http://schemas.openxmlformats.org/drawingml/2006/picture">
+                <pic:pic xmlns:pic="http://schemas.openxmlformats.org/drawingml/2006/picture">
+                  <pic:nvPicPr>
+                    <pic:cNvPr id="0" name="Picture 1" descr="http://rodrigogr.com/blog/wp-content/uploads/2015/11/111115_0034_ModeloVista1.png"/>
+                    <pic:cNvPicPr>
+                      <a:picLocks noChangeAspect="1" noChangeArrowheads="1"/>
+                    </pic:cNvPicPr>
+                  </pic:nvPicPr>
+                  <pic:blipFill>
+                    <a:blip r:embed="rId8">
+                      <a:extLst>
+                        <a:ext uri="{28A0092B-C50C-407E-A947-70E740481C1C}">
+                          <a14:useLocalDpi xmlns:a14="http://schemas.microsoft.com/office/drawing/2010/main" val="0"/>
+                        </a:ext>
+                      </a:extLst>
+                    </a:blip>
+                    <a:srcRect/>
+                    <a:stretch>
+                      <a:fillRect/>
+                    </a:stretch>
+                  </pic:blipFill>
+                  <pic:spPr bwMode="auto">
+                    <a:xfrm>
+                      <a:off x="0" y="0"/>
+                      <a:ext cx="4229100" cy="2609850"/>
+                    </a:xfrm>
+                    <a:prstGeom prst="rect">
+                      <a:avLst/>
+                    </a:prstGeom>
+                    <a:noFill/>
+                    <a:ln>
+                      <a:noFill/>
+                    </a:ln>
+                  </pic:spPr>
+                </pic:pic>
+              </a:graphicData>
+            </a:graphic>
+          </wp:inline>
+        </w:drawing>
+      </w:r>
+      <w:r>
+        <w:rPr>
+          <w:rFonts w:asciiTheme="majorHAnsi" w:hAnsiTheme="majorHAnsi" w:cstheme="majorHAnsi"/>
+          <w:i/>
+          <w:color w:val="808080" w:themeColor="background1" w:themeShade="80"/>
+          <w:sz w:val="20"/>
+        </w:rPr>
+        <w:br/>
+        <w:t>Ciclo de vida del MVC</w:t>
+      </w:r>
+    </w:p>
+    <w:p>
+      <w:pPr>
+        <w:rPr>
+          <w:rFonts w:asciiTheme="majorHAnsi" w:hAnsiTheme="majorHAnsi" w:cstheme="majorHAnsi"/>
+          <w:i/>
+          <w:color w:val="808080" w:themeColor="background1" w:themeShade="80"/>
+          <w:sz w:val="20"/>
+        </w:rPr>
+      </w:pPr>
+      <w:r>
+        <w:rPr>
+          <w:rFonts w:asciiTheme="majorHAnsi" w:hAnsiTheme="majorHAnsi" w:cstheme="majorHAnsi"/>
+          <w:i/>
+          <w:color w:val="808080" w:themeColor="background1" w:themeShade="80"/>
+          <w:sz w:val="20"/>
         </w:rPr>
         <w:lastRenderedPageBreak/>
-        <w:t>Modulos</w:t>
+        <w:t xml:space="preserve">Por otro lado, intentaré que cada microservicio descripto anteriormente corra en un entorno AWS EC2 distinto dando más prioridad de recursos al microservicio de obtención de las ventas ya que es la operación que más recursos consume a pesar de no ser la más crítica.  </w:t>
+      </w:r>
+    </w:p>
+    <w:p>
+      <w:pPr>
+        <w:rPr>
+          <w:rFonts w:asciiTheme="majorHAnsi" w:hAnsiTheme="majorHAnsi" w:cstheme="majorHAnsi"/>
+          <w:i/>
+          <w:color w:val="808080" w:themeColor="background1" w:themeShade="80"/>
+          <w:sz w:val="20"/>
+        </w:rPr>
+      </w:pPr>
+      <w:r>
+        <w:rPr>
+          <w:rFonts w:asciiTheme="majorHAnsi" w:hAnsiTheme="majorHAnsi" w:cstheme="majorHAnsi"/>
+          <w:i/>
+          <w:color w:val="808080" w:themeColor="background1" w:themeShade="80"/>
+          <w:sz w:val="20"/>
+        </w:rPr>
+        <w:t>En cuanto a</w:t>
+      </w:r>
+      <w:r>
+        <w:rPr>
+          <w:rFonts w:asciiTheme="majorHAnsi" w:hAnsiTheme="majorHAnsi" w:cstheme="majorHAnsi"/>
+          <w:i/>
+          <w:color w:val="808080" w:themeColor="background1" w:themeShade="80"/>
+          <w:sz w:val="20"/>
+        </w:rPr>
+        <w:t xml:space="preserve"> modelo</w:t>
+      </w:r>
+      <w:r>
+        <w:rPr>
+          <w:rFonts w:asciiTheme="majorHAnsi" w:hAnsiTheme="majorHAnsi" w:cstheme="majorHAnsi"/>
+          <w:i/>
+          <w:color w:val="808080" w:themeColor="background1" w:themeShade="80"/>
+          <w:sz w:val="20"/>
+        </w:rPr>
+        <w:t xml:space="preserve"> de la API utilizaremos dos entidades: Empleado, que nos permitirá la autenticación y acceso a la consulta de las comisiones, y Ventas, que te</w:t>
+      </w:r>
+      <w:r>
+        <w:rPr>
+          <w:rFonts w:asciiTheme="majorHAnsi" w:hAnsiTheme="majorHAnsi" w:cstheme="majorHAnsi"/>
+          <w:i/>
+          <w:color w:val="808080" w:themeColor="background1" w:themeShade="80"/>
+          <w:sz w:val="20"/>
+        </w:rPr>
+        <w:t xml:space="preserve">ndrá el historial de las ventas. Gracias a esta última podremos obtener las comisiones según los parámetros ingresados por el usuario. Si bien en este modelo se podría aplicar ciertos patrones como el </w:t>
+      </w:r>
+      <w:proofErr w:type="spellStart"/>
+      <w:r>
+        <w:rPr>
+          <w:rFonts w:asciiTheme="majorHAnsi" w:hAnsiTheme="majorHAnsi" w:cstheme="majorHAnsi"/>
+          <w:i/>
+          <w:color w:val="808080" w:themeColor="background1" w:themeShade="80"/>
+          <w:sz w:val="20"/>
+        </w:rPr>
+        <w:t>Iterator</w:t>
       </w:r>
       <w:proofErr w:type="spellEnd"/>
       <w:r>
@@ -2494,6 +3616,15 @@
           <w:color w:val="808080" w:themeColor="background1" w:themeShade="80"/>
           <w:sz w:val="20"/>
         </w:rPr>
+        <w:t xml:space="preserve"> para recorrer el historial de ventas y obtener sólo las ventas necesarias, preferiría realizar una iteración simple para evitar sumar complejidad al desarrollo.   </w:t>
+      </w:r>
+      <w:r>
+        <w:rPr>
+          <w:rFonts w:asciiTheme="majorHAnsi" w:hAnsiTheme="majorHAnsi" w:cstheme="majorHAnsi"/>
+          <w:i/>
+          <w:color w:val="808080" w:themeColor="background1" w:themeShade="80"/>
+          <w:sz w:val="20"/>
+        </w:rPr>
         <w:t xml:space="preserve"> </w:t>
       </w:r>
     </w:p>
@@ -2508,6 +3639,66 @@
       </w:pPr>
       <w:r>
         <w:rPr>
+          <w:noProof/>
+          <w:lang w:eastAsia="es-AR"/>
+        </w:rPr>
+        <w:drawing>
+          <wp:inline distT="0" distB="0" distL="0" distR="0" wp14:anchorId="75DD5482" wp14:editId="773DBA2F">
+            <wp:extent cx="5400040" cy="2159000"/>
+            <wp:effectExtent l="0" t="0" r="0" b="0"/>
+            <wp:docPr id="1" name="Imagen 1"/>
+            <wp:cNvGraphicFramePr>
+              <a:graphicFrameLocks xmlns:a="http://schemas.openxmlformats.org/drawingml/2006/main" noChangeAspect="1"/>
+            </wp:cNvGraphicFramePr>
+            <a:graphic xmlns:a="http://schemas.openxmlformats.org/drawingml/2006/main">
+              <a:graphicData uri="http://schemas.openxmlformats.org/drawingml/2006/picture">
+                <pic:pic xmlns:pic="http://schemas.openxmlformats.org/drawingml/2006/picture">
+                  <pic:nvPicPr>
+                    <pic:cNvPr id="1" name=""/>
+                    <pic:cNvPicPr/>
+                  </pic:nvPicPr>
+                  <pic:blipFill>
+                    <a:blip r:embed="rId9"/>
+                    <a:stretch>
+                      <a:fillRect/>
+                    </a:stretch>
+                  </pic:blipFill>
+                  <pic:spPr>
+                    <a:xfrm>
+                      <a:off x="0" y="0"/>
+                      <a:ext cx="5400040" cy="2159000"/>
+                    </a:xfrm>
+                    <a:prstGeom prst="rect">
+                      <a:avLst/>
+                    </a:prstGeom>
+                  </pic:spPr>
+                </pic:pic>
+              </a:graphicData>
+            </a:graphic>
+          </wp:inline>
+        </w:drawing>
+      </w:r>
+      <w:r>
+        <w:rPr>
+          <w:rFonts w:asciiTheme="majorHAnsi" w:hAnsiTheme="majorHAnsi" w:cstheme="majorHAnsi"/>
+          <w:i/>
+          <w:color w:val="808080" w:themeColor="background1" w:themeShade="80"/>
+          <w:sz w:val="20"/>
+        </w:rPr>
+        <w:t xml:space="preserve"> </w:t>
+      </w:r>
+    </w:p>
+    <w:p>
+      <w:pPr>
+        <w:rPr>
+          <w:rFonts w:asciiTheme="majorHAnsi" w:hAnsiTheme="majorHAnsi" w:cstheme="majorHAnsi"/>
+          <w:i/>
+          <w:color w:val="808080" w:themeColor="background1" w:themeShade="80"/>
+          <w:sz w:val="20"/>
+        </w:rPr>
+      </w:pPr>
+      <w:r>
+        <w:rPr>
           <w:rFonts w:asciiTheme="majorHAnsi" w:hAnsiTheme="majorHAnsi" w:cstheme="majorHAnsi"/>
           <w:i/>
           <w:color w:val="808080" w:themeColor="background1" w:themeShade="80"/>
@@ -2726,15 +3917,22 @@
         </w:rPr>
         <w:t>en</w:t>
       </w:r>
-      <w:bookmarkStart w:id="0" w:name="_GoBack"/>
-      <w:bookmarkEnd w:id="0"/>
-      <w:r>
-        <w:rPr>
-          <w:b/>
-          <w:sz w:val="20"/>
-        </w:rPr>
-        <w:t xml:space="preserve"> Visual Studio Code</w:t>
-      </w:r>
+      <w:r>
+        <w:rPr>
+          <w:b/>
+          <w:sz w:val="20"/>
+        </w:rPr>
+        <w:t xml:space="preserve"> Visual Studio </w:t>
+      </w:r>
+      <w:proofErr w:type="spellStart"/>
+      <w:r>
+        <w:rPr>
+          <w:b/>
+          <w:sz w:val="20"/>
+        </w:rPr>
+        <w:t>Code</w:t>
+      </w:r>
+      <w:proofErr w:type="spellEnd"/>
     </w:p>
     <w:p>
       <w:pPr>
@@ -2877,7 +4075,17 @@
           <w:color w:val="808080" w:themeColor="background1" w:themeShade="80"/>
           <w:sz w:val="20"/>
         </w:rPr>
-        <w:t xml:space="preserve"> Spring MVC 5 porque según veo me permite generar una configuración inicial de base y luego ir agregando módulos de forma incremental a medida que vayamos necesitando. También se encuentra mucha documentación y tutoriales lo que me permite aprenderlo relativamente fácil.    </w:t>
+        <w:t xml:space="preserve"> Spring MVC 5 porque según veo me permite generar una configuración inicial de base y luego ir agregando módulos de forma incremental a medida que vayamos </w:t>
+      </w:r>
+      <w:r>
+        <w:rPr>
+          <w:rFonts w:asciiTheme="majorHAnsi" w:hAnsiTheme="majorHAnsi" w:cstheme="majorHAnsi"/>
+          <w:i/>
+          <w:color w:val="808080" w:themeColor="background1" w:themeShade="80"/>
+          <w:sz w:val="20"/>
+        </w:rPr>
+        <w:lastRenderedPageBreak/>
+        <w:t xml:space="preserve">necesitando. También se encuentra mucha documentación y tutoriales lo que me permite aprenderlo relativamente fácil.    </w:t>
       </w:r>
     </w:p>
     <w:p>
@@ -3094,16 +4302,7 @@
           <w:color w:val="808080" w:themeColor="background1" w:themeShade="80"/>
           <w:sz w:val="20"/>
         </w:rPr>
-        <w:t>.</w:t>
-      </w:r>
-      <w:r>
-        <w:rPr>
-          <w:rFonts w:asciiTheme="majorHAnsi" w:hAnsiTheme="majorHAnsi" w:cstheme="majorHAnsi"/>
-          <w:i/>
-          <w:color w:val="808080" w:themeColor="background1" w:themeShade="80"/>
-          <w:sz w:val="20"/>
-        </w:rPr>
-        <w:t xml:space="preserve"> </w:t>
+        <w:t xml:space="preserve">. </w:t>
       </w:r>
     </w:p>
     <w:p>
@@ -3116,7 +4315,7 @@
       </w:pPr>
     </w:p>
     <w:sectPr>
-      <w:headerReference w:type="default" r:id="rId8"/>
+      <w:headerReference w:type="default" r:id="rId10"/>
       <w:pgSz w:w="11906" w:h="16838"/>
       <w:pgMar w:top="1417" w:right="1701" w:bottom="1417" w:left="1701" w:header="708" w:footer="708" w:gutter="0"/>
       <w:cols w:space="708"/>
@@ -3365,6 +4564,345 @@
 <file path=word/numbering.xml><?xml version="1.0" encoding="utf-8"?>
 <w:numbering xmlns:wpc="http://schemas.microsoft.com/office/word/2010/wordprocessingCanvas" xmlns:cx="http://schemas.microsoft.com/office/drawing/2014/chartex" xmlns:cx1="http://schemas.microsoft.com/office/drawing/2015/9/8/chartex" xmlns:mc="http://schemas.openxmlformats.org/markup-compatibility/2006" xmlns:o="urn:schemas-microsoft-com:office:office" xmlns:r="http://schemas.openxmlformats.org/officeDocument/2006/relationships" xmlns:m="http://schemas.openxmlformats.org/officeDocument/2006/math" xmlns:v="urn:schemas-microsoft-com:vml" xmlns:wp14="http://schemas.microsoft.com/office/word/2010/wordprocessingDrawing" xmlns:wp="http://schemas.openxmlformats.org/drawingml/2006/wordprocessingDrawing" xmlns:w10="urn:schemas-microsoft-com:office:word" xmlns:w="http://schemas.openxmlformats.org/wordprocessingml/2006/main" xmlns:w14="http://schemas.microsoft.com/office/word/2010/wordml" xmlns:w15="http://schemas.microsoft.com/office/word/2012/wordml" xmlns:w16se="http://schemas.microsoft.com/office/word/2015/wordml/symex" xmlns:wpg="http://schemas.microsoft.com/office/word/2010/wordprocessingGroup" xmlns:wpi="http://schemas.microsoft.com/office/word/2010/wordprocessingInk" xmlns:wne="http://schemas.microsoft.com/office/word/2006/wordml" xmlns:wps="http://schemas.microsoft.com/office/word/2010/wordprocessingShape" mc:Ignorable="w14 w15 w16se wp14">
   <w:abstractNum w:abstractNumId="0" w15:restartNumberingAfterBreak="0">
+    <w:nsid w:val="0A644B69"/>
+    <w:multiLevelType w:val="hybridMultilevel"/>
+    <w:tmpl w:val="65E211EE"/>
+    <w:lvl w:ilvl="0" w:tplc="2C0A0005">
+      <w:start w:val="1"/>
+      <w:numFmt w:val="bullet"/>
+      <w:lvlText w:val=""/>
+      <w:lvlJc w:val="left"/>
+      <w:pPr>
+        <w:ind w:left="1080" w:hanging="360"/>
+      </w:pPr>
+      <w:rPr>
+        <w:rFonts w:ascii="Wingdings" w:hAnsi="Wingdings" w:hint="default"/>
+      </w:rPr>
+    </w:lvl>
+    <w:lvl w:ilvl="1" w:tplc="2C0A0003" w:tentative="1">
+      <w:start w:val="1"/>
+      <w:numFmt w:val="bullet"/>
+      <w:lvlText w:val="o"/>
+      <w:lvlJc w:val="left"/>
+      <w:pPr>
+        <w:ind w:left="1800" w:hanging="360"/>
+      </w:pPr>
+      <w:rPr>
+        <w:rFonts w:ascii="Courier New" w:hAnsi="Courier New" w:cs="Courier New" w:hint="default"/>
+      </w:rPr>
+    </w:lvl>
+    <w:lvl w:ilvl="2" w:tplc="2C0A0005" w:tentative="1">
+      <w:start w:val="1"/>
+      <w:numFmt w:val="bullet"/>
+      <w:lvlText w:val=""/>
+      <w:lvlJc w:val="left"/>
+      <w:pPr>
+        <w:ind w:left="2520" w:hanging="360"/>
+      </w:pPr>
+      <w:rPr>
+        <w:rFonts w:ascii="Wingdings" w:hAnsi="Wingdings" w:hint="default"/>
+      </w:rPr>
+    </w:lvl>
+    <w:lvl w:ilvl="3" w:tplc="2C0A0001" w:tentative="1">
+      <w:start w:val="1"/>
+      <w:numFmt w:val="bullet"/>
+      <w:lvlText w:val=""/>
+      <w:lvlJc w:val="left"/>
+      <w:pPr>
+        <w:ind w:left="3240" w:hanging="360"/>
+      </w:pPr>
+      <w:rPr>
+        <w:rFonts w:ascii="Symbol" w:hAnsi="Symbol" w:hint="default"/>
+      </w:rPr>
+    </w:lvl>
+    <w:lvl w:ilvl="4" w:tplc="2C0A0003" w:tentative="1">
+      <w:start w:val="1"/>
+      <w:numFmt w:val="bullet"/>
+      <w:lvlText w:val="o"/>
+      <w:lvlJc w:val="left"/>
+      <w:pPr>
+        <w:ind w:left="3960" w:hanging="360"/>
+      </w:pPr>
+      <w:rPr>
+        <w:rFonts w:ascii="Courier New" w:hAnsi="Courier New" w:cs="Courier New" w:hint="default"/>
+      </w:rPr>
+    </w:lvl>
+    <w:lvl w:ilvl="5" w:tplc="2C0A0005" w:tentative="1">
+      <w:start w:val="1"/>
+      <w:numFmt w:val="bullet"/>
+      <w:lvlText w:val=""/>
+      <w:lvlJc w:val="left"/>
+      <w:pPr>
+        <w:ind w:left="4680" w:hanging="360"/>
+      </w:pPr>
+      <w:rPr>
+        <w:rFonts w:ascii="Wingdings" w:hAnsi="Wingdings" w:hint="default"/>
+      </w:rPr>
+    </w:lvl>
+    <w:lvl w:ilvl="6" w:tplc="2C0A0001" w:tentative="1">
+      <w:start w:val="1"/>
+      <w:numFmt w:val="bullet"/>
+      <w:lvlText w:val=""/>
+      <w:lvlJc w:val="left"/>
+      <w:pPr>
+        <w:ind w:left="5400" w:hanging="360"/>
+      </w:pPr>
+      <w:rPr>
+        <w:rFonts w:ascii="Symbol" w:hAnsi="Symbol" w:hint="default"/>
+      </w:rPr>
+    </w:lvl>
+    <w:lvl w:ilvl="7" w:tplc="2C0A0003" w:tentative="1">
+      <w:start w:val="1"/>
+      <w:numFmt w:val="bullet"/>
+      <w:lvlText w:val="o"/>
+      <w:lvlJc w:val="left"/>
+      <w:pPr>
+        <w:ind w:left="6120" w:hanging="360"/>
+      </w:pPr>
+      <w:rPr>
+        <w:rFonts w:ascii="Courier New" w:hAnsi="Courier New" w:cs="Courier New" w:hint="default"/>
+      </w:rPr>
+    </w:lvl>
+    <w:lvl w:ilvl="8" w:tplc="2C0A0005" w:tentative="1">
+      <w:start w:val="1"/>
+      <w:numFmt w:val="bullet"/>
+      <w:lvlText w:val=""/>
+      <w:lvlJc w:val="left"/>
+      <w:pPr>
+        <w:ind w:left="6840" w:hanging="360"/>
+      </w:pPr>
+      <w:rPr>
+        <w:rFonts w:ascii="Wingdings" w:hAnsi="Wingdings" w:hint="default"/>
+      </w:rPr>
+    </w:lvl>
+  </w:abstractNum>
+  <w:abstractNum w:abstractNumId="1" w15:restartNumberingAfterBreak="0">
+    <w:nsid w:val="15D83FD4"/>
+    <w:multiLevelType w:val="hybridMultilevel"/>
+    <w:tmpl w:val="DBB40B54"/>
+    <w:lvl w:ilvl="0" w:tplc="2C0A000D">
+      <w:start w:val="1"/>
+      <w:numFmt w:val="bullet"/>
+      <w:lvlText w:val=""/>
+      <w:lvlJc w:val="left"/>
+      <w:pPr>
+        <w:ind w:left="720" w:hanging="360"/>
+      </w:pPr>
+      <w:rPr>
+        <w:rFonts w:ascii="Wingdings" w:hAnsi="Wingdings" w:hint="default"/>
+      </w:rPr>
+    </w:lvl>
+    <w:lvl w:ilvl="1" w:tplc="2C0A0003" w:tentative="1">
+      <w:start w:val="1"/>
+      <w:numFmt w:val="bullet"/>
+      <w:lvlText w:val="o"/>
+      <w:lvlJc w:val="left"/>
+      <w:pPr>
+        <w:ind w:left="1440" w:hanging="360"/>
+      </w:pPr>
+      <w:rPr>
+        <w:rFonts w:ascii="Courier New" w:hAnsi="Courier New" w:cs="Courier New" w:hint="default"/>
+      </w:rPr>
+    </w:lvl>
+    <w:lvl w:ilvl="2" w:tplc="2C0A0005" w:tentative="1">
+      <w:start w:val="1"/>
+      <w:numFmt w:val="bullet"/>
+      <w:lvlText w:val=""/>
+      <w:lvlJc w:val="left"/>
+      <w:pPr>
+        <w:ind w:left="2160" w:hanging="360"/>
+      </w:pPr>
+      <w:rPr>
+        <w:rFonts w:ascii="Wingdings" w:hAnsi="Wingdings" w:hint="default"/>
+      </w:rPr>
+    </w:lvl>
+    <w:lvl w:ilvl="3" w:tplc="2C0A0001" w:tentative="1">
+      <w:start w:val="1"/>
+      <w:numFmt w:val="bullet"/>
+      <w:lvlText w:val=""/>
+      <w:lvlJc w:val="left"/>
+      <w:pPr>
+        <w:ind w:left="2880" w:hanging="360"/>
+      </w:pPr>
+      <w:rPr>
+        <w:rFonts w:ascii="Symbol" w:hAnsi="Symbol" w:hint="default"/>
+      </w:rPr>
+    </w:lvl>
+    <w:lvl w:ilvl="4" w:tplc="2C0A0003" w:tentative="1">
+      <w:start w:val="1"/>
+      <w:numFmt w:val="bullet"/>
+      <w:lvlText w:val="o"/>
+      <w:lvlJc w:val="left"/>
+      <w:pPr>
+        <w:ind w:left="3600" w:hanging="360"/>
+      </w:pPr>
+      <w:rPr>
+        <w:rFonts w:ascii="Courier New" w:hAnsi="Courier New" w:cs="Courier New" w:hint="default"/>
+      </w:rPr>
+    </w:lvl>
+    <w:lvl w:ilvl="5" w:tplc="2C0A0005" w:tentative="1">
+      <w:start w:val="1"/>
+      <w:numFmt w:val="bullet"/>
+      <w:lvlText w:val=""/>
+      <w:lvlJc w:val="left"/>
+      <w:pPr>
+        <w:ind w:left="4320" w:hanging="360"/>
+      </w:pPr>
+      <w:rPr>
+        <w:rFonts w:ascii="Wingdings" w:hAnsi="Wingdings" w:hint="default"/>
+      </w:rPr>
+    </w:lvl>
+    <w:lvl w:ilvl="6" w:tplc="2C0A0001" w:tentative="1">
+      <w:start w:val="1"/>
+      <w:numFmt w:val="bullet"/>
+      <w:lvlText w:val=""/>
+      <w:lvlJc w:val="left"/>
+      <w:pPr>
+        <w:ind w:left="5040" w:hanging="360"/>
+      </w:pPr>
+      <w:rPr>
+        <w:rFonts w:ascii="Symbol" w:hAnsi="Symbol" w:hint="default"/>
+      </w:rPr>
+    </w:lvl>
+    <w:lvl w:ilvl="7" w:tplc="2C0A0003" w:tentative="1">
+      <w:start w:val="1"/>
+      <w:numFmt w:val="bullet"/>
+      <w:lvlText w:val="o"/>
+      <w:lvlJc w:val="left"/>
+      <w:pPr>
+        <w:ind w:left="5760" w:hanging="360"/>
+      </w:pPr>
+      <w:rPr>
+        <w:rFonts w:ascii="Courier New" w:hAnsi="Courier New" w:cs="Courier New" w:hint="default"/>
+      </w:rPr>
+    </w:lvl>
+    <w:lvl w:ilvl="8" w:tplc="2C0A0005" w:tentative="1">
+      <w:start w:val="1"/>
+      <w:numFmt w:val="bullet"/>
+      <w:lvlText w:val=""/>
+      <w:lvlJc w:val="left"/>
+      <w:pPr>
+        <w:ind w:left="6480" w:hanging="360"/>
+      </w:pPr>
+      <w:rPr>
+        <w:rFonts w:ascii="Wingdings" w:hAnsi="Wingdings" w:hint="default"/>
+      </w:rPr>
+    </w:lvl>
+  </w:abstractNum>
+  <w:abstractNum w:abstractNumId="2" w15:restartNumberingAfterBreak="0">
+    <w:nsid w:val="19697758"/>
+    <w:multiLevelType w:val="hybridMultilevel"/>
+    <w:tmpl w:val="31063E60"/>
+    <w:lvl w:ilvl="0" w:tplc="2C0A0005">
+      <w:start w:val="1"/>
+      <w:numFmt w:val="bullet"/>
+      <w:lvlText w:val=""/>
+      <w:lvlJc w:val="left"/>
+      <w:pPr>
+        <w:ind w:left="720" w:hanging="360"/>
+      </w:pPr>
+      <w:rPr>
+        <w:rFonts w:ascii="Wingdings" w:hAnsi="Wingdings" w:hint="default"/>
+      </w:rPr>
+    </w:lvl>
+    <w:lvl w:ilvl="1" w:tplc="2C0A0003" w:tentative="1">
+      <w:start w:val="1"/>
+      <w:numFmt w:val="bullet"/>
+      <w:lvlText w:val="o"/>
+      <w:lvlJc w:val="left"/>
+      <w:pPr>
+        <w:ind w:left="1440" w:hanging="360"/>
+      </w:pPr>
+      <w:rPr>
+        <w:rFonts w:ascii="Courier New" w:hAnsi="Courier New" w:cs="Courier New" w:hint="default"/>
+      </w:rPr>
+    </w:lvl>
+    <w:lvl w:ilvl="2" w:tplc="2C0A0005" w:tentative="1">
+      <w:start w:val="1"/>
+      <w:numFmt w:val="bullet"/>
+      <w:lvlText w:val=""/>
+      <w:lvlJc w:val="left"/>
+      <w:pPr>
+        <w:ind w:left="2160" w:hanging="360"/>
+      </w:pPr>
+      <w:rPr>
+        <w:rFonts w:ascii="Wingdings" w:hAnsi="Wingdings" w:hint="default"/>
+      </w:rPr>
+    </w:lvl>
+    <w:lvl w:ilvl="3" w:tplc="2C0A0001" w:tentative="1">
+      <w:start w:val="1"/>
+      <w:numFmt w:val="bullet"/>
+      <w:lvlText w:val=""/>
+      <w:lvlJc w:val="left"/>
+      <w:pPr>
+        <w:ind w:left="2880" w:hanging="360"/>
+      </w:pPr>
+      <w:rPr>
+        <w:rFonts w:ascii="Symbol" w:hAnsi="Symbol" w:hint="default"/>
+      </w:rPr>
+    </w:lvl>
+    <w:lvl w:ilvl="4" w:tplc="2C0A0003" w:tentative="1">
+      <w:start w:val="1"/>
+      <w:numFmt w:val="bullet"/>
+      <w:lvlText w:val="o"/>
+      <w:lvlJc w:val="left"/>
+      <w:pPr>
+        <w:ind w:left="3600" w:hanging="360"/>
+      </w:pPr>
+      <w:rPr>
+        <w:rFonts w:ascii="Courier New" w:hAnsi="Courier New" w:cs="Courier New" w:hint="default"/>
+      </w:rPr>
+    </w:lvl>
+    <w:lvl w:ilvl="5" w:tplc="2C0A0005" w:tentative="1">
+      <w:start w:val="1"/>
+      <w:numFmt w:val="bullet"/>
+      <w:lvlText w:val=""/>
+      <w:lvlJc w:val="left"/>
+      <w:pPr>
+        <w:ind w:left="4320" w:hanging="360"/>
+      </w:pPr>
+      <w:rPr>
+        <w:rFonts w:ascii="Wingdings" w:hAnsi="Wingdings" w:hint="default"/>
+      </w:rPr>
+    </w:lvl>
+    <w:lvl w:ilvl="6" w:tplc="2C0A0001" w:tentative="1">
+      <w:start w:val="1"/>
+      <w:numFmt w:val="bullet"/>
+      <w:lvlText w:val=""/>
+      <w:lvlJc w:val="left"/>
+      <w:pPr>
+        <w:ind w:left="5040" w:hanging="360"/>
+      </w:pPr>
+      <w:rPr>
+        <w:rFonts w:ascii="Symbol" w:hAnsi="Symbol" w:hint="default"/>
+      </w:rPr>
+    </w:lvl>
+    <w:lvl w:ilvl="7" w:tplc="2C0A0003" w:tentative="1">
+      <w:start w:val="1"/>
+      <w:numFmt w:val="bullet"/>
+      <w:lvlText w:val="o"/>
+      <w:lvlJc w:val="left"/>
+      <w:pPr>
+        <w:ind w:left="5760" w:hanging="360"/>
+      </w:pPr>
+      <w:rPr>
+        <w:rFonts w:ascii="Courier New" w:hAnsi="Courier New" w:cs="Courier New" w:hint="default"/>
+      </w:rPr>
+    </w:lvl>
+    <w:lvl w:ilvl="8" w:tplc="2C0A0005" w:tentative="1">
+      <w:start w:val="1"/>
+      <w:numFmt w:val="bullet"/>
+      <w:lvlText w:val=""/>
+      <w:lvlJc w:val="left"/>
+      <w:pPr>
+        <w:ind w:left="6480" w:hanging="360"/>
+      </w:pPr>
+      <w:rPr>
+        <w:rFonts w:ascii="Wingdings" w:hAnsi="Wingdings" w:hint="default"/>
+      </w:rPr>
+    </w:lvl>
+  </w:abstractNum>
+  <w:abstractNum w:abstractNumId="3" w15:restartNumberingAfterBreak="0">
     <w:nsid w:val="24F80481"/>
     <w:multiLevelType w:val="hybridMultilevel"/>
     <w:tmpl w:val="5B7889E0"/>
@@ -3454,11 +4992,11 @@
       </w:pPr>
     </w:lvl>
   </w:abstractNum>
-  <w:abstractNum w:abstractNumId="1" w15:restartNumberingAfterBreak="0">
+  <w:abstractNum w:abstractNumId="4" w15:restartNumberingAfterBreak="0">
     <w:nsid w:val="385A12F9"/>
     <w:multiLevelType w:val="hybridMultilevel"/>
-    <w:tmpl w:val="30F2FEE2"/>
-    <w:lvl w:ilvl="0" w:tplc="C04E2782">
+    <w:tmpl w:val="ADE48BB0"/>
+    <w:lvl w:ilvl="0" w:tplc="78B8AA2A">
       <w:start w:val="1"/>
       <w:numFmt w:val="decimal"/>
       <w:lvlText w:val="%1."/>
@@ -3467,9 +5005,10 @@
         <w:ind w:left="720" w:hanging="360"/>
       </w:pPr>
       <w:rPr>
-        <w:rFonts w:hint="default"/>
+        <w:rFonts w:asciiTheme="majorHAnsi" w:hAnsiTheme="majorHAnsi" w:cstheme="majorHAnsi" w:hint="default"/>
         <w:b/>
         <w:color w:val="000000" w:themeColor="text1"/>
+        <w:sz w:val="20"/>
       </w:rPr>
     </w:lvl>
     <w:lvl w:ilvl="1" w:tplc="2C0A0019" w:tentative="1">
@@ -3545,7 +5084,7 @@
       </w:pPr>
     </w:lvl>
   </w:abstractNum>
-  <w:abstractNum w:abstractNumId="2" w15:restartNumberingAfterBreak="0">
+  <w:abstractNum w:abstractNumId="5" w15:restartNumberingAfterBreak="0">
     <w:nsid w:val="4EDE6DED"/>
     <w:multiLevelType w:val="hybridMultilevel"/>
     <w:tmpl w:val="DB42FF38"/>
@@ -3634,13 +5173,343 @@
       </w:pPr>
     </w:lvl>
   </w:abstractNum>
+  <w:abstractNum w:abstractNumId="6" w15:restartNumberingAfterBreak="0">
+    <w:nsid w:val="566B014D"/>
+    <w:multiLevelType w:val="hybridMultilevel"/>
+    <w:tmpl w:val="05029450"/>
+    <w:lvl w:ilvl="0" w:tplc="2C0A000D">
+      <w:start w:val="1"/>
+      <w:numFmt w:val="bullet"/>
+      <w:lvlText w:val=""/>
+      <w:lvlJc w:val="left"/>
+      <w:pPr>
+        <w:ind w:left="770" w:hanging="360"/>
+      </w:pPr>
+      <w:rPr>
+        <w:rFonts w:ascii="Wingdings" w:hAnsi="Wingdings" w:hint="default"/>
+      </w:rPr>
+    </w:lvl>
+    <w:lvl w:ilvl="1" w:tplc="2C0A0003" w:tentative="1">
+      <w:start w:val="1"/>
+      <w:numFmt w:val="bullet"/>
+      <w:lvlText w:val="o"/>
+      <w:lvlJc w:val="left"/>
+      <w:pPr>
+        <w:ind w:left="1490" w:hanging="360"/>
+      </w:pPr>
+      <w:rPr>
+        <w:rFonts w:ascii="Courier New" w:hAnsi="Courier New" w:cs="Courier New" w:hint="default"/>
+      </w:rPr>
+    </w:lvl>
+    <w:lvl w:ilvl="2" w:tplc="2C0A0005" w:tentative="1">
+      <w:start w:val="1"/>
+      <w:numFmt w:val="bullet"/>
+      <w:lvlText w:val=""/>
+      <w:lvlJc w:val="left"/>
+      <w:pPr>
+        <w:ind w:left="2210" w:hanging="360"/>
+      </w:pPr>
+      <w:rPr>
+        <w:rFonts w:ascii="Wingdings" w:hAnsi="Wingdings" w:hint="default"/>
+      </w:rPr>
+    </w:lvl>
+    <w:lvl w:ilvl="3" w:tplc="2C0A0001" w:tentative="1">
+      <w:start w:val="1"/>
+      <w:numFmt w:val="bullet"/>
+      <w:lvlText w:val=""/>
+      <w:lvlJc w:val="left"/>
+      <w:pPr>
+        <w:ind w:left="2930" w:hanging="360"/>
+      </w:pPr>
+      <w:rPr>
+        <w:rFonts w:ascii="Symbol" w:hAnsi="Symbol" w:hint="default"/>
+      </w:rPr>
+    </w:lvl>
+    <w:lvl w:ilvl="4" w:tplc="2C0A0003" w:tentative="1">
+      <w:start w:val="1"/>
+      <w:numFmt w:val="bullet"/>
+      <w:lvlText w:val="o"/>
+      <w:lvlJc w:val="left"/>
+      <w:pPr>
+        <w:ind w:left="3650" w:hanging="360"/>
+      </w:pPr>
+      <w:rPr>
+        <w:rFonts w:ascii="Courier New" w:hAnsi="Courier New" w:cs="Courier New" w:hint="default"/>
+      </w:rPr>
+    </w:lvl>
+    <w:lvl w:ilvl="5" w:tplc="2C0A0005" w:tentative="1">
+      <w:start w:val="1"/>
+      <w:numFmt w:val="bullet"/>
+      <w:lvlText w:val=""/>
+      <w:lvlJc w:val="left"/>
+      <w:pPr>
+        <w:ind w:left="4370" w:hanging="360"/>
+      </w:pPr>
+      <w:rPr>
+        <w:rFonts w:ascii="Wingdings" w:hAnsi="Wingdings" w:hint="default"/>
+      </w:rPr>
+    </w:lvl>
+    <w:lvl w:ilvl="6" w:tplc="2C0A0001" w:tentative="1">
+      <w:start w:val="1"/>
+      <w:numFmt w:val="bullet"/>
+      <w:lvlText w:val=""/>
+      <w:lvlJc w:val="left"/>
+      <w:pPr>
+        <w:ind w:left="5090" w:hanging="360"/>
+      </w:pPr>
+      <w:rPr>
+        <w:rFonts w:ascii="Symbol" w:hAnsi="Symbol" w:hint="default"/>
+      </w:rPr>
+    </w:lvl>
+    <w:lvl w:ilvl="7" w:tplc="2C0A0003" w:tentative="1">
+      <w:start w:val="1"/>
+      <w:numFmt w:val="bullet"/>
+      <w:lvlText w:val="o"/>
+      <w:lvlJc w:val="left"/>
+      <w:pPr>
+        <w:ind w:left="5810" w:hanging="360"/>
+      </w:pPr>
+      <w:rPr>
+        <w:rFonts w:ascii="Courier New" w:hAnsi="Courier New" w:cs="Courier New" w:hint="default"/>
+      </w:rPr>
+    </w:lvl>
+    <w:lvl w:ilvl="8" w:tplc="2C0A0005" w:tentative="1">
+      <w:start w:val="1"/>
+      <w:numFmt w:val="bullet"/>
+      <w:lvlText w:val=""/>
+      <w:lvlJc w:val="left"/>
+      <w:pPr>
+        <w:ind w:left="6530" w:hanging="360"/>
+      </w:pPr>
+      <w:rPr>
+        <w:rFonts w:ascii="Wingdings" w:hAnsi="Wingdings" w:hint="default"/>
+      </w:rPr>
+    </w:lvl>
+  </w:abstractNum>
+  <w:abstractNum w:abstractNumId="7" w15:restartNumberingAfterBreak="0">
+    <w:nsid w:val="728947F5"/>
+    <w:multiLevelType w:val="hybridMultilevel"/>
+    <w:tmpl w:val="94D40A3E"/>
+    <w:lvl w:ilvl="0" w:tplc="2C0A000F">
+      <w:start w:val="1"/>
+      <w:numFmt w:val="decimal"/>
+      <w:lvlText w:val="%1."/>
+      <w:lvlJc w:val="left"/>
+      <w:pPr>
+        <w:ind w:left="720" w:hanging="360"/>
+      </w:pPr>
+    </w:lvl>
+    <w:lvl w:ilvl="1" w:tplc="2C0A0019" w:tentative="1">
+      <w:start w:val="1"/>
+      <w:numFmt w:val="lowerLetter"/>
+      <w:lvlText w:val="%2."/>
+      <w:lvlJc w:val="left"/>
+      <w:pPr>
+        <w:ind w:left="1440" w:hanging="360"/>
+      </w:pPr>
+    </w:lvl>
+    <w:lvl w:ilvl="2" w:tplc="2C0A001B" w:tentative="1">
+      <w:start w:val="1"/>
+      <w:numFmt w:val="lowerRoman"/>
+      <w:lvlText w:val="%3."/>
+      <w:lvlJc w:val="right"/>
+      <w:pPr>
+        <w:ind w:left="2160" w:hanging="180"/>
+      </w:pPr>
+    </w:lvl>
+    <w:lvl w:ilvl="3" w:tplc="2C0A000F" w:tentative="1">
+      <w:start w:val="1"/>
+      <w:numFmt w:val="decimal"/>
+      <w:lvlText w:val="%4."/>
+      <w:lvlJc w:val="left"/>
+      <w:pPr>
+        <w:ind w:left="2880" w:hanging="360"/>
+      </w:pPr>
+    </w:lvl>
+    <w:lvl w:ilvl="4" w:tplc="2C0A0019" w:tentative="1">
+      <w:start w:val="1"/>
+      <w:numFmt w:val="lowerLetter"/>
+      <w:lvlText w:val="%5."/>
+      <w:lvlJc w:val="left"/>
+      <w:pPr>
+        <w:ind w:left="3600" w:hanging="360"/>
+      </w:pPr>
+    </w:lvl>
+    <w:lvl w:ilvl="5" w:tplc="2C0A001B" w:tentative="1">
+      <w:start w:val="1"/>
+      <w:numFmt w:val="lowerRoman"/>
+      <w:lvlText w:val="%6."/>
+      <w:lvlJc w:val="right"/>
+      <w:pPr>
+        <w:ind w:left="4320" w:hanging="180"/>
+      </w:pPr>
+    </w:lvl>
+    <w:lvl w:ilvl="6" w:tplc="2C0A000F" w:tentative="1">
+      <w:start w:val="1"/>
+      <w:numFmt w:val="decimal"/>
+      <w:lvlText w:val="%7."/>
+      <w:lvlJc w:val="left"/>
+      <w:pPr>
+        <w:ind w:left="5040" w:hanging="360"/>
+      </w:pPr>
+    </w:lvl>
+    <w:lvl w:ilvl="7" w:tplc="2C0A0019" w:tentative="1">
+      <w:start w:val="1"/>
+      <w:numFmt w:val="lowerLetter"/>
+      <w:lvlText w:val="%8."/>
+      <w:lvlJc w:val="left"/>
+      <w:pPr>
+        <w:ind w:left="5760" w:hanging="360"/>
+      </w:pPr>
+    </w:lvl>
+    <w:lvl w:ilvl="8" w:tplc="2C0A001B" w:tentative="1">
+      <w:start w:val="1"/>
+      <w:numFmt w:val="lowerRoman"/>
+      <w:lvlText w:val="%9."/>
+      <w:lvlJc w:val="right"/>
+      <w:pPr>
+        <w:ind w:left="6480" w:hanging="180"/>
+      </w:pPr>
+    </w:lvl>
+  </w:abstractNum>
+  <w:abstractNum w:abstractNumId="8" w15:restartNumberingAfterBreak="0">
+    <w:nsid w:val="74DD1CB1"/>
+    <w:multiLevelType w:val="hybridMultilevel"/>
+    <w:tmpl w:val="B7DCEF20"/>
+    <w:lvl w:ilvl="0" w:tplc="2C0A000D">
+      <w:start w:val="1"/>
+      <w:numFmt w:val="bullet"/>
+      <w:lvlText w:val=""/>
+      <w:lvlJc w:val="left"/>
+      <w:pPr>
+        <w:ind w:left="720" w:hanging="360"/>
+      </w:pPr>
+      <w:rPr>
+        <w:rFonts w:ascii="Wingdings" w:hAnsi="Wingdings" w:hint="default"/>
+      </w:rPr>
+    </w:lvl>
+    <w:lvl w:ilvl="1" w:tplc="2C0A0003" w:tentative="1">
+      <w:start w:val="1"/>
+      <w:numFmt w:val="bullet"/>
+      <w:lvlText w:val="o"/>
+      <w:lvlJc w:val="left"/>
+      <w:pPr>
+        <w:ind w:left="1440" w:hanging="360"/>
+      </w:pPr>
+      <w:rPr>
+        <w:rFonts w:ascii="Courier New" w:hAnsi="Courier New" w:cs="Courier New" w:hint="default"/>
+      </w:rPr>
+    </w:lvl>
+    <w:lvl w:ilvl="2" w:tplc="2C0A0005" w:tentative="1">
+      <w:start w:val="1"/>
+      <w:numFmt w:val="bullet"/>
+      <w:lvlText w:val=""/>
+      <w:lvlJc w:val="left"/>
+      <w:pPr>
+        <w:ind w:left="2160" w:hanging="360"/>
+      </w:pPr>
+      <w:rPr>
+        <w:rFonts w:ascii="Wingdings" w:hAnsi="Wingdings" w:hint="default"/>
+      </w:rPr>
+    </w:lvl>
+    <w:lvl w:ilvl="3" w:tplc="2C0A0001" w:tentative="1">
+      <w:start w:val="1"/>
+      <w:numFmt w:val="bullet"/>
+      <w:lvlText w:val=""/>
+      <w:lvlJc w:val="left"/>
+      <w:pPr>
+        <w:ind w:left="2880" w:hanging="360"/>
+      </w:pPr>
+      <w:rPr>
+        <w:rFonts w:ascii="Symbol" w:hAnsi="Symbol" w:hint="default"/>
+      </w:rPr>
+    </w:lvl>
+    <w:lvl w:ilvl="4" w:tplc="2C0A0003" w:tentative="1">
+      <w:start w:val="1"/>
+      <w:numFmt w:val="bullet"/>
+      <w:lvlText w:val="o"/>
+      <w:lvlJc w:val="left"/>
+      <w:pPr>
+        <w:ind w:left="3600" w:hanging="360"/>
+      </w:pPr>
+      <w:rPr>
+        <w:rFonts w:ascii="Courier New" w:hAnsi="Courier New" w:cs="Courier New" w:hint="default"/>
+      </w:rPr>
+    </w:lvl>
+    <w:lvl w:ilvl="5" w:tplc="2C0A0005" w:tentative="1">
+      <w:start w:val="1"/>
+      <w:numFmt w:val="bullet"/>
+      <w:lvlText w:val=""/>
+      <w:lvlJc w:val="left"/>
+      <w:pPr>
+        <w:ind w:left="4320" w:hanging="360"/>
+      </w:pPr>
+      <w:rPr>
+        <w:rFonts w:ascii="Wingdings" w:hAnsi="Wingdings" w:hint="default"/>
+      </w:rPr>
+    </w:lvl>
+    <w:lvl w:ilvl="6" w:tplc="2C0A0001" w:tentative="1">
+      <w:start w:val="1"/>
+      <w:numFmt w:val="bullet"/>
+      <w:lvlText w:val=""/>
+      <w:lvlJc w:val="left"/>
+      <w:pPr>
+        <w:ind w:left="5040" w:hanging="360"/>
+      </w:pPr>
+      <w:rPr>
+        <w:rFonts w:ascii="Symbol" w:hAnsi="Symbol" w:hint="default"/>
+      </w:rPr>
+    </w:lvl>
+    <w:lvl w:ilvl="7" w:tplc="2C0A0003" w:tentative="1">
+      <w:start w:val="1"/>
+      <w:numFmt w:val="bullet"/>
+      <w:lvlText w:val="o"/>
+      <w:lvlJc w:val="left"/>
+      <w:pPr>
+        <w:ind w:left="5760" w:hanging="360"/>
+      </w:pPr>
+      <w:rPr>
+        <w:rFonts w:ascii="Courier New" w:hAnsi="Courier New" w:cs="Courier New" w:hint="default"/>
+      </w:rPr>
+    </w:lvl>
+    <w:lvl w:ilvl="8" w:tplc="2C0A0005" w:tentative="1">
+      <w:start w:val="1"/>
+      <w:numFmt w:val="bullet"/>
+      <w:lvlText w:val=""/>
+      <w:lvlJc w:val="left"/>
+      <w:pPr>
+        <w:ind w:left="6480" w:hanging="360"/>
+      </w:pPr>
+      <w:rPr>
+        <w:rFonts w:ascii="Wingdings" w:hAnsi="Wingdings" w:hint="default"/>
+      </w:rPr>
+    </w:lvl>
+  </w:abstractNum>
   <w:num w:numId="1">
+    <w:abstractNumId w:val="4"/>
+  </w:num>
+  <w:num w:numId="2">
+    <w:abstractNumId w:val="5"/>
+  </w:num>
+  <w:num w:numId="3">
+    <w:abstractNumId w:val="3"/>
+  </w:num>
+  <w:num w:numId="4">
+    <w:abstractNumId w:val="6"/>
+  </w:num>
+  <w:num w:numId="5">
     <w:abstractNumId w:val="1"/>
   </w:num>
-  <w:num w:numId="2">
+  <w:num w:numId="6">
+    <w:abstractNumId w:val="8"/>
+  </w:num>
+  <w:num w:numId="7">
+    <w:abstractNumId w:val="7"/>
+  </w:num>
+  <w:num w:numId="8">
     <w:abstractNumId w:val="2"/>
   </w:num>
-  <w:num w:numId="3">
+  <w:num w:numId="9">
     <w:abstractNumId w:val="0"/>
   </w:num>
 </w:numbering>

</xml_diff>